<commit_message>
Begonnen met de opzet van het stukje over machine learning
</commit_message>
<xml_diff>
--- a/Steven.docx
+++ b/Steven.docx
@@ -3,8 +3,193 @@
 <w:document xmlns:wpc="http://schemas.microsoft.com/office/word/2010/wordprocessingCanvas" xmlns:mc="http://schemas.openxmlformats.org/markup-compatibility/2006" xmlns:o="urn:schemas-microsoft-com:office:office" xmlns:r="http://schemas.openxmlformats.org/officeDocument/2006/relationships" xmlns:m="http://schemas.openxmlformats.org/officeDocument/2006/math" xmlns:v="urn:schemas-microsoft-com:vml" xmlns:wp14="http://schemas.microsoft.com/office/word/2010/wordprocessingDrawing" xmlns:wp="http://schemas.openxmlformats.org/drawingml/2006/wordprocessingDrawing" xmlns:w10="urn:schemas-microsoft-com:office:word" xmlns:w="http://schemas.openxmlformats.org/wordprocessingml/2006/main" xmlns:w14="http://schemas.microsoft.com/office/word/2010/wordml" xmlns:wpg="http://schemas.microsoft.com/office/word/2010/wordprocessingGroup" xmlns:wpi="http://schemas.microsoft.com/office/word/2010/wordprocessingInk" xmlns:wne="http://schemas.microsoft.com/office/word/2006/wordml" xmlns:wps="http://schemas.microsoft.com/office/word/2010/wordprocessingShape" mc:Ignorable="w14 wp14">
   <w:body>
     <w:p>
-      <w:r>
-        <w:t>Steven typt hier een deel</w:t>
+      <w:pPr>
+        <w:pStyle w:val="Kop2"/>
+      </w:pPr>
+      <w:r>
+        <w:t xml:space="preserve">Wat is machine </w:t>
+      </w:r>
+      <w:proofErr w:type="spellStart"/>
+      <w:r>
+        <w:t>learning</w:t>
+      </w:r>
+      <w:proofErr w:type="spellEnd"/>
+    </w:p>
+    <w:p>
+      <w:r>
+        <w:t xml:space="preserve">Machine </w:t>
+      </w:r>
+      <w:proofErr w:type="spellStart"/>
+      <w:r>
+        <w:t>learning</w:t>
+      </w:r>
+      <w:proofErr w:type="spellEnd"/>
+      <w:r>
+        <w:t xml:space="preserve"> is het gegeven dat een computerprogramma van zijn eigen fouten kan leren en na verloop van tijd beter wordt.</w:t>
+      </w:r>
+    </w:p>
+    <w:p>
+      <w:r>
+        <w:t>-niet alles bedacht</w:t>
+      </w:r>
+    </w:p>
+    <w:p>
+      <w:r>
+        <w:t>-</w:t>
+      </w:r>
+      <w:proofErr w:type="spellStart"/>
+      <w:r>
+        <w:t>neural</w:t>
+      </w:r>
+      <w:proofErr w:type="spellEnd"/>
+      <w:r>
+        <w:t xml:space="preserve"> </w:t>
+      </w:r>
+      <w:proofErr w:type="spellStart"/>
+      <w:r>
+        <w:t>networks</w:t>
+      </w:r>
+      <w:proofErr w:type="spellEnd"/>
+      <w:r>
+        <w:br/>
+        <w:t>-</w:t>
+      </w:r>
+      <w:proofErr w:type="spellStart"/>
+      <w:r>
+        <w:t>learning</w:t>
+      </w:r>
+      <w:proofErr w:type="spellEnd"/>
+      <w:r>
+        <w:t xml:space="preserve"> over time (over data)</w:t>
+      </w:r>
+      <w:r>
+        <w:br/>
+        <w:t>-</w:t>
+      </w:r>
+      <w:proofErr w:type="spellStart"/>
+      <w:r>
+        <w:t>classification</w:t>
+      </w:r>
+      <w:proofErr w:type="spellEnd"/>
+      <w:r>
+        <w:t>/</w:t>
+      </w:r>
+      <w:proofErr w:type="spellStart"/>
+      <w:r>
+        <w:t>regression</w:t>
+      </w:r>
+      <w:proofErr w:type="spellEnd"/>
+      <w:r>
+        <w:br/>
+        <w:t>-</w:t>
+      </w:r>
+      <w:proofErr w:type="spellStart"/>
+      <w:r>
+        <w:t>supervized</w:t>
+      </w:r>
+      <w:proofErr w:type="spellEnd"/>
+      <w:r>
+        <w:t xml:space="preserve"> </w:t>
+      </w:r>
+      <w:r>
+        <w:sym w:font="Wingdings" w:char="F0E0"/>
+      </w:r>
+      <w:r>
+        <w:t xml:space="preserve"> </w:t>
+      </w:r>
+      <w:proofErr w:type="spellStart"/>
+      <w:r>
+        <w:t>already</w:t>
+      </w:r>
+      <w:proofErr w:type="spellEnd"/>
+      <w:r>
+        <w:t xml:space="preserve"> </w:t>
+      </w:r>
+      <w:proofErr w:type="spellStart"/>
+      <w:r>
+        <w:t>catogorized</w:t>
+      </w:r>
+      <w:proofErr w:type="spellEnd"/>
+      <w:r>
+        <w:br/>
+        <w:t>-</w:t>
+      </w:r>
+      <w:proofErr w:type="spellStart"/>
+      <w:r>
+        <w:t>unsupervisid</w:t>
+      </w:r>
+      <w:proofErr w:type="spellEnd"/>
+      <w:r>
+        <w:t xml:space="preserve"> </w:t>
+      </w:r>
+      <w:r>
+        <w:sym w:font="Wingdings" w:char="F0E0"/>
+      </w:r>
+      <w:r>
+        <w:t xml:space="preserve"> geen labels</w:t>
+      </w:r>
+      <w:r>
+        <w:br/>
+        <w:t>-</w:t>
+      </w:r>
+      <w:proofErr w:type="spellStart"/>
+      <w:r>
+        <w:t>reinforcement</w:t>
+      </w:r>
+      <w:proofErr w:type="spellEnd"/>
+      <w:r>
+        <w:t xml:space="preserve"> </w:t>
+      </w:r>
+      <w:r>
+        <w:sym w:font="Wingdings" w:char="F0E0"/>
+      </w:r>
+      <w:r>
+        <w:t xml:space="preserve"> geen labels, geen goed/slecht</w:t>
+      </w:r>
+      <w:r>
+        <w:br/>
+        <w:t xml:space="preserve">-back </w:t>
+      </w:r>
+      <w:proofErr w:type="spellStart"/>
+      <w:r>
+        <w:t>propergation</w:t>
+      </w:r>
+      <w:proofErr w:type="spellEnd"/>
+      <w:r>
+        <w:br/>
+      </w:r>
+      <w:proofErr w:type="spellStart"/>
+      <w:r>
+        <w:t>deep</w:t>
+      </w:r>
+      <w:proofErr w:type="spellEnd"/>
+      <w:r>
+        <w:t xml:space="preserve"> </w:t>
+      </w:r>
+      <w:proofErr w:type="spellStart"/>
+      <w:r>
+        <w:t>learning</w:t>
+      </w:r>
+      <w:proofErr w:type="spellEnd"/>
+      <w:r>
+        <w:t xml:space="preserve"> </w:t>
+      </w:r>
+      <w:r>
+        <w:sym w:font="Wingdings" w:char="F0E0"/>
+      </w:r>
+      <w:r>
+        <w:t xml:space="preserve"> meerdere lagen</w:t>
+      </w:r>
+      <w:r>
+        <w:br/>
+      </w:r>
+    </w:p>
+    <w:p>
+      <w:pPr>
+        <w:pStyle w:val="Kop1"/>
+      </w:pPr>
+      <w:r>
+        <w:t>Evolutionary systems</w:t>
       </w:r>
       <w:bookmarkStart w:id="0" w:name="_GoBack"/>
       <w:bookmarkEnd w:id="0"/>
@@ -182,10 +367,56 @@
       <w:szCs w:val="22"/>
     </w:rPr>
   </w:style>
+  <w:style w:type="paragraph" w:styleId="Kop1">
+    <w:name w:val="heading 1"/>
+    <w:basedOn w:val="Standaard"/>
+    <w:next w:val="Standaard"/>
+    <w:link w:val="Kop1Char"/>
+    <w:uiPriority w:val="9"/>
+    <w:qFormat/>
+    <w:rsid w:val="00FC2EEB"/>
+    <w:pPr>
+      <w:keepNext/>
+      <w:keepLines/>
+      <w:spacing w:before="480" w:after="0"/>
+      <w:outlineLvl w:val="0"/>
+    </w:pPr>
+    <w:rPr>
+      <w:rFonts w:asciiTheme="majorHAnsi" w:eastAsiaTheme="majorEastAsia" w:hAnsiTheme="majorHAnsi" w:cstheme="majorBidi"/>
+      <w:b/>
+      <w:bCs/>
+      <w:color w:val="365F91" w:themeColor="accent1" w:themeShade="BF"/>
+      <w:sz w:val="28"/>
+      <w:szCs w:val="28"/>
+    </w:rPr>
+  </w:style>
+  <w:style w:type="paragraph" w:styleId="Kop2">
+    <w:name w:val="heading 2"/>
+    <w:basedOn w:val="Standaard"/>
+    <w:next w:val="Standaard"/>
+    <w:link w:val="Kop2Char"/>
+    <w:uiPriority w:val="9"/>
+    <w:unhideWhenUsed/>
+    <w:qFormat/>
+    <w:rsid w:val="00FC2EEB"/>
+    <w:pPr>
+      <w:keepNext/>
+      <w:keepLines/>
+      <w:spacing w:before="200" w:after="0"/>
+      <w:outlineLvl w:val="1"/>
+    </w:pPr>
+    <w:rPr>
+      <w:rFonts w:asciiTheme="majorHAnsi" w:eastAsiaTheme="majorEastAsia" w:hAnsiTheme="majorHAnsi" w:cstheme="majorBidi"/>
+      <w:b/>
+      <w:bCs/>
+      <w:color w:val="4F81BD" w:themeColor="accent1"/>
+      <w:sz w:val="26"/>
+      <w:szCs w:val="26"/>
+    </w:rPr>
+  </w:style>
   <w:style w:type="character" w:default="1" w:styleId="Standaardalinea-lettertype">
     <w:name w:val="Default Paragraph Font"/>
     <w:uiPriority w:val="1"/>
-    <w:semiHidden/>
     <w:unhideWhenUsed/>
   </w:style>
   <w:style w:type="table" w:default="1" w:styleId="Standaardtabel">
@@ -208,6 +439,75 @@
     <w:uiPriority w:val="99"/>
     <w:semiHidden/>
     <w:unhideWhenUsed/>
+  </w:style>
+  <w:style w:type="character" w:customStyle="1" w:styleId="Kop1Char">
+    <w:name w:val="Kop 1 Char"/>
+    <w:basedOn w:val="Standaardalinea-lettertype"/>
+    <w:link w:val="Kop1"/>
+    <w:uiPriority w:val="9"/>
+    <w:rsid w:val="00FC2EEB"/>
+    <w:rPr>
+      <w:rFonts w:asciiTheme="majorHAnsi" w:eastAsiaTheme="majorEastAsia" w:hAnsiTheme="majorHAnsi" w:cstheme="majorBidi"/>
+      <w:b/>
+      <w:bCs/>
+      <w:color w:val="365F91" w:themeColor="accent1" w:themeShade="BF"/>
+      <w:sz w:val="28"/>
+      <w:szCs w:val="28"/>
+    </w:rPr>
+  </w:style>
+  <w:style w:type="paragraph" w:styleId="Titel">
+    <w:name w:val="Title"/>
+    <w:basedOn w:val="Standaard"/>
+    <w:next w:val="Standaard"/>
+    <w:link w:val="TitelChar"/>
+    <w:uiPriority w:val="10"/>
+    <w:qFormat/>
+    <w:rsid w:val="00FC2EEB"/>
+    <w:pPr>
+      <w:pBdr>
+        <w:bottom w:val="single" w:sz="8" w:space="4" w:color="4F81BD" w:themeColor="accent1"/>
+      </w:pBdr>
+      <w:spacing w:after="300" w:line="240" w:lineRule="auto"/>
+      <w:contextualSpacing/>
+    </w:pPr>
+    <w:rPr>
+      <w:rFonts w:asciiTheme="majorHAnsi" w:eastAsiaTheme="majorEastAsia" w:hAnsiTheme="majorHAnsi" w:cstheme="majorBidi"/>
+      <w:color w:val="17365D" w:themeColor="text2" w:themeShade="BF"/>
+      <w:spacing w:val="5"/>
+      <w:kern w:val="28"/>
+      <w:sz w:val="52"/>
+      <w:szCs w:val="52"/>
+    </w:rPr>
+  </w:style>
+  <w:style w:type="character" w:customStyle="1" w:styleId="TitelChar">
+    <w:name w:val="Titel Char"/>
+    <w:basedOn w:val="Standaardalinea-lettertype"/>
+    <w:link w:val="Titel"/>
+    <w:uiPriority w:val="10"/>
+    <w:rsid w:val="00FC2EEB"/>
+    <w:rPr>
+      <w:rFonts w:asciiTheme="majorHAnsi" w:eastAsiaTheme="majorEastAsia" w:hAnsiTheme="majorHAnsi" w:cstheme="majorBidi"/>
+      <w:color w:val="17365D" w:themeColor="text2" w:themeShade="BF"/>
+      <w:spacing w:val="5"/>
+      <w:kern w:val="28"/>
+      <w:sz w:val="52"/>
+      <w:szCs w:val="52"/>
+    </w:rPr>
+  </w:style>
+  <w:style w:type="character" w:customStyle="1" w:styleId="Kop2Char">
+    <w:name w:val="Kop 2 Char"/>
+    <w:basedOn w:val="Standaardalinea-lettertype"/>
+    <w:link w:val="Kop2"/>
+    <w:uiPriority w:val="9"/>
+    <w:rsid w:val="00FC2EEB"/>
+    <w:rPr>
+      <w:rFonts w:asciiTheme="majorHAnsi" w:eastAsiaTheme="majorEastAsia" w:hAnsiTheme="majorHAnsi" w:cstheme="majorBidi"/>
+      <w:b/>
+      <w:bCs/>
+      <w:color w:val="4F81BD" w:themeColor="accent1"/>
+      <w:sz w:val="26"/>
+      <w:szCs w:val="26"/>
+    </w:rPr>
   </w:style>
 </w:styles>
 </file>
@@ -375,10 +675,56 @@
       <w:szCs w:val="22"/>
     </w:rPr>
   </w:style>
+  <w:style w:type="paragraph" w:styleId="Kop1">
+    <w:name w:val="heading 1"/>
+    <w:basedOn w:val="Standaard"/>
+    <w:next w:val="Standaard"/>
+    <w:link w:val="Kop1Char"/>
+    <w:uiPriority w:val="9"/>
+    <w:qFormat/>
+    <w:rsid w:val="00FC2EEB"/>
+    <w:pPr>
+      <w:keepNext/>
+      <w:keepLines/>
+      <w:spacing w:before="480" w:after="0"/>
+      <w:outlineLvl w:val="0"/>
+    </w:pPr>
+    <w:rPr>
+      <w:rFonts w:asciiTheme="majorHAnsi" w:eastAsiaTheme="majorEastAsia" w:hAnsiTheme="majorHAnsi" w:cstheme="majorBidi"/>
+      <w:b/>
+      <w:bCs/>
+      <w:color w:val="365F91" w:themeColor="accent1" w:themeShade="BF"/>
+      <w:sz w:val="28"/>
+      <w:szCs w:val="28"/>
+    </w:rPr>
+  </w:style>
+  <w:style w:type="paragraph" w:styleId="Kop2">
+    <w:name w:val="heading 2"/>
+    <w:basedOn w:val="Standaard"/>
+    <w:next w:val="Standaard"/>
+    <w:link w:val="Kop2Char"/>
+    <w:uiPriority w:val="9"/>
+    <w:unhideWhenUsed/>
+    <w:qFormat/>
+    <w:rsid w:val="00FC2EEB"/>
+    <w:pPr>
+      <w:keepNext/>
+      <w:keepLines/>
+      <w:spacing w:before="200" w:after="0"/>
+      <w:outlineLvl w:val="1"/>
+    </w:pPr>
+    <w:rPr>
+      <w:rFonts w:asciiTheme="majorHAnsi" w:eastAsiaTheme="majorEastAsia" w:hAnsiTheme="majorHAnsi" w:cstheme="majorBidi"/>
+      <w:b/>
+      <w:bCs/>
+      <w:color w:val="4F81BD" w:themeColor="accent1"/>
+      <w:sz w:val="26"/>
+      <w:szCs w:val="26"/>
+    </w:rPr>
+  </w:style>
   <w:style w:type="character" w:default="1" w:styleId="Standaardalinea-lettertype">
     <w:name w:val="Default Paragraph Font"/>
     <w:uiPriority w:val="1"/>
-    <w:semiHidden/>
     <w:unhideWhenUsed/>
   </w:style>
   <w:style w:type="table" w:default="1" w:styleId="Standaardtabel">
@@ -401,6 +747,75 @@
     <w:uiPriority w:val="99"/>
     <w:semiHidden/>
     <w:unhideWhenUsed/>
+  </w:style>
+  <w:style w:type="character" w:customStyle="1" w:styleId="Kop1Char">
+    <w:name w:val="Kop 1 Char"/>
+    <w:basedOn w:val="Standaardalinea-lettertype"/>
+    <w:link w:val="Kop1"/>
+    <w:uiPriority w:val="9"/>
+    <w:rsid w:val="00FC2EEB"/>
+    <w:rPr>
+      <w:rFonts w:asciiTheme="majorHAnsi" w:eastAsiaTheme="majorEastAsia" w:hAnsiTheme="majorHAnsi" w:cstheme="majorBidi"/>
+      <w:b/>
+      <w:bCs/>
+      <w:color w:val="365F91" w:themeColor="accent1" w:themeShade="BF"/>
+      <w:sz w:val="28"/>
+      <w:szCs w:val="28"/>
+    </w:rPr>
+  </w:style>
+  <w:style w:type="paragraph" w:styleId="Titel">
+    <w:name w:val="Title"/>
+    <w:basedOn w:val="Standaard"/>
+    <w:next w:val="Standaard"/>
+    <w:link w:val="TitelChar"/>
+    <w:uiPriority w:val="10"/>
+    <w:qFormat/>
+    <w:rsid w:val="00FC2EEB"/>
+    <w:pPr>
+      <w:pBdr>
+        <w:bottom w:val="single" w:sz="8" w:space="4" w:color="4F81BD" w:themeColor="accent1"/>
+      </w:pBdr>
+      <w:spacing w:after="300" w:line="240" w:lineRule="auto"/>
+      <w:contextualSpacing/>
+    </w:pPr>
+    <w:rPr>
+      <w:rFonts w:asciiTheme="majorHAnsi" w:eastAsiaTheme="majorEastAsia" w:hAnsiTheme="majorHAnsi" w:cstheme="majorBidi"/>
+      <w:color w:val="17365D" w:themeColor="text2" w:themeShade="BF"/>
+      <w:spacing w:val="5"/>
+      <w:kern w:val="28"/>
+      <w:sz w:val="52"/>
+      <w:szCs w:val="52"/>
+    </w:rPr>
+  </w:style>
+  <w:style w:type="character" w:customStyle="1" w:styleId="TitelChar">
+    <w:name w:val="Titel Char"/>
+    <w:basedOn w:val="Standaardalinea-lettertype"/>
+    <w:link w:val="Titel"/>
+    <w:uiPriority w:val="10"/>
+    <w:rsid w:val="00FC2EEB"/>
+    <w:rPr>
+      <w:rFonts w:asciiTheme="majorHAnsi" w:eastAsiaTheme="majorEastAsia" w:hAnsiTheme="majorHAnsi" w:cstheme="majorBidi"/>
+      <w:color w:val="17365D" w:themeColor="text2" w:themeShade="BF"/>
+      <w:spacing w:val="5"/>
+      <w:kern w:val="28"/>
+      <w:sz w:val="52"/>
+      <w:szCs w:val="52"/>
+    </w:rPr>
+  </w:style>
+  <w:style w:type="character" w:customStyle="1" w:styleId="Kop2Char">
+    <w:name w:val="Kop 2 Char"/>
+    <w:basedOn w:val="Standaardalinea-lettertype"/>
+    <w:link w:val="Kop2"/>
+    <w:uiPriority w:val="9"/>
+    <w:rsid w:val="00FC2EEB"/>
+    <w:rPr>
+      <w:rFonts w:asciiTheme="majorHAnsi" w:eastAsiaTheme="majorEastAsia" w:hAnsiTheme="majorHAnsi" w:cstheme="majorBidi"/>
+      <w:b/>
+      <w:bCs/>
+      <w:color w:val="4F81BD" w:themeColor="accent1"/>
+      <w:sz w:val="26"/>
+      <w:szCs w:val="26"/>
+    </w:rPr>
   </w:style>
 </w:styles>
 </file>

</xml_diff>

<commit_message>
Machine learning tekst toegevoegd + LaTeX test
</commit_message>
<xml_diff>
--- a/Steven.docx
+++ b/Steven.docx
@@ -4,184 +4,10 @@
   <w:body>
     <w:p>
       <w:pPr>
-        <w:pStyle w:val="Kop2"/>
+        <w:pStyle w:val="Titel"/>
       </w:pPr>
       <w:r>
-        <w:t xml:space="preserve">Wat is machine </w:t>
-      </w:r>
-      <w:proofErr w:type="spellStart"/>
-      <w:r>
-        <w:t>learning</w:t>
-      </w:r>
-      <w:proofErr w:type="spellEnd"/>
-    </w:p>
-    <w:p>
-      <w:r>
-        <w:t xml:space="preserve">Machine </w:t>
-      </w:r>
-      <w:proofErr w:type="spellStart"/>
-      <w:r>
-        <w:t>learning</w:t>
-      </w:r>
-      <w:proofErr w:type="spellEnd"/>
-      <w:r>
-        <w:t xml:space="preserve"> is het gegeven dat een computerprogramma van zijn eigen fouten kan leren en na verloop van tijd beter wordt.</w:t>
-      </w:r>
-    </w:p>
-    <w:p>
-      <w:r>
-        <w:t>-niet alles bedacht</w:t>
-      </w:r>
-    </w:p>
-    <w:p>
-      <w:r>
-        <w:t>-</w:t>
-      </w:r>
-      <w:proofErr w:type="spellStart"/>
-      <w:r>
-        <w:t>neural</w:t>
-      </w:r>
-      <w:proofErr w:type="spellEnd"/>
-      <w:r>
-        <w:t xml:space="preserve"> </w:t>
-      </w:r>
-      <w:proofErr w:type="spellStart"/>
-      <w:r>
-        <w:t>networks</w:t>
-      </w:r>
-      <w:proofErr w:type="spellEnd"/>
-      <w:r>
-        <w:br/>
-        <w:t>-</w:t>
-      </w:r>
-      <w:proofErr w:type="spellStart"/>
-      <w:r>
-        <w:t>learning</w:t>
-      </w:r>
-      <w:proofErr w:type="spellEnd"/>
-      <w:r>
-        <w:t xml:space="preserve"> over time (over data)</w:t>
-      </w:r>
-      <w:r>
-        <w:br/>
-        <w:t>-</w:t>
-      </w:r>
-      <w:proofErr w:type="spellStart"/>
-      <w:r>
-        <w:t>classification</w:t>
-      </w:r>
-      <w:proofErr w:type="spellEnd"/>
-      <w:r>
-        <w:t>/</w:t>
-      </w:r>
-      <w:proofErr w:type="spellStart"/>
-      <w:r>
-        <w:t>regression</w:t>
-      </w:r>
-      <w:proofErr w:type="spellEnd"/>
-      <w:r>
-        <w:br/>
-        <w:t>-</w:t>
-      </w:r>
-      <w:proofErr w:type="spellStart"/>
-      <w:r>
-        <w:t>supervized</w:t>
-      </w:r>
-      <w:proofErr w:type="spellEnd"/>
-      <w:r>
-        <w:t xml:space="preserve"> </w:t>
-      </w:r>
-      <w:r>
-        <w:sym w:font="Wingdings" w:char="F0E0"/>
-      </w:r>
-      <w:r>
-        <w:t xml:space="preserve"> </w:t>
-      </w:r>
-      <w:proofErr w:type="spellStart"/>
-      <w:r>
-        <w:t>already</w:t>
-      </w:r>
-      <w:proofErr w:type="spellEnd"/>
-      <w:r>
-        <w:t xml:space="preserve"> </w:t>
-      </w:r>
-      <w:proofErr w:type="spellStart"/>
-      <w:r>
-        <w:t>catogorized</w:t>
-      </w:r>
-      <w:proofErr w:type="spellEnd"/>
-      <w:r>
-        <w:br/>
-        <w:t>-</w:t>
-      </w:r>
-      <w:proofErr w:type="spellStart"/>
-      <w:r>
-        <w:t>unsupervisid</w:t>
-      </w:r>
-      <w:proofErr w:type="spellEnd"/>
-      <w:r>
-        <w:t xml:space="preserve"> </w:t>
-      </w:r>
-      <w:r>
-        <w:sym w:font="Wingdings" w:char="F0E0"/>
-      </w:r>
-      <w:r>
-        <w:t xml:space="preserve"> geen labels</w:t>
-      </w:r>
-      <w:r>
-        <w:br/>
-        <w:t>-</w:t>
-      </w:r>
-      <w:proofErr w:type="spellStart"/>
-      <w:r>
-        <w:t>reinforcement</w:t>
-      </w:r>
-      <w:proofErr w:type="spellEnd"/>
-      <w:r>
-        <w:t xml:space="preserve"> </w:t>
-      </w:r>
-      <w:r>
-        <w:sym w:font="Wingdings" w:char="F0E0"/>
-      </w:r>
-      <w:r>
-        <w:t xml:space="preserve"> geen labels, geen goed/slecht</w:t>
-      </w:r>
-      <w:r>
-        <w:br/>
-        <w:t xml:space="preserve">-back </w:t>
-      </w:r>
-      <w:proofErr w:type="spellStart"/>
-      <w:r>
-        <w:t>propergation</w:t>
-      </w:r>
-      <w:proofErr w:type="spellEnd"/>
-      <w:r>
-        <w:br/>
-      </w:r>
-      <w:proofErr w:type="spellStart"/>
-      <w:r>
-        <w:t>deep</w:t>
-      </w:r>
-      <w:proofErr w:type="spellEnd"/>
-      <w:r>
-        <w:t xml:space="preserve"> </w:t>
-      </w:r>
-      <w:proofErr w:type="spellStart"/>
-      <w:r>
-        <w:t>learning</w:t>
-      </w:r>
-      <w:proofErr w:type="spellEnd"/>
-      <w:r>
-        <w:t xml:space="preserve"> </w:t>
-      </w:r>
-      <w:r>
-        <w:sym w:font="Wingdings" w:char="F0E0"/>
-      </w:r>
-      <w:r>
-        <w:t xml:space="preserve"> meerdere lagen</w:t>
-      </w:r>
-      <w:r>
-        <w:br/>
+        <w:t>Wat zijn zelflerende systemen?</w:t>
       </w:r>
     </w:p>
     <w:p>
@@ -189,10 +15,491 @@
         <w:pStyle w:val="Kop1"/>
       </w:pPr>
       <w:r>
-        <w:t>Evolutionary systems</w:t>
+        <w:t xml:space="preserve">Machine </w:t>
+      </w:r>
+      <w:proofErr w:type="spellStart"/>
+      <w:r>
+        <w:t>learning</w:t>
+      </w:r>
+      <w:proofErr w:type="spellEnd"/>
+    </w:p>
+    <w:p>
+      <w:pPr>
+        <w:rPr>
+          <w:lang w:val="en"/>
+        </w:rPr>
+      </w:pPr>
+      <w:r>
+        <w:rPr>
+          <w:rStyle w:val="CitaatChar"/>
+          <w:i w:val="0"/>
+        </w:rPr>
+        <w:t xml:space="preserve">Machine </w:t>
+      </w:r>
+      <w:proofErr w:type="spellStart"/>
+      <w:r>
+        <w:rPr>
+          <w:rStyle w:val="CitaatChar"/>
+          <w:i w:val="0"/>
+        </w:rPr>
+        <w:t>learning</w:t>
+      </w:r>
+      <w:proofErr w:type="spellEnd"/>
+      <w:r>
+        <w:rPr>
+          <w:rStyle w:val="CitaatChar"/>
+          <w:i w:val="0"/>
+        </w:rPr>
+        <w:t xml:space="preserve"> wordt door</w:t>
+      </w:r>
+      <w:r>
+        <w:t xml:space="preserve"> </w:t>
+      </w:r>
+      <w:r>
+        <w:t>Arthur Samuel</w:t>
+      </w:r>
+      <w:r>
+        <w:t xml:space="preserve">, een pionier op dit gebied </w:t>
+      </w:r>
+      <w:proofErr w:type="spellStart"/>
+      <w:r>
+        <w:t>gebied</w:t>
+      </w:r>
+      <w:proofErr w:type="spellEnd"/>
+      <w:r>
+        <w:t>, gedefinieerd als:</w:t>
+      </w:r>
+      <w:r>
+        <w:rPr>
+          <w:rStyle w:val="CitaatChar"/>
+          <w:i w:val="0"/>
+        </w:rPr>
+        <w:t xml:space="preserve"> </w:t>
+      </w:r>
+      <w:r>
+        <w:rPr>
+          <w:rStyle w:val="CitaatChar"/>
+        </w:rPr>
+        <w:t xml:space="preserve">"Field of </w:t>
+      </w:r>
+      <w:proofErr w:type="spellStart"/>
+      <w:r>
+        <w:rPr>
+          <w:rStyle w:val="CitaatChar"/>
+        </w:rPr>
+        <w:t>study</w:t>
+      </w:r>
+      <w:proofErr w:type="spellEnd"/>
+      <w:r>
+        <w:rPr>
+          <w:rStyle w:val="CitaatChar"/>
+        </w:rPr>
+        <w:t xml:space="preserve"> </w:t>
+      </w:r>
+      <w:proofErr w:type="spellStart"/>
+      <w:r>
+        <w:rPr>
+          <w:rStyle w:val="CitaatChar"/>
+        </w:rPr>
+        <w:t>that</w:t>
+      </w:r>
+      <w:proofErr w:type="spellEnd"/>
+      <w:r>
+        <w:rPr>
+          <w:rStyle w:val="CitaatChar"/>
+        </w:rPr>
+        <w:t xml:space="preserve"> </w:t>
+      </w:r>
+      <w:proofErr w:type="spellStart"/>
+      <w:r>
+        <w:rPr>
+          <w:rStyle w:val="CitaatChar"/>
+        </w:rPr>
+        <w:t>gives</w:t>
+      </w:r>
+      <w:proofErr w:type="spellEnd"/>
+      <w:r>
+        <w:rPr>
+          <w:rStyle w:val="CitaatChar"/>
+        </w:rPr>
+        <w:t xml:space="preserve"> computers </w:t>
+      </w:r>
+      <w:proofErr w:type="spellStart"/>
+      <w:r>
+        <w:rPr>
+          <w:rStyle w:val="CitaatChar"/>
+        </w:rPr>
+        <w:t>the</w:t>
+      </w:r>
+      <w:proofErr w:type="spellEnd"/>
+      <w:r>
+        <w:rPr>
+          <w:rStyle w:val="CitaatChar"/>
+        </w:rPr>
+        <w:t xml:space="preserve"> </w:t>
+      </w:r>
+      <w:proofErr w:type="spellStart"/>
+      <w:r>
+        <w:rPr>
+          <w:rStyle w:val="CitaatChar"/>
+        </w:rPr>
+        <w:t>ability</w:t>
+      </w:r>
+      <w:proofErr w:type="spellEnd"/>
+      <w:r>
+        <w:rPr>
+          <w:rStyle w:val="CitaatChar"/>
+        </w:rPr>
+        <w:t xml:space="preserve"> </w:t>
+      </w:r>
+      <w:proofErr w:type="spellStart"/>
+      <w:r>
+        <w:rPr>
+          <w:rStyle w:val="CitaatChar"/>
+        </w:rPr>
+        <w:t>to</w:t>
+      </w:r>
+      <w:proofErr w:type="spellEnd"/>
+      <w:r>
+        <w:rPr>
+          <w:rStyle w:val="CitaatChar"/>
+        </w:rPr>
+        <w:t xml:space="preserve"> </w:t>
+      </w:r>
+      <w:proofErr w:type="spellStart"/>
+      <w:r>
+        <w:rPr>
+          <w:rStyle w:val="CitaatChar"/>
+        </w:rPr>
+        <w:t>learn</w:t>
+      </w:r>
+      <w:proofErr w:type="spellEnd"/>
+      <w:r>
+        <w:rPr>
+          <w:rStyle w:val="CitaatChar"/>
+        </w:rPr>
+        <w:t xml:space="preserve"> without </w:t>
+      </w:r>
+      <w:proofErr w:type="spellStart"/>
+      <w:r>
+        <w:rPr>
+          <w:rStyle w:val="CitaatChar"/>
+        </w:rPr>
+        <w:t>being</w:t>
+      </w:r>
+      <w:proofErr w:type="spellEnd"/>
+      <w:r>
+        <w:rPr>
+          <w:rStyle w:val="CitaatChar"/>
+        </w:rPr>
+        <w:t xml:space="preserve"> </w:t>
+      </w:r>
+      <w:proofErr w:type="spellStart"/>
+      <w:r>
+        <w:rPr>
+          <w:rStyle w:val="CitaatChar"/>
+        </w:rPr>
+        <w:t>explicitly</w:t>
+      </w:r>
+      <w:proofErr w:type="spellEnd"/>
+      <w:r>
+        <w:rPr>
+          <w:rStyle w:val="CitaatChar"/>
+        </w:rPr>
+        <w:t xml:space="preserve"> </w:t>
+      </w:r>
+      <w:proofErr w:type="spellStart"/>
+      <w:r>
+        <w:rPr>
+          <w:rStyle w:val="CitaatChar"/>
+        </w:rPr>
+        <w:t>programmed</w:t>
+      </w:r>
+      <w:proofErr w:type="spellEnd"/>
+      <w:r>
+        <w:rPr>
+          <w:rStyle w:val="CitaatChar"/>
+        </w:rPr>
+        <w:t>.”[</w:t>
+      </w:r>
+      <w:r>
+        <w:rPr>
+          <w:rStyle w:val="CitaatChar"/>
+        </w:rPr>
+        <w:t>1</w:t>
+      </w:r>
+      <w:r>
+        <w:rPr>
+          <w:rStyle w:val="CitaatChar"/>
+        </w:rPr>
+        <w:t>]</w:t>
+      </w:r>
+    </w:p>
+    <w:p>
+      <w:pPr>
+        <w:rPr>
+          <w:i/>
+          <w:iCs/>
+          <w:color w:val="000000" w:themeColor="text1"/>
+        </w:rPr>
+      </w:pPr>
+      <w:r>
+        <w:rPr>
+          <w:rStyle w:val="CitaatChar"/>
+        </w:rPr>
+        <w:br/>
       </w:r>
       <w:bookmarkStart w:id="0" w:name="_GoBack"/>
       <w:bookmarkEnd w:id="0"/>
+    </w:p>
+    <w:p>
+      <w:r>
+        <w:t>Om dit te bereiken zijn er verschillend methoden, waarvan wij er een aantal nader zullen toelichten.</w:t>
+      </w:r>
+    </w:p>
+    <w:p>
+      <w:r>
+        <w:t>-niet alles bedacht</w:t>
+      </w:r>
+    </w:p>
+    <w:p>
+      <w:pPr>
+        <w:pStyle w:val="Geenafstand"/>
+      </w:pPr>
+      <w:r>
+        <w:br/>
+        <w:t>-</w:t>
+      </w:r>
+      <w:proofErr w:type="spellStart"/>
+      <w:r>
+        <w:t>learning</w:t>
+      </w:r>
+      <w:proofErr w:type="spellEnd"/>
+      <w:r>
+        <w:t xml:space="preserve"> over time (over data)</w:t>
+      </w:r>
+      <w:r>
+        <w:br/>
+        <w:t>-</w:t>
+      </w:r>
+      <w:proofErr w:type="spellStart"/>
+      <w:r>
+        <w:t>classification</w:t>
+      </w:r>
+      <w:proofErr w:type="spellEnd"/>
+      <w:r>
+        <w:t>/</w:t>
+      </w:r>
+      <w:proofErr w:type="spellStart"/>
+      <w:r>
+        <w:t>regression</w:t>
+      </w:r>
+      <w:proofErr w:type="spellEnd"/>
+      <w:r>
+        <w:br/>
+        <w:t>-</w:t>
+      </w:r>
+      <w:proofErr w:type="spellStart"/>
+      <w:r>
+        <w:t>supervized</w:t>
+      </w:r>
+      <w:proofErr w:type="spellEnd"/>
+      <w:r>
+        <w:t xml:space="preserve"> </w:t>
+      </w:r>
+      <w:r>
+        <w:sym w:font="Wingdings" w:char="F0E0"/>
+      </w:r>
+      <w:r>
+        <w:t xml:space="preserve"> </w:t>
+      </w:r>
+      <w:proofErr w:type="spellStart"/>
+      <w:r>
+        <w:t>already</w:t>
+      </w:r>
+      <w:proofErr w:type="spellEnd"/>
+      <w:r>
+        <w:t xml:space="preserve"> </w:t>
+      </w:r>
+      <w:proofErr w:type="spellStart"/>
+      <w:r>
+        <w:t>catogorized</w:t>
+      </w:r>
+      <w:proofErr w:type="spellEnd"/>
+      <w:r>
+        <w:br/>
+        <w:t>-</w:t>
+      </w:r>
+      <w:proofErr w:type="spellStart"/>
+      <w:r>
+        <w:t>unsupervisid</w:t>
+      </w:r>
+      <w:proofErr w:type="spellEnd"/>
+      <w:r>
+        <w:t xml:space="preserve"> </w:t>
+      </w:r>
+      <w:r>
+        <w:sym w:font="Wingdings" w:char="F0E0"/>
+      </w:r>
+      <w:r>
+        <w:t xml:space="preserve"> geen labels</w:t>
+      </w:r>
+      <w:r>
+        <w:br/>
+        <w:t>-</w:t>
+      </w:r>
+      <w:proofErr w:type="spellStart"/>
+      <w:r>
+        <w:t>reinforcement</w:t>
+      </w:r>
+      <w:proofErr w:type="spellEnd"/>
+      <w:r>
+        <w:t xml:space="preserve"> </w:t>
+      </w:r>
+      <w:r>
+        <w:sym w:font="Wingdings" w:char="F0E0"/>
+      </w:r>
+      <w:r>
+        <w:t xml:space="preserve"> geen labels, geen goed/slecht</w:t>
+      </w:r>
+      <w:r>
+        <w:br/>
+        <w:t xml:space="preserve">-back </w:t>
+      </w:r>
+      <w:proofErr w:type="spellStart"/>
+      <w:r>
+        <w:t>propergation</w:t>
+      </w:r>
+      <w:proofErr w:type="spellEnd"/>
+      <w:r>
+        <w:br/>
+      </w:r>
+      <w:r>
+        <w:br/>
+      </w:r>
+      <w:proofErr w:type="spellStart"/>
+      <w:r>
+        <w:rPr>
+          <w:rStyle w:val="Kop1Char"/>
+        </w:rPr>
+        <w:t>Neural</w:t>
+      </w:r>
+      <w:proofErr w:type="spellEnd"/>
+      <w:r>
+        <w:rPr>
+          <w:rStyle w:val="Kop1Char"/>
+        </w:rPr>
+        <w:t xml:space="preserve"> </w:t>
+      </w:r>
+      <w:proofErr w:type="spellStart"/>
+      <w:r>
+        <w:rPr>
+          <w:rStyle w:val="Kop1Char"/>
+        </w:rPr>
+        <w:t>networks</w:t>
+      </w:r>
+      <w:proofErr w:type="spellEnd"/>
+    </w:p>
+    <w:p>
+      <w:pPr>
+        <w:pStyle w:val="Kop1"/>
+      </w:pPr>
+      <w:r>
+        <w:t>Evolutionary systems</w:t>
+      </w:r>
+    </w:p>
+    <w:p>
+      <w:proofErr w:type="spellStart"/>
+      <w:r>
+        <w:t>deep</w:t>
+      </w:r>
+      <w:proofErr w:type="spellEnd"/>
+      <w:r>
+        <w:t xml:space="preserve"> </w:t>
+      </w:r>
+      <w:proofErr w:type="spellStart"/>
+      <w:r>
+        <w:t>learning</w:t>
+      </w:r>
+      <w:proofErr w:type="spellEnd"/>
+      <w:r>
+        <w:t xml:space="preserve"> </w:t>
+      </w:r>
+      <w:r>
+        <w:sym w:font="Wingdings" w:char="F0E0"/>
+      </w:r>
+      <w:r>
+        <w:t xml:space="preserve"> meerdere lagen</w:t>
+      </w:r>
+    </w:p>
+    <w:p>
+      <w:r>
+        <w:br w:type="page"/>
+      </w:r>
+    </w:p>
+    <w:p>
+      <w:pPr>
+        <w:pStyle w:val="Kop1"/>
+      </w:pPr>
+      <w:r>
+        <w:lastRenderedPageBreak/>
+        <w:t>Bronnen</w:t>
+      </w:r>
+    </w:p>
+    <w:p>
+      <w:r>
+        <w:rPr>
+          <w:rFonts w:ascii="Calibri" w:hAnsi="Calibri"/>
+          <w:color w:val="000000"/>
+        </w:rPr>
+        <w:t xml:space="preserve">[1] </w:t>
+      </w:r>
+      <w:r>
+        <w:rPr>
+          <w:rFonts w:ascii="Calibri" w:hAnsi="Calibri"/>
+          <w:color w:val="000000"/>
+        </w:rPr>
+        <w:t xml:space="preserve">Bron: </w:t>
+      </w:r>
+      <w:hyperlink r:id="rId5" w:history="1">
+        <w:r>
+          <w:rPr>
+            <w:rStyle w:val="Hyperlink"/>
+            <w:rFonts w:ascii="Calibri" w:hAnsi="Calibri"/>
+            <w:color w:val="1155CC"/>
+          </w:rPr>
+          <w:t>https://www.cims.nyu.edu/~munoz/files/ml_optimization.pdf</w:t>
+        </w:r>
+        <w:r>
+          <w:rPr>
+            <w:rFonts w:ascii="Calibri" w:hAnsi="Calibri"/>
+            <w:color w:val="000000"/>
+          </w:rPr>
+          <w:br/>
+        </w:r>
+      </w:hyperlink>
+      <w:r>
+        <w:rPr>
+          <w:rFonts w:ascii="Calibri" w:hAnsi="Calibri"/>
+          <w:color w:val="000000"/>
+        </w:rPr>
+        <w:t xml:space="preserve">Geraadpleegd op: </w:t>
+      </w:r>
+      <w:r>
+        <w:rPr>
+          <w:rFonts w:ascii="Calibri" w:hAnsi="Calibri"/>
+          <w:color w:val="000000"/>
+        </w:rPr>
+        <w:t>21-5-2017</w:t>
+      </w:r>
+      <w:r>
+        <w:rPr>
+          <w:rFonts w:ascii="Calibri" w:hAnsi="Calibri"/>
+          <w:color w:val="000000"/>
+        </w:rPr>
+        <w:br/>
+        <w:t>Laatst gewijzigd op: niet bekend</w:t>
+      </w:r>
     </w:p>
     <w:sectPr>
       <w:pgSz w:w="11906" w:h="16838"/>
@@ -414,6 +721,28 @@
       <w:szCs w:val="26"/>
     </w:rPr>
   </w:style>
+  <w:style w:type="paragraph" w:styleId="Kop3">
+    <w:name w:val="heading 3"/>
+    <w:basedOn w:val="Standaard"/>
+    <w:next w:val="Standaard"/>
+    <w:link w:val="Kop3Char"/>
+    <w:uiPriority w:val="9"/>
+    <w:unhideWhenUsed/>
+    <w:qFormat/>
+    <w:rsid w:val="00822816"/>
+    <w:pPr>
+      <w:keepNext/>
+      <w:keepLines/>
+      <w:spacing w:before="200" w:after="0"/>
+      <w:outlineLvl w:val="2"/>
+    </w:pPr>
+    <w:rPr>
+      <w:rFonts w:asciiTheme="majorHAnsi" w:eastAsiaTheme="majorEastAsia" w:hAnsiTheme="majorHAnsi" w:cstheme="majorBidi"/>
+      <w:b/>
+      <w:bCs/>
+      <w:color w:val="4F81BD" w:themeColor="accent1"/>
+    </w:rPr>
+  </w:style>
   <w:style w:type="character" w:default="1" w:styleId="Standaardalinea-lettertype">
     <w:name w:val="Default Paragraph Font"/>
     <w:uiPriority w:val="1"/>
@@ -507,6 +836,84 @@
       <w:color w:val="4F81BD" w:themeColor="accent1"/>
       <w:sz w:val="26"/>
       <w:szCs w:val="26"/>
+    </w:rPr>
+  </w:style>
+  <w:style w:type="paragraph" w:styleId="Geenafstand">
+    <w:name w:val="No Spacing"/>
+    <w:uiPriority w:val="1"/>
+    <w:qFormat/>
+    <w:rsid w:val="00BA7EC3"/>
+    <w:pPr>
+      <w:spacing w:after="0" w:line="240" w:lineRule="auto"/>
+    </w:pPr>
+    <w:rPr>
+      <w:rFonts w:asciiTheme="minorHAnsi" w:eastAsiaTheme="minorEastAsia" w:hAnsiTheme="minorHAnsi" w:cstheme="minorBidi"/>
+      <w:szCs w:val="22"/>
+    </w:rPr>
+  </w:style>
+  <w:style w:type="character" w:customStyle="1" w:styleId="Kop3Char">
+    <w:name w:val="Kop 3 Char"/>
+    <w:basedOn w:val="Standaardalinea-lettertype"/>
+    <w:link w:val="Kop3"/>
+    <w:uiPriority w:val="9"/>
+    <w:rsid w:val="00822816"/>
+    <w:rPr>
+      <w:rFonts w:asciiTheme="majorHAnsi" w:eastAsiaTheme="majorEastAsia" w:hAnsiTheme="majorHAnsi" w:cstheme="majorBidi"/>
+      <w:b/>
+      <w:bCs/>
+      <w:color w:val="4F81BD" w:themeColor="accent1"/>
+      <w:szCs w:val="22"/>
+    </w:rPr>
+  </w:style>
+  <w:style w:type="paragraph" w:styleId="Citaat">
+    <w:name w:val="Quote"/>
+    <w:basedOn w:val="Standaard"/>
+    <w:next w:val="Standaard"/>
+    <w:link w:val="CitaatChar"/>
+    <w:uiPriority w:val="29"/>
+    <w:qFormat/>
+    <w:rsid w:val="00822816"/>
+    <w:rPr>
+      <w:i/>
+      <w:iCs/>
+      <w:color w:val="000000" w:themeColor="text1"/>
+    </w:rPr>
+  </w:style>
+  <w:style w:type="character" w:customStyle="1" w:styleId="CitaatChar">
+    <w:name w:val="Citaat Char"/>
+    <w:basedOn w:val="Standaardalinea-lettertype"/>
+    <w:link w:val="Citaat"/>
+    <w:uiPriority w:val="29"/>
+    <w:rsid w:val="00822816"/>
+    <w:rPr>
+      <w:rFonts w:asciiTheme="minorHAnsi" w:eastAsiaTheme="minorEastAsia" w:hAnsiTheme="minorHAnsi" w:cstheme="minorBidi"/>
+      <w:i/>
+      <w:iCs/>
+      <w:color w:val="000000" w:themeColor="text1"/>
+      <w:szCs w:val="22"/>
+    </w:rPr>
+  </w:style>
+  <w:style w:type="character" w:styleId="Hyperlink">
+    <w:name w:val="Hyperlink"/>
+    <w:basedOn w:val="Standaardalinea-lettertype"/>
+    <w:uiPriority w:val="99"/>
+    <w:unhideWhenUsed/>
+    <w:rsid w:val="00D43B63"/>
+    <w:rPr>
+      <w:color w:val="0000FF"/>
+      <w:u w:val="single"/>
+    </w:rPr>
+  </w:style>
+  <w:style w:type="character" w:styleId="GevolgdeHyperlink">
+    <w:name w:val="FollowedHyperlink"/>
+    <w:basedOn w:val="Standaardalinea-lettertype"/>
+    <w:uiPriority w:val="99"/>
+    <w:semiHidden/>
+    <w:unhideWhenUsed/>
+    <w:rsid w:val="00A77AF2"/>
+    <w:rPr>
+      <w:color w:val="800080" w:themeColor="followedHyperlink"/>
+      <w:u w:val="single"/>
     </w:rPr>
   </w:style>
 </w:styles>
@@ -722,6 +1129,28 @@
       <w:szCs w:val="26"/>
     </w:rPr>
   </w:style>
+  <w:style w:type="paragraph" w:styleId="Kop3">
+    <w:name w:val="heading 3"/>
+    <w:basedOn w:val="Standaard"/>
+    <w:next w:val="Standaard"/>
+    <w:link w:val="Kop3Char"/>
+    <w:uiPriority w:val="9"/>
+    <w:unhideWhenUsed/>
+    <w:qFormat/>
+    <w:rsid w:val="00822816"/>
+    <w:pPr>
+      <w:keepNext/>
+      <w:keepLines/>
+      <w:spacing w:before="200" w:after="0"/>
+      <w:outlineLvl w:val="2"/>
+    </w:pPr>
+    <w:rPr>
+      <w:rFonts w:asciiTheme="majorHAnsi" w:eastAsiaTheme="majorEastAsia" w:hAnsiTheme="majorHAnsi" w:cstheme="majorBidi"/>
+      <w:b/>
+      <w:bCs/>
+      <w:color w:val="4F81BD" w:themeColor="accent1"/>
+    </w:rPr>
+  </w:style>
   <w:style w:type="character" w:default="1" w:styleId="Standaardalinea-lettertype">
     <w:name w:val="Default Paragraph Font"/>
     <w:uiPriority w:val="1"/>
@@ -815,6 +1244,84 @@
       <w:color w:val="4F81BD" w:themeColor="accent1"/>
       <w:sz w:val="26"/>
       <w:szCs w:val="26"/>
+    </w:rPr>
+  </w:style>
+  <w:style w:type="paragraph" w:styleId="Geenafstand">
+    <w:name w:val="No Spacing"/>
+    <w:uiPriority w:val="1"/>
+    <w:qFormat/>
+    <w:rsid w:val="00BA7EC3"/>
+    <w:pPr>
+      <w:spacing w:after="0" w:line="240" w:lineRule="auto"/>
+    </w:pPr>
+    <w:rPr>
+      <w:rFonts w:asciiTheme="minorHAnsi" w:eastAsiaTheme="minorEastAsia" w:hAnsiTheme="minorHAnsi" w:cstheme="minorBidi"/>
+      <w:szCs w:val="22"/>
+    </w:rPr>
+  </w:style>
+  <w:style w:type="character" w:customStyle="1" w:styleId="Kop3Char">
+    <w:name w:val="Kop 3 Char"/>
+    <w:basedOn w:val="Standaardalinea-lettertype"/>
+    <w:link w:val="Kop3"/>
+    <w:uiPriority w:val="9"/>
+    <w:rsid w:val="00822816"/>
+    <w:rPr>
+      <w:rFonts w:asciiTheme="majorHAnsi" w:eastAsiaTheme="majorEastAsia" w:hAnsiTheme="majorHAnsi" w:cstheme="majorBidi"/>
+      <w:b/>
+      <w:bCs/>
+      <w:color w:val="4F81BD" w:themeColor="accent1"/>
+      <w:szCs w:val="22"/>
+    </w:rPr>
+  </w:style>
+  <w:style w:type="paragraph" w:styleId="Citaat">
+    <w:name w:val="Quote"/>
+    <w:basedOn w:val="Standaard"/>
+    <w:next w:val="Standaard"/>
+    <w:link w:val="CitaatChar"/>
+    <w:uiPriority w:val="29"/>
+    <w:qFormat/>
+    <w:rsid w:val="00822816"/>
+    <w:rPr>
+      <w:i/>
+      <w:iCs/>
+      <w:color w:val="000000" w:themeColor="text1"/>
+    </w:rPr>
+  </w:style>
+  <w:style w:type="character" w:customStyle="1" w:styleId="CitaatChar">
+    <w:name w:val="Citaat Char"/>
+    <w:basedOn w:val="Standaardalinea-lettertype"/>
+    <w:link w:val="Citaat"/>
+    <w:uiPriority w:val="29"/>
+    <w:rsid w:val="00822816"/>
+    <w:rPr>
+      <w:rFonts w:asciiTheme="minorHAnsi" w:eastAsiaTheme="minorEastAsia" w:hAnsiTheme="minorHAnsi" w:cstheme="minorBidi"/>
+      <w:i/>
+      <w:iCs/>
+      <w:color w:val="000000" w:themeColor="text1"/>
+      <w:szCs w:val="22"/>
+    </w:rPr>
+  </w:style>
+  <w:style w:type="character" w:styleId="Hyperlink">
+    <w:name w:val="Hyperlink"/>
+    <w:basedOn w:val="Standaardalinea-lettertype"/>
+    <w:uiPriority w:val="99"/>
+    <w:unhideWhenUsed/>
+    <w:rsid w:val="00D43B63"/>
+    <w:rPr>
+      <w:color w:val="0000FF"/>
+      <w:u w:val="single"/>
+    </w:rPr>
+  </w:style>
+  <w:style w:type="character" w:styleId="GevolgdeHyperlink">
+    <w:name w:val="FollowedHyperlink"/>
+    <w:basedOn w:val="Standaardalinea-lettertype"/>
+    <w:uiPriority w:val="99"/>
+    <w:semiHidden/>
+    <w:unhideWhenUsed/>
+    <w:rsid w:val="00A77AF2"/>
+    <w:rPr>
+      <w:color w:val="800080" w:themeColor="followedHyperlink"/>
+      <w:u w:val="single"/>
     </w:rPr>
   </w:style>
 </w:styles>

</xml_diff>

<commit_message>
Stukje geschreven over Machine learning en het trainen van een zelflerend systeem + verdere LaTeX tests
</commit_message>
<xml_diff>
--- a/Steven.docx
+++ b/Steven.docx
@@ -24,217 +24,383 @@
       <w:proofErr w:type="spellEnd"/>
     </w:p>
     <w:p>
+      <w:r>
+        <w:t xml:space="preserve">Een zelflerend systeem is een algoritme gebaseerd op machine </w:t>
+      </w:r>
+      <w:proofErr w:type="spellStart"/>
+      <w:r>
+        <w:t>learning</w:t>
+      </w:r>
+      <w:proofErr w:type="spellEnd"/>
+      <w:r>
+        <w:t xml:space="preserve">. </w:t>
+      </w:r>
+      <w:r>
+        <w:rPr>
+          <w:rStyle w:val="CitaatChar"/>
+          <w:i w:val="0"/>
+        </w:rPr>
+        <w:t xml:space="preserve">Machine </w:t>
+      </w:r>
+      <w:proofErr w:type="spellStart"/>
+      <w:r>
+        <w:rPr>
+          <w:rStyle w:val="CitaatChar"/>
+          <w:i w:val="0"/>
+        </w:rPr>
+        <w:t>learning</w:t>
+      </w:r>
+      <w:proofErr w:type="spellEnd"/>
+      <w:r>
+        <w:rPr>
+          <w:rStyle w:val="CitaatChar"/>
+          <w:i w:val="0"/>
+        </w:rPr>
+        <w:t xml:space="preserve"> wordt door</w:t>
+      </w:r>
+      <w:r>
+        <w:t xml:space="preserve"> </w:t>
+      </w:r>
+      <w:r>
+        <w:t>Arthur Samuel</w:t>
+      </w:r>
+      <w:r>
+        <w:t>, een pionier op dit gebied</w:t>
+      </w:r>
+      <w:r>
+        <w:t>,</w:t>
+      </w:r>
+      <w:r>
+        <w:t xml:space="preserve"> gedefinieerd als:</w:t>
+      </w:r>
+      <w:r>
+        <w:rPr>
+          <w:rStyle w:val="CitaatChar"/>
+          <w:i w:val="0"/>
+        </w:rPr>
+        <w:t xml:space="preserve"> </w:t>
+      </w:r>
+      <w:r>
+        <w:rPr>
+          <w:rStyle w:val="CitaatChar"/>
+        </w:rPr>
+        <w:t>"</w:t>
+      </w:r>
+      <w:r>
+        <w:rPr>
+          <w:rStyle w:val="CitaatChar"/>
+        </w:rPr>
+        <w:t>A f</w:t>
+      </w:r>
+      <w:r>
+        <w:rPr>
+          <w:rStyle w:val="CitaatChar"/>
+        </w:rPr>
+        <w:t xml:space="preserve">ield of </w:t>
+      </w:r>
+      <w:proofErr w:type="spellStart"/>
+      <w:r>
+        <w:rPr>
+          <w:rStyle w:val="CitaatChar"/>
+        </w:rPr>
+        <w:t>study</w:t>
+      </w:r>
+      <w:proofErr w:type="spellEnd"/>
+      <w:r>
+        <w:rPr>
+          <w:rStyle w:val="CitaatChar"/>
+        </w:rPr>
+        <w:t xml:space="preserve"> </w:t>
+      </w:r>
+      <w:proofErr w:type="spellStart"/>
+      <w:r>
+        <w:rPr>
+          <w:rStyle w:val="CitaatChar"/>
+        </w:rPr>
+        <w:t>that</w:t>
+      </w:r>
+      <w:proofErr w:type="spellEnd"/>
+      <w:r>
+        <w:rPr>
+          <w:rStyle w:val="CitaatChar"/>
+        </w:rPr>
+        <w:t xml:space="preserve"> </w:t>
+      </w:r>
+      <w:proofErr w:type="spellStart"/>
+      <w:r>
+        <w:rPr>
+          <w:rStyle w:val="CitaatChar"/>
+        </w:rPr>
+        <w:t>gives</w:t>
+      </w:r>
+      <w:proofErr w:type="spellEnd"/>
+      <w:r>
+        <w:rPr>
+          <w:rStyle w:val="CitaatChar"/>
+        </w:rPr>
+        <w:t xml:space="preserve"> computers </w:t>
+      </w:r>
+      <w:proofErr w:type="spellStart"/>
+      <w:r>
+        <w:rPr>
+          <w:rStyle w:val="CitaatChar"/>
+        </w:rPr>
+        <w:t>the</w:t>
+      </w:r>
+      <w:proofErr w:type="spellEnd"/>
+      <w:r>
+        <w:rPr>
+          <w:rStyle w:val="CitaatChar"/>
+        </w:rPr>
+        <w:t xml:space="preserve"> </w:t>
+      </w:r>
+      <w:proofErr w:type="spellStart"/>
+      <w:r>
+        <w:rPr>
+          <w:rStyle w:val="CitaatChar"/>
+        </w:rPr>
+        <w:t>ability</w:t>
+      </w:r>
+      <w:proofErr w:type="spellEnd"/>
+      <w:r>
+        <w:rPr>
+          <w:rStyle w:val="CitaatChar"/>
+        </w:rPr>
+        <w:t xml:space="preserve"> </w:t>
+      </w:r>
+      <w:proofErr w:type="spellStart"/>
+      <w:r>
+        <w:rPr>
+          <w:rStyle w:val="CitaatChar"/>
+        </w:rPr>
+        <w:t>to</w:t>
+      </w:r>
+      <w:proofErr w:type="spellEnd"/>
+      <w:r>
+        <w:rPr>
+          <w:rStyle w:val="CitaatChar"/>
+        </w:rPr>
+        <w:t xml:space="preserve"> </w:t>
+      </w:r>
+      <w:proofErr w:type="spellStart"/>
+      <w:r>
+        <w:rPr>
+          <w:rStyle w:val="CitaatChar"/>
+        </w:rPr>
+        <w:t>learn</w:t>
+      </w:r>
+      <w:proofErr w:type="spellEnd"/>
+      <w:r>
+        <w:rPr>
+          <w:rStyle w:val="CitaatChar"/>
+        </w:rPr>
+        <w:t xml:space="preserve"> without </w:t>
+      </w:r>
+      <w:proofErr w:type="spellStart"/>
+      <w:r>
+        <w:rPr>
+          <w:rStyle w:val="CitaatChar"/>
+        </w:rPr>
+        <w:t>being</w:t>
+      </w:r>
+      <w:proofErr w:type="spellEnd"/>
+      <w:r>
+        <w:rPr>
+          <w:rStyle w:val="CitaatChar"/>
+        </w:rPr>
+        <w:t xml:space="preserve"> </w:t>
+      </w:r>
+      <w:proofErr w:type="spellStart"/>
+      <w:r>
+        <w:rPr>
+          <w:rStyle w:val="CitaatChar"/>
+        </w:rPr>
+        <w:t>explicitly</w:t>
+      </w:r>
+      <w:proofErr w:type="spellEnd"/>
+      <w:r>
+        <w:rPr>
+          <w:rStyle w:val="CitaatChar"/>
+        </w:rPr>
+        <w:t xml:space="preserve"> </w:t>
+      </w:r>
+      <w:proofErr w:type="spellStart"/>
+      <w:r>
+        <w:rPr>
+          <w:rStyle w:val="CitaatChar"/>
+        </w:rPr>
+        <w:t>programmed</w:t>
+      </w:r>
+      <w:proofErr w:type="spellEnd"/>
+      <w:r>
+        <w:rPr>
+          <w:rStyle w:val="CitaatChar"/>
+        </w:rPr>
+        <w:t>.”[</w:t>
+      </w:r>
+      <w:r>
+        <w:rPr>
+          <w:rStyle w:val="CitaatChar"/>
+        </w:rPr>
+        <w:t>1</w:t>
+      </w:r>
+      <w:r>
+        <w:rPr>
+          <w:rStyle w:val="CitaatChar"/>
+        </w:rPr>
+        <w:t>]</w:t>
+      </w:r>
+      <w:r>
+        <w:rPr>
+          <w:rStyle w:val="CitaatChar"/>
+        </w:rPr>
+        <w:t xml:space="preserve">. </w:t>
+      </w:r>
+      <w:r>
+        <w:t xml:space="preserve">In tegenstelling tot de eerder genoemde algoritmes </w:t>
+      </w:r>
+      <w:r>
+        <w:t xml:space="preserve">is een </w:t>
+      </w:r>
+      <w:r>
+        <w:t>zelflerend systeem instaat zichzelf te verbeteren. Dit betekent ook gelijk dat het algoritme niet perfect begint en dat ook nooit zal worden (</w:t>
+      </w:r>
+      <w:r>
+        <w:t xml:space="preserve">zie </w:t>
+      </w:r>
+      <w:r>
+        <w:t xml:space="preserve">deelvraag 3). </w:t>
+      </w:r>
+      <w:r>
+        <w:t xml:space="preserve">Daarom is het nodig om het systeem te trainen. </w:t>
+      </w:r>
+      <w:bookmarkStart w:id="0" w:name="_GoBack"/>
+      <w:bookmarkEnd w:id="0"/>
+    </w:p>
+    <w:p>
       <w:pPr>
-        <w:rPr>
-          <w:lang w:val="en"/>
-        </w:rPr>
+        <w:pStyle w:val="Kop1"/>
       </w:pPr>
       <w:r>
-        <w:rPr>
-          <w:rStyle w:val="CitaatChar"/>
-          <w:i w:val="0"/>
-        </w:rPr>
-        <w:t xml:space="preserve">Machine </w:t>
-      </w:r>
-      <w:proofErr w:type="spellStart"/>
-      <w:r>
-        <w:rPr>
-          <w:rStyle w:val="CitaatChar"/>
-          <w:i w:val="0"/>
-        </w:rPr>
+        <w:t>Het trainen</w:t>
+      </w:r>
+    </w:p>
+    <w:p>
+      <w:pPr>
+        <w:pStyle w:val="Geenafstand"/>
+      </w:pPr>
+      <w:r>
+        <w:t xml:space="preserve">Om een </w:t>
+      </w:r>
+      <w:r>
+        <w:t xml:space="preserve">zelflerend systeem instaat te stellen zichzelf te verbeteren moet het algoritme “weten” wat de gewenste output is. </w:t>
+      </w:r>
+      <w:r>
+        <w:t xml:space="preserve">Een algoritme kan niet zomaar het gewenste resultaat geven. Om met tot de gewenste output te komen is er dus een periode van training nodig. Hierbij krijgt het systeem input waarvan de gewenste output bekend is. Op basis hiervan kan het zichzelf vervolgens verbeteren, de manier waarop dit gebeurd bespreken we in het volgende kopje. Er zijn drie manieren van trainen te onderscheiden: </w:t>
+      </w:r>
+      <w:proofErr w:type="spellStart"/>
+      <w:r>
+        <w:t>supervized</w:t>
+      </w:r>
+      <w:proofErr w:type="spellEnd"/>
+      <w:r>
+        <w:t xml:space="preserve"> </w:t>
+      </w:r>
+      <w:proofErr w:type="spellStart"/>
+      <w:r>
         <w:t>learning</w:t>
       </w:r>
       <w:proofErr w:type="spellEnd"/>
       <w:r>
-        <w:rPr>
-          <w:rStyle w:val="CitaatChar"/>
-          <w:i w:val="0"/>
-        </w:rPr>
-        <w:t xml:space="preserve"> wordt door</w:t>
-      </w:r>
-      <w:r>
-        <w:t xml:space="preserve"> </w:t>
-      </w:r>
-      <w:r>
-        <w:t>Arthur Samuel</w:t>
-      </w:r>
-      <w:r>
-        <w:t xml:space="preserve">, een pionier op dit gebied </w:t>
-      </w:r>
-      <w:proofErr w:type="spellStart"/>
-      <w:r>
-        <w:t>gebied</w:t>
-      </w:r>
-      <w:proofErr w:type="spellEnd"/>
-      <w:r>
-        <w:t>, gedefinieerd als:</w:t>
-      </w:r>
-      <w:r>
-        <w:rPr>
-          <w:rStyle w:val="CitaatChar"/>
-          <w:i w:val="0"/>
-        </w:rPr>
-        <w:t xml:space="preserve"> </w:t>
-      </w:r>
-      <w:r>
-        <w:rPr>
-          <w:rStyle w:val="CitaatChar"/>
-        </w:rPr>
-        <w:t xml:space="preserve">"Field of </w:t>
-      </w:r>
-      <w:proofErr w:type="spellStart"/>
-      <w:r>
-        <w:rPr>
-          <w:rStyle w:val="CitaatChar"/>
-        </w:rPr>
-        <w:t>study</w:t>
-      </w:r>
-      <w:proofErr w:type="spellEnd"/>
-      <w:r>
-        <w:rPr>
-          <w:rStyle w:val="CitaatChar"/>
-        </w:rPr>
-        <w:t xml:space="preserve"> </w:t>
-      </w:r>
-      <w:proofErr w:type="spellStart"/>
-      <w:r>
-        <w:rPr>
-          <w:rStyle w:val="CitaatChar"/>
-        </w:rPr>
-        <w:t>that</w:t>
-      </w:r>
-      <w:proofErr w:type="spellEnd"/>
-      <w:r>
-        <w:rPr>
-          <w:rStyle w:val="CitaatChar"/>
-        </w:rPr>
-        <w:t xml:space="preserve"> </w:t>
-      </w:r>
-      <w:proofErr w:type="spellStart"/>
-      <w:r>
-        <w:rPr>
-          <w:rStyle w:val="CitaatChar"/>
-        </w:rPr>
-        <w:t>gives</w:t>
-      </w:r>
-      <w:proofErr w:type="spellEnd"/>
-      <w:r>
-        <w:rPr>
-          <w:rStyle w:val="CitaatChar"/>
-        </w:rPr>
-        <w:t xml:space="preserve"> computers </w:t>
-      </w:r>
-      <w:proofErr w:type="spellStart"/>
-      <w:r>
-        <w:rPr>
-          <w:rStyle w:val="CitaatChar"/>
-        </w:rPr>
-        <w:t>the</w:t>
-      </w:r>
-      <w:proofErr w:type="spellEnd"/>
-      <w:r>
-        <w:rPr>
-          <w:rStyle w:val="CitaatChar"/>
-        </w:rPr>
-        <w:t xml:space="preserve"> </w:t>
-      </w:r>
-      <w:proofErr w:type="spellStart"/>
-      <w:r>
-        <w:rPr>
-          <w:rStyle w:val="CitaatChar"/>
-        </w:rPr>
-        <w:t>ability</w:t>
-      </w:r>
-      <w:proofErr w:type="spellEnd"/>
-      <w:r>
-        <w:rPr>
-          <w:rStyle w:val="CitaatChar"/>
-        </w:rPr>
-        <w:t xml:space="preserve"> </w:t>
-      </w:r>
-      <w:proofErr w:type="spellStart"/>
-      <w:r>
-        <w:rPr>
-          <w:rStyle w:val="CitaatChar"/>
-        </w:rPr>
-        <w:t>to</w:t>
-      </w:r>
-      <w:proofErr w:type="spellEnd"/>
-      <w:r>
-        <w:rPr>
-          <w:rStyle w:val="CitaatChar"/>
-        </w:rPr>
-        <w:t xml:space="preserve"> </w:t>
-      </w:r>
-      <w:proofErr w:type="spellStart"/>
-      <w:r>
-        <w:rPr>
-          <w:rStyle w:val="CitaatChar"/>
-        </w:rPr>
-        <w:t>learn</w:t>
-      </w:r>
-      <w:proofErr w:type="spellEnd"/>
-      <w:r>
-        <w:rPr>
-          <w:rStyle w:val="CitaatChar"/>
-        </w:rPr>
-        <w:t xml:space="preserve"> without </w:t>
-      </w:r>
-      <w:proofErr w:type="spellStart"/>
-      <w:r>
-        <w:rPr>
-          <w:rStyle w:val="CitaatChar"/>
-        </w:rPr>
-        <w:t>being</w:t>
-      </w:r>
-      <w:proofErr w:type="spellEnd"/>
-      <w:r>
-        <w:rPr>
-          <w:rStyle w:val="CitaatChar"/>
-        </w:rPr>
-        <w:t xml:space="preserve"> </w:t>
-      </w:r>
-      <w:proofErr w:type="spellStart"/>
-      <w:r>
-        <w:rPr>
-          <w:rStyle w:val="CitaatChar"/>
-        </w:rPr>
-        <w:t>explicitly</w:t>
-      </w:r>
-      <w:proofErr w:type="spellEnd"/>
-      <w:r>
-        <w:rPr>
-          <w:rStyle w:val="CitaatChar"/>
-        </w:rPr>
-        <w:t xml:space="preserve"> </w:t>
-      </w:r>
-      <w:proofErr w:type="spellStart"/>
-      <w:r>
-        <w:rPr>
-          <w:rStyle w:val="CitaatChar"/>
-        </w:rPr>
-        <w:t>programmed</w:t>
-      </w:r>
-      <w:proofErr w:type="spellEnd"/>
-      <w:r>
-        <w:rPr>
-          <w:rStyle w:val="CitaatChar"/>
-        </w:rPr>
-        <w:t>.”[</w:t>
-      </w:r>
-      <w:r>
-        <w:rPr>
-          <w:rStyle w:val="CitaatChar"/>
-        </w:rPr>
-        <w:t>1</w:t>
-      </w:r>
-      <w:r>
-        <w:rPr>
-          <w:rStyle w:val="CitaatChar"/>
-        </w:rPr>
-        <w:t>]</w:t>
-      </w:r>
-    </w:p>
+        <w:t xml:space="preserve">, </w:t>
+      </w:r>
+      <w:proofErr w:type="spellStart"/>
+      <w:r>
+        <w:t>unsupervised</w:t>
+      </w:r>
+      <w:proofErr w:type="spellEnd"/>
+      <w:r>
+        <w:t xml:space="preserve"> </w:t>
+      </w:r>
+      <w:proofErr w:type="spellStart"/>
+      <w:r>
+        <w:t>learning</w:t>
+      </w:r>
+      <w:proofErr w:type="spellEnd"/>
+      <w:r>
+        <w:t xml:space="preserve"> en </w:t>
+      </w:r>
+      <w:proofErr w:type="spellStart"/>
+      <w:r>
+        <w:t>reinforcement</w:t>
+      </w:r>
+      <w:proofErr w:type="spellEnd"/>
+      <w:r>
+        <w:t xml:space="preserve"> </w:t>
+      </w:r>
+      <w:proofErr w:type="spellStart"/>
+      <w:r>
+        <w:t>learning</w:t>
+      </w:r>
+      <w:proofErr w:type="spellEnd"/>
+      <w:r>
+        <w:t>.</w:t>
+      </w:r>
+      <w:r>
+        <w:t xml:space="preserve"> </w:t>
+      </w:r>
+    </w:p>
+    <w:p>
+      <w:pPr>
+        <w:pStyle w:val="Kop2"/>
+      </w:pPr>
+      <w:r>
+        <w:br/>
+      </w:r>
+      <w:proofErr w:type="spellStart"/>
+      <w:r>
+        <w:t>Supervi</w:t>
+      </w:r>
+      <w:r>
+        <w:t>s</w:t>
+      </w:r>
+      <w:r>
+        <w:t>ed</w:t>
+      </w:r>
+      <w:proofErr w:type="spellEnd"/>
+      <w:r>
+        <w:t xml:space="preserve"> Learning</w:t>
+      </w:r>
+    </w:p>
+    <w:p/>
+    <w:p>
+      <w:pPr>
+        <w:pStyle w:val="Kop2"/>
+      </w:pPr>
+      <w:proofErr w:type="spellStart"/>
+      <w:r>
+        <w:t>Unsupervised</w:t>
+      </w:r>
+      <w:proofErr w:type="spellEnd"/>
+      <w:r>
+        <w:t xml:space="preserve"> Learning</w:t>
+      </w:r>
+    </w:p>
+    <w:p/>
+    <w:p>
+      <w:pPr>
+        <w:pStyle w:val="Kop2"/>
+      </w:pPr>
+      <w:proofErr w:type="spellStart"/>
+      <w:r>
+        <w:t>Reinforcement</w:t>
+      </w:r>
+      <w:proofErr w:type="spellEnd"/>
+      <w:r>
+        <w:t xml:space="preserve"> Learning</w:t>
+      </w:r>
+    </w:p>
+    <w:p/>
     <w:p>
       <w:pPr>
         <w:rPr>
@@ -249,8 +415,6 @@
         </w:rPr>
         <w:br/>
       </w:r>
-      <w:bookmarkStart w:id="0" w:name="_GoBack"/>
-      <w:bookmarkEnd w:id="0"/>
     </w:p>
     <w:p>
       <w:r>
@@ -261,150 +425,159 @@
       <w:r>
         <w:t>-niet alles bedacht</w:t>
       </w:r>
+    </w:p>
+    <w:p>
+      <w:pPr>
+        <w:pStyle w:val="Geenafstand"/>
+        <w:rPr>
+          <w:rStyle w:val="Kop1Char"/>
+        </w:rPr>
+      </w:pPr>
+      <w:r>
+        <w:br/>
+        <w:t>-</w:t>
+      </w:r>
+      <w:proofErr w:type="spellStart"/>
+      <w:r>
+        <w:t>learning</w:t>
+      </w:r>
+      <w:proofErr w:type="spellEnd"/>
+      <w:r>
+        <w:t xml:space="preserve"> over time (over data)</w:t>
+      </w:r>
+      <w:r>
+        <w:br/>
+        <w:t>-</w:t>
+      </w:r>
+      <w:proofErr w:type="spellStart"/>
+      <w:r>
+        <w:t>classification</w:t>
+      </w:r>
+      <w:proofErr w:type="spellEnd"/>
+      <w:r>
+        <w:t>/</w:t>
+      </w:r>
+      <w:proofErr w:type="spellStart"/>
+      <w:r>
+        <w:t>regression</w:t>
+      </w:r>
+      <w:proofErr w:type="spellEnd"/>
+      <w:r>
+        <w:br/>
+        <w:t>-</w:t>
+      </w:r>
+      <w:proofErr w:type="spellStart"/>
+      <w:r>
+        <w:t>supervized</w:t>
+      </w:r>
+      <w:proofErr w:type="spellEnd"/>
+      <w:r>
+        <w:t xml:space="preserve"> </w:t>
+      </w:r>
+      <w:r>
+        <w:sym w:font="Wingdings" w:char="F0E0"/>
+      </w:r>
+      <w:r>
+        <w:t xml:space="preserve"> </w:t>
+      </w:r>
+      <w:proofErr w:type="spellStart"/>
+      <w:r>
+        <w:t>already</w:t>
+      </w:r>
+      <w:proofErr w:type="spellEnd"/>
+      <w:r>
+        <w:t xml:space="preserve"> </w:t>
+      </w:r>
+      <w:proofErr w:type="spellStart"/>
+      <w:r>
+        <w:t>catogorized</w:t>
+      </w:r>
+      <w:proofErr w:type="spellEnd"/>
+      <w:r>
+        <w:br/>
+        <w:t>-</w:t>
+      </w:r>
+      <w:proofErr w:type="spellStart"/>
+      <w:r>
+        <w:t>unsupervisid</w:t>
+      </w:r>
+      <w:proofErr w:type="spellEnd"/>
+      <w:r>
+        <w:t xml:space="preserve"> </w:t>
+      </w:r>
+      <w:r>
+        <w:sym w:font="Wingdings" w:char="F0E0"/>
+      </w:r>
+      <w:r>
+        <w:t xml:space="preserve"> geen labels</w:t>
+      </w:r>
+      <w:r>
+        <w:br/>
+        <w:t>-</w:t>
+      </w:r>
+      <w:proofErr w:type="spellStart"/>
+      <w:r>
+        <w:t>reinforcement</w:t>
+      </w:r>
+      <w:proofErr w:type="spellEnd"/>
+      <w:r>
+        <w:t xml:space="preserve"> </w:t>
+      </w:r>
+      <w:r>
+        <w:sym w:font="Wingdings" w:char="F0E0"/>
+      </w:r>
+      <w:r>
+        <w:t xml:space="preserve"> geen labels, geen goed/slecht</w:t>
+      </w:r>
+      <w:r>
+        <w:br/>
+        <w:t xml:space="preserve">-back </w:t>
+      </w:r>
+      <w:proofErr w:type="spellStart"/>
+      <w:r>
+        <w:t>propergation</w:t>
+      </w:r>
+      <w:proofErr w:type="spellEnd"/>
+      <w:r>
+        <w:br/>
+      </w:r>
+      <w:r>
+        <w:br/>
+      </w:r>
+      <w:proofErr w:type="spellStart"/>
+      <w:r>
+        <w:rPr>
+          <w:rStyle w:val="Kop1Char"/>
+        </w:rPr>
+        <w:t>Neural</w:t>
+      </w:r>
+      <w:proofErr w:type="spellEnd"/>
+      <w:r>
+        <w:rPr>
+          <w:rStyle w:val="Kop1Char"/>
+        </w:rPr>
+        <w:t xml:space="preserve"> </w:t>
+      </w:r>
+      <w:proofErr w:type="spellStart"/>
+      <w:r>
+        <w:rPr>
+          <w:rStyle w:val="Kop1Char"/>
+        </w:rPr>
+        <w:t>networks</w:t>
+      </w:r>
+      <w:proofErr w:type="spellEnd"/>
     </w:p>
     <w:p>
       <w:pPr>
         <w:pStyle w:val="Geenafstand"/>
       </w:pPr>
-      <w:r>
-        <w:br/>
-        <w:t>-</w:t>
-      </w:r>
-      <w:proofErr w:type="spellStart"/>
-      <w:r>
-        <w:t>learning</w:t>
-      </w:r>
-      <w:proofErr w:type="spellEnd"/>
-      <w:r>
-        <w:t xml:space="preserve"> over time (over data)</w:t>
-      </w:r>
-      <w:r>
-        <w:br/>
-        <w:t>-</w:t>
-      </w:r>
-      <w:proofErr w:type="spellStart"/>
-      <w:r>
-        <w:t>classification</w:t>
-      </w:r>
-      <w:proofErr w:type="spellEnd"/>
-      <w:r>
-        <w:t>/</w:t>
-      </w:r>
-      <w:proofErr w:type="spellStart"/>
-      <w:r>
-        <w:t>regression</w:t>
-      </w:r>
-      <w:proofErr w:type="spellEnd"/>
-      <w:r>
-        <w:br/>
-        <w:t>-</w:t>
-      </w:r>
-      <w:proofErr w:type="spellStart"/>
-      <w:r>
-        <w:t>supervized</w:t>
-      </w:r>
-      <w:proofErr w:type="spellEnd"/>
-      <w:r>
-        <w:t xml:space="preserve"> </w:t>
-      </w:r>
-      <w:r>
-        <w:sym w:font="Wingdings" w:char="F0E0"/>
-      </w:r>
-      <w:r>
-        <w:t xml:space="preserve"> </w:t>
-      </w:r>
-      <w:proofErr w:type="spellStart"/>
-      <w:r>
-        <w:t>already</w:t>
-      </w:r>
-      <w:proofErr w:type="spellEnd"/>
-      <w:r>
-        <w:t xml:space="preserve"> </w:t>
-      </w:r>
-      <w:proofErr w:type="spellStart"/>
-      <w:r>
-        <w:t>catogorized</w:t>
-      </w:r>
-      <w:proofErr w:type="spellEnd"/>
-      <w:r>
-        <w:br/>
-        <w:t>-</w:t>
-      </w:r>
-      <w:proofErr w:type="spellStart"/>
-      <w:r>
-        <w:t>unsupervisid</w:t>
-      </w:r>
-      <w:proofErr w:type="spellEnd"/>
-      <w:r>
-        <w:t xml:space="preserve"> </w:t>
-      </w:r>
-      <w:r>
-        <w:sym w:font="Wingdings" w:char="F0E0"/>
-      </w:r>
-      <w:r>
-        <w:t xml:space="preserve"> geen labels</w:t>
-      </w:r>
-      <w:r>
-        <w:br/>
-        <w:t>-</w:t>
-      </w:r>
-      <w:proofErr w:type="spellStart"/>
-      <w:r>
-        <w:t>reinforcement</w:t>
-      </w:r>
-      <w:proofErr w:type="spellEnd"/>
-      <w:r>
-        <w:t xml:space="preserve"> </w:t>
-      </w:r>
-      <w:r>
-        <w:sym w:font="Wingdings" w:char="F0E0"/>
-      </w:r>
-      <w:r>
-        <w:t xml:space="preserve"> geen labels, geen goed/slecht</w:t>
-      </w:r>
-      <w:r>
-        <w:br/>
-        <w:t xml:space="preserve">-back </w:t>
-      </w:r>
-      <w:proofErr w:type="spellStart"/>
-      <w:r>
-        <w:t>propergation</w:t>
-      </w:r>
-      <w:proofErr w:type="spellEnd"/>
-      <w:r>
-        <w:br/>
-      </w:r>
-      <w:r>
-        <w:br/>
-      </w:r>
-      <w:proofErr w:type="spellStart"/>
-      <w:r>
-        <w:rPr>
-          <w:rStyle w:val="Kop1Char"/>
-        </w:rPr>
-        <w:t>Neural</w:t>
-      </w:r>
-      <w:proofErr w:type="spellEnd"/>
-      <w:r>
-        <w:rPr>
-          <w:rStyle w:val="Kop1Char"/>
-        </w:rPr>
-        <w:t xml:space="preserve"> </w:t>
-      </w:r>
-      <w:proofErr w:type="spellStart"/>
-      <w:r>
-        <w:rPr>
-          <w:rStyle w:val="Kop1Char"/>
-        </w:rPr>
-        <w:t>networks</w:t>
-      </w:r>
-      <w:proofErr w:type="spellEnd"/>
     </w:p>
     <w:p>
       <w:pPr>
         <w:pStyle w:val="Kop1"/>
       </w:pPr>
       <w:r>
+        <w:lastRenderedPageBreak/>
         <w:t>Evolutionary systems</w:t>
       </w:r>
     </w:p>
@@ -443,6 +616,19 @@
       </w:pPr>
       <w:r>
         <w:lastRenderedPageBreak/>
+        <w:t xml:space="preserve">Back </w:t>
+      </w:r>
+      <w:proofErr w:type="spellStart"/>
+      <w:r>
+        <w:t>propergation</w:t>
+      </w:r>
+      <w:proofErr w:type="spellEnd"/>
+    </w:p>
+    <w:p>
+      <w:pPr>
+        <w:pStyle w:val="Kop1"/>
+      </w:pPr>
+      <w:r>
         <w:t>Bronnen</w:t>
       </w:r>
     </w:p>

</xml_diff>

<commit_message>
Verdergegaan aan het stuk over machine learning, training, supervised learning en unsupervised learning.
</commit_message>
<xml_diff>
--- a/Steven.docx
+++ b/Steven.docx
@@ -263,44 +263,768 @@
         <w:t xml:space="preserve">is een </w:t>
       </w:r>
       <w:r>
-        <w:t>zelflerend systeem instaat zichzelf te verbeteren. Dit betekent ook gelijk dat het algoritme niet perfect begint en dat ook nooit zal worden (</w:t>
-      </w:r>
-      <w:r>
-        <w:t xml:space="preserve">zie </w:t>
-      </w:r>
-      <w:r>
-        <w:t xml:space="preserve">deelvraag 3). </w:t>
-      </w:r>
-      <w:r>
-        <w:t xml:space="preserve">Daarom is het nodig om het systeem te trainen. </w:t>
+        <w:t xml:space="preserve">zelflerend systeem </w:t>
+      </w:r>
+      <w:r>
+        <w:t xml:space="preserve">instaat zichzelf te verbeteren. </w:t>
+      </w:r>
+      <w:r>
+        <w:t xml:space="preserve">Hierdoor is het in staat taken uit te voeren waarbij standaard algoritmes tekort schieten. Wat voor taken dit zijn zullen we in de tweede deelvraag behandelen. </w:t>
+      </w:r>
+    </w:p>
+    <w:p/>
+    <w:p>
+      <w:pPr>
+        <w:pStyle w:val="Geenafstand"/>
+        <w:rPr>
+          <w:rStyle w:val="Kop1Char"/>
+        </w:rPr>
+      </w:pPr>
+      <w:r>
+        <w:rPr>
+          <w:rStyle w:val="Kop1Char"/>
+        </w:rPr>
+        <w:t>Training</w:t>
+      </w:r>
+    </w:p>
+    <w:p>
+      <w:pPr>
+        <w:pStyle w:val="Geenafstand"/>
+      </w:pPr>
+      <w:r>
+        <w:t>Een zelflerend systeem begint in de meest</w:t>
+      </w:r>
+      <w:r>
+        <w:t xml:space="preserve">e gevallen zonder enige kennis. De gewenste output te kunnen produceren is het dus nodig om het systeem eerst input data te geven zodat het kan leren. Dit proces is wordt het “trainen” genoemd. Voor het trainen van een zelflerend systeem is training data nodig. Deze training data kan in veel verschillende vormen voorkomen. De manier van trainen is afhankelijk van de vorm van de training data. Er zijn drie hoofd manieren waarmee een systeem getraind kan worden: </w:t>
+      </w:r>
+      <w:proofErr w:type="spellStart"/>
+      <w:r>
+        <w:t>supervised</w:t>
+      </w:r>
+      <w:proofErr w:type="spellEnd"/>
+      <w:r>
+        <w:t xml:space="preserve">, </w:t>
+      </w:r>
+      <w:proofErr w:type="spellStart"/>
+      <w:r>
+        <w:t>unsupervised</w:t>
+      </w:r>
+      <w:proofErr w:type="spellEnd"/>
+      <w:r>
+        <w:t xml:space="preserve"> en </w:t>
+      </w:r>
+      <w:proofErr w:type="spellStart"/>
+      <w:r>
+        <w:t>reinforcement</w:t>
+      </w:r>
+      <w:proofErr w:type="spellEnd"/>
+      <w:r>
+        <w:t xml:space="preserve"> </w:t>
+      </w:r>
+      <w:proofErr w:type="spellStart"/>
+      <w:r>
+        <w:t>learning</w:t>
+      </w:r>
+      <w:proofErr w:type="spellEnd"/>
+      <w:r>
+        <w:t>.</w:t>
+      </w:r>
+      <w:r>
+        <w:br/>
+      </w:r>
+      <w:r>
+        <w:br/>
+      </w:r>
+      <w:proofErr w:type="spellStart"/>
+      <w:r>
+        <w:rPr>
+          <w:rStyle w:val="Kop1Char"/>
+        </w:rPr>
+        <w:t>Supervi</w:t>
+      </w:r>
+      <w:r>
+        <w:rPr>
+          <w:rStyle w:val="Kop1Char"/>
+        </w:rPr>
+        <w:t>s</w:t>
+      </w:r>
+      <w:r>
+        <w:rPr>
+          <w:rStyle w:val="Kop1Char"/>
+        </w:rPr>
+        <w:t>ed</w:t>
+      </w:r>
+      <w:proofErr w:type="spellEnd"/>
+      <w:r>
+        <w:rPr>
+          <w:rStyle w:val="Kop1Char"/>
+        </w:rPr>
+        <w:t xml:space="preserve"> Learning</w:t>
+      </w:r>
+    </w:p>
+    <w:p>
+      <w:r>
+        <w:t xml:space="preserve">In het geval van </w:t>
+      </w:r>
+      <w:proofErr w:type="spellStart"/>
+      <w:r>
+        <w:t>supervised</w:t>
+      </w:r>
+      <w:proofErr w:type="spellEnd"/>
+      <w:r>
+        <w:t xml:space="preserve"> </w:t>
+      </w:r>
+      <w:proofErr w:type="spellStart"/>
+      <w:r>
+        <w:t>learning</w:t>
+      </w:r>
+      <w:proofErr w:type="spellEnd"/>
+      <w:r>
+        <w:t xml:space="preserve"> heb je te maken met “</w:t>
+      </w:r>
+      <w:proofErr w:type="spellStart"/>
+      <w:r>
+        <w:t>labeled</w:t>
+      </w:r>
+      <w:proofErr w:type="spellEnd"/>
+      <w:r>
+        <w:t xml:space="preserve"> training data”. Ofwel van een bepaalde input is de gewenste output al bekend. Een bijna klassiek voorbeeld van een “</w:t>
+      </w:r>
+      <w:proofErr w:type="spellStart"/>
+      <w:r>
+        <w:t>labeled</w:t>
+      </w:r>
+      <w:proofErr w:type="spellEnd"/>
+      <w:r>
+        <w:t xml:space="preserve"> data set”</w:t>
+      </w:r>
+      <w:r>
+        <w:t xml:space="preserve"> is een dataset van huisprijzen en huiseigenschappen (zie figuur xx)</w:t>
+      </w:r>
+    </w:p>
+    <w:tbl>
+      <w:tblPr>
+        <w:tblStyle w:val="Lichtelijst-accent1"/>
+        <w:tblW w:w="9288" w:type="dxa"/>
+        <w:tblLook w:val="04A0" w:firstRow="1" w:lastRow="0" w:firstColumn="1" w:lastColumn="0" w:noHBand="0" w:noVBand="1"/>
+      </w:tblPr>
+      <w:tblGrid>
+        <w:gridCol w:w="3522"/>
+        <w:gridCol w:w="2064"/>
+        <w:gridCol w:w="2125"/>
+        <w:gridCol w:w="1577"/>
+      </w:tblGrid>
+      <w:tr>
+        <w:trPr>
+          <w:cnfStyle w:val="100000000000" w:firstRow="1" w:lastRow="0" w:firstColumn="0" w:lastColumn="0" w:oddVBand="0" w:evenVBand="0" w:oddHBand="0" w:evenHBand="0" w:firstRowFirstColumn="0" w:firstRowLastColumn="0" w:lastRowFirstColumn="0" w:lastRowLastColumn="0"/>
+        </w:trPr>
+        <w:tc>
+          <w:tcPr>
+            <w:cnfStyle w:val="001000000000" w:firstRow="0" w:lastRow="0" w:firstColumn="1" w:lastColumn="0" w:oddVBand="0" w:evenVBand="0" w:oddHBand="0" w:evenHBand="0" w:firstRowFirstColumn="0" w:firstRowLastColumn="0" w:lastRowFirstColumn="0" w:lastRowLastColumn="0"/>
+            <w:tcW w:w="3522" w:type="dxa"/>
+          </w:tcPr>
+          <w:p>
+            <w:r>
+              <w:t>Huisprijs</w:t>
+            </w:r>
+          </w:p>
+        </w:tc>
+        <w:tc>
+          <w:tcPr>
+            <w:tcW w:w="5766" w:type="dxa"/>
+            <w:gridSpan w:val="3"/>
+          </w:tcPr>
+          <w:p>
+            <w:pPr>
+              <w:cnfStyle w:val="100000000000" w:firstRow="1" w:lastRow="0" w:firstColumn="0" w:lastColumn="0" w:oddVBand="0" w:evenVBand="0" w:oddHBand="0" w:evenHBand="0" w:firstRowFirstColumn="0" w:firstRowLastColumn="0" w:lastRowFirstColumn="0" w:lastRowLastColumn="0"/>
+            </w:pPr>
+            <w:r>
+              <w:t>Huiseigenschappen</w:t>
+            </w:r>
+          </w:p>
+        </w:tc>
+      </w:tr>
+      <w:tr>
+        <w:trPr>
+          <w:cnfStyle w:val="000000100000" w:firstRow="0" w:lastRow="0" w:firstColumn="0" w:lastColumn="0" w:oddVBand="0" w:evenVBand="0" w:oddHBand="1" w:evenHBand="0" w:firstRowFirstColumn="0" w:firstRowLastColumn="0" w:lastRowFirstColumn="0" w:lastRowLastColumn="0"/>
+        </w:trPr>
+        <w:tc>
+          <w:tcPr>
+            <w:cnfStyle w:val="001000000000" w:firstRow="0" w:lastRow="0" w:firstColumn="1" w:lastColumn="0" w:oddVBand="0" w:evenVBand="0" w:oddHBand="0" w:evenHBand="0" w:firstRowFirstColumn="0" w:firstRowLastColumn="0" w:lastRowFirstColumn="0" w:lastRowLastColumn="0"/>
+            <w:tcW w:w="3522" w:type="dxa"/>
+            <w:shd w:val="clear" w:color="auto" w:fill="4F81BD" w:themeFill="accent1"/>
+          </w:tcPr>
+          <w:p/>
+        </w:tc>
+        <w:tc>
+          <w:tcPr>
+            <w:tcW w:w="2064" w:type="dxa"/>
+            <w:shd w:val="clear" w:color="auto" w:fill="4F81BD" w:themeFill="accent1"/>
+          </w:tcPr>
+          <w:p>
+            <w:pPr>
+              <w:cnfStyle w:val="000000100000" w:firstRow="0" w:lastRow="0" w:firstColumn="0" w:lastColumn="0" w:oddVBand="0" w:evenVBand="0" w:oddHBand="1" w:evenHBand="0" w:firstRowFirstColumn="0" w:firstRowLastColumn="0" w:lastRowFirstColumn="0" w:lastRowLastColumn="0"/>
+            </w:pPr>
+            <w:r>
+              <w:t>Woonoppervlakte</w:t>
+            </w:r>
+          </w:p>
+        </w:tc>
+        <w:tc>
+          <w:tcPr>
+            <w:tcW w:w="2125" w:type="dxa"/>
+            <w:shd w:val="clear" w:color="auto" w:fill="4F81BD" w:themeFill="accent1"/>
+          </w:tcPr>
+          <w:p>
+            <w:pPr>
+              <w:cnfStyle w:val="000000100000" w:firstRow="0" w:lastRow="0" w:firstColumn="0" w:lastColumn="0" w:oddVBand="0" w:evenVBand="0" w:oddHBand="1" w:evenHBand="0" w:firstRowFirstColumn="0" w:firstRowLastColumn="0" w:lastRowFirstColumn="0" w:lastRowLastColumn="0"/>
+            </w:pPr>
+            <w:r>
+              <w:t>Perceeloppervlakte</w:t>
+            </w:r>
+          </w:p>
+        </w:tc>
+        <w:tc>
+          <w:tcPr>
+            <w:tcW w:w="1577" w:type="dxa"/>
+            <w:shd w:val="clear" w:color="auto" w:fill="4F81BD" w:themeFill="accent1"/>
+          </w:tcPr>
+          <w:p>
+            <w:pPr>
+              <w:cnfStyle w:val="000000100000" w:firstRow="0" w:lastRow="0" w:firstColumn="0" w:lastColumn="0" w:oddVBand="0" w:evenVBand="0" w:oddHBand="1" w:evenHBand="0" w:firstRowFirstColumn="0" w:firstRowLastColumn="0" w:lastRowFirstColumn="0" w:lastRowLastColumn="0"/>
+            </w:pPr>
+            <w:r>
+              <w:t>Aantal kamers</w:t>
+            </w:r>
+          </w:p>
+        </w:tc>
+      </w:tr>
+      <w:tr>
+        <w:tc>
+          <w:tcPr>
+            <w:cnfStyle w:val="001000000000" w:firstRow="0" w:lastRow="0" w:firstColumn="1" w:lastColumn="0" w:oddVBand="0" w:evenVBand="0" w:oddHBand="0" w:evenHBand="0" w:firstRowFirstColumn="0" w:firstRowLastColumn="0" w:lastRowFirstColumn="0" w:lastRowLastColumn="0"/>
+            <w:tcW w:w="3522" w:type="dxa"/>
+          </w:tcPr>
+          <w:p>
+            <w:r>
+              <w:t>€ 519.000</w:t>
+            </w:r>
+          </w:p>
+        </w:tc>
+        <w:tc>
+          <w:tcPr>
+            <w:tcW w:w="2064" w:type="dxa"/>
+          </w:tcPr>
+          <w:p>
+            <w:pPr>
+              <w:cnfStyle w:val="000000000000" w:firstRow="0" w:lastRow="0" w:firstColumn="0" w:lastColumn="0" w:oddVBand="0" w:evenVBand="0" w:oddHBand="0" w:evenHBand="0" w:firstRowFirstColumn="0" w:firstRowLastColumn="0" w:lastRowFirstColumn="0" w:lastRowLastColumn="0"/>
+            </w:pPr>
+            <w:r>
+              <w:t>124 m²</w:t>
+            </w:r>
+          </w:p>
+        </w:tc>
+        <w:tc>
+          <w:tcPr>
+            <w:tcW w:w="2125" w:type="dxa"/>
+          </w:tcPr>
+          <w:p>
+            <w:pPr>
+              <w:cnfStyle w:val="000000000000" w:firstRow="0" w:lastRow="0" w:firstColumn="0" w:lastColumn="0" w:oddVBand="0" w:evenVBand="0" w:oddHBand="0" w:evenHBand="0" w:firstRowFirstColumn="0" w:firstRowLastColumn="0" w:lastRowFirstColumn="0" w:lastRowLastColumn="0"/>
+            </w:pPr>
+            <w:r>
+              <w:t>311 m²</w:t>
+            </w:r>
+          </w:p>
+        </w:tc>
+        <w:tc>
+          <w:tcPr>
+            <w:tcW w:w="1577" w:type="dxa"/>
+          </w:tcPr>
+          <w:p>
+            <w:pPr>
+              <w:cnfStyle w:val="000000000000" w:firstRow="0" w:lastRow="0" w:firstColumn="0" w:lastColumn="0" w:oddVBand="0" w:evenVBand="0" w:oddHBand="0" w:evenHBand="0" w:firstRowFirstColumn="0" w:firstRowLastColumn="0" w:lastRowFirstColumn="0" w:lastRowLastColumn="0"/>
+            </w:pPr>
+            <w:r>
+              <w:t>4</w:t>
+            </w:r>
+          </w:p>
+        </w:tc>
+      </w:tr>
+      <w:tr>
+        <w:trPr>
+          <w:cnfStyle w:val="000000100000" w:firstRow="0" w:lastRow="0" w:firstColumn="0" w:lastColumn="0" w:oddVBand="0" w:evenVBand="0" w:oddHBand="1" w:evenHBand="0" w:firstRowFirstColumn="0" w:firstRowLastColumn="0" w:lastRowFirstColumn="0" w:lastRowLastColumn="0"/>
+        </w:trPr>
+        <w:tc>
+          <w:tcPr>
+            <w:cnfStyle w:val="001000000000" w:firstRow="0" w:lastRow="0" w:firstColumn="1" w:lastColumn="0" w:oddVBand="0" w:evenVBand="0" w:oddHBand="0" w:evenHBand="0" w:firstRowFirstColumn="0" w:firstRowLastColumn="0" w:lastRowFirstColumn="0" w:lastRowLastColumn="0"/>
+            <w:tcW w:w="3522" w:type="dxa"/>
+          </w:tcPr>
+          <w:p>
+            <w:r>
+              <w:t>€ 569.000</w:t>
+            </w:r>
+          </w:p>
+        </w:tc>
+        <w:tc>
+          <w:tcPr>
+            <w:tcW w:w="2064" w:type="dxa"/>
+          </w:tcPr>
+          <w:p>
+            <w:pPr>
+              <w:cnfStyle w:val="000000100000" w:firstRow="0" w:lastRow="0" w:firstColumn="0" w:lastColumn="0" w:oddVBand="0" w:evenVBand="0" w:oddHBand="1" w:evenHBand="0" w:firstRowFirstColumn="0" w:firstRowLastColumn="0" w:lastRowFirstColumn="0" w:lastRowLastColumn="0"/>
+            </w:pPr>
+            <w:r>
+              <w:t>133 m²</w:t>
+            </w:r>
+          </w:p>
+        </w:tc>
+        <w:tc>
+          <w:tcPr>
+            <w:tcW w:w="2125" w:type="dxa"/>
+          </w:tcPr>
+          <w:p>
+            <w:pPr>
+              <w:cnfStyle w:val="000000100000" w:firstRow="0" w:lastRow="0" w:firstColumn="0" w:lastColumn="0" w:oddVBand="0" w:evenVBand="0" w:oddHBand="1" w:evenHBand="0" w:firstRowFirstColumn="0" w:firstRowLastColumn="0" w:lastRowFirstColumn="0" w:lastRowLastColumn="0"/>
+            </w:pPr>
+            <w:r>
+              <w:t>309 m²</w:t>
+            </w:r>
+          </w:p>
+        </w:tc>
+        <w:tc>
+          <w:tcPr>
+            <w:tcW w:w="1577" w:type="dxa"/>
+          </w:tcPr>
+          <w:p>
+            <w:pPr>
+              <w:cnfStyle w:val="000000100000" w:firstRow="0" w:lastRow="0" w:firstColumn="0" w:lastColumn="0" w:oddVBand="0" w:evenVBand="0" w:oddHBand="1" w:evenHBand="0" w:firstRowFirstColumn="0" w:firstRowLastColumn="0" w:lastRowFirstColumn="0" w:lastRowLastColumn="0"/>
+            </w:pPr>
+            <w:r>
+              <w:t>5</w:t>
+            </w:r>
+          </w:p>
+        </w:tc>
+      </w:tr>
+      <w:tr>
+        <w:tc>
+          <w:tcPr>
+            <w:cnfStyle w:val="001000000000" w:firstRow="0" w:lastRow="0" w:firstColumn="1" w:lastColumn="0" w:oddVBand="0" w:evenVBand="0" w:oddHBand="0" w:evenHBand="0" w:firstRowFirstColumn="0" w:firstRowLastColumn="0" w:lastRowFirstColumn="0" w:lastRowLastColumn="0"/>
+            <w:tcW w:w="3522" w:type="dxa"/>
+          </w:tcPr>
+          <w:p>
+            <w:r>
+              <w:t>€ 569.500</w:t>
+            </w:r>
+          </w:p>
+        </w:tc>
+        <w:tc>
+          <w:tcPr>
+            <w:tcW w:w="2064" w:type="dxa"/>
+          </w:tcPr>
+          <w:p>
+            <w:pPr>
+              <w:cnfStyle w:val="000000000000" w:firstRow="0" w:lastRow="0" w:firstColumn="0" w:lastColumn="0" w:oddVBand="0" w:evenVBand="0" w:oddHBand="0" w:evenHBand="0" w:firstRowFirstColumn="0" w:firstRowLastColumn="0" w:lastRowFirstColumn="0" w:lastRowLastColumn="0"/>
+            </w:pPr>
+            <w:r>
+              <w:t>170 m²</w:t>
+            </w:r>
+          </w:p>
+        </w:tc>
+        <w:tc>
+          <w:tcPr>
+            <w:tcW w:w="2125" w:type="dxa"/>
+          </w:tcPr>
+          <w:p>
+            <w:pPr>
+              <w:cnfStyle w:val="000000000000" w:firstRow="0" w:lastRow="0" w:firstColumn="0" w:lastColumn="0" w:oddVBand="0" w:evenVBand="0" w:oddHBand="0" w:evenHBand="0" w:firstRowFirstColumn="0" w:firstRowLastColumn="0" w:lastRowFirstColumn="0" w:lastRowLastColumn="0"/>
+            </w:pPr>
+            <w:r>
+              <w:t>310 m²</w:t>
+            </w:r>
+          </w:p>
+        </w:tc>
+        <w:tc>
+          <w:tcPr>
+            <w:tcW w:w="1577" w:type="dxa"/>
+          </w:tcPr>
+          <w:p>
+            <w:pPr>
+              <w:cnfStyle w:val="000000000000" w:firstRow="0" w:lastRow="0" w:firstColumn="0" w:lastColumn="0" w:oddVBand="0" w:evenVBand="0" w:oddHBand="0" w:evenHBand="0" w:firstRowFirstColumn="0" w:firstRowLastColumn="0" w:lastRowFirstColumn="0" w:lastRowLastColumn="0"/>
+            </w:pPr>
+            <w:r>
+              <w:t>6</w:t>
+            </w:r>
+          </w:p>
+        </w:tc>
+      </w:tr>
+    </w:tbl>
+    <w:p>
+      <w:r>
+        <w:t xml:space="preserve">Figuur xx </w:t>
+      </w:r>
+      <w:proofErr w:type="spellStart"/>
+      <w:r>
+        <w:t>Labeled</w:t>
+      </w:r>
+      <w:proofErr w:type="spellEnd"/>
+      <w:r>
+        <w:t xml:space="preserve"> dataset </w:t>
+      </w:r>
+      <w:r>
+        <w:br/>
+        <w:t xml:space="preserve">Bron: </w:t>
+      </w:r>
+      <w:r>
+        <w:t>http://www.funda.nl/koop/huizen/</w:t>
+      </w:r>
+      <w:r>
+        <w:t xml:space="preserve"> </w:t>
+      </w:r>
+      <w:r>
+        <w:br/>
+      </w:r>
+      <w:r>
+        <w:br/>
+        <w:t xml:space="preserve">Hierbij is de gegeven input de huiseigenschappen en de gewenste output de huisprijs. Het systeem wordt met deze dataset </w:t>
+      </w:r>
+      <w:proofErr w:type="spellStart"/>
+      <w:r>
+        <w:t>getrained</w:t>
+      </w:r>
+      <w:proofErr w:type="spellEnd"/>
+      <w:r>
+        <w:t xml:space="preserve">. Hierdoor leert het een steeds betere output te produceren. </w:t>
+      </w:r>
+      <w:r>
+        <w:t>[2]</w:t>
+      </w:r>
+    </w:p>
+    <w:p>
+      <w:pPr>
+        <w:pStyle w:val="Kop2"/>
+      </w:pPr>
+      <w:proofErr w:type="spellStart"/>
+      <w:r>
+        <w:t>Unsupervised</w:t>
+      </w:r>
+      <w:proofErr w:type="spellEnd"/>
+      <w:r>
+        <w:t xml:space="preserve"> Learning</w:t>
+      </w:r>
+    </w:p>
+    <w:p>
+      <w:r>
+        <w:t xml:space="preserve">Bij </w:t>
+      </w:r>
+      <w:proofErr w:type="spellStart"/>
+      <w:r>
+        <w:t>unsupervised</w:t>
+      </w:r>
+      <w:proofErr w:type="spellEnd"/>
+      <w:r>
+        <w:t xml:space="preserve"> </w:t>
+      </w:r>
+      <w:proofErr w:type="spellStart"/>
+      <w:r>
+        <w:t>learning</w:t>
+      </w:r>
+      <w:proofErr w:type="spellEnd"/>
+      <w:r>
+        <w:t xml:space="preserve"> i</w:t>
+      </w:r>
+      <w:r>
+        <w:t xml:space="preserve">s er spraken een dataset waarbij de gewenste output niet bekend is. Het doel van het algoritme is hierbij vaak om patronen in de dataset te ontdekken. </w:t>
+      </w:r>
+      <w:r>
+        <w:t>[3]</w:t>
+      </w:r>
+    </w:p>
+    <w:p>
+      <w:pPr>
+        <w:pStyle w:val="Kop2"/>
+      </w:pPr>
+      <w:proofErr w:type="spellStart"/>
+      <w:r>
+        <w:t>Reinforcement</w:t>
+      </w:r>
+      <w:proofErr w:type="spellEnd"/>
+      <w:r>
+        <w:t xml:space="preserve"> Learning</w:t>
+      </w:r>
+    </w:p>
+    <w:p>
+      <w:r>
+        <w:t xml:space="preserve">In het geval </w:t>
+      </w:r>
+    </w:p>
+    <w:p>
+      <w:pPr>
+        <w:rPr>
+          <w:i/>
+          <w:iCs/>
+          <w:color w:val="000000" w:themeColor="text1"/>
+        </w:rPr>
+      </w:pPr>
+      <w:r>
+        <w:rPr>
+          <w:rStyle w:val="CitaatChar"/>
+        </w:rPr>
+        <w:br/>
       </w:r>
       <w:bookmarkStart w:id="0" w:name="_GoBack"/>
       <w:bookmarkEnd w:id="0"/>
+    </w:p>
+    <w:p>
+      <w:r>
+        <w:lastRenderedPageBreak/>
+        <w:t>Om dit te bereiken zijn er verschillend methoden, waarvan wij er een aantal nader zullen toelichten.</w:t>
+      </w:r>
+    </w:p>
+    <w:p>
+      <w:r>
+        <w:t>-niet alles bedacht</w:t>
+      </w:r>
+    </w:p>
+    <w:p>
+      <w:pPr>
+        <w:pStyle w:val="Geenafstand"/>
+        <w:rPr>
+          <w:rStyle w:val="Kop1Char"/>
+        </w:rPr>
+      </w:pPr>
+      <w:r>
+        <w:br/>
+        <w:t>-</w:t>
+      </w:r>
+      <w:proofErr w:type="spellStart"/>
+      <w:r>
+        <w:t>learning</w:t>
+      </w:r>
+      <w:proofErr w:type="spellEnd"/>
+      <w:r>
+        <w:t xml:space="preserve"> over time (over data)</w:t>
+      </w:r>
+      <w:r>
+        <w:br/>
+        <w:t>-</w:t>
+      </w:r>
+      <w:proofErr w:type="spellStart"/>
+      <w:r>
+        <w:t>classification</w:t>
+      </w:r>
+      <w:proofErr w:type="spellEnd"/>
+      <w:r>
+        <w:t>/</w:t>
+      </w:r>
+      <w:proofErr w:type="spellStart"/>
+      <w:r>
+        <w:t>regression</w:t>
+      </w:r>
+      <w:proofErr w:type="spellEnd"/>
+      <w:r>
+        <w:br/>
+        <w:t>-</w:t>
+      </w:r>
+      <w:proofErr w:type="spellStart"/>
+      <w:r>
+        <w:t>supervized</w:t>
+      </w:r>
+      <w:proofErr w:type="spellEnd"/>
+      <w:r>
+        <w:t xml:space="preserve"> </w:t>
+      </w:r>
+      <w:r>
+        <w:sym w:font="Wingdings" w:char="F0E0"/>
+      </w:r>
+      <w:r>
+        <w:t xml:space="preserve"> </w:t>
+      </w:r>
+      <w:proofErr w:type="spellStart"/>
+      <w:r>
+        <w:t>already</w:t>
+      </w:r>
+      <w:proofErr w:type="spellEnd"/>
+      <w:r>
+        <w:t xml:space="preserve"> </w:t>
+      </w:r>
+      <w:proofErr w:type="spellStart"/>
+      <w:r>
+        <w:t>catogorized</w:t>
+      </w:r>
+      <w:proofErr w:type="spellEnd"/>
+      <w:r>
+        <w:br/>
+        <w:t>-</w:t>
+      </w:r>
+      <w:proofErr w:type="spellStart"/>
+      <w:r>
+        <w:t>unsupervisid</w:t>
+      </w:r>
+      <w:proofErr w:type="spellEnd"/>
+      <w:r>
+        <w:t xml:space="preserve"> </w:t>
+      </w:r>
+      <w:r>
+        <w:sym w:font="Wingdings" w:char="F0E0"/>
+      </w:r>
+      <w:r>
+        <w:t xml:space="preserve"> geen labels</w:t>
+      </w:r>
+      <w:r>
+        <w:br/>
+        <w:t>-</w:t>
+      </w:r>
+      <w:proofErr w:type="spellStart"/>
+      <w:r>
+        <w:t>reinforcement</w:t>
+      </w:r>
+      <w:proofErr w:type="spellEnd"/>
+      <w:r>
+        <w:t xml:space="preserve"> </w:t>
+      </w:r>
+      <w:r>
+        <w:sym w:font="Wingdings" w:char="F0E0"/>
+      </w:r>
+      <w:r>
+        <w:t xml:space="preserve"> geen labels, geen goed/slecht</w:t>
+      </w:r>
+      <w:r>
+        <w:br/>
+        <w:t xml:space="preserve">-back </w:t>
+      </w:r>
+      <w:proofErr w:type="spellStart"/>
+      <w:r>
+        <w:t>propergation</w:t>
+      </w:r>
+      <w:proofErr w:type="spellEnd"/>
+      <w:r>
+        <w:br/>
+      </w:r>
+      <w:r>
+        <w:br/>
+      </w:r>
+      <w:proofErr w:type="spellStart"/>
+      <w:r>
+        <w:rPr>
+          <w:rStyle w:val="Kop1Char"/>
+        </w:rPr>
+        <w:t>Arteficial</w:t>
+      </w:r>
+      <w:proofErr w:type="spellEnd"/>
+      <w:r>
+        <w:rPr>
+          <w:rStyle w:val="Kop1Char"/>
+        </w:rPr>
+        <w:t xml:space="preserve"> </w:t>
+      </w:r>
+      <w:proofErr w:type="spellStart"/>
+      <w:r>
+        <w:rPr>
+          <w:rStyle w:val="Kop1Char"/>
+        </w:rPr>
+        <w:t>Neural</w:t>
+      </w:r>
+      <w:proofErr w:type="spellEnd"/>
+      <w:r>
+        <w:rPr>
+          <w:rStyle w:val="Kop1Char"/>
+        </w:rPr>
+        <w:t xml:space="preserve"> </w:t>
+      </w:r>
+      <w:proofErr w:type="spellStart"/>
+      <w:r>
+        <w:rPr>
+          <w:rStyle w:val="Kop1Char"/>
+        </w:rPr>
+        <w:t>networks</w:t>
+      </w:r>
+      <w:proofErr w:type="spellEnd"/>
+    </w:p>
+    <w:p>
+      <w:pPr>
+        <w:pStyle w:val="Geenafstand"/>
+        <w:rPr>
+          <w:rStyle w:val="Kop1Char"/>
+        </w:rPr>
+      </w:pPr>
+      <w:r>
+        <w:rPr>
+          <w:rStyle w:val="Kop1Char"/>
+        </w:rPr>
+        <w:tab/>
+        <w:t>-</w:t>
+      </w:r>
+      <w:proofErr w:type="spellStart"/>
+      <w:r>
+        <w:rPr>
+          <w:rStyle w:val="Kop1Char"/>
+        </w:rPr>
+        <w:t>convenutional</w:t>
+      </w:r>
+      <w:proofErr w:type="spellEnd"/>
+    </w:p>
+    <w:p>
+      <w:pPr>
+        <w:pStyle w:val="Geenafstand"/>
+        <w:rPr>
+          <w:rStyle w:val="Kop1Char"/>
+        </w:rPr>
+      </w:pPr>
+      <w:r>
+        <w:rPr>
+          <w:rStyle w:val="Kop1Char"/>
+        </w:rPr>
+        <w:tab/>
+        <w:t>-</w:t>
+      </w:r>
+      <w:proofErr w:type="spellStart"/>
+      <w:r>
+        <w:rPr>
+          <w:rStyle w:val="Kop1Char"/>
+        </w:rPr>
+        <w:t>recurrent</w:t>
+      </w:r>
+      <w:proofErr w:type="spellEnd"/>
+    </w:p>
+    <w:p>
+      <w:pPr>
+        <w:pStyle w:val="Geenafstand"/>
+        <w:rPr>
+          <w:rStyle w:val="Kop1Char"/>
+        </w:rPr>
+      </w:pPr>
+      <w:r>
+        <w:rPr>
+          <w:rStyle w:val="Kop1Char"/>
+        </w:rPr>
+        <w:tab/>
+        <w:t>-</w:t>
+      </w:r>
+      <w:proofErr w:type="spellStart"/>
+      <w:r>
+        <w:rPr>
+          <w:rStyle w:val="Kop1Char"/>
+        </w:rPr>
+        <w:t>deep</w:t>
+      </w:r>
+      <w:proofErr w:type="spellEnd"/>
+    </w:p>
+    <w:p>
+      <w:pPr>
+        <w:pStyle w:val="Geenafstand"/>
+      </w:pPr>
     </w:p>
     <w:p>
       <w:pPr>
         <w:pStyle w:val="Kop1"/>
       </w:pPr>
       <w:r>
-        <w:t>Het trainen</w:t>
-      </w:r>
-    </w:p>
-    <w:p>
-      <w:pPr>
-        <w:pStyle w:val="Geenafstand"/>
-      </w:pPr>
-      <w:r>
-        <w:t xml:space="preserve">Om een </w:t>
-      </w:r>
-      <w:r>
-        <w:t xml:space="preserve">zelflerend systeem instaat te stellen zichzelf te verbeteren moet het algoritme “weten” wat de gewenste output is. </w:t>
-      </w:r>
-      <w:r>
-        <w:t xml:space="preserve">Een algoritme kan niet zomaar het gewenste resultaat geven. Om met tot de gewenste output te komen is er dus een periode van training nodig. Hierbij krijgt het systeem input waarvan de gewenste output bekend is. Op basis hiervan kan het zichzelf vervolgens verbeteren, de manier waarop dit gebeurd bespreken we in het volgende kopje. Er zijn drie manieren van trainen te onderscheiden: </w:t>
-      </w:r>
-      <w:proofErr w:type="spellStart"/>
-      <w:r>
-        <w:t>supervized</w:t>
+        <w:t xml:space="preserve">K </w:t>
+      </w:r>
+      <w:proofErr w:type="spellStart"/>
+      <w:r>
+        <w:t>Nearest</w:t>
       </w:r>
       <w:proofErr w:type="spellEnd"/>
       <w:r>
@@ -308,344 +1032,120 @@
       </w:r>
       <w:proofErr w:type="spellStart"/>
       <w:r>
-        <w:t>learning</w:t>
-      </w:r>
-      <w:proofErr w:type="spellEnd"/>
-      <w:r>
-        <w:t xml:space="preserve">, </w:t>
-      </w:r>
-      <w:proofErr w:type="spellStart"/>
-      <w:r>
-        <w:t>unsupervised</w:t>
-      </w:r>
-      <w:proofErr w:type="spellEnd"/>
-      <w:r>
-        <w:t xml:space="preserve"> </w:t>
-      </w:r>
-      <w:proofErr w:type="spellStart"/>
-      <w:r>
-        <w:t>learning</w:t>
-      </w:r>
-      <w:proofErr w:type="spellEnd"/>
-      <w:r>
-        <w:t xml:space="preserve"> en </w:t>
-      </w:r>
-      <w:proofErr w:type="spellStart"/>
-      <w:r>
-        <w:t>reinforcement</w:t>
-      </w:r>
-      <w:proofErr w:type="spellEnd"/>
-      <w:r>
-        <w:t xml:space="preserve"> </w:t>
-      </w:r>
-      <w:proofErr w:type="spellStart"/>
-      <w:r>
-        <w:t>learning</w:t>
-      </w:r>
-      <w:proofErr w:type="spellEnd"/>
-      <w:r>
-        <w:t>.</w:t>
-      </w:r>
-      <w:r>
-        <w:t xml:space="preserve"> </w:t>
-      </w:r>
-    </w:p>
-    <w:p>
-      <w:pPr>
-        <w:pStyle w:val="Kop2"/>
-      </w:pPr>
-      <w:r>
-        <w:br/>
-      </w:r>
-      <w:proofErr w:type="spellStart"/>
-      <w:r>
-        <w:t>Supervi</w:t>
-      </w:r>
-      <w:r>
-        <w:t>s</w:t>
-      </w:r>
-      <w:r>
-        <w:t>ed</w:t>
-      </w:r>
-      <w:proofErr w:type="spellEnd"/>
-      <w:r>
-        <w:t xml:space="preserve"> Learning</w:t>
-      </w:r>
+        <w:t>Neighbours</w:t>
+      </w:r>
+      <w:proofErr w:type="spellEnd"/>
     </w:p>
     <w:p/>
-    <w:p>
-      <w:pPr>
-        <w:pStyle w:val="Kop2"/>
-      </w:pPr>
-      <w:proofErr w:type="spellStart"/>
-      <w:r>
-        <w:t>Unsupervised</w:t>
-      </w:r>
-      <w:proofErr w:type="spellEnd"/>
-      <w:r>
-        <w:t xml:space="preserve"> Learning</w:t>
-      </w:r>
-    </w:p>
-    <w:p/>
-    <w:p>
-      <w:pPr>
-        <w:pStyle w:val="Kop2"/>
-      </w:pPr>
-      <w:proofErr w:type="spellStart"/>
-      <w:r>
-        <w:t>Reinforcement</w:t>
-      </w:r>
-      <w:proofErr w:type="spellEnd"/>
-      <w:r>
-        <w:t xml:space="preserve"> Learning</w:t>
-      </w:r>
-    </w:p>
-    <w:p/>
-    <w:p>
-      <w:pPr>
-        <w:rPr>
-          <w:i/>
-          <w:iCs/>
-          <w:color w:val="000000" w:themeColor="text1"/>
-        </w:rPr>
-      </w:pPr>
-      <w:r>
-        <w:rPr>
-          <w:rStyle w:val="CitaatChar"/>
-        </w:rPr>
-        <w:br/>
-      </w:r>
-    </w:p>
-    <w:p>
-      <w:r>
-        <w:t>Om dit te bereiken zijn er verschillend methoden, waarvan wij er een aantal nader zullen toelichten.</w:t>
-      </w:r>
-    </w:p>
-    <w:p>
-      <w:r>
-        <w:t>-niet alles bedacht</w:t>
-      </w:r>
-    </w:p>
-    <w:p>
-      <w:pPr>
-        <w:pStyle w:val="Geenafstand"/>
-        <w:rPr>
-          <w:rStyle w:val="Kop1Char"/>
-        </w:rPr>
-      </w:pPr>
-      <w:r>
-        <w:br/>
-        <w:t>-</w:t>
-      </w:r>
-      <w:proofErr w:type="spellStart"/>
-      <w:r>
-        <w:t>learning</w:t>
-      </w:r>
-      <w:proofErr w:type="spellEnd"/>
-      <w:r>
-        <w:t xml:space="preserve"> over time (over data)</w:t>
-      </w:r>
-      <w:r>
-        <w:br/>
-        <w:t>-</w:t>
-      </w:r>
-      <w:proofErr w:type="spellStart"/>
-      <w:r>
-        <w:t>classification</w:t>
-      </w:r>
-      <w:proofErr w:type="spellEnd"/>
-      <w:r>
-        <w:t>/</w:t>
-      </w:r>
-      <w:proofErr w:type="spellStart"/>
-      <w:r>
-        <w:t>regression</w:t>
-      </w:r>
-      <w:proofErr w:type="spellEnd"/>
-      <w:r>
-        <w:br/>
-        <w:t>-</w:t>
-      </w:r>
-      <w:proofErr w:type="spellStart"/>
-      <w:r>
-        <w:t>supervized</w:t>
-      </w:r>
-      <w:proofErr w:type="spellEnd"/>
-      <w:r>
-        <w:t xml:space="preserve"> </w:t>
-      </w:r>
-      <w:r>
-        <w:sym w:font="Wingdings" w:char="F0E0"/>
-      </w:r>
-      <w:r>
-        <w:t xml:space="preserve"> </w:t>
-      </w:r>
-      <w:proofErr w:type="spellStart"/>
-      <w:r>
-        <w:t>already</w:t>
-      </w:r>
-      <w:proofErr w:type="spellEnd"/>
-      <w:r>
-        <w:t xml:space="preserve"> </w:t>
-      </w:r>
-      <w:proofErr w:type="spellStart"/>
-      <w:r>
-        <w:t>catogorized</w:t>
-      </w:r>
-      <w:proofErr w:type="spellEnd"/>
-      <w:r>
-        <w:br/>
-        <w:t>-</w:t>
-      </w:r>
-      <w:proofErr w:type="spellStart"/>
-      <w:r>
-        <w:t>unsupervisid</w:t>
-      </w:r>
-      <w:proofErr w:type="spellEnd"/>
-      <w:r>
-        <w:t xml:space="preserve"> </w:t>
-      </w:r>
-      <w:r>
-        <w:sym w:font="Wingdings" w:char="F0E0"/>
-      </w:r>
-      <w:r>
-        <w:t xml:space="preserve"> geen labels</w:t>
-      </w:r>
-      <w:r>
-        <w:br/>
-        <w:t>-</w:t>
-      </w:r>
-      <w:proofErr w:type="spellStart"/>
-      <w:r>
-        <w:t>reinforcement</w:t>
-      </w:r>
-      <w:proofErr w:type="spellEnd"/>
-      <w:r>
-        <w:t xml:space="preserve"> </w:t>
-      </w:r>
-      <w:r>
-        <w:sym w:font="Wingdings" w:char="F0E0"/>
-      </w:r>
-      <w:r>
-        <w:t xml:space="preserve"> geen labels, geen goed/slecht</w:t>
-      </w:r>
-      <w:r>
-        <w:br/>
-        <w:t xml:space="preserve">-back </w:t>
-      </w:r>
-      <w:proofErr w:type="spellStart"/>
-      <w:r>
-        <w:t>propergation</w:t>
-      </w:r>
-      <w:proofErr w:type="spellEnd"/>
-      <w:r>
-        <w:br/>
-      </w:r>
-      <w:r>
-        <w:br/>
-      </w:r>
-      <w:proofErr w:type="spellStart"/>
-      <w:r>
-        <w:rPr>
-          <w:rStyle w:val="Kop1Char"/>
-        </w:rPr>
-        <w:t>Neural</w:t>
-      </w:r>
-      <w:proofErr w:type="spellEnd"/>
-      <w:r>
-        <w:rPr>
-          <w:rStyle w:val="Kop1Char"/>
-        </w:rPr>
-        <w:t xml:space="preserve"> </w:t>
-      </w:r>
-      <w:proofErr w:type="spellStart"/>
-      <w:r>
-        <w:rPr>
-          <w:rStyle w:val="Kop1Char"/>
-        </w:rPr>
-        <w:t>networks</w:t>
-      </w:r>
-      <w:proofErr w:type="spellEnd"/>
-    </w:p>
-    <w:p>
-      <w:pPr>
-        <w:pStyle w:val="Geenafstand"/>
-      </w:pPr>
-    </w:p>
     <w:p>
       <w:pPr>
         <w:pStyle w:val="Kop1"/>
       </w:pPr>
       <w:r>
-        <w:lastRenderedPageBreak/>
-        <w:t>Evolutionary systems</w:t>
-      </w:r>
-    </w:p>
-    <w:p>
-      <w:proofErr w:type="spellStart"/>
-      <w:r>
-        <w:t>deep</w:t>
-      </w:r>
-      <w:proofErr w:type="spellEnd"/>
-      <w:r>
-        <w:t xml:space="preserve"> </w:t>
-      </w:r>
-      <w:proofErr w:type="spellStart"/>
-      <w:r>
-        <w:t>learning</w:t>
-      </w:r>
-      <w:proofErr w:type="spellEnd"/>
-      <w:r>
-        <w:t xml:space="preserve"> </w:t>
-      </w:r>
-      <w:r>
-        <w:sym w:font="Wingdings" w:char="F0E0"/>
-      </w:r>
-      <w:r>
-        <w:t xml:space="preserve"> meerdere lagen</w:t>
-      </w:r>
-    </w:p>
-    <w:p>
-      <w:r>
-        <w:br w:type="page"/>
-      </w:r>
-    </w:p>
+        <w:t>Support vector machine</w:t>
+      </w:r>
+    </w:p>
+    <w:p/>
     <w:p>
       <w:pPr>
         <w:pStyle w:val="Kop1"/>
       </w:pPr>
-      <w:r>
-        <w:lastRenderedPageBreak/>
-        <w:t xml:space="preserve">Back </w:t>
-      </w:r>
-      <w:proofErr w:type="spellStart"/>
-      <w:r>
-        <w:t>propergation</w:t>
-      </w:r>
-      <w:proofErr w:type="spellEnd"/>
-    </w:p>
+      <w:proofErr w:type="spellStart"/>
+      <w:r>
+        <w:t>Classification</w:t>
+      </w:r>
+      <w:proofErr w:type="spellEnd"/>
+      <w:r>
+        <w:t xml:space="preserve"> </w:t>
+      </w:r>
+      <w:proofErr w:type="spellStart"/>
+      <w:r>
+        <w:t>vs</w:t>
+      </w:r>
+      <w:proofErr w:type="spellEnd"/>
+      <w:r>
+        <w:t xml:space="preserve"> </w:t>
+      </w:r>
+      <w:proofErr w:type="spellStart"/>
+      <w:r>
+        <w:t>Regression</w:t>
+      </w:r>
+      <w:proofErr w:type="spellEnd"/>
+    </w:p>
+    <w:p/>
+    <w:p/>
     <w:p>
       <w:pPr>
         <w:pStyle w:val="Kop1"/>
       </w:pPr>
       <w:r>
+        <w:t>Evolutionary systems</w:t>
+      </w:r>
+    </w:p>
+    <w:p>
+      <w:proofErr w:type="spellStart"/>
+      <w:r>
+        <w:t>deep</w:t>
+      </w:r>
+      <w:proofErr w:type="spellEnd"/>
+      <w:r>
+        <w:t xml:space="preserve"> </w:t>
+      </w:r>
+      <w:proofErr w:type="spellStart"/>
+      <w:r>
+        <w:t>learning</w:t>
+      </w:r>
+      <w:proofErr w:type="spellEnd"/>
+      <w:r>
+        <w:t xml:space="preserve"> </w:t>
+      </w:r>
+      <w:r>
+        <w:sym w:font="Wingdings" w:char="F0E0"/>
+      </w:r>
+      <w:r>
+        <w:t xml:space="preserve"> meerdere lagen</w:t>
+      </w:r>
+    </w:p>
+    <w:p>
+      <w:r>
+        <w:br w:type="page"/>
+      </w:r>
+    </w:p>
+    <w:p>
+      <w:pPr>
+        <w:pStyle w:val="Kop1"/>
+      </w:pPr>
+      <w:r>
+        <w:lastRenderedPageBreak/>
+        <w:t xml:space="preserve">Back </w:t>
+      </w:r>
+      <w:proofErr w:type="spellStart"/>
+      <w:r>
+        <w:t>propergation</w:t>
+      </w:r>
+      <w:proofErr w:type="spellEnd"/>
+    </w:p>
+    <w:p>
+      <w:pPr>
+        <w:pStyle w:val="Kop1"/>
+      </w:pPr>
+      <w:r>
         <w:t>Bronnen</w:t>
       </w:r>
     </w:p>
     <w:p>
-      <w:r>
+      <w:pPr>
         <w:rPr>
           <w:rFonts w:ascii="Calibri" w:hAnsi="Calibri"/>
           <w:color w:val="000000"/>
         </w:rPr>
-        <w:t xml:space="preserve">[1] </w:t>
-      </w:r>
+      </w:pPr>
       <w:r>
         <w:rPr>
           <w:rFonts w:ascii="Calibri" w:hAnsi="Calibri"/>
           <w:color w:val="000000"/>
         </w:rPr>
-        <w:t xml:space="preserve">Bron: </w:t>
+        <w:t xml:space="preserve">[1] Bron: </w:t>
       </w:r>
       <w:hyperlink r:id="rId5" w:history="1">
         <w:r>
@@ -687,6 +1187,107 @@
         <w:t>Laatst gewijzigd op: niet bekend</w:t>
       </w:r>
     </w:p>
+    <w:p>
+      <w:pPr>
+        <w:rPr>
+          <w:rFonts w:ascii="Calibri" w:hAnsi="Calibri"/>
+          <w:color w:val="000000"/>
+        </w:rPr>
+      </w:pPr>
+      <w:r>
+        <w:rPr>
+          <w:rFonts w:ascii="Calibri" w:hAnsi="Calibri"/>
+          <w:color w:val="000000"/>
+        </w:rPr>
+        <w:t>[</w:t>
+      </w:r>
+      <w:r>
+        <w:rPr>
+          <w:rFonts w:ascii="Calibri" w:hAnsi="Calibri"/>
+          <w:color w:val="000000"/>
+        </w:rPr>
+        <w:t>2</w:t>
+      </w:r>
+      <w:r>
+        <w:rPr>
+          <w:rFonts w:ascii="Calibri" w:hAnsi="Calibri"/>
+          <w:color w:val="000000"/>
+        </w:rPr>
+        <w:t xml:space="preserve">] Bron: </w:t>
+      </w:r>
+      <w:hyperlink r:id="rId6" w:history="1">
+        <w:r>
+          <w:rPr>
+            <w:rStyle w:val="Hyperlink"/>
+          </w:rPr>
+          <w:t>https://www.coursera.org/learn/machine-learning/lecture/1VkCb/supervised-learning</w:t>
+        </w:r>
+      </w:hyperlink>
+      <w:r>
+        <w:br/>
+      </w:r>
+      <w:r>
+        <w:rPr>
+          <w:rFonts w:ascii="Calibri" w:hAnsi="Calibri"/>
+          <w:color w:val="000000"/>
+        </w:rPr>
+        <w:t>Geraadpleegd op: 21-5-2017</w:t>
+      </w:r>
+      <w:r>
+        <w:rPr>
+          <w:rFonts w:ascii="Calibri" w:hAnsi="Calibri"/>
+          <w:color w:val="000000"/>
+        </w:rPr>
+        <w:br/>
+        <w:t>Laatst gewijzigd op: niet bekend</w:t>
+      </w:r>
+    </w:p>
+    <w:p>
+      <w:r>
+        <w:rPr>
+          <w:rFonts w:ascii="Calibri" w:hAnsi="Calibri"/>
+          <w:color w:val="000000"/>
+        </w:rPr>
+        <w:t>[</w:t>
+      </w:r>
+      <w:r>
+        <w:rPr>
+          <w:rFonts w:ascii="Calibri" w:hAnsi="Calibri"/>
+          <w:color w:val="000000"/>
+        </w:rPr>
+        <w:t>3</w:t>
+      </w:r>
+      <w:r>
+        <w:rPr>
+          <w:rFonts w:ascii="Calibri" w:hAnsi="Calibri"/>
+          <w:color w:val="000000"/>
+        </w:rPr>
+        <w:t xml:space="preserve">] Bron: </w:t>
+      </w:r>
+      <w:r>
+        <w:t>https://www.coursera.org/learn/machine-learning/lecture/olRZo/unsupervised-learning</w:t>
+      </w:r>
+      <w:r>
+        <w:br/>
+      </w:r>
+      <w:r>
+        <w:rPr>
+          <w:rFonts w:ascii="Calibri" w:hAnsi="Calibri"/>
+          <w:color w:val="000000"/>
+        </w:rPr>
+        <w:t>Geraadpleegd op: 21-5-2017</w:t>
+      </w:r>
+      <w:r>
+        <w:rPr>
+          <w:rFonts w:ascii="Calibri" w:hAnsi="Calibri"/>
+          <w:color w:val="000000"/>
+        </w:rPr>
+        <w:br/>
+        <w:t>Laatst gewijzigd op: niet bekend</w:t>
+      </w:r>
+    </w:p>
+    <w:p/>
+    <w:p/>
     <w:sectPr>
       <w:pgSz w:w="11906" w:h="16838"/>
       <w:pgMar w:top="1417" w:right="1417" w:bottom="1417" w:left="1417" w:header="708" w:footer="708" w:gutter="0"/>
@@ -932,6 +1533,7 @@
   <w:style w:type="character" w:default="1" w:styleId="Standaardalinea-lettertype">
     <w:name w:val="Default Paragraph Font"/>
     <w:uiPriority w:val="1"/>
+    <w:semiHidden/>
     <w:unhideWhenUsed/>
   </w:style>
   <w:style w:type="table" w:default="1" w:styleId="Standaardtabel">
@@ -1101,6 +1703,110 @@
       <w:color w:val="800080" w:themeColor="followedHyperlink"/>
       <w:u w:val="single"/>
     </w:rPr>
+  </w:style>
+  <w:style w:type="table" w:styleId="Tabelraster">
+    <w:name w:val="Table Grid"/>
+    <w:basedOn w:val="Standaardtabel"/>
+    <w:uiPriority w:val="59"/>
+    <w:rsid w:val="00342D94"/>
+    <w:pPr>
+      <w:spacing w:after="0" w:line="240" w:lineRule="auto"/>
+    </w:pPr>
+    <w:tblPr>
+      <w:tblBorders>
+        <w:top w:val="single" w:sz="4" w:space="0" w:color="auto"/>
+        <w:left w:val="single" w:sz="4" w:space="0" w:color="auto"/>
+        <w:bottom w:val="single" w:sz="4" w:space="0" w:color="auto"/>
+        <w:right w:val="single" w:sz="4" w:space="0" w:color="auto"/>
+        <w:insideH w:val="single" w:sz="4" w:space="0" w:color="auto"/>
+        <w:insideV w:val="single" w:sz="4" w:space="0" w:color="auto"/>
+      </w:tblBorders>
+    </w:tblPr>
+  </w:style>
+  <w:style w:type="table" w:styleId="Lichtelijst-accent1">
+    <w:name w:val="Light List Accent 1"/>
+    <w:basedOn w:val="Standaardtabel"/>
+    <w:uiPriority w:val="61"/>
+    <w:rsid w:val="00342D94"/>
+    <w:pPr>
+      <w:spacing w:after="0" w:line="240" w:lineRule="auto"/>
+    </w:pPr>
+    <w:tblPr>
+      <w:tblStyleRowBandSize w:val="1"/>
+      <w:tblStyleColBandSize w:val="1"/>
+      <w:tblBorders>
+        <w:top w:val="single" w:sz="8" w:space="0" w:color="4F81BD" w:themeColor="accent1"/>
+        <w:left w:val="single" w:sz="8" w:space="0" w:color="4F81BD" w:themeColor="accent1"/>
+        <w:bottom w:val="single" w:sz="8" w:space="0" w:color="4F81BD" w:themeColor="accent1"/>
+        <w:right w:val="single" w:sz="8" w:space="0" w:color="4F81BD" w:themeColor="accent1"/>
+      </w:tblBorders>
+    </w:tblPr>
+    <w:tblStylePr w:type="firstRow">
+      <w:pPr>
+        <w:spacing w:before="0" w:after="0" w:line="240" w:lineRule="auto"/>
+      </w:pPr>
+      <w:rPr>
+        <w:b/>
+        <w:bCs/>
+        <w:color w:val="FFFFFF" w:themeColor="background1"/>
+      </w:rPr>
+      <w:tblPr/>
+      <w:tcPr>
+        <w:shd w:val="clear" w:color="auto" w:fill="4F81BD" w:themeFill="accent1"/>
+      </w:tcPr>
+    </w:tblStylePr>
+    <w:tblStylePr w:type="lastRow">
+      <w:pPr>
+        <w:spacing w:before="0" w:after="0" w:line="240" w:lineRule="auto"/>
+      </w:pPr>
+      <w:rPr>
+        <w:b/>
+        <w:bCs/>
+      </w:rPr>
+      <w:tblPr/>
+      <w:tcPr>
+        <w:tcBorders>
+          <w:top w:val="double" w:sz="6" w:space="0" w:color="4F81BD" w:themeColor="accent1"/>
+          <w:left w:val="single" w:sz="8" w:space="0" w:color="4F81BD" w:themeColor="accent1"/>
+          <w:bottom w:val="single" w:sz="8" w:space="0" w:color="4F81BD" w:themeColor="accent1"/>
+          <w:right w:val="single" w:sz="8" w:space="0" w:color="4F81BD" w:themeColor="accent1"/>
+        </w:tcBorders>
+      </w:tcPr>
+    </w:tblStylePr>
+    <w:tblStylePr w:type="firstCol">
+      <w:rPr>
+        <w:b/>
+        <w:bCs/>
+      </w:rPr>
+    </w:tblStylePr>
+    <w:tblStylePr w:type="lastCol">
+      <w:rPr>
+        <w:b/>
+        <w:bCs/>
+      </w:rPr>
+    </w:tblStylePr>
+    <w:tblStylePr w:type="band1Vert">
+      <w:tblPr/>
+      <w:tcPr>
+        <w:tcBorders>
+          <w:top w:val="single" w:sz="8" w:space="0" w:color="4F81BD" w:themeColor="accent1"/>
+          <w:left w:val="single" w:sz="8" w:space="0" w:color="4F81BD" w:themeColor="accent1"/>
+          <w:bottom w:val="single" w:sz="8" w:space="0" w:color="4F81BD" w:themeColor="accent1"/>
+          <w:right w:val="single" w:sz="8" w:space="0" w:color="4F81BD" w:themeColor="accent1"/>
+        </w:tcBorders>
+      </w:tcPr>
+    </w:tblStylePr>
+    <w:tblStylePr w:type="band1Horz">
+      <w:tblPr/>
+      <w:tcPr>
+        <w:tcBorders>
+          <w:top w:val="single" w:sz="8" w:space="0" w:color="4F81BD" w:themeColor="accent1"/>
+          <w:left w:val="single" w:sz="8" w:space="0" w:color="4F81BD" w:themeColor="accent1"/>
+          <w:bottom w:val="single" w:sz="8" w:space="0" w:color="4F81BD" w:themeColor="accent1"/>
+          <w:right w:val="single" w:sz="8" w:space="0" w:color="4F81BD" w:themeColor="accent1"/>
+        </w:tcBorders>
+      </w:tcPr>
+    </w:tblStylePr>
   </w:style>
 </w:styles>
 </file>
@@ -1340,6 +2046,7 @@
   <w:style w:type="character" w:default="1" w:styleId="Standaardalinea-lettertype">
     <w:name w:val="Default Paragraph Font"/>
     <w:uiPriority w:val="1"/>
+    <w:semiHidden/>
     <w:unhideWhenUsed/>
   </w:style>
   <w:style w:type="table" w:default="1" w:styleId="Standaardtabel">
@@ -1509,6 +2216,110 @@
       <w:color w:val="800080" w:themeColor="followedHyperlink"/>
       <w:u w:val="single"/>
     </w:rPr>
+  </w:style>
+  <w:style w:type="table" w:styleId="Tabelraster">
+    <w:name w:val="Table Grid"/>
+    <w:basedOn w:val="Standaardtabel"/>
+    <w:uiPriority w:val="59"/>
+    <w:rsid w:val="00342D94"/>
+    <w:pPr>
+      <w:spacing w:after="0" w:line="240" w:lineRule="auto"/>
+    </w:pPr>
+    <w:tblPr>
+      <w:tblBorders>
+        <w:top w:val="single" w:sz="4" w:space="0" w:color="auto"/>
+        <w:left w:val="single" w:sz="4" w:space="0" w:color="auto"/>
+        <w:bottom w:val="single" w:sz="4" w:space="0" w:color="auto"/>
+        <w:right w:val="single" w:sz="4" w:space="0" w:color="auto"/>
+        <w:insideH w:val="single" w:sz="4" w:space="0" w:color="auto"/>
+        <w:insideV w:val="single" w:sz="4" w:space="0" w:color="auto"/>
+      </w:tblBorders>
+    </w:tblPr>
+  </w:style>
+  <w:style w:type="table" w:styleId="Lichtelijst-accent1">
+    <w:name w:val="Light List Accent 1"/>
+    <w:basedOn w:val="Standaardtabel"/>
+    <w:uiPriority w:val="61"/>
+    <w:rsid w:val="00342D94"/>
+    <w:pPr>
+      <w:spacing w:after="0" w:line="240" w:lineRule="auto"/>
+    </w:pPr>
+    <w:tblPr>
+      <w:tblStyleRowBandSize w:val="1"/>
+      <w:tblStyleColBandSize w:val="1"/>
+      <w:tblBorders>
+        <w:top w:val="single" w:sz="8" w:space="0" w:color="4F81BD" w:themeColor="accent1"/>
+        <w:left w:val="single" w:sz="8" w:space="0" w:color="4F81BD" w:themeColor="accent1"/>
+        <w:bottom w:val="single" w:sz="8" w:space="0" w:color="4F81BD" w:themeColor="accent1"/>
+        <w:right w:val="single" w:sz="8" w:space="0" w:color="4F81BD" w:themeColor="accent1"/>
+      </w:tblBorders>
+    </w:tblPr>
+    <w:tblStylePr w:type="firstRow">
+      <w:pPr>
+        <w:spacing w:before="0" w:after="0" w:line="240" w:lineRule="auto"/>
+      </w:pPr>
+      <w:rPr>
+        <w:b/>
+        <w:bCs/>
+        <w:color w:val="FFFFFF" w:themeColor="background1"/>
+      </w:rPr>
+      <w:tblPr/>
+      <w:tcPr>
+        <w:shd w:val="clear" w:color="auto" w:fill="4F81BD" w:themeFill="accent1"/>
+      </w:tcPr>
+    </w:tblStylePr>
+    <w:tblStylePr w:type="lastRow">
+      <w:pPr>
+        <w:spacing w:before="0" w:after="0" w:line="240" w:lineRule="auto"/>
+      </w:pPr>
+      <w:rPr>
+        <w:b/>
+        <w:bCs/>
+      </w:rPr>
+      <w:tblPr/>
+      <w:tcPr>
+        <w:tcBorders>
+          <w:top w:val="double" w:sz="6" w:space="0" w:color="4F81BD" w:themeColor="accent1"/>
+          <w:left w:val="single" w:sz="8" w:space="0" w:color="4F81BD" w:themeColor="accent1"/>
+          <w:bottom w:val="single" w:sz="8" w:space="0" w:color="4F81BD" w:themeColor="accent1"/>
+          <w:right w:val="single" w:sz="8" w:space="0" w:color="4F81BD" w:themeColor="accent1"/>
+        </w:tcBorders>
+      </w:tcPr>
+    </w:tblStylePr>
+    <w:tblStylePr w:type="firstCol">
+      <w:rPr>
+        <w:b/>
+        <w:bCs/>
+      </w:rPr>
+    </w:tblStylePr>
+    <w:tblStylePr w:type="lastCol">
+      <w:rPr>
+        <w:b/>
+        <w:bCs/>
+      </w:rPr>
+    </w:tblStylePr>
+    <w:tblStylePr w:type="band1Vert">
+      <w:tblPr/>
+      <w:tcPr>
+        <w:tcBorders>
+          <w:top w:val="single" w:sz="8" w:space="0" w:color="4F81BD" w:themeColor="accent1"/>
+          <w:left w:val="single" w:sz="8" w:space="0" w:color="4F81BD" w:themeColor="accent1"/>
+          <w:bottom w:val="single" w:sz="8" w:space="0" w:color="4F81BD" w:themeColor="accent1"/>
+          <w:right w:val="single" w:sz="8" w:space="0" w:color="4F81BD" w:themeColor="accent1"/>
+        </w:tcBorders>
+      </w:tcPr>
+    </w:tblStylePr>
+    <w:tblStylePr w:type="band1Horz">
+      <w:tblPr/>
+      <w:tcPr>
+        <w:tcBorders>
+          <w:top w:val="single" w:sz="8" w:space="0" w:color="4F81BD" w:themeColor="accent1"/>
+          <w:left w:val="single" w:sz="8" w:space="0" w:color="4F81BD" w:themeColor="accent1"/>
+          <w:bottom w:val="single" w:sz="8" w:space="0" w:color="4F81BD" w:themeColor="accent1"/>
+          <w:right w:val="single" w:sz="8" w:space="0" w:color="4F81BD" w:themeColor="accent1"/>
+        </w:tcBorders>
+      </w:tcPr>
+    </w:tblStylePr>
   </w:style>
 </w:styles>
 </file>

</xml_diff>

<commit_message>
Machine learning verder uitgewerkt + nog meer LaTeX test
</commit_message>
<xml_diff>
--- a/Steven.docx
+++ b/Steven.docx
@@ -25,6 +25,200 @@
     </w:p>
     <w:p>
       <w:r>
+        <w:rPr>
+          <w:noProof/>
+          <w:lang w:eastAsia="nl-NL"/>
+        </w:rPr>
+        <mc:AlternateContent>
+          <mc:Choice Requires="wps">
+            <w:drawing>
+              <wp:anchor distT="0" distB="0" distL="114300" distR="114300" simplePos="0" relativeHeight="251660288" behindDoc="0" locked="0" layoutInCell="1" allowOverlap="1" wp14:anchorId="13AAE8C8" wp14:editId="1EB0EAD8">
+                <wp:simplePos x="0" y="0"/>
+                <wp:positionH relativeFrom="column">
+                  <wp:posOffset>-2540</wp:posOffset>
+                </wp:positionH>
+                <wp:positionV relativeFrom="paragraph">
+                  <wp:posOffset>2812415</wp:posOffset>
+                </wp:positionV>
+                <wp:extent cx="5760720" cy="635"/>
+                <wp:effectExtent l="0" t="0" r="0" b="0"/>
+                <wp:wrapSquare wrapText="bothSides"/>
+                <wp:docPr id="2" name="Tekstvak 2"/>
+                <wp:cNvGraphicFramePr/>
+                <a:graphic xmlns:a="http://schemas.openxmlformats.org/drawingml/2006/main">
+                  <a:graphicData uri="http://schemas.microsoft.com/office/word/2010/wordprocessingShape">
+                    <wps:wsp>
+                      <wps:cNvSpPr txBox="1"/>
+                      <wps:spPr>
+                        <a:xfrm>
+                          <a:off x="0" y="0"/>
+                          <a:ext cx="5760720" cy="635"/>
+                        </a:xfrm>
+                        <a:prstGeom prst="rect">
+                          <a:avLst/>
+                        </a:prstGeom>
+                        <a:solidFill>
+                          <a:prstClr val="white"/>
+                        </a:solidFill>
+                        <a:ln>
+                          <a:noFill/>
+                        </a:ln>
+                        <a:effectLst/>
+                      </wps:spPr>
+                      <wps:txbx>
+                        <w:txbxContent>
+                          <w:p>
+                            <w:pPr>
+                              <w:pStyle w:val="Bijschrift"/>
+                              <w:rPr>
+                                <w:noProof/>
+                              </w:rPr>
+                            </w:pPr>
+                            <w:r>
+                              <w:t xml:space="preserve">Figuur </w:t>
+                            </w:r>
+                            <w:r>
+                              <w:fldChar w:fldCharType="begin"/>
+                            </w:r>
+                            <w:r>
+                              <w:instrText xml:space="preserve"> SEQ Figuur \* ARABIC </w:instrText>
+                            </w:r>
+                            <w:r>
+                              <w:fldChar w:fldCharType="separate"/>
+                            </w:r>
+                            <w:r>
+                              <w:rPr>
+                                <w:noProof/>
+                              </w:rPr>
+                              <w:t>1</w:t>
+                            </w:r>
+                            <w:r>
+                              <w:rPr>
+                                <w:noProof/>
+                              </w:rPr>
+                              <w:fldChar w:fldCharType="end"/>
+                            </w:r>
+                            <w:r>
+                              <w:tab/>
+                              <w:t>Zelflerend systeem systematisch</w:t>
+                            </w:r>
+                          </w:p>
+                        </w:txbxContent>
+                      </wps:txbx>
+                      <wps:bodyPr rot="0" spcFirstLastPara="0" vertOverflow="overflow" horzOverflow="overflow" vert="horz" wrap="square" lIns="0" tIns="0" rIns="0" bIns="0" numCol="1" spcCol="0" rtlCol="0" fromWordArt="0" anchor="t" anchorCtr="0" forceAA="0" compatLnSpc="1">
+                        <a:prstTxWarp prst="textNoShape">
+                          <a:avLst/>
+                        </a:prstTxWarp>
+                        <a:spAutoFit/>
+                      </wps:bodyPr>
+                    </wps:wsp>
+                  </a:graphicData>
+                </a:graphic>
+              </wp:anchor>
+            </w:drawing>
+          </mc:Choice>
+          <mc:Fallback>
+            <w:pict>
+              <v:shapetype id="_x0000_t202" coordsize="21600,21600" o:spt="202" path="m,l,21600r21600,l21600,xe">
+                <v:stroke joinstyle="miter"/>
+                <v:path gradientshapeok="t" o:connecttype="rect"/>
+              </v:shapetype>
+              <v:shape id="Tekstvak 2" o:spid="_x0000_s1026" type="#_x0000_t202" style="position:absolute;margin-left:-.2pt;margin-top:221.45pt;width:453.6pt;height:.05pt;z-index:251660288;visibility:visible;mso-wrap-style:square;mso-wrap-distance-left:9pt;mso-wrap-distance-top:0;mso-wrap-distance-right:9pt;mso-wrap-distance-bottom:0;mso-position-horizontal:absolute;mso-position-horizontal-relative:text;mso-position-vertical:absolute;mso-position-vertical-relative:text;v-text-anchor:top" o:gfxdata="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" stroked="f">
+                <v:textbox style="mso-fit-shape-to-text:t" inset="0,0,0,0">
+                  <w:txbxContent>
+                    <w:p>
+                      <w:pPr>
+                        <w:pStyle w:val="Bijschrift"/>
+                        <w:rPr>
+                          <w:noProof/>
+                        </w:rPr>
+                      </w:pPr>
+                      <w:r>
+                        <w:t xml:space="preserve">Figuur </w:t>
+                      </w:r>
+                      <w:fldSimple w:instr=" SEQ Figuur \* ARABIC ">
+                        <w:r>
+                          <w:rPr>
+                            <w:noProof/>
+                          </w:rPr>
+                          <w:t>1</w:t>
+                        </w:r>
+                      </w:fldSimple>
+                      <w:r>
+                        <w:tab/>
+                        <w:t>Zelflerend systeem systematisch</w:t>
+                      </w:r>
+                    </w:p>
+                  </w:txbxContent>
+                </v:textbox>
+                <w10:wrap type="square"/>
+              </v:shape>
+            </w:pict>
+          </mc:Fallback>
+        </mc:AlternateContent>
+      </w:r>
+      <w:r>
+        <w:rPr>
+          <w:noProof/>
+          <w:lang w:eastAsia="nl-NL"/>
+        </w:rPr>
+        <w:drawing>
+          <wp:anchor distT="0" distB="0" distL="114300" distR="114300" simplePos="0" relativeHeight="251658240" behindDoc="0" locked="0" layoutInCell="1" allowOverlap="1" wp14:anchorId="4FEC640C" wp14:editId="3AC6FB06">
+            <wp:simplePos x="0" y="0"/>
+            <wp:positionH relativeFrom="column">
+              <wp:posOffset>-2540</wp:posOffset>
+            </wp:positionH>
+            <wp:positionV relativeFrom="paragraph">
+              <wp:posOffset>1358265</wp:posOffset>
+            </wp:positionV>
+            <wp:extent cx="5760720" cy="1397000"/>
+            <wp:effectExtent l="0" t="0" r="0" b="0"/>
+            <wp:wrapSquare wrapText="bothSides"/>
+            <wp:docPr id="1" name="Afbeelding 1"/>
+            <wp:cNvGraphicFramePr>
+              <a:graphicFrameLocks xmlns:a="http://schemas.openxmlformats.org/drawingml/2006/main" noChangeAspect="1"/>
+            </wp:cNvGraphicFramePr>
+            <a:graphic xmlns:a="http://schemas.openxmlformats.org/drawingml/2006/main">
+              <a:graphicData uri="http://schemas.openxmlformats.org/drawingml/2006/picture">
+                <pic:pic xmlns:pic="http://schemas.openxmlformats.org/drawingml/2006/picture">
+                  <pic:nvPicPr>
+                    <pic:cNvPr id="0" name=""/>
+                    <pic:cNvPicPr/>
+                  </pic:nvPicPr>
+                  <pic:blipFill>
+                    <a:blip r:embed="rId5">
+                      <a:extLst>
+                        <a:ext uri="{28A0092B-C50C-407E-A947-70E740481C1C}">
+                          <a14:useLocalDpi xmlns:a14="http://schemas.microsoft.com/office/drawing/2010/main" val="0"/>
+                        </a:ext>
+                      </a:extLst>
+                    </a:blip>
+                    <a:stretch>
+                      <a:fillRect/>
+                    </a:stretch>
+                  </pic:blipFill>
+                  <pic:spPr>
+                    <a:xfrm>
+                      <a:off x="0" y="0"/>
+                      <a:ext cx="5760720" cy="1397000"/>
+                    </a:xfrm>
+                    <a:prstGeom prst="rect">
+                      <a:avLst/>
+                    </a:prstGeom>
+                  </pic:spPr>
+                </pic:pic>
+              </a:graphicData>
+            </a:graphic>
+            <wp14:sizeRelH relativeFrom="page">
+              <wp14:pctWidth>0</wp14:pctWidth>
+            </wp14:sizeRelH>
+            <wp14:sizeRelV relativeFrom="page">
+              <wp14:pctHeight>0</wp14:pctHeight>
+            </wp14:sizeRelV>
+          </wp:anchor>
+        </w:drawing>
+      </w:r>
+      <w:r>
         <w:t xml:space="preserve">Een zelflerend systeem is een algoritme gebaseerd op machine </w:t>
       </w:r>
       <w:proofErr w:type="spellStart"/>
@@ -272,7 +466,27 @@
         <w:t xml:space="preserve">Hierdoor is het in staat taken uit te voeren waarbij standaard algoritmes tekort schieten. Wat voor taken dit zijn zullen we in de tweede deelvraag behandelen. </w:t>
       </w:r>
     </w:p>
-    <w:p/>
+    <w:p>
+      <w:r>
+        <w:t>Een zelflerend systeem is schematisch weergegeven in figuur xx. Bepaalde input data gaat het systeem en bepaalde output data komt uit het systeem. De input- en output data bestaat uit</w:t>
+      </w:r>
+      <w:r>
+        <w:t xml:space="preserve"> een getal, of uit meerdere getallen. Als de input bestaat uit een plaatje zal dit dus omgezet moeten worden in een reeks getallen om dit in een systeem te kunnen gebruiken.</w:t>
+      </w:r>
+    </w:p>
+    <w:p>
+      <w:pPr>
+        <w:rPr>
+          <w:rStyle w:val="Kop1Char"/>
+        </w:rPr>
+      </w:pPr>
+      <w:r>
+        <w:rPr>
+          <w:rStyle w:val="Kop1Char"/>
+        </w:rPr>
+        <w:br w:type="page"/>
+      </w:r>
+    </w:p>
     <w:p>
       <w:pPr>
         <w:pStyle w:val="Geenafstand"/>
@@ -284,6 +498,7 @@
         <w:rPr>
           <w:rStyle w:val="Kop1Char"/>
         </w:rPr>
+        <w:lastRenderedPageBreak/>
         <w:t>Training</w:t>
       </w:r>
     </w:p>
@@ -295,7 +510,19 @@
         <w:t>Een zelflerend systeem begint in de meest</w:t>
       </w:r>
       <w:r>
-        <w:t xml:space="preserve">e gevallen zonder enige kennis. De gewenste output te kunnen produceren is het dus nodig om het systeem eerst input data te geven zodat het kan leren. Dit proces is wordt het “trainen” genoemd. Voor het trainen van een zelflerend systeem is training data nodig. Deze training data kan in veel verschillende vormen voorkomen. De manier van trainen is afhankelijk van de vorm van de training data. Er zijn drie hoofd manieren waarmee een systeem getraind kan worden: </w:t>
+        <w:t xml:space="preserve">e gevallen zonder enige kennis. De gewenste output te kunnen produceren is het dus nodig om het systeem eerst input data te geven zodat het kan leren. Dit proces is wordt het “trainen” genoemd. Voor het trainen van een zelflerend systeem is training data nodig. </w:t>
+      </w:r>
+      <w:r>
+        <w:t xml:space="preserve">Deze data moet gelijk of gelijkwaardig zijn aan de “echte” data. </w:t>
+      </w:r>
+      <w:r>
+        <w:t xml:space="preserve">Deze training data kan in veel verschillende vormen voorkomen. De manier van trainen is afhankelijk van de vorm van de training data. Er zijn drie </w:t>
+      </w:r>
+      <w:r>
+        <w:t>belangrijke manieren waarop een zelflerend systeem getraind kan worden</w:t>
+      </w:r>
+      <w:r>
+        <w:t xml:space="preserve">: </w:t>
       </w:r>
       <w:proofErr w:type="spellStart"/>
       <w:r>
@@ -338,31 +565,32 @@
       <w:proofErr w:type="spellStart"/>
       <w:r>
         <w:rPr>
-          <w:rStyle w:val="Kop1Char"/>
+          <w:rStyle w:val="Kop2Char"/>
         </w:rPr>
         <w:t>Supervi</w:t>
       </w:r>
       <w:r>
         <w:rPr>
-          <w:rStyle w:val="Kop1Char"/>
+          <w:rStyle w:val="Kop2Char"/>
         </w:rPr>
         <w:t>s</w:t>
       </w:r>
       <w:r>
         <w:rPr>
-          <w:rStyle w:val="Kop1Char"/>
+          <w:rStyle w:val="Kop2Char"/>
         </w:rPr>
         <w:t>ed</w:t>
       </w:r>
       <w:proofErr w:type="spellEnd"/>
       <w:r>
         <w:rPr>
-          <w:rStyle w:val="Kop1Char"/>
+          <w:rStyle w:val="Kop2Char"/>
         </w:rPr>
         <w:t xml:space="preserve"> Learning</w:t>
       </w:r>
     </w:p>
     <w:p>
+      <w:bookmarkStart w:id="0" w:name="_GoBack"/>
       <w:r>
         <w:t xml:space="preserve">In het geval van </w:t>
       </w:r>
@@ -388,7 +616,7 @@
       </w:r>
       <w:proofErr w:type="spellEnd"/>
       <w:r>
-        <w:t xml:space="preserve"> training data”. Ofwel van een bepaalde input is de gewenste output al bekend. Een bijna klassiek voorbeeld van een “</w:t>
+        <w:t xml:space="preserve"> training data”. Ofwel van een bepaalde input is de gewenste output al bekend. Een klassiek voorbeeld van een “</w:t>
       </w:r>
       <w:proofErr w:type="spellStart"/>
       <w:r>
@@ -423,9 +651,13 @@
             <w:cnfStyle w:val="001000000000" w:firstRow="0" w:lastRow="0" w:firstColumn="1" w:lastColumn="0" w:oddVBand="0" w:evenVBand="0" w:oddHBand="0" w:evenHBand="0" w:firstRowFirstColumn="0" w:firstRowLastColumn="0" w:lastRowFirstColumn="0" w:lastRowLastColumn="0"/>
             <w:tcW w:w="3522" w:type="dxa"/>
           </w:tcPr>
+          <w:bookmarkEnd w:id="0"/>
           <w:p>
             <w:r>
               <w:t>Huisprijs</w:t>
+            </w:r>
+            <w:r>
+              <w:t xml:space="preserve"> (output)</w:t>
             </w:r>
           </w:p>
         </w:tc>
@@ -440,6 +672,9 @@
             </w:pPr>
             <w:r>
               <w:t>Huiseigenschappen</w:t>
+            </w:r>
+            <w:r>
+              <w:t xml:space="preserve"> (input)</w:t>
             </w:r>
           </w:p>
         </w:tc>
@@ -686,15 +921,22 @@
       </w:r>
       <w:r>
         <w:br/>
-        <w:t xml:space="preserve">Hierbij is de gegeven input de huiseigenschappen en de gewenste output de huisprijs. Het systeem wordt met deze dataset </w:t>
-      </w:r>
-      <w:proofErr w:type="spellStart"/>
-      <w:r>
-        <w:t>getrained</w:t>
-      </w:r>
-      <w:proofErr w:type="spellEnd"/>
-      <w:r>
-        <w:t xml:space="preserve">. Hierdoor leert het een steeds betere output te produceren. </w:t>
+        <w:t>Hierbij is de gegeven input de huiseigenschappen en de gewenste output de huisprijs. Het systeem</w:t>
+      </w:r>
+      <w:r>
+        <w:t xml:space="preserve"> wordt met deze dataset getrain</w:t>
+      </w:r>
+      <w:r>
+        <w:t>d. Hierdoor leert het een steeds betere output te produceren.</w:t>
+      </w:r>
+      <w:r>
+        <w:t xml:space="preserve"> Als er een verband bestaat tussen de huiseigenschappen en de huisprijs (wat waarschijnlijk het geval is) zal het zelflerende systeem na genoeg trainen </w:t>
+      </w:r>
+      <w:r>
+        <w:t>instaat zijn zelf bij nieuwe huiseigenschappen een huisprijs te voorspellen.</w:t>
+      </w:r>
+      <w:r>
+        <w:t xml:space="preserve"> </w:t>
       </w:r>
       <w:r>
         <w:t>[2]</w:t>
@@ -714,12 +956,9 @@
       </w:r>
     </w:p>
     <w:p>
-      <w:r>
-        <w:t xml:space="preserve">Bij </w:t>
-      </w:r>
-      <w:proofErr w:type="spellStart"/>
-      <w:r>
-        <w:t>unsupervised</w:t>
+      <w:proofErr w:type="spellStart"/>
+      <w:r>
+        <w:t>Unsupervised</w:t>
       </w:r>
       <w:proofErr w:type="spellEnd"/>
       <w:r>
@@ -731,10 +970,15 @@
       </w:r>
       <w:proofErr w:type="spellEnd"/>
       <w:r>
-        <w:t xml:space="preserve"> i</w:t>
-      </w:r>
-      <w:r>
-        <w:t xml:space="preserve">s er spraken een dataset waarbij de gewenste output niet bekend is. Het doel van het algoritme is hierbij vaak om patronen in de dataset te ontdekken. </w:t>
+        <w:t xml:space="preserve"> kan gebruikt worden bij een “</w:t>
+      </w:r>
+      <w:proofErr w:type="spellStart"/>
+      <w:r>
+        <w:t>unlabeled</w:t>
+      </w:r>
+      <w:proofErr w:type="spellEnd"/>
+      <w:r>
+        <w:t xml:space="preserve"> dataset” ofwel, een dataset waarbij de data niet geclassificeerd is. Als je een dataset hebt van heel veel niet-geordende foto’s is het niet mogelijk om dit te classificeren. Wel is het mogelijk de data te groeperen. Door overeenkomsten in de foto’s zouden de foto’s bijvoorbeeld in groepen van kleur gesorteerd kunnen worden. Het systeem zal hier vervolgens geen naam aan geven, maar het is wel mogelijk verbanden te zien. </w:t>
       </w:r>
       <w:r>
         <w:t>[3]</w:t>
@@ -754,8 +998,24 @@
       </w:r>
     </w:p>
     <w:p>
-      <w:r>
-        <w:t xml:space="preserve">In het geval </w:t>
+      <w:proofErr w:type="spellStart"/>
+      <w:r>
+        <w:t>Reinforcement</w:t>
+      </w:r>
+      <w:proofErr w:type="spellEnd"/>
+      <w:r>
+        <w:t xml:space="preserve"> </w:t>
+      </w:r>
+      <w:proofErr w:type="spellStart"/>
+      <w:r>
+        <w:t>learning</w:t>
+      </w:r>
+      <w:proofErr w:type="spellEnd"/>
+      <w:r>
+        <w:t xml:space="preserve"> zorgt ervoor dat een “agent” een actie onderneemt in een bepaalde context. </w:t>
+      </w:r>
+      <w:r>
+        <w:br/>
       </w:r>
     </w:p>
     <w:p>
@@ -772,8 +1032,11 @@
         </w:rPr>
         <w:br/>
       </w:r>
-      <w:bookmarkStart w:id="0" w:name="_GoBack"/>
-      <w:bookmarkEnd w:id="0"/>
+    </w:p>
+    <w:p>
+      <w:r>
+        <w:br w:type="page"/>
+      </w:r>
     </w:p>
     <w:p>
       <w:r>
@@ -1147,7 +1410,7 @@
         </w:rPr>
         <w:t xml:space="preserve">[1] Bron: </w:t>
       </w:r>
-      <w:hyperlink r:id="rId5" w:history="1">
+      <w:hyperlink r:id="rId6" w:history="1">
         <w:r>
           <w:rPr>
             <w:rStyle w:val="Hyperlink"/>
@@ -1199,23 +1462,9 @@
           <w:rFonts w:ascii="Calibri" w:hAnsi="Calibri"/>
           <w:color w:val="000000"/>
         </w:rPr>
-        <w:t>[</w:t>
-      </w:r>
-      <w:r>
-        <w:rPr>
-          <w:rFonts w:ascii="Calibri" w:hAnsi="Calibri"/>
-          <w:color w:val="000000"/>
-        </w:rPr>
-        <w:t>2</w:t>
-      </w:r>
-      <w:r>
-        <w:rPr>
-          <w:rFonts w:ascii="Calibri" w:hAnsi="Calibri"/>
-          <w:color w:val="000000"/>
-        </w:rPr>
-        <w:t xml:space="preserve">] Bron: </w:t>
-      </w:r>
-      <w:hyperlink r:id="rId6" w:history="1">
+        <w:t xml:space="preserve">[2] Bron: </w:t>
+      </w:r>
+      <w:hyperlink r:id="rId7" w:history="1">
         <w:r>
           <w:rPr>
             <w:rStyle w:val="Hyperlink"/>
@@ -1808,6 +2057,55 @@
       </w:tcPr>
     </w:tblStylePr>
   </w:style>
+  <w:style w:type="paragraph" w:styleId="Ballontekst">
+    <w:name w:val="Balloon Text"/>
+    <w:basedOn w:val="Standaard"/>
+    <w:link w:val="BallontekstChar"/>
+    <w:uiPriority w:val="99"/>
+    <w:semiHidden/>
+    <w:unhideWhenUsed/>
+    <w:rsid w:val="008C1274"/>
+    <w:pPr>
+      <w:spacing w:after="0" w:line="240" w:lineRule="auto"/>
+    </w:pPr>
+    <w:rPr>
+      <w:rFonts w:ascii="Tahoma" w:hAnsi="Tahoma" w:cs="Tahoma"/>
+      <w:sz w:val="16"/>
+      <w:szCs w:val="16"/>
+    </w:rPr>
+  </w:style>
+  <w:style w:type="character" w:customStyle="1" w:styleId="BallontekstChar">
+    <w:name w:val="Ballontekst Char"/>
+    <w:basedOn w:val="Standaardalinea-lettertype"/>
+    <w:link w:val="Ballontekst"/>
+    <w:uiPriority w:val="99"/>
+    <w:semiHidden/>
+    <w:rsid w:val="008C1274"/>
+    <w:rPr>
+      <w:rFonts w:ascii="Tahoma" w:eastAsiaTheme="minorEastAsia" w:hAnsi="Tahoma" w:cs="Tahoma"/>
+      <w:sz w:val="16"/>
+      <w:szCs w:val="16"/>
+    </w:rPr>
+  </w:style>
+  <w:style w:type="paragraph" w:styleId="Bijschrift">
+    <w:name w:val="caption"/>
+    <w:basedOn w:val="Standaard"/>
+    <w:next w:val="Standaard"/>
+    <w:uiPriority w:val="35"/>
+    <w:unhideWhenUsed/>
+    <w:qFormat/>
+    <w:rsid w:val="007110F4"/>
+    <w:pPr>
+      <w:spacing w:line="240" w:lineRule="auto"/>
+    </w:pPr>
+    <w:rPr>
+      <w:b/>
+      <w:bCs/>
+      <w:color w:val="4F81BD" w:themeColor="accent1"/>
+      <w:sz w:val="18"/>
+      <w:szCs w:val="18"/>
+    </w:rPr>
+  </w:style>
 </w:styles>
 </file>
 
@@ -2320,6 +2618,55 @@
         </w:tcBorders>
       </w:tcPr>
     </w:tblStylePr>
+  </w:style>
+  <w:style w:type="paragraph" w:styleId="Ballontekst">
+    <w:name w:val="Balloon Text"/>
+    <w:basedOn w:val="Standaard"/>
+    <w:link w:val="BallontekstChar"/>
+    <w:uiPriority w:val="99"/>
+    <w:semiHidden/>
+    <w:unhideWhenUsed/>
+    <w:rsid w:val="008C1274"/>
+    <w:pPr>
+      <w:spacing w:after="0" w:line="240" w:lineRule="auto"/>
+    </w:pPr>
+    <w:rPr>
+      <w:rFonts w:ascii="Tahoma" w:hAnsi="Tahoma" w:cs="Tahoma"/>
+      <w:sz w:val="16"/>
+      <w:szCs w:val="16"/>
+    </w:rPr>
+  </w:style>
+  <w:style w:type="character" w:customStyle="1" w:styleId="BallontekstChar">
+    <w:name w:val="Ballontekst Char"/>
+    <w:basedOn w:val="Standaardalinea-lettertype"/>
+    <w:link w:val="Ballontekst"/>
+    <w:uiPriority w:val="99"/>
+    <w:semiHidden/>
+    <w:rsid w:val="008C1274"/>
+    <w:rPr>
+      <w:rFonts w:ascii="Tahoma" w:eastAsiaTheme="minorEastAsia" w:hAnsi="Tahoma" w:cs="Tahoma"/>
+      <w:sz w:val="16"/>
+      <w:szCs w:val="16"/>
+    </w:rPr>
+  </w:style>
+  <w:style w:type="paragraph" w:styleId="Bijschrift">
+    <w:name w:val="caption"/>
+    <w:basedOn w:val="Standaard"/>
+    <w:next w:val="Standaard"/>
+    <w:uiPriority w:val="35"/>
+    <w:unhideWhenUsed/>
+    <w:qFormat/>
+    <w:rsid w:val="007110F4"/>
+    <w:pPr>
+      <w:spacing w:line="240" w:lineRule="auto"/>
+    </w:pPr>
+    <w:rPr>
+      <w:b/>
+      <w:bCs/>
+      <w:color w:val="4F81BD" w:themeColor="accent1"/>
+      <w:sz w:val="18"/>
+      <w:szCs w:val="18"/>
+    </w:rPr>
   </w:style>
 </w:styles>
 </file>

</xml_diff>

<commit_message>
Machine learning deel van deelvraag 1 zo goed als af!
</commit_message>
<xml_diff>
--- a/Steven.docx
+++ b/Steven.docx
@@ -1,6 +1,6 @@
 
 <file path=word/document.xml><?xml version="1.0" encoding="utf-8"?>
-<w:document xmlns:wpc="http://schemas.microsoft.com/office/word/2010/wordprocessingCanvas" xmlns:mc="http://schemas.openxmlformats.org/markup-compatibility/2006" xmlns:o="urn:schemas-microsoft-com:office:office" xmlns:r="http://schemas.openxmlformats.org/officeDocument/2006/relationships" xmlns:m="http://schemas.openxmlformats.org/officeDocument/2006/math" xmlns:v="urn:schemas-microsoft-com:vml" xmlns:wp14="http://schemas.microsoft.com/office/word/2010/wordprocessingDrawing" xmlns:wp="http://schemas.openxmlformats.org/drawingml/2006/wordprocessingDrawing" xmlns:w10="urn:schemas-microsoft-com:office:word" xmlns:w="http://schemas.openxmlformats.org/wordprocessingml/2006/main" xmlns:w14="http://schemas.microsoft.com/office/word/2010/wordml" xmlns:w15="http://schemas.microsoft.com/office/word/2012/wordml" xmlns:wpg="http://schemas.microsoft.com/office/word/2010/wordprocessingGroup" xmlns:wpi="http://schemas.microsoft.com/office/word/2010/wordprocessingInk" xmlns:wne="http://schemas.microsoft.com/office/word/2006/wordml" xmlns:wps="http://schemas.microsoft.com/office/word/2010/wordprocessingShape" mc:Ignorable="w14 w15 wp14">
+<w:document xmlns:wpc="http://schemas.microsoft.com/office/word/2010/wordprocessingCanvas" xmlns:mc="http://schemas.openxmlformats.org/markup-compatibility/2006" xmlns:o="urn:schemas-microsoft-com:office:office" xmlns:r="http://schemas.openxmlformats.org/officeDocument/2006/relationships" xmlns:m="http://schemas.openxmlformats.org/officeDocument/2006/math" xmlns:v="urn:schemas-microsoft-com:vml" xmlns:wp14="http://schemas.microsoft.com/office/word/2010/wordprocessingDrawing" xmlns:wp="http://schemas.openxmlformats.org/drawingml/2006/wordprocessingDrawing" xmlns:w10="urn:schemas-microsoft-com:office:word" xmlns:w="http://schemas.openxmlformats.org/wordprocessingml/2006/main" xmlns:w14="http://schemas.microsoft.com/office/word/2010/wordml" xmlns:wpg="http://schemas.microsoft.com/office/word/2010/wordprocessingGroup" xmlns:wpi="http://schemas.microsoft.com/office/word/2010/wordprocessingInk" xmlns:wne="http://schemas.microsoft.com/office/word/2006/wordml" xmlns:wps="http://schemas.microsoft.com/office/word/2010/wordprocessingShape" mc:Ignorable="w14 wp14">
   <w:body>
     <w:p>
       <w:pPr>
@@ -15,8 +15,13 @@
         <w:pStyle w:val="Kop1"/>
       </w:pPr>
       <w:r>
-        <w:t>Machine learning</w:t>
-      </w:r>
+        <w:t xml:space="preserve">Machine </w:t>
+      </w:r>
+      <w:proofErr w:type="spellStart"/>
+      <w:r>
+        <w:t>learning</w:t>
+      </w:r>
+      <w:proofErr w:type="spellEnd"/>
     </w:p>
     <w:p>
       <w:r>
@@ -27,7 +32,7 @@
         <mc:AlternateContent>
           <mc:Choice Requires="wps">
             <w:drawing>
-              <wp:anchor distT="0" distB="0" distL="114300" distR="114300" simplePos="0" relativeHeight="251660288" behindDoc="0" locked="0" layoutInCell="1" allowOverlap="1" wp14:anchorId="13AAE8C8" wp14:editId="1EB0EAD8">
+              <wp:anchor distT="0" distB="0" distL="114300" distR="114300" simplePos="0" relativeHeight="251660288" behindDoc="0" locked="0" layoutInCell="1" allowOverlap="1" wp14:anchorId="48B8B541" wp14:editId="710E68B6">
                 <wp:simplePos x="0" y="0"/>
                 <wp:positionH relativeFrom="column">
                   <wp:posOffset>-2540</wp:posOffset>
@@ -72,14 +77,27 @@
                             <w:r>
                               <w:t xml:space="preserve">Figuur </w:t>
                             </w:r>
-                            <w:fldSimple w:instr=" SEQ Figuur \* ARABIC ">
-                              <w:r>
-                                <w:rPr>
-                                  <w:noProof/>
-                                </w:rPr>
-                                <w:t>1</w:t>
-                              </w:r>
-                            </w:fldSimple>
+                            <w:r>
+                              <w:fldChar w:fldCharType="begin"/>
+                            </w:r>
+                            <w:r>
+                              <w:instrText xml:space="preserve"> SEQ Figuur \* ARABIC </w:instrText>
+                            </w:r>
+                            <w:r>
+                              <w:fldChar w:fldCharType="separate"/>
+                            </w:r>
+                            <w:r>
+                              <w:rPr>
+                                <w:noProof/>
+                              </w:rPr>
+                              <w:t>1</w:t>
+                            </w:r>
+                            <w:r>
+                              <w:rPr>
+                                <w:noProof/>
+                              </w:rPr>
+                              <w:fldChar w:fldCharType="end"/>
+                            </w:r>
                             <w:r>
                               <w:tab/>
                               <w:t>Zelflerend systeem systematisch</w:t>
@@ -101,7 +119,7 @@
           </mc:Choice>
           <mc:Fallback>
             <w:pict>
-              <v:shapetype w14:anchorId="13AAE8C8" id="_x0000_t202" coordsize="21600,21600" o:spt="202" path="m,l,21600r21600,l21600,xe">
+              <v:shapetype id="_x0000_t202" coordsize="21600,21600" o:spt="202" path="m,l,21600r21600,l21600,xe">
                 <v:stroke joinstyle="miter"/>
                 <v:path gradientshapeok="t" o:connecttype="rect"/>
               </v:shapetype>
@@ -118,14 +136,27 @@
                       <w:r>
                         <w:t xml:space="preserve">Figuur </w:t>
                       </w:r>
-                      <w:fldSimple w:instr=" SEQ Figuur \* ARABIC ">
-                        <w:r>
-                          <w:rPr>
-                            <w:noProof/>
-                          </w:rPr>
-                          <w:t>1</w:t>
-                        </w:r>
-                      </w:fldSimple>
+                      <w:r>
+                        <w:fldChar w:fldCharType="begin"/>
+                      </w:r>
+                      <w:r>
+                        <w:instrText xml:space="preserve"> SEQ Figuur \* ARABIC </w:instrText>
+                      </w:r>
+                      <w:r>
+                        <w:fldChar w:fldCharType="separate"/>
+                      </w:r>
+                      <w:r>
+                        <w:rPr>
+                          <w:noProof/>
+                        </w:rPr>
+                        <w:t>1</w:t>
+                      </w:r>
+                      <w:r>
+                        <w:rPr>
+                          <w:noProof/>
+                        </w:rPr>
+                        <w:fldChar w:fldCharType="end"/>
+                      </w:r>
                       <w:r>
                         <w:tab/>
                         <w:t>Zelflerend systeem systematisch</w:t>
@@ -145,7 +176,7 @@
           <w:lang w:eastAsia="nl-NL"/>
         </w:rPr>
         <w:drawing>
-          <wp:anchor distT="0" distB="0" distL="114300" distR="114300" simplePos="0" relativeHeight="251658240" behindDoc="0" locked="0" layoutInCell="1" allowOverlap="1" wp14:anchorId="4FEC640C" wp14:editId="3AC6FB06">
+          <wp:anchor distT="0" distB="0" distL="114300" distR="114300" simplePos="0" relativeHeight="251658240" behindDoc="0" locked="0" layoutInCell="1" allowOverlap="1" wp14:anchorId="7A570286" wp14:editId="7708D420">
             <wp:simplePos x="0" y="0"/>
             <wp:positionH relativeFrom="column">
               <wp:posOffset>-2540</wp:posOffset>
@@ -168,7 +199,7 @@
                     <pic:cNvPicPr/>
                   </pic:nvPicPr>
                   <pic:blipFill>
-                    <a:blip r:embed="rId4">
+                    <a:blip r:embed="rId5">
                       <a:extLst>
                         <a:ext uri="{28A0092B-C50C-407E-A947-70E740481C1C}">
                           <a14:useLocalDpi xmlns:a14="http://schemas.microsoft.com/office/drawing/2010/main" val="0"/>
@@ -201,19 +232,26 @@
         </w:drawing>
       </w:r>
       <w:r>
-        <w:t xml:space="preserve">Een zelflerend systeem is een </w:t>
-      </w:r>
-      <w:r>
-        <w:t xml:space="preserve">systeem dat werkt met een of meerdere </w:t>
-      </w:r>
-      <w:r>
-        <w:t>algoritme</w:t>
-      </w:r>
-      <w:r>
-        <w:t>s</w:t>
-      </w:r>
-      <w:r>
-        <w:t xml:space="preserve"> gebaseerd op machine learning. </w:t>
+        <w:t>Een zelflerend systeem is ee</w:t>
+      </w:r>
+      <w:bookmarkStart w:id="0" w:name="_GoBack"/>
+      <w:bookmarkEnd w:id="0"/>
+      <w:r>
+        <w:t xml:space="preserve">n </w:t>
+      </w:r>
+      <w:r>
+        <w:t xml:space="preserve">algoritme </w:t>
+      </w:r>
+      <w:r>
+        <w:t xml:space="preserve">gebaseerd op machine </w:t>
+      </w:r>
+      <w:proofErr w:type="spellStart"/>
+      <w:r>
+        <w:t>learning</w:t>
+      </w:r>
+      <w:proofErr w:type="spellEnd"/>
+      <w:r>
+        <w:t xml:space="preserve">. </w:t>
       </w:r>
       <w:r>
         <w:rPr>
@@ -223,120 +261,36 @@
         </w:rPr>
         <w:t xml:space="preserve">Machine learning </w:t>
       </w:r>
-      <w:proofErr w:type="spellStart"/>
+      <w:r>
+        <w:rPr>
+          <w:rStyle w:val="CitaatChar"/>
+          <w:i w:val="0"/>
+        </w:rPr>
+        <w:t>werd</w:t>
+      </w:r>
       <w:r>
         <w:rPr>
           <w:rStyle w:val="CitaatChar"/>
           <w:i w:val="0"/>
           <w:lang w:val="en-US"/>
         </w:rPr>
-        <w:t>werd</w:t>
-      </w:r>
-      <w:proofErr w:type="spellEnd"/>
+        <w:t xml:space="preserve"> door</w:t>
+      </w:r>
+      <w:r>
+        <w:rPr>
+          <w:lang w:val="en-US"/>
+        </w:rPr>
+        <w:t xml:space="preserve"> Arthur Samuel, </w:t>
+      </w:r>
+      <w:r>
+        <w:t>een pionier op dit gebied, gedefinieerd als:</w:t>
+      </w:r>
       <w:r>
         <w:rPr>
           <w:rStyle w:val="CitaatChar"/>
           <w:i w:val="0"/>
           <w:lang w:val="en-US"/>
         </w:rPr>
-        <w:t xml:space="preserve"> door</w:t>
-      </w:r>
-      <w:r>
-        <w:rPr>
-          <w:lang w:val="en-US"/>
-        </w:rPr>
-        <w:t xml:space="preserve"> Arthur Samuel, </w:t>
-      </w:r>
-      <w:proofErr w:type="spellStart"/>
-      <w:r>
-        <w:rPr>
-          <w:lang w:val="en-US"/>
-        </w:rPr>
-        <w:t>een</w:t>
-      </w:r>
-      <w:proofErr w:type="spellEnd"/>
-      <w:r>
-        <w:rPr>
-          <w:lang w:val="en-US"/>
-        </w:rPr>
-        <w:t xml:space="preserve"> </w:t>
-      </w:r>
-      <w:proofErr w:type="spellStart"/>
-      <w:r>
-        <w:rPr>
-          <w:lang w:val="en-US"/>
-        </w:rPr>
-        <w:t>pionier</w:t>
-      </w:r>
-      <w:proofErr w:type="spellEnd"/>
-      <w:r>
-        <w:rPr>
-          <w:lang w:val="en-US"/>
-        </w:rPr>
-        <w:t xml:space="preserve"> op </w:t>
-      </w:r>
-      <w:proofErr w:type="spellStart"/>
-      <w:r>
-        <w:rPr>
-          <w:lang w:val="en-US"/>
-        </w:rPr>
-        <w:t>dit</w:t>
-      </w:r>
-      <w:proofErr w:type="spellEnd"/>
-      <w:r>
-        <w:rPr>
-          <w:lang w:val="en-US"/>
-        </w:rPr>
-        <w:t xml:space="preserve"> </w:t>
-      </w:r>
-      <w:proofErr w:type="spellStart"/>
-      <w:r>
-        <w:rPr>
-          <w:lang w:val="en-US"/>
-        </w:rPr>
-        <w:t>gebied</w:t>
-      </w:r>
-      <w:proofErr w:type="spellEnd"/>
-      <w:r>
-        <w:rPr>
-          <w:lang w:val="en-US"/>
-        </w:rPr>
-        <w:t xml:space="preserve">, </w:t>
-      </w:r>
-      <w:proofErr w:type="spellStart"/>
-      <w:r>
-        <w:rPr>
-          <w:lang w:val="en-US"/>
-        </w:rPr>
-        <w:t>gedefinieerd</w:t>
-      </w:r>
-      <w:proofErr w:type="spellEnd"/>
-      <w:r>
-        <w:rPr>
-          <w:lang w:val="en-US"/>
-        </w:rPr>
-        <w:t xml:space="preserve"> </w:t>
-      </w:r>
-      <w:proofErr w:type="spellStart"/>
-      <w:r>
-        <w:rPr>
-          <w:lang w:val="en-US"/>
-        </w:rPr>
-        <w:t>als</w:t>
-      </w:r>
-      <w:proofErr w:type="spellEnd"/>
-      <w:r>
-        <w:rPr>
-          <w:lang w:val="en-US"/>
-        </w:rPr>
-        <w:t>:</w:t>
-      </w:r>
-      <w:r>
-        <w:rPr>
-          <w:rStyle w:val="CitaatChar"/>
-          <w:i w:val="0"/>
-          <w:lang w:val="en-US"/>
-        </w:rPr>
         <w:t xml:space="preserve"> </w:t>
       </w:r>
       <w:r>
@@ -365,27 +319,41 @@
           <w:rStyle w:val="CitaatChar"/>
           <w:lang w:val="en-US"/>
         </w:rPr>
-        <w:t>.”[</w:t>
+        <w:t>.”</w:t>
       </w:r>
       <w:r>
         <w:rPr>
           <w:rStyle w:val="CitaatChar"/>
           <w:lang w:val="en-US"/>
         </w:rPr>
-        <w:t>1</w:t>
+        <w:t xml:space="preserve"> </w:t>
       </w:r>
       <w:r>
         <w:rPr>
           <w:rStyle w:val="CitaatChar"/>
           <w:lang w:val="en-US"/>
         </w:rPr>
-        <w:t>]</w:t>
+        <w:t>[</w:t>
       </w:r>
       <w:r>
         <w:rPr>
           <w:rStyle w:val="CitaatChar"/>
           <w:lang w:val="en-US"/>
         </w:rPr>
+        <w:t>1</w:t>
+      </w:r>
+      <w:r>
+        <w:rPr>
+          <w:rStyle w:val="CitaatChar"/>
+          <w:lang w:val="en-US"/>
+        </w:rPr>
+        <w:t>]</w:t>
+      </w:r>
+      <w:r>
+        <w:rPr>
+          <w:rStyle w:val="CitaatChar"/>
+          <w:lang w:val="en-US"/>
+        </w:rPr>
         <w:t xml:space="preserve">. </w:t>
       </w:r>
       <w:r>
@@ -469,22 +437,16 @@
         <w:t>meerdere getallen.</w:t>
       </w:r>
       <w:r>
-        <w:t xml:space="preserve"> Als de input simpelweg een getal betreft, zal dit getal direct gebruikt kunnen worden als input.</w:t>
-      </w:r>
-      <w:r>
-        <w:t xml:space="preserve"> Als de input </w:t>
-      </w:r>
-      <w:r>
-        <w:t xml:space="preserve">echter bijvoorbeeld </w:t>
-      </w:r>
-      <w:r>
-        <w:t xml:space="preserve">bestaat uit een plaatje </w:t>
-      </w:r>
-      <w:r>
-        <w:t xml:space="preserve">of een ander datatype dan cijfers, </w:t>
-      </w:r>
-      <w:r>
-        <w:t>zal dit omgezet moeten worden in een reeks getallen om dit in een systeem te kunnen gebruiken.</w:t>
+        <w:t xml:space="preserve"> Als de input simpelweg </w:t>
+      </w:r>
+      <w:r>
+        <w:t>een reeks getallen</w:t>
+      </w:r>
+      <w:r>
+        <w:t xml:space="preserve"> betreft, zal dit </w:t>
+      </w:r>
+      <w:r>
+        <w:t>direct als input gebruikt kunnen worden. In het geval dat de input uit een ander datatype bestaat, zoals een plaatje, zal dit omgezet moeten worden in een reeks getallen voordat het in een zelflerend systeem gebruikt kan worden.</w:t>
       </w:r>
       <w:r>
         <w:t xml:space="preserve"> Het algoritme zal deze getallen bewerken tot de gewenste output</w:t>
@@ -498,16 +460,34 @@
     </w:p>
     <w:p>
       <w:r>
-        <w:t xml:space="preserve">Er zijn vele manieren waarop het systeem zichzelf kan verbeteren. Er is een verschil tussen de manier van leren en het gebruikte zelflerende algoritme. De manier van leren (Zie ook onder het kopje </w:t>
-      </w:r>
-      <w:r>
-        <w:rPr>
-          <w:i/>
-        </w:rPr>
-        <w:t>Trainen</w:t>
-      </w:r>
-      <w:r>
-        <w:t>) bepaald de manier waarop het systeem de input data verwerkt………….</w:t>
+        <w:t>Er zijn  vele manieren waarop het systeem zichzelf kan verbeteren. Er zijn veel verschillende algoritmes die gebruikt kunnen worden voor een zelflerend systeem</w:t>
+      </w:r>
+      <w:r>
+        <w:t>.</w:t>
+      </w:r>
+      <w:r>
+        <w:t xml:space="preserve"> Elk algoritme heeft voor</w:t>
+      </w:r>
+      <w:r>
+        <w:t>-</w:t>
+      </w:r>
+      <w:r>
+        <w:t xml:space="preserve"> en nadelen en is geschikt voor andere doeleinden.</w:t>
+      </w:r>
+      <w:r>
+        <w:t xml:space="preserve"> </w:t>
+      </w:r>
+      <w:r>
+        <w:t xml:space="preserve">Een aantal van deze algoritmes zullen we </w:t>
+      </w:r>
+      <w:r>
+        <w:t>in de</w:t>
+      </w:r>
+      <w:r>
+        <w:t xml:space="preserve"> tweede deelvraag behandelen.</w:t>
+      </w:r>
+      <w:r>
+        <w:t xml:space="preserve"> </w:t>
       </w:r>
     </w:p>
     <w:p>
@@ -543,6 +523,63 @@
         <w:pStyle w:val="Geenafstand"/>
       </w:pPr>
       <w:r>
+        <w:drawing>
+          <wp:anchor distT="0" distB="0" distL="114300" distR="114300" simplePos="0" relativeHeight="251664384" behindDoc="0" locked="0" layoutInCell="1" allowOverlap="1" wp14:anchorId="6BA581CD" wp14:editId="47719680">
+            <wp:simplePos x="0" y="0"/>
+            <wp:positionH relativeFrom="column">
+              <wp:posOffset>-38100</wp:posOffset>
+            </wp:positionH>
+            <wp:positionV relativeFrom="paragraph">
+              <wp:posOffset>1583055</wp:posOffset>
+            </wp:positionV>
+            <wp:extent cx="5760720" cy="1390015"/>
+            <wp:effectExtent l="0" t="0" r="0" b="635"/>
+            <wp:wrapSquare wrapText="bothSides"/>
+            <wp:docPr id="7" name="Afbeelding 7"/>
+            <wp:cNvGraphicFramePr>
+              <a:graphicFrameLocks xmlns:a="http://schemas.openxmlformats.org/drawingml/2006/main" noChangeAspect="1"/>
+            </wp:cNvGraphicFramePr>
+            <a:graphic xmlns:a="http://schemas.openxmlformats.org/drawingml/2006/main">
+              <a:graphicData uri="http://schemas.openxmlformats.org/drawingml/2006/picture">
+                <pic:pic xmlns:pic="http://schemas.openxmlformats.org/drawingml/2006/picture">
+                  <pic:nvPicPr>
+                    <pic:cNvPr id="0" name=""/>
+                    <pic:cNvPicPr/>
+                  </pic:nvPicPr>
+                  <pic:blipFill>
+                    <a:blip r:embed="rId6">
+                      <a:extLst>
+                        <a:ext uri="{28A0092B-C50C-407E-A947-70E740481C1C}">
+                          <a14:useLocalDpi xmlns:a14="http://schemas.microsoft.com/office/drawing/2010/main" val="0"/>
+                        </a:ext>
+                      </a:extLst>
+                    </a:blip>
+                    <a:stretch>
+                      <a:fillRect/>
+                    </a:stretch>
+                  </pic:blipFill>
+                  <pic:spPr>
+                    <a:xfrm>
+                      <a:off x="0" y="0"/>
+                      <a:ext cx="5760720" cy="1390015"/>
+                    </a:xfrm>
+                    <a:prstGeom prst="rect">
+                      <a:avLst/>
+                    </a:prstGeom>
+                  </pic:spPr>
+                </pic:pic>
+              </a:graphicData>
+            </a:graphic>
+            <wp14:sizeRelH relativeFrom="page">
+              <wp14:pctWidth>0</wp14:pctWidth>
+            </wp14:sizeRelH>
+            <wp14:sizeRelV relativeFrom="page">
+              <wp14:pctHeight>0</wp14:pctHeight>
+            </wp14:sizeRelV>
+          </wp:anchor>
+        </w:drawing>
+      </w:r>
+      <w:r>
         <w:t>Een zelflerend systeem begint in de meest</w:t>
       </w:r>
       <w:r>
@@ -588,7 +625,22 @@
         <w:t>)</w:t>
       </w:r>
       <w:r>
-        <w:t xml:space="preserve"> data. Er zijn drie </w:t>
+        <w:t xml:space="preserve"> data. </w:t>
+      </w:r>
+      <w:r>
+        <w:t>In figuur **** is te zien dat het trainen los staat van het algoritme. Dit verschil zullen we in de volge</w:t>
+      </w:r>
+      <w:r>
+        <w:t>nde deelvraag wat duidelijk</w:t>
+      </w:r>
+      <w:r>
+        <w:t xml:space="preserve">er maken. </w:t>
+      </w:r>
+      <w:r>
+        <w:br/>
+      </w:r>
+      <w:r>
+        <w:t xml:space="preserve">Er zijn drie </w:t>
       </w:r>
       <w:r>
         <w:t>prominente</w:t>
@@ -597,45 +649,254 @@
         <w:t xml:space="preserve"> manieren waarop een zelflerend systeem getraind kan worden</w:t>
       </w:r>
       <w:r>
-        <w:t>: supervised, unsupervised en reinforcement learning.</w:t>
-      </w:r>
-      <w:r>
-        <w:br/>
-      </w:r>
-      <w:r>
-        <w:br/>
-      </w:r>
-      <w:r>
-        <w:rPr>
-          <w:rStyle w:val="Kop2Char"/>
-        </w:rPr>
-        <w:t>Supervi</w:t>
-      </w:r>
-      <w:r>
-        <w:rPr>
-          <w:rStyle w:val="Kop2Char"/>
-        </w:rPr>
-        <w:t>s</w:t>
-      </w:r>
-      <w:r>
-        <w:rPr>
-          <w:rStyle w:val="Kop2Char"/>
-        </w:rPr>
-        <w:t>ed Learning</w:t>
+        <w:t xml:space="preserve">: </w:t>
+      </w:r>
+      <w:r>
+        <w:rPr>
+          <w:b/>
+        </w:rPr>
+        <w:t>supervised</w:t>
+      </w:r>
+      <w:r>
+        <w:t xml:space="preserve">, </w:t>
+      </w:r>
+      <w:proofErr w:type="spellStart"/>
+      <w:r>
+        <w:rPr>
+          <w:b/>
+        </w:rPr>
+        <w:t>unsupervised</w:t>
+      </w:r>
+      <w:proofErr w:type="spellEnd"/>
+      <w:r>
+        <w:t xml:space="preserve"> en </w:t>
+      </w:r>
+      <w:proofErr w:type="spellStart"/>
+      <w:r>
+        <w:rPr>
+          <w:b/>
+        </w:rPr>
+        <w:t>reinforcement</w:t>
+      </w:r>
+      <w:proofErr w:type="spellEnd"/>
+      <w:r>
+        <w:rPr>
+          <w:b/>
+        </w:rPr>
+        <w:t xml:space="preserve"> </w:t>
+      </w:r>
+      <w:proofErr w:type="spellStart"/>
+      <w:r>
+        <w:rPr>
+          <w:b/>
+        </w:rPr>
+        <w:t>learning</w:t>
+      </w:r>
+      <w:proofErr w:type="spellEnd"/>
+      <w:r>
+        <w:t>.</w:t>
       </w:r>
     </w:p>
     <w:p>
+      <w:pPr>
+        <w:pStyle w:val="Geenafstand"/>
+      </w:pPr>
+      <w:r>
+        <w:rPr>
+          <w:noProof/>
+        </w:rPr>
+        <mc:AlternateContent>
+          <mc:Choice Requires="wps">
+            <w:drawing>
+              <wp:anchor distT="0" distB="0" distL="114300" distR="114300" simplePos="0" relativeHeight="251663360" behindDoc="0" locked="0" layoutInCell="1" allowOverlap="1" wp14:anchorId="78AC0BEC" wp14:editId="7B5245C8">
+                <wp:simplePos x="0" y="0"/>
+                <wp:positionH relativeFrom="column">
+                  <wp:posOffset>635</wp:posOffset>
+                </wp:positionH>
+                <wp:positionV relativeFrom="paragraph">
+                  <wp:posOffset>1490980</wp:posOffset>
+                </wp:positionV>
+                <wp:extent cx="5639435" cy="635"/>
+                <wp:effectExtent l="0" t="0" r="0" b="0"/>
+                <wp:wrapSquare wrapText="bothSides"/>
+                <wp:docPr id="6" name="Tekstvak 6"/>
+                <wp:cNvGraphicFramePr/>
+                <a:graphic xmlns:a="http://schemas.openxmlformats.org/drawingml/2006/main">
+                  <a:graphicData uri="http://schemas.microsoft.com/office/word/2010/wordprocessingShape">
+                    <wps:wsp>
+                      <wps:cNvSpPr txBox="1"/>
+                      <wps:spPr>
+                        <a:xfrm>
+                          <a:off x="0" y="0"/>
+                          <a:ext cx="5639435" cy="635"/>
+                        </a:xfrm>
+                        <a:prstGeom prst="rect">
+                          <a:avLst/>
+                        </a:prstGeom>
+                        <a:solidFill>
+                          <a:prstClr val="white"/>
+                        </a:solidFill>
+                        <a:ln>
+                          <a:noFill/>
+                        </a:ln>
+                        <a:effectLst/>
+                      </wps:spPr>
+                      <wps:txbx>
+                        <w:txbxContent>
+                          <w:p>
+                            <w:pPr>
+                              <w:pStyle w:val="Bijschrift"/>
+                            </w:pPr>
+                            <w:r>
+                              <w:t xml:space="preserve">Figuur </w:t>
+                            </w:r>
+                            <w:r>
+                              <w:fldChar w:fldCharType="begin"/>
+                            </w:r>
+                            <w:r>
+                              <w:instrText xml:space="preserve"> SEQ Figuur \* ARABIC </w:instrText>
+                            </w:r>
+                            <w:r>
+                              <w:fldChar w:fldCharType="separate"/>
+                            </w:r>
+                            <w:r>
+                              <w:rPr>
+                                <w:noProof/>
+                              </w:rPr>
+                              <w:t>2</w:t>
+                            </w:r>
+                            <w:r>
+                              <w:fldChar w:fldCharType="end"/>
+                            </w:r>
+                            <w:r>
+                              <w:t xml:space="preserve"> </w:t>
+                            </w:r>
+                            <w:r>
+                              <w:tab/>
+                            </w:r>
+                            <w:r>
+                              <w:tab/>
+                              <w:t>Schematische weergave van een zelflerend systeem</w:t>
+                            </w:r>
+                          </w:p>
+                        </w:txbxContent>
+                      </wps:txbx>
+                      <wps:bodyPr rot="0" spcFirstLastPara="0" vertOverflow="overflow" horzOverflow="overflow" vert="horz" wrap="square" lIns="0" tIns="0" rIns="0" bIns="0" numCol="1" spcCol="0" rtlCol="0" fromWordArt="0" anchor="t" anchorCtr="0" forceAA="0" compatLnSpc="1">
+                        <a:prstTxWarp prst="textNoShape">
+                          <a:avLst/>
+                        </a:prstTxWarp>
+                        <a:spAutoFit/>
+                      </wps:bodyPr>
+                    </wps:wsp>
+                  </a:graphicData>
+                </a:graphic>
+              </wp:anchor>
+            </w:drawing>
+          </mc:Choice>
+          <mc:Fallback>
+            <w:pict>
+              <v:shape id="Tekstvak 6" o:spid="_x0000_s1027" type="#_x0000_t202" style="position:absolute;margin-left:.05pt;margin-top:117.4pt;width:444.05pt;height:.05pt;z-index:251663360;visibility:visible;mso-wrap-style:square;mso-wrap-distance-left:9pt;mso-wrap-distance-top:0;mso-wrap-distance-right:9pt;mso-wrap-distance-bottom:0;mso-position-horizontal:absolute;mso-position-horizontal-relative:text;mso-position-vertical:absolute;mso-position-vertical-relative:text;v-text-anchor:top" o:gfxdata="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" stroked="f">
+                <v:textbox style="mso-fit-shape-to-text:t" inset="0,0,0,0">
+                  <w:txbxContent>
+                    <w:p>
+                      <w:pPr>
+                        <w:pStyle w:val="Bijschrift"/>
+                      </w:pPr>
+                      <w:r>
+                        <w:t xml:space="preserve">Figuur </w:t>
+                      </w:r>
+                      <w:r>
+                        <w:fldChar w:fldCharType="begin"/>
+                      </w:r>
+                      <w:r>
+                        <w:instrText xml:space="preserve"> SEQ Figuur \* ARABIC </w:instrText>
+                      </w:r>
+                      <w:r>
+                        <w:fldChar w:fldCharType="separate"/>
+                      </w:r>
+                      <w:r>
+                        <w:rPr>
+                          <w:noProof/>
+                        </w:rPr>
+                        <w:t>2</w:t>
+                      </w:r>
+                      <w:r>
+                        <w:fldChar w:fldCharType="end"/>
+                      </w:r>
+                      <w:r>
+                        <w:t xml:space="preserve"> </w:t>
+                      </w:r>
+                      <w:r>
+                        <w:tab/>
+                      </w:r>
+                      <w:r>
+                        <w:tab/>
+                        <w:t>Schematische weergave van een zelflerend systeem</w:t>
+                      </w:r>
+                    </w:p>
+                  </w:txbxContent>
+                </v:textbox>
+                <w10:wrap type="square"/>
+              </v:shape>
+            </w:pict>
+          </mc:Fallback>
+        </mc:AlternateContent>
+      </w:r>
+      <w:r>
+        <w:br/>
+      </w:r>
+      <w:r>
+        <w:br/>
+      </w:r>
+      <w:proofErr w:type="spellStart"/>
+      <w:r>
+        <w:rPr>
+          <w:rStyle w:val="Kop2Char"/>
+        </w:rPr>
+        <w:t>Supervi</w:t>
+      </w:r>
+      <w:r>
+        <w:rPr>
+          <w:rStyle w:val="Kop2Char"/>
+        </w:rPr>
+        <w:t>s</w:t>
+      </w:r>
+      <w:r>
+        <w:rPr>
+          <w:rStyle w:val="Kop2Char"/>
+        </w:rPr>
+        <w:t>ed</w:t>
+      </w:r>
+      <w:proofErr w:type="spellEnd"/>
+      <w:r>
+        <w:rPr>
+          <w:rStyle w:val="Kop2Char"/>
+        </w:rPr>
+        <w:t xml:space="preserve"> Learning</w:t>
+      </w:r>
+    </w:p>
+    <w:p>
       <w:r>
         <w:t>In het geval van supervised learning heb je te m</w:t>
       </w:r>
       <w:r>
         <w:t xml:space="preserve">aken met </w:t>
       </w:r>
-      <w:r>
-        <w:rPr>
+      <w:proofErr w:type="spellStart"/>
+      <w:r>
+        <w:rPr>
+          <w:b/>
           <w:i/>
         </w:rPr>
-        <w:t>labeled training data</w:t>
+        <w:t>labeled</w:t>
+      </w:r>
+      <w:proofErr w:type="spellEnd"/>
+      <w:r>
+        <w:rPr>
+          <w:b/>
+          <w:i/>
+        </w:rPr>
+        <w:t xml:space="preserve"> training data</w:t>
       </w:r>
       <w:r>
         <w:t xml:space="preserve">. </w:t>
@@ -649,11 +910,13 @@
       <w:r>
         <w:t xml:space="preserve">Een klassiek voorbeeld van een </w:t>
       </w:r>
-      <w:r>
-        <w:rPr>
-          <w:i/>
-        </w:rPr>
-        <w:t>labeled dataset</w:t>
+      <w:proofErr w:type="spellStart"/>
+      <w:r>
+        <w:t>labeled</w:t>
+      </w:r>
+      <w:proofErr w:type="spellEnd"/>
+      <w:r>
+        <w:t xml:space="preserve"> dataset</w:t>
       </w:r>
       <w:r>
         <w:t xml:space="preserve"> is een dataset van huisprijzen en huiseigenschappen (zie figuur xx)</w:t>
@@ -997,11 +1260,27 @@
       <w:r>
         <w:t xml:space="preserve">Unsupervised learning kan gebruikt worden bij een </w:t>
       </w:r>
-      <w:r>
-        <w:rPr>
+      <w:proofErr w:type="spellStart"/>
+      <w:r>
+        <w:rPr>
+          <w:b/>
           <w:i/>
         </w:rPr>
-        <w:t xml:space="preserve">unlabeled dataset </w:t>
+        <w:t>unlabeled</w:t>
+      </w:r>
+      <w:proofErr w:type="spellEnd"/>
+      <w:r>
+        <w:rPr>
+          <w:b/>
+          <w:i/>
+        </w:rPr>
+        <w:t xml:space="preserve"> dataset</w:t>
+      </w:r>
+      <w:r>
+        <w:rPr>
+          <w:i/>
+        </w:rPr>
+        <w:t xml:space="preserve"> </w:t>
       </w:r>
       <w:r>
         <w:t xml:space="preserve">ofwel, een dataset waarbij </w:t>
@@ -1019,17 +1298,15 @@
         <w:t xml:space="preserve"> </w:t>
       </w:r>
       <w:r>
-        <w:t xml:space="preserve">de rest van de dataset geclassificeerd kunnen worden. Dit is echter in veel gevallen niet mogelijk, bijvoorbeeld doordat de dataset enorm groot is of er zodanig veel verschillende groepen bestaan dat het menselijk niet mogelijk is ook maar een deel te labelen. Ook kan het zo zijn dat men niet weet of er een verband aanwezig is. </w:t>
+        <w:t xml:space="preserve">de rest van de dataset geclassificeerd kunnen worden. Dit is echter in veel gevallen niet mogelijk, bijvoorbeeld doordat de dataset enorm groot is of er zodanig veel verschillende groepen bestaan dat het menselijk niet mogelijk is ook maar een deel </w:t>
+      </w:r>
+      <w:r>
+        <w:lastRenderedPageBreak/>
+        <w:t xml:space="preserve">te labelen. Ook kan het zo zijn dat men niet weet of er een verband aanwezig is. </w:t>
       </w:r>
       <w:r>
         <w:br/>
-        <w:t>Kortom: unsupervised learning wordt gebruikt voor het classificeren van data, zonder dat er groepen vooraf gedefinieerd zijn. M</w:t>
-      </w:r>
-      <w:r>
-        <w:t xml:space="preserve">et behulp van deze vorm van training </w:t>
-      </w:r>
-      <w:r>
-        <w:t>zullen in een grote dataset verbanden kunnen worden ontdekt, die men misschien niet zonder hulp had kunnen achterhalen.</w:t>
+        <w:t>Kortom: unsupervised learning wordt gebruikt voor het classificeren van data, zonder dat er groepen vooraf gedefinieerd zijn. Met behulp van deze vorm van training zullen in een grote dataset verbanden kunnen worden ontdekt, die men misschien niet zonder hulp had kunnen achterhalen.</w:t>
       </w:r>
       <w:r>
         <w:t>[3]</w:t>
@@ -1044,532 +1321,261 @@
       </w:r>
     </w:p>
     <w:p>
-      <w:bookmarkStart w:id="0" w:name="_GoBack"/>
-      <w:bookmarkEnd w:id="0"/>
-      <w:r>
-        <w:t xml:space="preserve">Reinforcement learning zorgt ervoor dat een “agent” een actie onderneemt in een bepaalde context. </w:t>
-      </w:r>
-      <w:r>
-        <w:br/>
+      <w:proofErr w:type="spellStart"/>
+      <w:r>
+        <w:t>Reinforcement</w:t>
+      </w:r>
+      <w:proofErr w:type="spellEnd"/>
+      <w:r>
+        <w:t xml:space="preserve"> </w:t>
+      </w:r>
+      <w:proofErr w:type="spellStart"/>
+      <w:r>
+        <w:t>learning</w:t>
+      </w:r>
+      <w:proofErr w:type="spellEnd"/>
+      <w:r>
+        <w:t xml:space="preserve"> </w:t>
+      </w:r>
+      <w:r>
+        <w:t xml:space="preserve">is een zeer specifieke soort van leren. Er is bij deze vorm van </w:t>
+      </w:r>
+      <w:proofErr w:type="spellStart"/>
+      <w:r>
+        <w:t>learning</w:t>
+      </w:r>
+      <w:proofErr w:type="spellEnd"/>
+      <w:r>
+        <w:t xml:space="preserve"> geen dataset met input data, maar is er een bepaalde </w:t>
+      </w:r>
+      <w:r>
+        <w:rPr>
+          <w:b/>
+        </w:rPr>
+        <w:t>context</w:t>
+      </w:r>
+      <w:r>
+        <w:t xml:space="preserve">. In deze context bevindt zich een </w:t>
+      </w:r>
+      <w:r>
+        <w:rPr>
+          <w:b/>
+          <w:i/>
+        </w:rPr>
+        <w:t>agent</w:t>
+      </w:r>
+      <w:r>
+        <w:rPr>
+          <w:i/>
+        </w:rPr>
+        <w:t xml:space="preserve">. </w:t>
+      </w:r>
+      <w:r>
+        <w:t xml:space="preserve">Een agent is een object dat bepaalde opdrachten kan uitvoeren. De context is een </w:t>
+      </w:r>
+      <w:r>
+        <w:rPr>
+          <w:i/>
+        </w:rPr>
+        <w:t>wereld</w:t>
+      </w:r>
+      <w:r>
+        <w:t xml:space="preserve"> waarin deze agent zich bevindt. Door de agent bij bepaalde acties pluspunten of minpunten te geven kun je bepaald gedrag bevorderen.  </w:t>
       </w:r>
     </w:p>
     <w:p>
       <w:pPr>
-        <w:rPr>
-          <w:i/>
-          <w:iCs/>
-          <w:color w:val="000000" w:themeColor="text1"/>
-        </w:rPr>
+        <w:keepNext/>
+        <w:jc w:val="center"/>
       </w:pPr>
       <w:r>
         <w:rPr>
-          <w:rStyle w:val="CitaatChar"/>
-        </w:rPr>
-        <w:br/>
-      </w:r>
-    </w:p>
-    <w:p>
-      <w:r>
-        <w:br w:type="page"/>
-      </w:r>
-    </w:p>
-    <w:p>
-      <w:r>
-        <w:lastRenderedPageBreak/>
-        <w:t>Om dit te bereiken zijn er verschillend methoden, waarvan wij er een aantal nader zullen toelichten.</w:t>
+          <w:noProof/>
+          <w:lang w:eastAsia="nl-NL"/>
+        </w:rPr>
+        <w:drawing>
+          <wp:inline distT="0" distB="0" distL="0" distR="0" wp14:anchorId="6A38D1E1" wp14:editId="20D89ECD">
+            <wp:extent cx="3115310" cy="3540125"/>
+            <wp:effectExtent l="0" t="0" r="8890" b="3175"/>
+            <wp:docPr id="3" name="Afbeelding 3" descr="Afbeeldingsresultaat voor pacman"/>
+            <wp:cNvGraphicFramePr>
+              <a:graphicFrameLocks xmlns:a="http://schemas.openxmlformats.org/drawingml/2006/main" noChangeAspect="1"/>
+            </wp:cNvGraphicFramePr>
+            <a:graphic xmlns:a="http://schemas.openxmlformats.org/drawingml/2006/main">
+              <a:graphicData uri="http://schemas.openxmlformats.org/drawingml/2006/picture">
+                <pic:pic xmlns:pic="http://schemas.openxmlformats.org/drawingml/2006/picture">
+                  <pic:nvPicPr>
+                    <pic:cNvPr id="0" name="Picture 1" descr="Afbeeldingsresultaat voor pacman"/>
+                    <pic:cNvPicPr>
+                      <a:picLocks noChangeAspect="1" noChangeArrowheads="1"/>
+                    </pic:cNvPicPr>
+                  </pic:nvPicPr>
+                  <pic:blipFill>
+                    <a:blip r:embed="rId7">
+                      <a:extLst>
+                        <a:ext uri="{28A0092B-C50C-407E-A947-70E740481C1C}">
+                          <a14:useLocalDpi xmlns:a14="http://schemas.microsoft.com/office/drawing/2010/main" val="0"/>
+                        </a:ext>
+                      </a:extLst>
+                    </a:blip>
+                    <a:srcRect/>
+                    <a:stretch>
+                      <a:fillRect/>
+                    </a:stretch>
+                  </pic:blipFill>
+                  <pic:spPr bwMode="auto">
+                    <a:xfrm>
+                      <a:off x="0" y="0"/>
+                      <a:ext cx="3115310" cy="3540125"/>
+                    </a:xfrm>
+                    <a:prstGeom prst="rect">
+                      <a:avLst/>
+                    </a:prstGeom>
+                    <a:noFill/>
+                    <a:ln>
+                      <a:noFill/>
+                    </a:ln>
+                  </pic:spPr>
+                </pic:pic>
+              </a:graphicData>
+            </a:graphic>
+          </wp:inline>
+        </w:drawing>
       </w:r>
     </w:p>
     <w:p>
       <w:pPr>
-        <w:rPr>
-          <w:lang w:val="en-US"/>
-        </w:rPr>
+        <w:pStyle w:val="Bijschrift"/>
+        <w:jc w:val="center"/>
       </w:pPr>
       <w:r>
-        <w:rPr>
-          <w:lang w:val="en-US"/>
-        </w:rPr>
-        <w:t>-</w:t>
-      </w:r>
-      <w:proofErr w:type="spellStart"/>
-      <w:r>
-        <w:rPr>
-          <w:lang w:val="en-US"/>
-        </w:rPr>
-        <w:t>niet</w:t>
-      </w:r>
-      <w:proofErr w:type="spellEnd"/>
-      <w:r>
-        <w:rPr>
-          <w:lang w:val="en-US"/>
-        </w:rPr>
-        <w:t xml:space="preserve"> </w:t>
-      </w:r>
-      <w:proofErr w:type="spellStart"/>
-      <w:r>
-        <w:rPr>
-          <w:lang w:val="en-US"/>
-        </w:rPr>
-        <w:t>alles</w:t>
-      </w:r>
-      <w:proofErr w:type="spellEnd"/>
-      <w:r>
-        <w:rPr>
-          <w:lang w:val="en-US"/>
-        </w:rPr>
-        <w:t xml:space="preserve"> </w:t>
-      </w:r>
-      <w:proofErr w:type="spellStart"/>
-      <w:r>
-        <w:rPr>
-          <w:lang w:val="en-US"/>
-        </w:rPr>
-        <w:t>bedacht</w:t>
-      </w:r>
-      <w:proofErr w:type="spellEnd"/>
+        <w:t xml:space="preserve">Figuur </w:t>
+      </w:r>
+      <w:r>
+        <w:fldChar w:fldCharType="begin"/>
+      </w:r>
+      <w:r>
+        <w:instrText xml:space="preserve"> SEQ Figuur \* ARABIC </w:instrText>
+      </w:r>
+      <w:r>
+        <w:fldChar w:fldCharType="separate"/>
+      </w:r>
+      <w:r>
+        <w:rPr>
+          <w:noProof/>
+        </w:rPr>
+        <w:t>3</w:t>
+      </w:r>
+      <w:r>
+        <w:fldChar w:fldCharType="end"/>
+      </w:r>
+      <w:r>
+        <w:t xml:space="preserve"> Pacman </w:t>
+      </w:r>
+      <w:r>
+        <w:br/>
+        <w:t xml:space="preserve">Bron: </w:t>
+      </w:r>
+      <w:r>
+        <w:t>https://www.flickr.com/photos/methodshop/4865516413</w:t>
+      </w:r>
     </w:p>
     <w:p>
-      <w:pPr>
-        <w:pStyle w:val="Geenafstand"/>
-        <w:rPr>
-          <w:rStyle w:val="Kop1Char"/>
-          <w:lang w:val="en-US"/>
-        </w:rPr>
-      </w:pPr>
-      <w:r>
-        <w:rPr>
-          <w:lang w:val="en-US"/>
-        </w:rPr>
-        <w:br/>
-        <w:t>-learning over time (over data)</w:t>
-      </w:r>
-      <w:r>
-        <w:rPr>
-          <w:lang w:val="en-US"/>
-        </w:rPr>
-        <w:br/>
-        <w:t>-classification/regression</w:t>
-      </w:r>
-      <w:r>
-        <w:rPr>
-          <w:lang w:val="en-US"/>
-        </w:rPr>
-        <w:br/>
-        <w:t>-</w:t>
+      <w:r>
+        <w:t xml:space="preserve">In figuur **** is het spel pacman te zien. </w:t>
+      </w:r>
+      <w:r>
+        <w:t>De agent is hierbij pacman, deze kan namelijk een object dat bepaalde opdrachten kan uitvoeren zoals: loop naar links, loop naar rechts. De context is hierbij het level</w:t>
+      </w:r>
+      <w:r>
+        <w:t>, ofwel: de positie</w:t>
+      </w:r>
+      <w:r>
+        <w:t xml:space="preserve"> van de muren</w:t>
+      </w:r>
+      <w:r>
+        <w:t xml:space="preserve"> (de blauwe obstakels)</w:t>
+      </w:r>
+      <w:r>
+        <w:t xml:space="preserve">, de posities van de </w:t>
       </w:r>
       <w:proofErr w:type="spellStart"/>
       <w:r>
         <w:rPr>
-          <w:lang w:val="en-US"/>
-        </w:rPr>
-        <w:t>supervized</w:t>
+          <w:i/>
+        </w:rPr>
+        <w:t>ghosts</w:t>
       </w:r>
       <w:proofErr w:type="spellEnd"/>
       <w:r>
         <w:rPr>
-          <w:lang w:val="en-US"/>
-        </w:rPr>
+          <w:i/>
+        </w:rPr>
+        <w:t xml:space="preserve"> (de geleurde vijanden)</w:t>
+      </w:r>
+      <w:r>
+        <w:t xml:space="preserve">, de posities van de </w:t>
+      </w:r>
+      <w:proofErr w:type="spellStart"/>
+      <w:r>
+        <w:t>pac-dots</w:t>
+      </w:r>
+      <w:proofErr w:type="spellEnd"/>
+      <w:r>
+        <w:t xml:space="preserve"> (de kleine stipjes, ofwel punten)</w:t>
+      </w:r>
+      <w:r>
+        <w:t xml:space="preserve"> en de posities van de power-pellets</w:t>
+      </w:r>
+      <w:r>
+        <w:t xml:space="preserve"> (de grotere stipjes). </w:t>
+      </w:r>
+      <w:r>
+        <w:t>[</w:t>
+      </w:r>
+      <w:r>
+        <w:t>4</w:t>
+      </w:r>
+      <w:r>
+        <w:t>]</w:t>
+      </w:r>
+      <w:r>
         <w:t xml:space="preserve"> </w:t>
       </w:r>
       <w:r>
-        <w:sym w:font="Wingdings" w:char="F0E0"/>
-      </w:r>
-      <w:r>
-        <w:rPr>
-          <w:lang w:val="en-US"/>
-        </w:rPr>
-        <w:t xml:space="preserve"> already </w:t>
+        <w:t xml:space="preserve">Het eten van de </w:t>
       </w:r>
       <w:proofErr w:type="spellStart"/>
       <w:r>
-        <w:rPr>
-          <w:lang w:val="en-US"/>
-        </w:rPr>
-        <w:t>catogorized</w:t>
+        <w:t>pac-dots</w:t>
       </w:r>
       <w:proofErr w:type="spellEnd"/>
       <w:r>
-        <w:rPr>
-          <w:lang w:val="en-US"/>
-        </w:rPr>
-        <w:br/>
-        <w:t>-</w:t>
+        <w:t xml:space="preserve"> is positief, het geraakt worden door de </w:t>
       </w:r>
       <w:proofErr w:type="spellStart"/>
       <w:r>
-        <w:rPr>
-          <w:lang w:val="en-US"/>
-        </w:rPr>
-        <w:t>unsupervisid</w:t>
+        <w:t>ghosts</w:t>
       </w:r>
       <w:proofErr w:type="spellEnd"/>
       <w:r>
-        <w:rPr>
-          <w:lang w:val="en-US"/>
-        </w:rPr>
+        <w:t xml:space="preserve"> is negatief. Door </w:t>
+      </w:r>
+      <w:proofErr w:type="spellStart"/>
+      <w:r>
+        <w:t>reinforcement</w:t>
+      </w:r>
+      <w:proofErr w:type="spellEnd"/>
+      <w:r>
         <w:t xml:space="preserve"> </w:t>
       </w:r>
-      <w:r>
-        <w:sym w:font="Wingdings" w:char="F0E0"/>
-      </w:r>
-      <w:r>
-        <w:rPr>
-          <w:lang w:val="en-US"/>
-        </w:rPr>
-        <w:t xml:space="preserve"> </w:t>
-      </w:r>
       <w:proofErr w:type="spellStart"/>
       <w:r>
-        <w:rPr>
-          <w:lang w:val="en-US"/>
-        </w:rPr>
-        <w:t>geen</w:t>
+        <w:t>learing</w:t>
       </w:r>
       <w:proofErr w:type="spellEnd"/>
       <w:r>
-        <w:rPr>
-          <w:lang w:val="en-US"/>
-        </w:rPr>
-        <w:t xml:space="preserve"> labels</w:t>
-      </w:r>
-      <w:r>
-        <w:rPr>
-          <w:lang w:val="en-US"/>
-        </w:rPr>
-        <w:br/>
-        <w:t>-reinforcement</w:t>
-      </w:r>
-      <w:r>
-        <w:rPr>
-          <w:lang w:val="en-US"/>
-        </w:rPr>
-        <w:t xml:space="preserve"> </w:t>
-      </w:r>
-      <w:r>
-        <w:sym w:font="Wingdings" w:char="F0E0"/>
-      </w:r>
-      <w:r>
-        <w:rPr>
-          <w:lang w:val="en-US"/>
-        </w:rPr>
-        <w:t xml:space="preserve"> </w:t>
-      </w:r>
-      <w:proofErr w:type="spellStart"/>
-      <w:r>
-        <w:rPr>
-          <w:lang w:val="en-US"/>
-        </w:rPr>
-        <w:t>geen</w:t>
-      </w:r>
-      <w:proofErr w:type="spellEnd"/>
-      <w:r>
-        <w:rPr>
-          <w:lang w:val="en-US"/>
-        </w:rPr>
-        <w:t xml:space="preserve"> labels, </w:t>
-      </w:r>
-      <w:proofErr w:type="spellStart"/>
-      <w:r>
-        <w:rPr>
-          <w:lang w:val="en-US"/>
-        </w:rPr>
-        <w:t>geen</w:t>
-      </w:r>
-      <w:proofErr w:type="spellEnd"/>
-      <w:r>
-        <w:rPr>
-          <w:lang w:val="en-US"/>
-        </w:rPr>
-        <w:t xml:space="preserve"> </w:t>
-      </w:r>
-      <w:proofErr w:type="spellStart"/>
-      <w:r>
-        <w:rPr>
-          <w:lang w:val="en-US"/>
-        </w:rPr>
-        <w:t>goed</w:t>
-      </w:r>
-      <w:proofErr w:type="spellEnd"/>
-      <w:r>
-        <w:rPr>
-          <w:lang w:val="en-US"/>
-        </w:rPr>
-        <w:t>/</w:t>
-      </w:r>
-      <w:proofErr w:type="spellStart"/>
-      <w:r>
-        <w:rPr>
-          <w:lang w:val="en-US"/>
-        </w:rPr>
-        <w:t>slecht</w:t>
-      </w:r>
-      <w:proofErr w:type="spellEnd"/>
-      <w:r>
-        <w:rPr>
-          <w:lang w:val="en-US"/>
-        </w:rPr>
-        <w:br/>
-        <w:t xml:space="preserve">-back </w:t>
-      </w:r>
-      <w:proofErr w:type="spellStart"/>
-      <w:r>
-        <w:rPr>
-          <w:lang w:val="en-US"/>
-        </w:rPr>
-        <w:t>propergation</w:t>
-      </w:r>
-      <w:proofErr w:type="spellEnd"/>
-      <w:r>
-        <w:rPr>
-          <w:lang w:val="en-US"/>
-        </w:rPr>
-        <w:br/>
-      </w:r>
-      <w:r>
-        <w:rPr>
-          <w:lang w:val="en-US"/>
-        </w:rPr>
-        <w:br/>
-      </w:r>
-      <w:proofErr w:type="spellStart"/>
-      <w:r>
-        <w:rPr>
-          <w:rStyle w:val="Kop1Char"/>
-          <w:lang w:val="en-US"/>
-        </w:rPr>
-        <w:t>Arteficial</w:t>
-      </w:r>
-      <w:proofErr w:type="spellEnd"/>
-      <w:r>
-        <w:rPr>
-          <w:rStyle w:val="Kop1Char"/>
-          <w:lang w:val="en-US"/>
-        </w:rPr>
-        <w:t xml:space="preserve"> </w:t>
-      </w:r>
-      <w:r>
-        <w:rPr>
-          <w:rStyle w:val="Kop1Char"/>
-          <w:lang w:val="en-US"/>
-        </w:rPr>
-        <w:t>Neural networks</w:t>
-      </w:r>
-    </w:p>
-    <w:p>
-      <w:pPr>
-        <w:pStyle w:val="Geenafstand"/>
-        <w:rPr>
-          <w:rStyle w:val="Kop1Char"/>
-          <w:lang w:val="en-US"/>
-        </w:rPr>
-      </w:pPr>
-      <w:r>
-        <w:rPr>
-          <w:rStyle w:val="Kop1Char"/>
-          <w:lang w:val="en-US"/>
-        </w:rPr>
-        <w:tab/>
-        <w:t>-</w:t>
-      </w:r>
-      <w:proofErr w:type="spellStart"/>
-      <w:r>
-        <w:rPr>
-          <w:rStyle w:val="Kop1Char"/>
-          <w:lang w:val="en-US"/>
-        </w:rPr>
-        <w:t>convenutional</w:t>
-      </w:r>
-      <w:proofErr w:type="spellEnd"/>
-    </w:p>
-    <w:p>
-      <w:pPr>
-        <w:pStyle w:val="Geenafstand"/>
-        <w:rPr>
-          <w:rStyle w:val="Kop1Char"/>
-          <w:lang w:val="en-US"/>
-        </w:rPr>
-      </w:pPr>
-      <w:r>
-        <w:rPr>
-          <w:rStyle w:val="Kop1Char"/>
-          <w:lang w:val="en-US"/>
-        </w:rPr>
-        <w:tab/>
-        <w:t>-recurrent</w:t>
-      </w:r>
-    </w:p>
-    <w:p>
-      <w:pPr>
-        <w:pStyle w:val="Geenafstand"/>
-        <w:rPr>
-          <w:rStyle w:val="Kop1Char"/>
-          <w:lang w:val="en-US"/>
-        </w:rPr>
-      </w:pPr>
-      <w:r>
-        <w:rPr>
-          <w:rStyle w:val="Kop1Char"/>
-          <w:lang w:val="en-US"/>
-        </w:rPr>
-        <w:tab/>
-        <w:t>-deep</w:t>
-      </w:r>
-    </w:p>
-    <w:p>
-      <w:pPr>
-        <w:pStyle w:val="Geenafstand"/>
-        <w:rPr>
-          <w:lang w:val="en-US"/>
-        </w:rPr>
-      </w:pPr>
-    </w:p>
-    <w:p>
-      <w:pPr>
-        <w:pStyle w:val="Kop1"/>
-        <w:rPr>
-          <w:lang w:val="en-US"/>
-        </w:rPr>
-      </w:pPr>
-      <w:r>
-        <w:rPr>
-          <w:lang w:val="en-US"/>
-        </w:rPr>
-        <w:t xml:space="preserve">K Nearest </w:t>
-      </w:r>
-      <w:proofErr w:type="spellStart"/>
-      <w:r>
-        <w:rPr>
-          <w:lang w:val="en-US"/>
-        </w:rPr>
-        <w:t>Neighbours</w:t>
-      </w:r>
-      <w:proofErr w:type="spellEnd"/>
-    </w:p>
-    <w:p>
-      <w:pPr>
-        <w:rPr>
-          <w:lang w:val="en-US"/>
-        </w:rPr>
-      </w:pPr>
-    </w:p>
-    <w:p>
-      <w:pPr>
-        <w:pStyle w:val="Kop1"/>
-        <w:rPr>
-          <w:lang w:val="en-US"/>
-        </w:rPr>
-      </w:pPr>
-      <w:r>
-        <w:rPr>
-          <w:lang w:val="en-US"/>
-        </w:rPr>
-        <w:t>Support vector machine</w:t>
-      </w:r>
-    </w:p>
-    <w:p>
-      <w:pPr>
-        <w:rPr>
-          <w:lang w:val="en-US"/>
-        </w:rPr>
-      </w:pPr>
-    </w:p>
-    <w:p>
-      <w:pPr>
-        <w:pStyle w:val="Kop1"/>
-        <w:rPr>
-          <w:lang w:val="en-US"/>
-        </w:rPr>
-      </w:pPr>
-      <w:r>
-        <w:rPr>
-          <w:lang w:val="en-US"/>
-        </w:rPr>
-        <w:t>Classification vs Regression</w:t>
-      </w:r>
-    </w:p>
-    <w:p>
-      <w:pPr>
-        <w:rPr>
-          <w:lang w:val="en-US"/>
-        </w:rPr>
-      </w:pPr>
-    </w:p>
-    <w:p>
-      <w:pPr>
-        <w:rPr>
-          <w:lang w:val="en-US"/>
-        </w:rPr>
-      </w:pPr>
-    </w:p>
-    <w:p>
-      <w:pPr>
-        <w:pStyle w:val="Kop1"/>
-        <w:rPr>
-          <w:lang w:val="en-US"/>
-        </w:rPr>
-      </w:pPr>
-      <w:r>
-        <w:rPr>
-          <w:lang w:val="en-US"/>
-        </w:rPr>
-        <w:t>Evolutionary systems</w:t>
-      </w:r>
-    </w:p>
-    <w:p>
-      <w:pPr>
-        <w:rPr>
-          <w:lang w:val="en-US"/>
-        </w:rPr>
-      </w:pPr>
-      <w:r>
-        <w:rPr>
-          <w:lang w:val="en-US"/>
-        </w:rPr>
-        <w:t xml:space="preserve">deep learning </w:t>
-      </w:r>
-      <w:r>
-        <w:sym w:font="Wingdings" w:char="F0E0"/>
-      </w:r>
-      <w:r>
-        <w:rPr>
-          <w:lang w:val="en-US"/>
-        </w:rPr>
-        <w:t xml:space="preserve"> </w:t>
-      </w:r>
-      <w:proofErr w:type="spellStart"/>
-      <w:r>
-        <w:rPr>
-          <w:lang w:val="en-US"/>
-        </w:rPr>
-        <w:t>meerdere</w:t>
-      </w:r>
-      <w:proofErr w:type="spellEnd"/>
-      <w:r>
-        <w:rPr>
-          <w:lang w:val="en-US"/>
-        </w:rPr>
-        <w:t xml:space="preserve"> </w:t>
-      </w:r>
-      <w:proofErr w:type="spellStart"/>
-      <w:r>
-        <w:rPr>
-          <w:lang w:val="en-US"/>
-        </w:rPr>
-        <w:t>lagen</w:t>
-      </w:r>
-      <w:proofErr w:type="spellEnd"/>
-    </w:p>
-    <w:p>
-      <w:pPr>
-        <w:rPr>
-          <w:lang w:val="en-US"/>
-        </w:rPr>
-      </w:pPr>
-      <w:r>
-        <w:rPr>
-          <w:lang w:val="en-US"/>
-        </w:rPr>
-        <w:br w:type="page"/>
+        <w:t xml:space="preserve"> toe te passen op het spel zal de agent steeds beter worden in het spelen van het spel. </w:t>
       </w:r>
     </w:p>
     <w:p>
@@ -1577,20 +1583,37 @@
         <w:pStyle w:val="Kop1"/>
       </w:pPr>
       <w:r>
-        <w:lastRenderedPageBreak/>
-        <w:t xml:space="preserve">Back </w:t>
+        <w:t>Conclusie</w:t>
+      </w:r>
+    </w:p>
+    <w:p>
+      <w:r>
+        <w:t xml:space="preserve">Zelflerende computersystemen zijn algoritmes gebaseerd op machine </w:t>
       </w:r>
       <w:proofErr w:type="spellStart"/>
       <w:r>
-        <w:t>propergation</w:t>
+        <w:t>learning</w:t>
       </w:r>
       <w:proofErr w:type="spellEnd"/>
+      <w:r>
+        <w:t xml:space="preserve">. Een zelflerend systeem verschild van reguliere algoritmes zoals **** in dat ze in staat zijn zichzelf te verbeteren. </w:t>
+      </w:r>
+      <w:r>
+        <w:br/>
+      </w:r>
+      <w:r>
+        <w:br w:type="page"/>
+      </w:r>
     </w:p>
     <w:p>
       <w:pPr>
         <w:pStyle w:val="Kop1"/>
+        <w:rPr>
+          <w:color w:val="auto"/>
+        </w:rPr>
       </w:pPr>
       <w:r>
+        <w:lastRenderedPageBreak/>
         <w:t>Bronnen</w:t>
       </w:r>
     </w:p>
@@ -1608,7 +1631,7 @@
         </w:rPr>
         <w:t xml:space="preserve">[1] Bron: </w:t>
       </w:r>
-      <w:hyperlink r:id="rId5" w:history="1">
+      <w:hyperlink r:id="rId8" w:history="1">
         <w:r>
           <w:rPr>
             <w:rStyle w:val="Hyperlink"/>
@@ -1662,7 +1685,7 @@
         </w:rPr>
         <w:t xml:space="preserve">[2] Bron: </w:t>
       </w:r>
-      <w:hyperlink r:id="rId6" w:history="1">
+      <w:hyperlink r:id="rId9" w:history="1">
         <w:r>
           <w:rPr>
             <w:rStyle w:val="Hyperlink"/>
@@ -1711,9 +1734,14 @@
         </w:rPr>
         <w:t xml:space="preserve">] Bron: </w:t>
       </w:r>
-      <w:r>
-        <w:t>https://www.coursera.org/learn/machine-learning/lecture/olRZo/unsupervised-learning</w:t>
-      </w:r>
+      <w:hyperlink r:id="rId10" w:history="1">
+        <w:r>
+          <w:rPr>
+            <w:rStyle w:val="Hyperlink"/>
+          </w:rPr>
+          <w:t>https://www.coursera.org/learn/machine-learning/lecture/olRZo/unsupervised-learning</w:t>
+        </w:r>
+      </w:hyperlink>
       <w:r>
         <w:br/>
       </w:r>
@@ -1733,6 +1761,81 @@
         <w:t>Laatst gewijzigd op: niet bekend</w:t>
       </w:r>
     </w:p>
+    <w:p>
+      <w:pPr>
+        <w:rPr>
+          <w:rFonts w:ascii="Calibri" w:hAnsi="Calibri"/>
+          <w:color w:val="000000"/>
+        </w:rPr>
+      </w:pPr>
+      <w:r>
+        <w:rPr>
+          <w:rFonts w:ascii="Calibri" w:hAnsi="Calibri"/>
+          <w:color w:val="000000"/>
+        </w:rPr>
+        <w:t>[</w:t>
+      </w:r>
+      <w:r>
+        <w:rPr>
+          <w:rFonts w:ascii="Calibri" w:hAnsi="Calibri"/>
+          <w:color w:val="000000"/>
+        </w:rPr>
+        <w:t>4</w:t>
+      </w:r>
+      <w:r>
+        <w:rPr>
+          <w:rFonts w:ascii="Calibri" w:hAnsi="Calibri"/>
+          <w:color w:val="000000"/>
+        </w:rPr>
+        <w:t xml:space="preserve">] Bron: </w:t>
+      </w:r>
+      <w:hyperlink r:id="rId11" w:history="1">
+        <w:r>
+          <w:rPr>
+            <w:rStyle w:val="Hyperlink"/>
+            <w:rFonts w:ascii="Calibri" w:hAnsi="Calibri"/>
+          </w:rPr>
+          <w:t>http://pacman.wikia.com</w:t>
+        </w:r>
+      </w:hyperlink>
+      <w:r>
+        <w:rPr>
+          <w:rFonts w:ascii="Calibri" w:hAnsi="Calibri"/>
+          <w:color w:val="000000"/>
+        </w:rPr>
+        <w:br/>
+      </w:r>
+      <w:r>
+        <w:rPr>
+          <w:rFonts w:ascii="Calibri" w:hAnsi="Calibri"/>
+          <w:color w:val="000000"/>
+        </w:rPr>
+        <w:t>Geraadpleegd op: 2</w:t>
+      </w:r>
+      <w:r>
+        <w:rPr>
+          <w:rFonts w:ascii="Calibri" w:hAnsi="Calibri"/>
+          <w:color w:val="000000"/>
+        </w:rPr>
+        <w:t>7</w:t>
+      </w:r>
+      <w:r>
+        <w:rPr>
+          <w:rFonts w:ascii="Calibri" w:hAnsi="Calibri"/>
+          <w:color w:val="000000"/>
+        </w:rPr>
+        <w:t>-5-2017</w:t>
+      </w:r>
+      <w:r>
+        <w:rPr>
+          <w:rFonts w:ascii="Calibri" w:hAnsi="Calibri"/>
+          <w:color w:val="000000"/>
+        </w:rPr>
+        <w:br/>
+        <w:t>Laatst gewijzigd op: niet bekend</w:t>
+      </w:r>
+    </w:p>
+    <w:p/>
     <w:p/>
     <w:p/>
     <w:sectPr>
@@ -1746,7 +1849,7 @@
 </file>
 
 <file path=word/styles.xml><?xml version="1.0" encoding="utf-8"?>
-<w:styles xmlns:mc="http://schemas.openxmlformats.org/markup-compatibility/2006" xmlns:r="http://schemas.openxmlformats.org/officeDocument/2006/relationships" xmlns:w="http://schemas.openxmlformats.org/wordprocessingml/2006/main" xmlns:w14="http://schemas.microsoft.com/office/word/2010/wordml" xmlns:w15="http://schemas.microsoft.com/office/word/2012/wordml" mc:Ignorable="w14 w15">
+<w:styles xmlns:mc="http://schemas.openxmlformats.org/markup-compatibility/2006" xmlns:r="http://schemas.openxmlformats.org/officeDocument/2006/relationships" xmlns:w="http://schemas.openxmlformats.org/wordprocessingml/2006/main" xmlns:w14="http://schemas.microsoft.com/office/word/2010/wordml" mc:Ignorable="w14">
   <w:docDefaults>
     <w:rPrDefault>
       <w:rPr>
@@ -1761,378 +1864,706 @@
       </w:pPr>
     </w:pPrDefault>
   </w:docDefaults>
-  <w:latentStyles w:defLockedState="0" w:defUIPriority="99" w:defSemiHidden="0" w:defUnhideWhenUsed="0" w:defQFormat="0" w:count="371">
-    <w:lsdException w:name="Normal" w:uiPriority="0" w:qFormat="1"/>
-    <w:lsdException w:name="heading 1" w:uiPriority="9" w:qFormat="1"/>
-    <w:lsdException w:name="heading 2" w:semiHidden="1" w:uiPriority="9" w:unhideWhenUsed="1" w:qFormat="1"/>
-    <w:lsdException w:name="heading 3" w:semiHidden="1" w:uiPriority="9" w:unhideWhenUsed="1" w:qFormat="1"/>
-    <w:lsdException w:name="heading 4" w:semiHidden="1" w:uiPriority="9" w:unhideWhenUsed="1" w:qFormat="1"/>
-    <w:lsdException w:name="heading 5" w:semiHidden="1" w:uiPriority="9" w:unhideWhenUsed="1" w:qFormat="1"/>
-    <w:lsdException w:name="heading 6" w:semiHidden="1" w:uiPriority="9" w:unhideWhenUsed="1" w:qFormat="1"/>
-    <w:lsdException w:name="heading 7" w:semiHidden="1" w:uiPriority="9" w:unhideWhenUsed="1" w:qFormat="1"/>
-    <w:lsdException w:name="heading 8" w:semiHidden="1" w:uiPriority="9" w:unhideWhenUsed="1" w:qFormat="1"/>
-    <w:lsdException w:name="heading 9" w:semiHidden="1" w:uiPriority="9" w:unhideWhenUsed="1" w:qFormat="1"/>
-    <w:lsdException w:name="index 1" w:semiHidden="1" w:unhideWhenUsed="1"/>
-    <w:lsdException w:name="index 2" w:semiHidden="1" w:unhideWhenUsed="1"/>
-    <w:lsdException w:name="index 3" w:semiHidden="1" w:unhideWhenUsed="1"/>
-    <w:lsdException w:name="index 4" w:semiHidden="1" w:unhideWhenUsed="1"/>
-    <w:lsdException w:name="index 5" w:semiHidden="1" w:unhideWhenUsed="1"/>
-    <w:lsdException w:name="index 6" w:semiHidden="1" w:unhideWhenUsed="1"/>
-    <w:lsdException w:name="index 7" w:semiHidden="1" w:unhideWhenUsed="1"/>
-    <w:lsdException w:name="index 8" w:semiHidden="1" w:unhideWhenUsed="1"/>
-    <w:lsdException w:name="index 9" w:semiHidden="1" w:unhideWhenUsed="1"/>
-    <w:lsdException w:name="toc 1" w:semiHidden="1" w:uiPriority="39" w:unhideWhenUsed="1"/>
-    <w:lsdException w:name="toc 2" w:semiHidden="1" w:uiPriority="39" w:unhideWhenUsed="1"/>
-    <w:lsdException w:name="toc 3" w:semiHidden="1" w:uiPriority="39" w:unhideWhenUsed="1"/>
-    <w:lsdException w:name="toc 4" w:semiHidden="1" w:uiPriority="39" w:unhideWhenUsed="1"/>
-    <w:lsdException w:name="toc 5" w:semiHidden="1" w:uiPriority="39" w:unhideWhenUsed="1"/>
-    <w:lsdException w:name="toc 6" w:semiHidden="1" w:uiPriority="39" w:unhideWhenUsed="1"/>
-    <w:lsdException w:name="toc 7" w:semiHidden="1" w:uiPriority="39" w:unhideWhenUsed="1"/>
-    <w:lsdException w:name="toc 8" w:semiHidden="1" w:uiPriority="39" w:unhideWhenUsed="1"/>
-    <w:lsdException w:name="toc 9" w:semiHidden="1" w:uiPriority="39" w:unhideWhenUsed="1"/>
-    <w:lsdException w:name="Normal Indent" w:semiHidden="1" w:unhideWhenUsed="1"/>
-    <w:lsdException w:name="footnote text" w:semiHidden="1" w:unhideWhenUsed="1"/>
-    <w:lsdException w:name="annotation text" w:semiHidden="1" w:unhideWhenUsed="1"/>
-    <w:lsdException w:name="header" w:semiHidden="1" w:unhideWhenUsed="1"/>
-    <w:lsdException w:name="footer" w:semiHidden="1" w:unhideWhenUsed="1"/>
-    <w:lsdException w:name="index heading" w:semiHidden="1" w:unhideWhenUsed="1"/>
-    <w:lsdException w:name="caption" w:semiHidden="1" w:uiPriority="35" w:unhideWhenUsed="1" w:qFormat="1"/>
-    <w:lsdException w:name="table of figures" w:semiHidden="1" w:unhideWhenUsed="1"/>
-    <w:lsdException w:name="envelope address" w:semiHidden="1" w:unhideWhenUsed="1"/>
-    <w:lsdException w:name="envelope return" w:semiHidden="1" w:unhideWhenUsed="1"/>
-    <w:lsdException w:name="footnote reference" w:semiHidden="1" w:unhideWhenUsed="1"/>
-    <w:lsdException w:name="annotation reference" w:semiHidden="1" w:unhideWhenUsed="1"/>
-    <w:lsdException w:name="line number" w:semiHidden="1" w:unhideWhenUsed="1"/>
-    <w:lsdException w:name="page number" w:semiHidden="1" w:unhideWhenUsed="1"/>
-    <w:lsdException w:name="endnote reference" w:semiHidden="1" w:unhideWhenUsed="1"/>
-    <w:lsdException w:name="endnote text" w:semiHidden="1" w:unhideWhenUsed="1"/>
-    <w:lsdException w:name="table of authorities" w:semiHidden="1" w:unhideWhenUsed="1"/>
-    <w:lsdException w:name="macro" w:semiHidden="1" w:unhideWhenUsed="1"/>
-    <w:lsdException w:name="toa heading" w:semiHidden="1" w:unhideWhenUsed="1"/>
-    <w:lsdException w:name="List" w:semiHidden="1" w:unhideWhenUsed="1"/>
-    <w:lsdException w:name="List Bullet" w:semiHidden="1" w:unhideWhenUsed="1"/>
-    <w:lsdException w:name="List Number" w:semiHidden="1" w:unhideWhenUsed="1"/>
-    <w:lsdException w:name="List 2" w:semiHidden="1" w:unhideWhenUsed="1"/>
-    <w:lsdException w:name="List 3" w:semiHidden="1" w:unhideWhenUsed="1"/>
-    <w:lsdException w:name="List 4" w:semiHidden="1" w:unhideWhenUsed="1"/>
-    <w:lsdException w:name="List 5" w:semiHidden="1" w:unhideWhenUsed="1"/>
-    <w:lsdException w:name="List Bullet 2" w:semiHidden="1" w:unhideWhenUsed="1"/>
-    <w:lsdException w:name="List Bullet 3" w:semiHidden="1" w:unhideWhenUsed="1"/>
-    <w:lsdException w:name="List Bullet 4" w:semiHidden="1" w:unhideWhenUsed="1"/>
-    <w:lsdException w:name="List Bullet 5" w:semiHidden="1" w:unhideWhenUsed="1"/>
-    <w:lsdException w:name="List Number 2" w:semiHidden="1" w:unhideWhenUsed="1"/>
-    <w:lsdException w:name="List Number 3" w:semiHidden="1" w:unhideWhenUsed="1"/>
-    <w:lsdException w:name="List Number 4" w:semiHidden="1" w:unhideWhenUsed="1"/>
-    <w:lsdException w:name="List Number 5" w:semiHidden="1" w:unhideWhenUsed="1"/>
-    <w:lsdException w:name="Title" w:uiPriority="10" w:qFormat="1"/>
-    <w:lsdException w:name="Closing" w:semiHidden="1" w:unhideWhenUsed="1"/>
-    <w:lsdException w:name="Signature" w:semiHidden="1" w:unhideWhenUsed="1"/>
-    <w:lsdException w:name="Default Paragraph Font" w:semiHidden="1" w:uiPriority="1" w:unhideWhenUsed="1"/>
-    <w:lsdException w:name="Body Text" w:semiHidden="1" w:unhideWhenUsed="1"/>
-    <w:lsdException w:name="Body Text Indent" w:semiHidden="1" w:unhideWhenUsed="1"/>
-    <w:lsdException w:name="List Continue" w:semiHidden="1" w:unhideWhenUsed="1"/>
-    <w:lsdException w:name="List Continue 2" w:semiHidden="1" w:unhideWhenUsed="1"/>
-    <w:lsdException w:name="List Continue 3" w:semiHidden="1" w:unhideWhenUsed="1"/>
-    <w:lsdException w:name="List Continue 4" w:semiHidden="1" w:unhideWhenUsed="1"/>
-    <w:lsdException w:name="List Continue 5" w:semiHidden="1" w:unhideWhenUsed="1"/>
-    <w:lsdException w:name="Message Header" w:semiHidden="1" w:unhideWhenUsed="1"/>
-    <w:lsdException w:name="Subtitle" w:uiPriority="11" w:qFormat="1"/>
-    <w:lsdException w:name="Salutation" w:semiHidden="1" w:unhideWhenUsed="1"/>
-    <w:lsdException w:name="Date" w:semiHidden="1" w:unhideWhenUsed="1"/>
-    <w:lsdException w:name="Body Text First Indent" w:semiHidden="1" w:unhideWhenUsed="1"/>
-    <w:lsdException w:name="Body Text First Indent 2" w:semiHidden="1" w:unhideWhenUsed="1"/>
-    <w:lsdException w:name="Note Heading" w:semiHidden="1" w:unhideWhenUsed="1"/>
-    <w:lsdException w:name="Body Text 2" w:semiHidden="1" w:unhideWhenUsed="1"/>
-    <w:lsdException w:name="Body Text 3" w:semiHidden="1" w:unhideWhenUsed="1"/>
-    <w:lsdException w:name="Body Text Indent 2" w:semiHidden="1" w:unhideWhenUsed="1"/>
-    <w:lsdException w:name="Body Text Indent 3" w:semiHidden="1" w:unhideWhenUsed="1"/>
-    <w:lsdException w:name="Block Text" w:semiHidden="1" w:unhideWhenUsed="1"/>
-    <w:lsdException w:name="Hyperlink" w:semiHidden="1" w:unhideWhenUsed="1"/>
-    <w:lsdException w:name="FollowedHyperlink" w:semiHidden="1" w:unhideWhenUsed="1"/>
-    <w:lsdException w:name="Strong" w:uiPriority="22" w:qFormat="1"/>
-    <w:lsdException w:name="Emphasis" w:uiPriority="20" w:qFormat="1"/>
-    <w:lsdException w:name="Document Map" w:semiHidden="1" w:unhideWhenUsed="1"/>
-    <w:lsdException w:name="Plain Text" w:semiHidden="1" w:unhideWhenUsed="1"/>
-    <w:lsdException w:name="E-mail Signature" w:semiHidden="1" w:unhideWhenUsed="1"/>
-    <w:lsdException w:name="HTML Top of Form" w:semiHidden="1" w:unhideWhenUsed="1"/>
-    <w:lsdException w:name="HTML Bottom of Form" w:semiHidden="1" w:unhideWhenUsed="1"/>
-    <w:lsdException w:name="Normal (Web)" w:semiHidden="1" w:unhideWhenUsed="1"/>
-    <w:lsdException w:name="HTML Acronym" w:semiHidden="1" w:unhideWhenUsed="1"/>
-    <w:lsdException w:name="HTML Address" w:semiHidden="1" w:unhideWhenUsed="1"/>
-    <w:lsdException w:name="HTML Cite" w:semiHidden="1" w:unhideWhenUsed="1"/>
-    <w:lsdException w:name="HTML Code" w:semiHidden="1" w:unhideWhenUsed="1"/>
-    <w:lsdException w:name="HTML Definition" w:semiHidden="1" w:unhideWhenUsed="1"/>
-    <w:lsdException w:name="HTML Keyboard" w:semiHidden="1" w:unhideWhenUsed="1"/>
-    <w:lsdException w:name="HTML Preformatted" w:semiHidden="1" w:unhideWhenUsed="1"/>
-    <w:lsdException w:name="HTML Sample" w:semiHidden="1" w:unhideWhenUsed="1"/>
-    <w:lsdException w:name="HTML Typewriter" w:semiHidden="1" w:unhideWhenUsed="1"/>
-    <w:lsdException w:name="HTML Variable" w:semiHidden="1" w:unhideWhenUsed="1"/>
-    <w:lsdException w:name="Normal Table" w:semiHidden="1" w:unhideWhenUsed="1"/>
-    <w:lsdException w:name="annotation subject" w:semiHidden="1" w:unhideWhenUsed="1"/>
-    <w:lsdException w:name="No List" w:semiHidden="1" w:unhideWhenUsed="1"/>
-    <w:lsdException w:name="Outline List 1" w:semiHidden="1" w:unhideWhenUsed="1"/>
-    <w:lsdException w:name="Outline List 2" w:semiHidden="1" w:unhideWhenUsed="1"/>
-    <w:lsdException w:name="Outline List 3" w:semiHidden="1" w:unhideWhenUsed="1"/>
-    <w:lsdException w:name="Table Simple 1" w:semiHidden="1" w:unhideWhenUsed="1"/>
-    <w:lsdException w:name="Table Simple 2" w:semiHidden="1" w:unhideWhenUsed="1"/>
-    <w:lsdException w:name="Table Simple 3" w:semiHidden="1" w:unhideWhenUsed="1"/>
-    <w:lsdException w:name="Table Classic 1" w:semiHidden="1" w:unhideWhenUsed="1"/>
-    <w:lsdException w:name="Table Classic 2" w:semiHidden="1" w:unhideWhenUsed="1"/>
-    <w:lsdException w:name="Table Classic 3" w:semiHidden="1" w:unhideWhenUsed="1"/>
-    <w:lsdException w:name="Table Classic 4" w:semiHidden="1" w:unhideWhenUsed="1"/>
-    <w:lsdException w:name="Table Colorful 1" w:semiHidden="1" w:unhideWhenUsed="1"/>
-    <w:lsdException w:name="Table Colorful 2" w:semiHidden="1" w:unhideWhenUsed="1"/>
-    <w:lsdException w:name="Table Colorful 3" w:semiHidden="1" w:unhideWhenUsed="1"/>
-    <w:lsdException w:name="Table Columns 1" w:semiHidden="1" w:unhideWhenUsed="1"/>
-    <w:lsdException w:name="Table Columns 2" w:semiHidden="1" w:unhideWhenUsed="1"/>
-    <w:lsdException w:name="Table Columns 3" w:semiHidden="1" w:unhideWhenUsed="1"/>
-    <w:lsdException w:name="Table Columns 4" w:semiHidden="1" w:unhideWhenUsed="1"/>
-    <w:lsdException w:name="Table Columns 5" w:semiHidden="1" w:unhideWhenUsed="1"/>
-    <w:lsdException w:name="Table Grid 1" w:semiHidden="1" w:unhideWhenUsed="1"/>
-    <w:lsdException w:name="Table Grid 2" w:semiHidden="1" w:unhideWhenUsed="1"/>
-    <w:lsdException w:name="Table Grid 3" w:semiHidden="1" w:unhideWhenUsed="1"/>
-    <w:lsdException w:name="Table Grid 4" w:semiHidden="1" w:unhideWhenUsed="1"/>
-    <w:lsdException w:name="Table Grid 5" w:semiHidden="1" w:unhideWhenUsed="1"/>
-    <w:lsdException w:name="Table Grid 6" w:semiHidden="1" w:unhideWhenUsed="1"/>
-    <w:lsdException w:name="Table Grid 7" w:semiHidden="1" w:unhideWhenUsed="1"/>
-    <w:lsdException w:name="Table Grid 8" w:semiHidden="1" w:unhideWhenUsed="1"/>
-    <w:lsdException w:name="Table List 1" w:semiHidden="1" w:unhideWhenUsed="1"/>
-    <w:lsdException w:name="Table List 2" w:semiHidden="1" w:unhideWhenUsed="1"/>
-    <w:lsdException w:name="Table List 3" w:semiHidden="1" w:unhideWhenUsed="1"/>
-    <w:lsdException w:name="Table List 4" w:semiHidden="1" w:unhideWhenUsed="1"/>
-    <w:lsdException w:name="Table List 5" w:semiHidden="1" w:unhideWhenUsed="1"/>
-    <w:lsdException w:name="Table List 6" w:semiHidden="1" w:unhideWhenUsed="1"/>
-    <w:lsdException w:name="Table List 7" w:semiHidden="1" w:unhideWhenUsed="1"/>
-    <w:lsdException w:name="Table List 8" w:semiHidden="1" w:unhideWhenUsed="1"/>
-    <w:lsdException w:name="Table 3D effects 1" w:semiHidden="1" w:unhideWhenUsed="1"/>
-    <w:lsdException w:name="Table 3D effects 2" w:semiHidden="1" w:unhideWhenUsed="1"/>
-    <w:lsdException w:name="Table 3D effects 3" w:semiHidden="1" w:unhideWhenUsed="1"/>
-    <w:lsdException w:name="Table Contemporary" w:semiHidden="1" w:unhideWhenUsed="1"/>
-    <w:lsdException w:name="Table Elegant" w:semiHidden="1" w:unhideWhenUsed="1"/>
-    <w:lsdException w:name="Table Professional" w:semiHidden="1" w:unhideWhenUsed="1"/>
-    <w:lsdException w:name="Table Subtle 1" w:semiHidden="1" w:unhideWhenUsed="1"/>
-    <w:lsdException w:name="Table Subtle 2" w:semiHidden="1" w:unhideWhenUsed="1"/>
-    <w:lsdException w:name="Table Web 1" w:semiHidden="1" w:unhideWhenUsed="1"/>
-    <w:lsdException w:name="Table Web 2" w:semiHidden="1" w:unhideWhenUsed="1"/>
-    <w:lsdException w:name="Table Web 3" w:semiHidden="1" w:unhideWhenUsed="1"/>
-    <w:lsdException w:name="Balloon Text" w:semiHidden="1" w:unhideWhenUsed="1"/>
-    <w:lsdException w:name="Table Grid" w:uiPriority="59"/>
-    <w:lsdException w:name="Table Theme" w:semiHidden="1" w:unhideWhenUsed="1"/>
-    <w:lsdException w:name="Placeholder Text" w:semiHidden="1"/>
-    <w:lsdException w:name="No Spacing" w:uiPriority="1" w:qFormat="1"/>
-    <w:lsdException w:name="Light Shading" w:uiPriority="60"/>
-    <w:lsdException w:name="Light List" w:uiPriority="61"/>
-    <w:lsdException w:name="Light Grid" w:uiPriority="62"/>
-    <w:lsdException w:name="Medium Shading 1" w:uiPriority="63"/>
-    <w:lsdException w:name="Medium Shading 2" w:uiPriority="64"/>
-    <w:lsdException w:name="Medium List 1" w:uiPriority="65"/>
-    <w:lsdException w:name="Medium List 2" w:uiPriority="66"/>
-    <w:lsdException w:name="Medium Grid 1" w:uiPriority="67"/>
-    <w:lsdException w:name="Medium Grid 2" w:uiPriority="68"/>
-    <w:lsdException w:name="Medium Grid 3" w:uiPriority="69"/>
-    <w:lsdException w:name="Dark List" w:uiPriority="70"/>
-    <w:lsdException w:name="Colorful Shading" w:uiPriority="71"/>
-    <w:lsdException w:name="Colorful List" w:uiPriority="72"/>
-    <w:lsdException w:name="Colorful Grid" w:uiPriority="73"/>
-    <w:lsdException w:name="Light Shading Accent 1" w:uiPriority="60"/>
-    <w:lsdException w:name="Light List Accent 1" w:uiPriority="61"/>
-    <w:lsdException w:name="Light Grid Accent 1" w:uiPriority="62"/>
-    <w:lsdException w:name="Medium Shading 1 Accent 1" w:uiPriority="63"/>
-    <w:lsdException w:name="Medium Shading 2 Accent 1" w:uiPriority="64"/>
-    <w:lsdException w:name="Medium List 1 Accent 1" w:uiPriority="65"/>
-    <w:lsdException w:name="Revision" w:semiHidden="1"/>
-    <w:lsdException w:name="List Paragraph" w:uiPriority="34" w:qFormat="1"/>
-    <w:lsdException w:name="Quote" w:uiPriority="29" w:qFormat="1"/>
-    <w:lsdException w:name="Intense Quote" w:uiPriority="30" w:qFormat="1"/>
-    <w:lsdException w:name="Medium List 2 Accent 1" w:uiPriority="66"/>
-    <w:lsdException w:name="Medium Grid 1 Accent 1" w:uiPriority="67"/>
-    <w:lsdException w:name="Medium Grid 2 Accent 1" w:uiPriority="68"/>
-    <w:lsdException w:name="Medium Grid 3 Accent 1" w:uiPriority="69"/>
-    <w:lsdException w:name="Dark List Accent 1" w:uiPriority="70"/>
-    <w:lsdException w:name="Colorful Shading Accent 1" w:uiPriority="71"/>
-    <w:lsdException w:name="Colorful List Accent 1" w:uiPriority="72"/>
-    <w:lsdException w:name="Colorful Grid Accent 1" w:uiPriority="73"/>
-    <w:lsdException w:name="Light Shading Accent 2" w:uiPriority="60"/>
-    <w:lsdException w:name="Light List Accent 2" w:uiPriority="61"/>
-    <w:lsdException w:name="Light Grid Accent 2" w:uiPriority="62"/>
-    <w:lsdException w:name="Medium Shading 1 Accent 2" w:uiPriority="63"/>
-    <w:lsdException w:name="Medium Shading 2 Accent 2" w:uiPriority="64"/>
-    <w:lsdException w:name="Medium List 1 Accent 2" w:uiPriority="65"/>
-    <w:lsdException w:name="Medium List 2 Accent 2" w:uiPriority="66"/>
-    <w:lsdException w:name="Medium Grid 1 Accent 2" w:uiPriority="67"/>
-    <w:lsdException w:name="Medium Grid 2 Accent 2" w:uiPriority="68"/>
-    <w:lsdException w:name="Medium Grid 3 Accent 2" w:uiPriority="69"/>
-    <w:lsdException w:name="Dark List Accent 2" w:uiPriority="70"/>
-    <w:lsdException w:name="Colorful Shading Accent 2" w:uiPriority="71"/>
-    <w:lsdException w:name="Colorful List Accent 2" w:uiPriority="72"/>
-    <w:lsdException w:name="Colorful Grid Accent 2" w:uiPriority="73"/>
-    <w:lsdException w:name="Light Shading Accent 3" w:uiPriority="60"/>
-    <w:lsdException w:name="Light List Accent 3" w:uiPriority="61"/>
-    <w:lsdException w:name="Light Grid Accent 3" w:uiPriority="62"/>
-    <w:lsdException w:name="Medium Shading 1 Accent 3" w:uiPriority="63"/>
-    <w:lsdException w:name="Medium Shading 2 Accent 3" w:uiPriority="64"/>
-    <w:lsdException w:name="Medium List 1 Accent 3" w:uiPriority="65"/>
-    <w:lsdException w:name="Medium List 2 Accent 3" w:uiPriority="66"/>
-    <w:lsdException w:name="Medium Grid 1 Accent 3" w:uiPriority="67"/>
-    <w:lsdException w:name="Medium Grid 2 Accent 3" w:uiPriority="68"/>
-    <w:lsdException w:name="Medium Grid 3 Accent 3" w:uiPriority="69"/>
-    <w:lsdException w:name="Dark List Accent 3" w:uiPriority="70"/>
-    <w:lsdException w:name="Colorful Shading Accent 3" w:uiPriority="71"/>
-    <w:lsdException w:name="Colorful List Accent 3" w:uiPriority="72"/>
-    <w:lsdException w:name="Colorful Grid Accent 3" w:uiPriority="73"/>
-    <w:lsdException w:name="Light Shading Accent 4" w:uiPriority="60"/>
-    <w:lsdException w:name="Light List Accent 4" w:uiPriority="61"/>
-    <w:lsdException w:name="Light Grid Accent 4" w:uiPriority="62"/>
-    <w:lsdException w:name="Medium Shading 1 Accent 4" w:uiPriority="63"/>
-    <w:lsdException w:name="Medium Shading 2 Accent 4" w:uiPriority="64"/>
-    <w:lsdException w:name="Medium List 1 Accent 4" w:uiPriority="65"/>
-    <w:lsdException w:name="Medium List 2 Accent 4" w:uiPriority="66"/>
-    <w:lsdException w:name="Medium Grid 1 Accent 4" w:uiPriority="67"/>
-    <w:lsdException w:name="Medium Grid 2 Accent 4" w:uiPriority="68"/>
-    <w:lsdException w:name="Medium Grid 3 Accent 4" w:uiPriority="69"/>
-    <w:lsdException w:name="Dark List Accent 4" w:uiPriority="70"/>
-    <w:lsdException w:name="Colorful Shading Accent 4" w:uiPriority="71"/>
-    <w:lsdException w:name="Colorful List Accent 4" w:uiPriority="72"/>
-    <w:lsdException w:name="Colorful Grid Accent 4" w:uiPriority="73"/>
-    <w:lsdException w:name="Light Shading Accent 5" w:uiPriority="60"/>
-    <w:lsdException w:name="Light List Accent 5" w:uiPriority="61"/>
-    <w:lsdException w:name="Light Grid Accent 5" w:uiPriority="62"/>
-    <w:lsdException w:name="Medium Shading 1 Accent 5" w:uiPriority="63"/>
-    <w:lsdException w:name="Medium Shading 2 Accent 5" w:uiPriority="64"/>
-    <w:lsdException w:name="Medium List 1 Accent 5" w:uiPriority="65"/>
-    <w:lsdException w:name="Medium List 2 Accent 5" w:uiPriority="66"/>
-    <w:lsdException w:name="Medium Grid 1 Accent 5" w:uiPriority="67"/>
-    <w:lsdException w:name="Medium Grid 2 Accent 5" w:uiPriority="68"/>
-    <w:lsdException w:name="Medium Grid 3 Accent 5" w:uiPriority="69"/>
-    <w:lsdException w:name="Dark List Accent 5" w:uiPriority="70"/>
-    <w:lsdException w:name="Colorful Shading Accent 5" w:uiPriority="71"/>
-    <w:lsdException w:name="Colorful List Accent 5" w:uiPriority="72"/>
-    <w:lsdException w:name="Colorful Grid Accent 5" w:uiPriority="73"/>
-    <w:lsdException w:name="Light Shading Accent 6" w:uiPriority="60"/>
-    <w:lsdException w:name="Light List Accent 6" w:uiPriority="61"/>
-    <w:lsdException w:name="Light Grid Accent 6" w:uiPriority="62"/>
-    <w:lsdException w:name="Medium Shading 1 Accent 6" w:uiPriority="63"/>
-    <w:lsdException w:name="Medium Shading 2 Accent 6" w:uiPriority="64"/>
-    <w:lsdException w:name="Medium List 1 Accent 6" w:uiPriority="65"/>
-    <w:lsdException w:name="Medium List 2 Accent 6" w:uiPriority="66"/>
-    <w:lsdException w:name="Medium Grid 1 Accent 6" w:uiPriority="67"/>
-    <w:lsdException w:name="Medium Grid 2 Accent 6" w:uiPriority="68"/>
-    <w:lsdException w:name="Medium Grid 3 Accent 6" w:uiPriority="69"/>
-    <w:lsdException w:name="Dark List Accent 6" w:uiPriority="70"/>
-    <w:lsdException w:name="Colorful Shading Accent 6" w:uiPriority="71"/>
-    <w:lsdException w:name="Colorful List Accent 6" w:uiPriority="72"/>
-    <w:lsdException w:name="Colorful Grid Accent 6" w:uiPriority="73"/>
-    <w:lsdException w:name="Subtle Emphasis" w:uiPriority="19" w:qFormat="1"/>
-    <w:lsdException w:name="Intense Emphasis" w:uiPriority="21" w:qFormat="1"/>
-    <w:lsdException w:name="Subtle Reference" w:uiPriority="31" w:qFormat="1"/>
-    <w:lsdException w:name="Intense Reference" w:uiPriority="32" w:qFormat="1"/>
-    <w:lsdException w:name="Book Title" w:uiPriority="33" w:qFormat="1"/>
-    <w:lsdException w:name="Bibliography" w:semiHidden="1" w:uiPriority="37" w:unhideWhenUsed="1"/>
-    <w:lsdException w:name="TOC Heading" w:semiHidden="1" w:uiPriority="39" w:unhideWhenUsed="1" w:qFormat="1"/>
-    <w:lsdException w:name="Plain Table 1" w:uiPriority="41"/>
-    <w:lsdException w:name="Plain Table 2" w:uiPriority="42"/>
-    <w:lsdException w:name="Plain Table 3" w:uiPriority="43"/>
-    <w:lsdException w:name="Plain Table 4" w:uiPriority="44"/>
-    <w:lsdException w:name="Plain Table 5" w:uiPriority="45"/>
-    <w:lsdException w:name="Grid Table Light" w:uiPriority="40"/>
-    <w:lsdException w:name="Grid Table 1 Light" w:uiPriority="46"/>
-    <w:lsdException w:name="Grid Table 2" w:uiPriority="47"/>
-    <w:lsdException w:name="Grid Table 3" w:uiPriority="48"/>
-    <w:lsdException w:name="Grid Table 4" w:uiPriority="49"/>
-    <w:lsdException w:name="Grid Table 5 Dark" w:uiPriority="50"/>
-    <w:lsdException w:name="Grid Table 6 Colorful" w:uiPriority="51"/>
-    <w:lsdException w:name="Grid Table 7 Colorful" w:uiPriority="52"/>
-    <w:lsdException w:name="Grid Table 1 Light Accent 1" w:uiPriority="46"/>
-    <w:lsdException w:name="Grid Table 2 Accent 1" w:uiPriority="47"/>
-    <w:lsdException w:name="Grid Table 3 Accent 1" w:uiPriority="48"/>
-    <w:lsdException w:name="Grid Table 4 Accent 1" w:uiPriority="49"/>
-    <w:lsdException w:name="Grid Table 5 Dark Accent 1" w:uiPriority="50"/>
-    <w:lsdException w:name="Grid Table 6 Colorful Accent 1" w:uiPriority="51"/>
-    <w:lsdException w:name="Grid Table 7 Colorful Accent 1" w:uiPriority="52"/>
-    <w:lsdException w:name="Grid Table 1 Light Accent 2" w:uiPriority="46"/>
-    <w:lsdException w:name="Grid Table 2 Accent 2" w:uiPriority="47"/>
-    <w:lsdException w:name="Grid Table 3 Accent 2" w:uiPriority="48"/>
-    <w:lsdException w:name="Grid Table 4 Accent 2" w:uiPriority="49"/>
-    <w:lsdException w:name="Grid Table 5 Dark Accent 2" w:uiPriority="50"/>
-    <w:lsdException w:name="Grid Table 6 Colorful Accent 2" w:uiPriority="51"/>
-    <w:lsdException w:name="Grid Table 7 Colorful Accent 2" w:uiPriority="52"/>
-    <w:lsdException w:name="Grid Table 1 Light Accent 3" w:uiPriority="46"/>
-    <w:lsdException w:name="Grid Table 2 Accent 3" w:uiPriority="47"/>
-    <w:lsdException w:name="Grid Table 3 Accent 3" w:uiPriority="48"/>
-    <w:lsdException w:name="Grid Table 4 Accent 3" w:uiPriority="49"/>
-    <w:lsdException w:name="Grid Table 5 Dark Accent 3" w:uiPriority="50"/>
-    <w:lsdException w:name="Grid Table 6 Colorful Accent 3" w:uiPriority="51"/>
-    <w:lsdException w:name="Grid Table 7 Colorful Accent 3" w:uiPriority="52"/>
-    <w:lsdException w:name="Grid Table 1 Light Accent 4" w:uiPriority="46"/>
-    <w:lsdException w:name="Grid Table 2 Accent 4" w:uiPriority="47"/>
-    <w:lsdException w:name="Grid Table 3 Accent 4" w:uiPriority="48"/>
-    <w:lsdException w:name="Grid Table 4 Accent 4" w:uiPriority="49"/>
-    <w:lsdException w:name="Grid Table 5 Dark Accent 4" w:uiPriority="50"/>
-    <w:lsdException w:name="Grid Table 6 Colorful Accent 4" w:uiPriority="51"/>
-    <w:lsdException w:name="Grid Table 7 Colorful Accent 4" w:uiPriority="52"/>
-    <w:lsdException w:name="Grid Table 1 Light Accent 5" w:uiPriority="46"/>
-    <w:lsdException w:name="Grid Table 2 Accent 5" w:uiPriority="47"/>
-    <w:lsdException w:name="Grid Table 3 Accent 5" w:uiPriority="48"/>
-    <w:lsdException w:name="Grid Table 4 Accent 5" w:uiPriority="49"/>
-    <w:lsdException w:name="Grid Table 5 Dark Accent 5" w:uiPriority="50"/>
-    <w:lsdException w:name="Grid Table 6 Colorful Accent 5" w:uiPriority="51"/>
-    <w:lsdException w:name="Grid Table 7 Colorful Accent 5" w:uiPriority="52"/>
-    <w:lsdException w:name="Grid Table 1 Light Accent 6" w:uiPriority="46"/>
-    <w:lsdException w:name="Grid Table 2 Accent 6" w:uiPriority="47"/>
-    <w:lsdException w:name="Grid Table 3 Accent 6" w:uiPriority="48"/>
-    <w:lsdException w:name="Grid Table 4 Accent 6" w:uiPriority="49"/>
-    <w:lsdException w:name="Grid Table 5 Dark Accent 6" w:uiPriority="50"/>
-    <w:lsdException w:name="Grid Table 6 Colorful Accent 6" w:uiPriority="51"/>
-    <w:lsdException w:name="Grid Table 7 Colorful Accent 6" w:uiPriority="52"/>
-    <w:lsdException w:name="List Table 1 Light" w:uiPriority="46"/>
-    <w:lsdException w:name="List Table 2" w:uiPriority="47"/>
-    <w:lsdException w:name="List Table 3" w:uiPriority="48"/>
-    <w:lsdException w:name="List Table 4" w:uiPriority="49"/>
-    <w:lsdException w:name="List Table 5 Dark" w:uiPriority="50"/>
-    <w:lsdException w:name="List Table 6 Colorful" w:uiPriority="51"/>
-    <w:lsdException w:name="List Table 7 Colorful" w:uiPriority="52"/>
-    <w:lsdException w:name="List Table 1 Light Accent 1" w:uiPriority="46"/>
-    <w:lsdException w:name="List Table 2 Accent 1" w:uiPriority="47"/>
-    <w:lsdException w:name="List Table 3 Accent 1" w:uiPriority="48"/>
-    <w:lsdException w:name="List Table 4 Accent 1" w:uiPriority="49"/>
-    <w:lsdException w:name="List Table 5 Dark Accent 1" w:uiPriority="50"/>
-    <w:lsdException w:name="List Table 6 Colorful Accent 1" w:uiPriority="51"/>
-    <w:lsdException w:name="List Table 7 Colorful Accent 1" w:uiPriority="52"/>
-    <w:lsdException w:name="List Table 1 Light Accent 2" w:uiPriority="46"/>
-    <w:lsdException w:name="List Table 2 Accent 2" w:uiPriority="47"/>
-    <w:lsdException w:name="List Table 3 Accent 2" w:uiPriority="48"/>
-    <w:lsdException w:name="List Table 4 Accent 2" w:uiPriority="49"/>
-    <w:lsdException w:name="List Table 5 Dark Accent 2" w:uiPriority="50"/>
-    <w:lsdException w:name="List Table 6 Colorful Accent 2" w:uiPriority="51"/>
-    <w:lsdException w:name="List Table 7 Colorful Accent 2" w:uiPriority="52"/>
-    <w:lsdException w:name="List Table 1 Light Accent 3" w:uiPriority="46"/>
-    <w:lsdException w:name="List Table 2 Accent 3" w:uiPriority="47"/>
-    <w:lsdException w:name="List Table 3 Accent 3" w:uiPriority="48"/>
-    <w:lsdException w:name="List Table 4 Accent 3" w:uiPriority="49"/>
-    <w:lsdException w:name="List Table 5 Dark Accent 3" w:uiPriority="50"/>
-    <w:lsdException w:name="List Table 6 Colorful Accent 3" w:uiPriority="51"/>
-    <w:lsdException w:name="List Table 7 Colorful Accent 3" w:uiPriority="52"/>
-    <w:lsdException w:name="List Table 1 Light Accent 4" w:uiPriority="46"/>
-    <w:lsdException w:name="List Table 2 Accent 4" w:uiPriority="47"/>
-    <w:lsdException w:name="List Table 3 Accent 4" w:uiPriority="48"/>
-    <w:lsdException w:name="List Table 4 Accent 4" w:uiPriority="49"/>
-    <w:lsdException w:name="List Table 5 Dark Accent 4" w:uiPriority="50"/>
-    <w:lsdException w:name="List Table 6 Colorful Accent 4" w:uiPriority="51"/>
-    <w:lsdException w:name="List Table 7 Colorful Accent 4" w:uiPriority="52"/>
-    <w:lsdException w:name="List Table 1 Light Accent 5" w:uiPriority="46"/>
-    <w:lsdException w:name="List Table 2 Accent 5" w:uiPriority="47"/>
-    <w:lsdException w:name="List Table 3 Accent 5" w:uiPriority="48"/>
-    <w:lsdException w:name="List Table 4 Accent 5" w:uiPriority="49"/>
-    <w:lsdException w:name="List Table 5 Dark Accent 5" w:uiPriority="50"/>
-    <w:lsdException w:name="List Table 6 Colorful Accent 5" w:uiPriority="51"/>
-    <w:lsdException w:name="List Table 7 Colorful Accent 5" w:uiPriority="52"/>
-    <w:lsdException w:name="List Table 1 Light Accent 6" w:uiPriority="46"/>
-    <w:lsdException w:name="List Table 2 Accent 6" w:uiPriority="47"/>
-    <w:lsdException w:name="List Table 3 Accent 6" w:uiPriority="48"/>
-    <w:lsdException w:name="List Table 4 Accent 6" w:uiPriority="49"/>
-    <w:lsdException w:name="List Table 5 Dark Accent 6" w:uiPriority="50"/>
-    <w:lsdException w:name="List Table 6 Colorful Accent 6" w:uiPriority="51"/>
-    <w:lsdException w:name="List Table 7 Colorful Accent 6" w:uiPriority="52"/>
+  <w:latentStyles w:defLockedState="0" w:defUIPriority="99" w:defSemiHidden="1" w:defUnhideWhenUsed="1" w:defQFormat="0" w:count="267">
+    <w:lsdException w:name="Normal" w:semiHidden="0" w:uiPriority="0" w:unhideWhenUsed="0" w:qFormat="1"/>
+    <w:lsdException w:name="heading 1" w:semiHidden="0" w:uiPriority="9" w:unhideWhenUsed="0" w:qFormat="1"/>
+    <w:lsdException w:name="heading 2" w:uiPriority="9" w:qFormat="1"/>
+    <w:lsdException w:name="heading 3" w:uiPriority="9" w:qFormat="1"/>
+    <w:lsdException w:name="heading 4" w:uiPriority="9" w:qFormat="1"/>
+    <w:lsdException w:name="heading 5" w:uiPriority="9" w:qFormat="1"/>
+    <w:lsdException w:name="heading 6" w:uiPriority="9" w:qFormat="1"/>
+    <w:lsdException w:name="heading 7" w:uiPriority="9" w:qFormat="1"/>
+    <w:lsdException w:name="heading 8" w:uiPriority="9" w:qFormat="1"/>
+    <w:lsdException w:name="heading 9" w:uiPriority="9" w:qFormat="1"/>
+    <w:lsdException w:name="toc 1" w:uiPriority="39"/>
+    <w:lsdException w:name="toc 2" w:uiPriority="39"/>
+    <w:lsdException w:name="toc 3" w:uiPriority="39"/>
+    <w:lsdException w:name="toc 4" w:uiPriority="39"/>
+    <w:lsdException w:name="toc 5" w:uiPriority="39"/>
+    <w:lsdException w:name="toc 6" w:uiPriority="39"/>
+    <w:lsdException w:name="toc 7" w:uiPriority="39"/>
+    <w:lsdException w:name="toc 8" w:uiPriority="39"/>
+    <w:lsdException w:name="toc 9" w:uiPriority="39"/>
+    <w:lsdException w:name="caption" w:uiPriority="35" w:qFormat="1"/>
+    <w:lsdException w:name="Title" w:semiHidden="0" w:uiPriority="10" w:unhideWhenUsed="0" w:qFormat="1"/>
+    <w:lsdException w:name="Default Paragraph Font" w:uiPriority="1"/>
+    <w:lsdException w:name="Subtitle" w:semiHidden="0" w:uiPriority="11" w:unhideWhenUsed="0" w:qFormat="1"/>
+    <w:lsdException w:name="Strong" w:semiHidden="0" w:uiPriority="22" w:unhideWhenUsed="0" w:qFormat="1"/>
+    <w:lsdException w:name="Emphasis" w:semiHidden="0" w:uiPriority="20" w:unhideWhenUsed="0" w:qFormat="1"/>
+    <w:lsdException w:name="Table Grid" w:semiHidden="0" w:uiPriority="59" w:unhideWhenUsed="0"/>
+    <w:lsdException w:name="Placeholder Text" w:unhideWhenUsed="0"/>
+    <w:lsdException w:name="No Spacing" w:semiHidden="0" w:uiPriority="1" w:unhideWhenUsed="0" w:qFormat="1"/>
+    <w:lsdException w:name="Light Shading" w:semiHidden="0" w:uiPriority="60" w:unhideWhenUsed="0"/>
+    <w:lsdException w:name="Light List" w:semiHidden="0" w:uiPriority="61" w:unhideWhenUsed="0"/>
+    <w:lsdException w:name="Light Grid" w:semiHidden="0" w:uiPriority="62" w:unhideWhenUsed="0"/>
+    <w:lsdException w:name="Medium Shading 1" w:semiHidden="0" w:uiPriority="63" w:unhideWhenUsed="0"/>
+    <w:lsdException w:name="Medium Shading 2" w:semiHidden="0" w:uiPriority="64" w:unhideWhenUsed="0"/>
+    <w:lsdException w:name="Medium List 1" w:semiHidden="0" w:uiPriority="65" w:unhideWhenUsed="0"/>
+    <w:lsdException w:name="Medium List 2" w:semiHidden="0" w:uiPriority="66" w:unhideWhenUsed="0"/>
+    <w:lsdException w:name="Medium Grid 1" w:semiHidden="0" w:uiPriority="67" w:unhideWhenUsed="0"/>
+    <w:lsdException w:name="Medium Grid 2" w:semiHidden="0" w:uiPriority="68" w:unhideWhenUsed="0"/>
+    <w:lsdException w:name="Medium Grid 3" w:semiHidden="0" w:uiPriority="69" w:unhideWhenUsed="0"/>
+    <w:lsdException w:name="Dark List" w:semiHidden="0" w:uiPriority="70" w:unhideWhenUsed="0"/>
+    <w:lsdException w:name="Colorful Shading" w:semiHidden="0" w:uiPriority="71" w:unhideWhenUsed="0"/>
+    <w:lsdException w:name="Colorful List" w:semiHidden="0" w:uiPriority="72" w:unhideWhenUsed="0"/>
+    <w:lsdException w:name="Colorful Grid" w:semiHidden="0" w:uiPriority="73" w:unhideWhenUsed="0"/>
+    <w:lsdException w:name="Light Shading Accent 1" w:semiHidden="0" w:uiPriority="60" w:unhideWhenUsed="0"/>
+    <w:lsdException w:name="Light List Accent 1" w:semiHidden="0" w:uiPriority="61" w:unhideWhenUsed="0"/>
+    <w:lsdException w:name="Light Grid Accent 1" w:semiHidden="0" w:uiPriority="62" w:unhideWhenUsed="0"/>
+    <w:lsdException w:name="Medium Shading 1 Accent 1" w:semiHidden="0" w:uiPriority="63" w:unhideWhenUsed="0"/>
+    <w:lsdException w:name="Medium Shading 2 Accent 1" w:semiHidden="0" w:uiPriority="64" w:unhideWhenUsed="0"/>
+    <w:lsdException w:name="Medium List 1 Accent 1" w:semiHidden="0" w:uiPriority="65" w:unhideWhenUsed="0"/>
+    <w:lsdException w:name="Revision" w:unhideWhenUsed="0"/>
+    <w:lsdException w:name="List Paragraph" w:semiHidden="0" w:uiPriority="34" w:unhideWhenUsed="0" w:qFormat="1"/>
+    <w:lsdException w:name="Quote" w:semiHidden="0" w:uiPriority="29" w:unhideWhenUsed="0" w:qFormat="1"/>
+    <w:lsdException w:name="Intense Quote" w:semiHidden="0" w:uiPriority="30" w:unhideWhenUsed="0" w:qFormat="1"/>
+    <w:lsdException w:name="Medium List 2 Accent 1" w:semiHidden="0" w:uiPriority="66" w:unhideWhenUsed="0"/>
+    <w:lsdException w:name="Medium Grid 1 Accent 1" w:semiHidden="0" w:uiPriority="67" w:unhideWhenUsed="0"/>
+    <w:lsdException w:name="Medium Grid 2 Accent 1" w:semiHidden="0" w:uiPriority="68" w:unhideWhenUsed="0"/>
+    <w:lsdException w:name="Medium Grid 3 Accent 1" w:semiHidden="0" w:uiPriority="69" w:unhideWhenUsed="0"/>
+    <w:lsdException w:name="Dark List Accent 1" w:semiHidden="0" w:uiPriority="70" w:unhideWhenUsed="0"/>
+    <w:lsdException w:name="Colorful Shading Accent 1" w:semiHidden="0" w:uiPriority="71" w:unhideWhenUsed="0"/>
+    <w:lsdException w:name="Colorful List Accent 1" w:semiHidden="0" w:uiPriority="72" w:unhideWhenUsed="0"/>
+    <w:lsdException w:name="Colorful Grid Accent 1" w:semiHidden="0" w:uiPriority="73" w:unhideWhenUsed="0"/>
+    <w:lsdException w:name="Light Shading Accent 2" w:semiHidden="0" w:uiPriority="60" w:unhideWhenUsed="0"/>
+    <w:lsdException w:name="Light List Accent 2" w:semiHidden="0" w:uiPriority="61" w:unhideWhenUsed="0"/>
+    <w:lsdException w:name="Light Grid Accent 2" w:semiHidden="0" w:uiPriority="62" w:unhideWhenUsed="0"/>
+    <w:lsdException w:name="Medium Shading 1 Accent 2" w:semiHidden="0" w:uiPriority="63" w:unhideWhenUsed="0"/>
+    <w:lsdException w:name="Medium Shading 2 Accent 2" w:semiHidden="0" w:uiPriority="64" w:unhideWhenUsed="0"/>
+    <w:lsdException w:name="Medium List 1 Accent 2" w:semiHidden="0" w:uiPriority="65" w:unhideWhenUsed="0"/>
+    <w:lsdException w:name="Medium List 2 Accent 2" w:semiHidden="0" w:uiPriority="66" w:unhideWhenUsed="0"/>
+    <w:lsdException w:name="Medium Grid 1 Accent 2" w:semiHidden="0" w:uiPriority="67" w:unhideWhenUsed="0"/>
+    <w:lsdException w:name="Medium Grid 2 Accent 2" w:semiHidden="0" w:uiPriority="68" w:unhideWhenUsed="0"/>
+    <w:lsdException w:name="Medium Grid 3 Accent 2" w:semiHidden="0" w:uiPriority="69" w:unhideWhenUsed="0"/>
+    <w:lsdException w:name="Dark List Accent 2" w:semiHidden="0" w:uiPriority="70" w:unhideWhenUsed="0"/>
+    <w:lsdException w:name="Colorful Shading Accent 2" w:semiHidden="0" w:uiPriority="71" w:unhideWhenUsed="0"/>
+    <w:lsdException w:name="Colorful List Accent 2" w:semiHidden="0" w:uiPriority="72" w:unhideWhenUsed="0"/>
+    <w:lsdException w:name="Colorful Grid Accent 2" w:semiHidden="0" w:uiPriority="73" w:unhideWhenUsed="0"/>
+    <w:lsdException w:name="Light Shading Accent 3" w:semiHidden="0" w:uiPriority="60" w:unhideWhenUsed="0"/>
+    <w:lsdException w:name="Light List Accent 3" w:semiHidden="0" w:uiPriority="61" w:unhideWhenUsed="0"/>
+    <w:lsdException w:name="Light Grid Accent 3" w:semiHidden="0" w:uiPriority="62" w:unhideWhenUsed="0"/>
+    <w:lsdException w:name="Medium Shading 1 Accent 3" w:semiHidden="0" w:uiPriority="63" w:unhideWhenUsed="0"/>
+    <w:lsdException w:name="Medium Shading 2 Accent 3" w:semiHidden="0" w:uiPriority="64" w:unhideWhenUsed="0"/>
+    <w:lsdException w:name="Medium List 1 Accent 3" w:semiHidden="0" w:uiPriority="65" w:unhideWhenUsed="0"/>
+    <w:lsdException w:name="Medium List 2 Accent 3" w:semiHidden="0" w:uiPriority="66" w:unhideWhenUsed="0"/>
+    <w:lsdException w:name="Medium Grid 1 Accent 3" w:semiHidden="0" w:uiPriority="67" w:unhideWhenUsed="0"/>
+    <w:lsdException w:name="Medium Grid 2 Accent 3" w:semiHidden="0" w:uiPriority="68" w:unhideWhenUsed="0"/>
+    <w:lsdException w:name="Medium Grid 3 Accent 3" w:semiHidden="0" w:uiPriority="69" w:unhideWhenUsed="0"/>
+    <w:lsdException w:name="Dark List Accent 3" w:semiHidden="0" w:uiPriority="70" w:unhideWhenUsed="0"/>
+    <w:lsdException w:name="Colorful Shading Accent 3" w:semiHidden="0" w:uiPriority="71" w:unhideWhenUsed="0"/>
+    <w:lsdException w:name="Colorful List Accent 3" w:semiHidden="0" w:uiPriority="72" w:unhideWhenUsed="0"/>
+    <w:lsdException w:name="Colorful Grid Accent 3" w:semiHidden="0" w:uiPriority="73" w:unhideWhenUsed="0"/>
+    <w:lsdException w:name="Light Shading Accent 4" w:semiHidden="0" w:uiPriority="60" w:unhideWhenUsed="0"/>
+    <w:lsdException w:name="Light List Accent 4" w:semiHidden="0" w:uiPriority="61" w:unhideWhenUsed="0"/>
+    <w:lsdException w:name="Light Grid Accent 4" w:semiHidden="0" w:uiPriority="62" w:unhideWhenUsed="0"/>
+    <w:lsdException w:name="Medium Shading 1 Accent 4" w:semiHidden="0" w:uiPriority="63" w:unhideWhenUsed="0"/>
+    <w:lsdException w:name="Medium Shading 2 Accent 4" w:semiHidden="0" w:uiPriority="64" w:unhideWhenUsed="0"/>
+    <w:lsdException w:name="Medium List 1 Accent 4" w:semiHidden="0" w:uiPriority="65" w:unhideWhenUsed="0"/>
+    <w:lsdException w:name="Medium List 2 Accent 4" w:semiHidden="0" w:uiPriority="66" w:unhideWhenUsed="0"/>
+    <w:lsdException w:name="Medium Grid 1 Accent 4" w:semiHidden="0" w:uiPriority="67" w:unhideWhenUsed="0"/>
+    <w:lsdException w:name="Medium Grid 2 Accent 4" w:semiHidden="0" w:uiPriority="68" w:unhideWhenUsed="0"/>
+    <w:lsdException w:name="Medium Grid 3 Accent 4" w:semiHidden="0" w:uiPriority="69" w:unhideWhenUsed="0"/>
+    <w:lsdException w:name="Dark List Accent 4" w:semiHidden="0" w:uiPriority="70" w:unhideWhenUsed="0"/>
+    <w:lsdException w:name="Colorful Shading Accent 4" w:semiHidden="0" w:uiPriority="71" w:unhideWhenUsed="0"/>
+    <w:lsdException w:name="Colorful List Accent 4" w:semiHidden="0" w:uiPriority="72" w:unhideWhenUsed="0"/>
+    <w:lsdException w:name="Colorful Grid Accent 4" w:semiHidden="0" w:uiPriority="73" w:unhideWhenUsed="0"/>
+    <w:lsdException w:name="Light Shading Accent 5" w:semiHidden="0" w:uiPriority="60" w:unhideWhenUsed="0"/>
+    <w:lsdException w:name="Light List Accent 5" w:semiHidden="0" w:uiPriority="61" w:unhideWhenUsed="0"/>
+    <w:lsdException w:name="Light Grid Accent 5" w:semiHidden="0" w:uiPriority="62" w:unhideWhenUsed="0"/>
+    <w:lsdException w:name="Medium Shading 1 Accent 5" w:semiHidden="0" w:uiPriority="63" w:unhideWhenUsed="0"/>
+    <w:lsdException w:name="Medium Shading 2 Accent 5" w:semiHidden="0" w:uiPriority="64" w:unhideWhenUsed="0"/>
+    <w:lsdException w:name="Medium List 1 Accent 5" w:semiHidden="0" w:uiPriority="65" w:unhideWhenUsed="0"/>
+    <w:lsdException w:name="Medium List 2 Accent 5" w:semiHidden="0" w:uiPriority="66" w:unhideWhenUsed="0"/>
+    <w:lsdException w:name="Medium Grid 1 Accent 5" w:semiHidden="0" w:uiPriority="67" w:unhideWhenUsed="0"/>
+    <w:lsdException w:name="Medium Grid 2 Accent 5" w:semiHidden="0" w:uiPriority="68" w:unhideWhenUsed="0"/>
+    <w:lsdException w:name="Medium Grid 3 Accent 5" w:semiHidden="0" w:uiPriority="69" w:unhideWhenUsed="0"/>
+    <w:lsdException w:name="Dark List Accent 5" w:semiHidden="0" w:uiPriority="70" w:unhideWhenUsed="0"/>
+    <w:lsdException w:name="Colorful Shading Accent 5" w:semiHidden="0" w:uiPriority="71" w:unhideWhenUsed="0"/>
+    <w:lsdException w:name="Colorful List Accent 5" w:semiHidden="0" w:uiPriority="72" w:unhideWhenUsed="0"/>
+    <w:lsdException w:name="Colorful Grid Accent 5" w:semiHidden="0" w:uiPriority="73" w:unhideWhenUsed="0"/>
+    <w:lsdException w:name="Light Shading Accent 6" w:semiHidden="0" w:uiPriority="60" w:unhideWhenUsed="0"/>
+    <w:lsdException w:name="Light List Accent 6" w:semiHidden="0" w:uiPriority="61" w:unhideWhenUsed="0"/>
+    <w:lsdException w:name="Light Grid Accent 6" w:semiHidden="0" w:uiPriority="62" w:unhideWhenUsed="0"/>
+    <w:lsdException w:name="Medium Shading 1 Accent 6" w:semiHidden="0" w:uiPriority="63" w:unhideWhenUsed="0"/>
+    <w:lsdException w:name="Medium Shading 2 Accent 6" w:semiHidden="0" w:uiPriority="64" w:unhideWhenUsed="0"/>
+    <w:lsdException w:name="Medium List 1 Accent 6" w:semiHidden="0" w:uiPriority="65" w:unhideWhenUsed="0"/>
+    <w:lsdException w:name="Medium List 2 Accent 6" w:semiHidden="0" w:uiPriority="66" w:unhideWhenUsed="0"/>
+    <w:lsdException w:name="Medium Grid 1 Accent 6" w:semiHidden="0" w:uiPriority="67" w:unhideWhenUsed="0"/>
+    <w:lsdException w:name="Medium Grid 2 Accent 6" w:semiHidden="0" w:uiPriority="68" w:unhideWhenUsed="0"/>
+    <w:lsdException w:name="Medium Grid 3 Accent 6" w:semiHidden="0" w:uiPriority="69" w:unhideWhenUsed="0"/>
+    <w:lsdException w:name="Dark List Accent 6" w:semiHidden="0" w:uiPriority="70" w:unhideWhenUsed="0"/>
+    <w:lsdException w:name="Colorful Shading Accent 6" w:semiHidden="0" w:uiPriority="71" w:unhideWhenUsed="0"/>
+    <w:lsdException w:name="Colorful List Accent 6" w:semiHidden="0" w:uiPriority="72" w:unhideWhenUsed="0"/>
+    <w:lsdException w:name="Colorful Grid Accent 6" w:semiHidden="0" w:uiPriority="73" w:unhideWhenUsed="0"/>
+    <w:lsdException w:name="Subtle Emphasis" w:semiHidden="0" w:uiPriority="19" w:unhideWhenUsed="0" w:qFormat="1"/>
+    <w:lsdException w:name="Intense Emphasis" w:semiHidden="0" w:uiPriority="21" w:unhideWhenUsed="0" w:qFormat="1"/>
+    <w:lsdException w:name="Subtle Reference" w:semiHidden="0" w:uiPriority="31" w:unhideWhenUsed="0" w:qFormat="1"/>
+    <w:lsdException w:name="Intense Reference" w:semiHidden="0" w:uiPriority="32" w:unhideWhenUsed="0" w:qFormat="1"/>
+    <w:lsdException w:name="Book Title" w:semiHidden="0" w:uiPriority="33" w:unhideWhenUsed="0" w:qFormat="1"/>
+    <w:lsdException w:name="Bibliography" w:uiPriority="37"/>
+    <w:lsdException w:name="TOC Heading" w:uiPriority="39" w:qFormat="1"/>
+  </w:latentStyles>
+  <w:style w:type="paragraph" w:default="1" w:styleId="Standaard">
+    <w:name w:val="Normal"/>
+    <w:qFormat/>
+    <w:rPr>
+      <w:rFonts w:asciiTheme="minorHAnsi" w:eastAsiaTheme="minorEastAsia" w:hAnsiTheme="minorHAnsi" w:cstheme="minorBidi"/>
+      <w:szCs w:val="22"/>
+    </w:rPr>
+  </w:style>
+  <w:style w:type="paragraph" w:styleId="Kop1">
+    <w:name w:val="heading 1"/>
+    <w:basedOn w:val="Standaard"/>
+    <w:next w:val="Standaard"/>
+    <w:link w:val="Kop1Char"/>
+    <w:uiPriority w:val="9"/>
+    <w:qFormat/>
+    <w:rsid w:val="00FC2EEB"/>
+    <w:pPr>
+      <w:keepNext/>
+      <w:keepLines/>
+      <w:spacing w:before="480" w:after="0"/>
+      <w:outlineLvl w:val="0"/>
+    </w:pPr>
+    <w:rPr>
+      <w:rFonts w:asciiTheme="majorHAnsi" w:eastAsiaTheme="majorEastAsia" w:hAnsiTheme="majorHAnsi" w:cstheme="majorBidi"/>
+      <w:b/>
+      <w:bCs/>
+      <w:color w:val="365F91" w:themeColor="accent1" w:themeShade="BF"/>
+      <w:sz w:val="28"/>
+      <w:szCs w:val="28"/>
+    </w:rPr>
+  </w:style>
+  <w:style w:type="paragraph" w:styleId="Kop2">
+    <w:name w:val="heading 2"/>
+    <w:basedOn w:val="Standaard"/>
+    <w:next w:val="Standaard"/>
+    <w:link w:val="Kop2Char"/>
+    <w:uiPriority w:val="9"/>
+    <w:unhideWhenUsed/>
+    <w:qFormat/>
+    <w:rsid w:val="00FC2EEB"/>
+    <w:pPr>
+      <w:keepNext/>
+      <w:keepLines/>
+      <w:spacing w:before="200" w:after="0"/>
+      <w:outlineLvl w:val="1"/>
+    </w:pPr>
+    <w:rPr>
+      <w:rFonts w:asciiTheme="majorHAnsi" w:eastAsiaTheme="majorEastAsia" w:hAnsiTheme="majorHAnsi" w:cstheme="majorBidi"/>
+      <w:b/>
+      <w:bCs/>
+      <w:color w:val="4F81BD" w:themeColor="accent1"/>
+      <w:sz w:val="26"/>
+      <w:szCs w:val="26"/>
+    </w:rPr>
+  </w:style>
+  <w:style w:type="paragraph" w:styleId="Kop3">
+    <w:name w:val="heading 3"/>
+    <w:basedOn w:val="Standaard"/>
+    <w:next w:val="Standaard"/>
+    <w:link w:val="Kop3Char"/>
+    <w:uiPriority w:val="9"/>
+    <w:unhideWhenUsed/>
+    <w:qFormat/>
+    <w:rsid w:val="00822816"/>
+    <w:pPr>
+      <w:keepNext/>
+      <w:keepLines/>
+      <w:spacing w:before="200" w:after="0"/>
+      <w:outlineLvl w:val="2"/>
+    </w:pPr>
+    <w:rPr>
+      <w:rFonts w:asciiTheme="majorHAnsi" w:eastAsiaTheme="majorEastAsia" w:hAnsiTheme="majorHAnsi" w:cstheme="majorBidi"/>
+      <w:b/>
+      <w:bCs/>
+      <w:color w:val="4F81BD" w:themeColor="accent1"/>
+    </w:rPr>
+  </w:style>
+  <w:style w:type="character" w:default="1" w:styleId="Standaardalinea-lettertype">
+    <w:name w:val="Default Paragraph Font"/>
+    <w:uiPriority w:val="1"/>
+    <w:semiHidden/>
+    <w:unhideWhenUsed/>
+  </w:style>
+  <w:style w:type="table" w:default="1" w:styleId="Standaardtabel">
+    <w:name w:val="Normal Table"/>
+    <w:uiPriority w:val="99"/>
+    <w:semiHidden/>
+    <w:unhideWhenUsed/>
+    <w:tblPr>
+      <w:tblInd w:w="0" w:type="dxa"/>
+      <w:tblCellMar>
+        <w:top w:w="0" w:type="dxa"/>
+        <w:left w:w="108" w:type="dxa"/>
+        <w:bottom w:w="0" w:type="dxa"/>
+        <w:right w:w="108" w:type="dxa"/>
+      </w:tblCellMar>
+    </w:tblPr>
+  </w:style>
+  <w:style w:type="numbering" w:default="1" w:styleId="Geenlijst">
+    <w:name w:val="No List"/>
+    <w:uiPriority w:val="99"/>
+    <w:semiHidden/>
+    <w:unhideWhenUsed/>
+  </w:style>
+  <w:style w:type="character" w:customStyle="1" w:styleId="Kop1Char">
+    <w:name w:val="Kop 1 Char"/>
+    <w:basedOn w:val="Standaardalinea-lettertype"/>
+    <w:link w:val="Kop1"/>
+    <w:uiPriority w:val="9"/>
+    <w:rsid w:val="00FC2EEB"/>
+    <w:rPr>
+      <w:rFonts w:asciiTheme="majorHAnsi" w:eastAsiaTheme="majorEastAsia" w:hAnsiTheme="majorHAnsi" w:cstheme="majorBidi"/>
+      <w:b/>
+      <w:bCs/>
+      <w:color w:val="365F91" w:themeColor="accent1" w:themeShade="BF"/>
+      <w:sz w:val="28"/>
+      <w:szCs w:val="28"/>
+    </w:rPr>
+  </w:style>
+  <w:style w:type="paragraph" w:styleId="Titel">
+    <w:name w:val="Title"/>
+    <w:basedOn w:val="Standaard"/>
+    <w:next w:val="Standaard"/>
+    <w:link w:val="TitelChar"/>
+    <w:uiPriority w:val="10"/>
+    <w:qFormat/>
+    <w:rsid w:val="00FC2EEB"/>
+    <w:pPr>
+      <w:pBdr>
+        <w:bottom w:val="single" w:sz="8" w:space="4" w:color="4F81BD" w:themeColor="accent1"/>
+      </w:pBdr>
+      <w:spacing w:after="300" w:line="240" w:lineRule="auto"/>
+      <w:contextualSpacing/>
+    </w:pPr>
+    <w:rPr>
+      <w:rFonts w:asciiTheme="majorHAnsi" w:eastAsiaTheme="majorEastAsia" w:hAnsiTheme="majorHAnsi" w:cstheme="majorBidi"/>
+      <w:color w:val="17365D" w:themeColor="text2" w:themeShade="BF"/>
+      <w:spacing w:val="5"/>
+      <w:kern w:val="28"/>
+      <w:sz w:val="52"/>
+      <w:szCs w:val="52"/>
+    </w:rPr>
+  </w:style>
+  <w:style w:type="character" w:customStyle="1" w:styleId="TitelChar">
+    <w:name w:val="Titel Char"/>
+    <w:basedOn w:val="Standaardalinea-lettertype"/>
+    <w:link w:val="Titel"/>
+    <w:uiPriority w:val="10"/>
+    <w:rsid w:val="00FC2EEB"/>
+    <w:rPr>
+      <w:rFonts w:asciiTheme="majorHAnsi" w:eastAsiaTheme="majorEastAsia" w:hAnsiTheme="majorHAnsi" w:cstheme="majorBidi"/>
+      <w:color w:val="17365D" w:themeColor="text2" w:themeShade="BF"/>
+      <w:spacing w:val="5"/>
+      <w:kern w:val="28"/>
+      <w:sz w:val="52"/>
+      <w:szCs w:val="52"/>
+    </w:rPr>
+  </w:style>
+  <w:style w:type="character" w:customStyle="1" w:styleId="Kop2Char">
+    <w:name w:val="Kop 2 Char"/>
+    <w:basedOn w:val="Standaardalinea-lettertype"/>
+    <w:link w:val="Kop2"/>
+    <w:uiPriority w:val="9"/>
+    <w:rsid w:val="00FC2EEB"/>
+    <w:rPr>
+      <w:rFonts w:asciiTheme="majorHAnsi" w:eastAsiaTheme="majorEastAsia" w:hAnsiTheme="majorHAnsi" w:cstheme="majorBidi"/>
+      <w:b/>
+      <w:bCs/>
+      <w:color w:val="4F81BD" w:themeColor="accent1"/>
+      <w:sz w:val="26"/>
+      <w:szCs w:val="26"/>
+    </w:rPr>
+  </w:style>
+  <w:style w:type="paragraph" w:styleId="Geenafstand">
+    <w:name w:val="No Spacing"/>
+    <w:uiPriority w:val="1"/>
+    <w:qFormat/>
+    <w:rsid w:val="00BA7EC3"/>
+    <w:pPr>
+      <w:spacing w:after="0" w:line="240" w:lineRule="auto"/>
+    </w:pPr>
+    <w:rPr>
+      <w:rFonts w:asciiTheme="minorHAnsi" w:eastAsiaTheme="minorEastAsia" w:hAnsiTheme="minorHAnsi" w:cstheme="minorBidi"/>
+      <w:szCs w:val="22"/>
+    </w:rPr>
+  </w:style>
+  <w:style w:type="character" w:customStyle="1" w:styleId="Kop3Char">
+    <w:name w:val="Kop 3 Char"/>
+    <w:basedOn w:val="Standaardalinea-lettertype"/>
+    <w:link w:val="Kop3"/>
+    <w:uiPriority w:val="9"/>
+    <w:rsid w:val="00822816"/>
+    <w:rPr>
+      <w:rFonts w:asciiTheme="majorHAnsi" w:eastAsiaTheme="majorEastAsia" w:hAnsiTheme="majorHAnsi" w:cstheme="majorBidi"/>
+      <w:b/>
+      <w:bCs/>
+      <w:color w:val="4F81BD" w:themeColor="accent1"/>
+      <w:szCs w:val="22"/>
+    </w:rPr>
+  </w:style>
+  <w:style w:type="paragraph" w:styleId="Citaat">
+    <w:name w:val="Quote"/>
+    <w:basedOn w:val="Standaard"/>
+    <w:next w:val="Standaard"/>
+    <w:link w:val="CitaatChar"/>
+    <w:uiPriority w:val="29"/>
+    <w:qFormat/>
+    <w:rsid w:val="00822816"/>
+    <w:rPr>
+      <w:i/>
+      <w:iCs/>
+      <w:color w:val="000000" w:themeColor="text1"/>
+    </w:rPr>
+  </w:style>
+  <w:style w:type="character" w:customStyle="1" w:styleId="CitaatChar">
+    <w:name w:val="Citaat Char"/>
+    <w:basedOn w:val="Standaardalinea-lettertype"/>
+    <w:link w:val="Citaat"/>
+    <w:uiPriority w:val="29"/>
+    <w:rsid w:val="00822816"/>
+    <w:rPr>
+      <w:rFonts w:asciiTheme="minorHAnsi" w:eastAsiaTheme="minorEastAsia" w:hAnsiTheme="minorHAnsi" w:cstheme="minorBidi"/>
+      <w:i/>
+      <w:iCs/>
+      <w:color w:val="000000" w:themeColor="text1"/>
+      <w:szCs w:val="22"/>
+    </w:rPr>
+  </w:style>
+  <w:style w:type="character" w:styleId="Hyperlink">
+    <w:name w:val="Hyperlink"/>
+    <w:basedOn w:val="Standaardalinea-lettertype"/>
+    <w:uiPriority w:val="99"/>
+    <w:unhideWhenUsed/>
+    <w:rsid w:val="00D43B63"/>
+    <w:rPr>
+      <w:color w:val="0000FF"/>
+      <w:u w:val="single"/>
+    </w:rPr>
+  </w:style>
+  <w:style w:type="character" w:styleId="GevolgdeHyperlink">
+    <w:name w:val="FollowedHyperlink"/>
+    <w:basedOn w:val="Standaardalinea-lettertype"/>
+    <w:uiPriority w:val="99"/>
+    <w:semiHidden/>
+    <w:unhideWhenUsed/>
+    <w:rsid w:val="00A77AF2"/>
+    <w:rPr>
+      <w:color w:val="800080" w:themeColor="followedHyperlink"/>
+      <w:u w:val="single"/>
+    </w:rPr>
+  </w:style>
+  <w:style w:type="table" w:styleId="Tabelraster">
+    <w:name w:val="Table Grid"/>
+    <w:basedOn w:val="Standaardtabel"/>
+    <w:uiPriority w:val="59"/>
+    <w:rsid w:val="00342D94"/>
+    <w:pPr>
+      <w:spacing w:after="0" w:line="240" w:lineRule="auto"/>
+    </w:pPr>
+    <w:tblPr>
+      <w:tblBorders>
+        <w:top w:val="single" w:sz="4" w:space="0" w:color="auto"/>
+        <w:left w:val="single" w:sz="4" w:space="0" w:color="auto"/>
+        <w:bottom w:val="single" w:sz="4" w:space="0" w:color="auto"/>
+        <w:right w:val="single" w:sz="4" w:space="0" w:color="auto"/>
+        <w:insideH w:val="single" w:sz="4" w:space="0" w:color="auto"/>
+        <w:insideV w:val="single" w:sz="4" w:space="0" w:color="auto"/>
+      </w:tblBorders>
+    </w:tblPr>
+  </w:style>
+  <w:style w:type="table" w:styleId="Lichtelijst-accent1">
+    <w:name w:val="Light List Accent 1"/>
+    <w:basedOn w:val="Standaardtabel"/>
+    <w:uiPriority w:val="61"/>
+    <w:rsid w:val="00342D94"/>
+    <w:pPr>
+      <w:spacing w:after="0" w:line="240" w:lineRule="auto"/>
+    </w:pPr>
+    <w:tblPr>
+      <w:tblStyleRowBandSize w:val="1"/>
+      <w:tblStyleColBandSize w:val="1"/>
+      <w:tblBorders>
+        <w:top w:val="single" w:sz="8" w:space="0" w:color="4F81BD" w:themeColor="accent1"/>
+        <w:left w:val="single" w:sz="8" w:space="0" w:color="4F81BD" w:themeColor="accent1"/>
+        <w:bottom w:val="single" w:sz="8" w:space="0" w:color="4F81BD" w:themeColor="accent1"/>
+        <w:right w:val="single" w:sz="8" w:space="0" w:color="4F81BD" w:themeColor="accent1"/>
+      </w:tblBorders>
+    </w:tblPr>
+    <w:tblStylePr w:type="firstRow">
+      <w:pPr>
+        <w:spacing w:before="0" w:after="0" w:line="240" w:lineRule="auto"/>
+      </w:pPr>
+      <w:rPr>
+        <w:b/>
+        <w:bCs/>
+        <w:color w:val="FFFFFF" w:themeColor="background1"/>
+      </w:rPr>
+      <w:tblPr/>
+      <w:tcPr>
+        <w:shd w:val="clear" w:color="auto" w:fill="4F81BD" w:themeFill="accent1"/>
+      </w:tcPr>
+    </w:tblStylePr>
+    <w:tblStylePr w:type="lastRow">
+      <w:pPr>
+        <w:spacing w:before="0" w:after="0" w:line="240" w:lineRule="auto"/>
+      </w:pPr>
+      <w:rPr>
+        <w:b/>
+        <w:bCs/>
+      </w:rPr>
+      <w:tblPr/>
+      <w:tcPr>
+        <w:tcBorders>
+          <w:top w:val="double" w:sz="6" w:space="0" w:color="4F81BD" w:themeColor="accent1"/>
+          <w:left w:val="single" w:sz="8" w:space="0" w:color="4F81BD" w:themeColor="accent1"/>
+          <w:bottom w:val="single" w:sz="8" w:space="0" w:color="4F81BD" w:themeColor="accent1"/>
+          <w:right w:val="single" w:sz="8" w:space="0" w:color="4F81BD" w:themeColor="accent1"/>
+        </w:tcBorders>
+      </w:tcPr>
+    </w:tblStylePr>
+    <w:tblStylePr w:type="firstCol">
+      <w:rPr>
+        <w:b/>
+        <w:bCs/>
+      </w:rPr>
+    </w:tblStylePr>
+    <w:tblStylePr w:type="lastCol">
+      <w:rPr>
+        <w:b/>
+        <w:bCs/>
+      </w:rPr>
+    </w:tblStylePr>
+    <w:tblStylePr w:type="band1Vert">
+      <w:tblPr/>
+      <w:tcPr>
+        <w:tcBorders>
+          <w:top w:val="single" w:sz="8" w:space="0" w:color="4F81BD" w:themeColor="accent1"/>
+          <w:left w:val="single" w:sz="8" w:space="0" w:color="4F81BD" w:themeColor="accent1"/>
+          <w:bottom w:val="single" w:sz="8" w:space="0" w:color="4F81BD" w:themeColor="accent1"/>
+          <w:right w:val="single" w:sz="8" w:space="0" w:color="4F81BD" w:themeColor="accent1"/>
+        </w:tcBorders>
+      </w:tcPr>
+    </w:tblStylePr>
+    <w:tblStylePr w:type="band1Horz">
+      <w:tblPr/>
+      <w:tcPr>
+        <w:tcBorders>
+          <w:top w:val="single" w:sz="8" w:space="0" w:color="4F81BD" w:themeColor="accent1"/>
+          <w:left w:val="single" w:sz="8" w:space="0" w:color="4F81BD" w:themeColor="accent1"/>
+          <w:bottom w:val="single" w:sz="8" w:space="0" w:color="4F81BD" w:themeColor="accent1"/>
+          <w:right w:val="single" w:sz="8" w:space="0" w:color="4F81BD" w:themeColor="accent1"/>
+        </w:tcBorders>
+      </w:tcPr>
+    </w:tblStylePr>
+  </w:style>
+  <w:style w:type="paragraph" w:styleId="Ballontekst">
+    <w:name w:val="Balloon Text"/>
+    <w:basedOn w:val="Standaard"/>
+    <w:link w:val="BallontekstChar"/>
+    <w:uiPriority w:val="99"/>
+    <w:semiHidden/>
+    <w:unhideWhenUsed/>
+    <w:rsid w:val="008C1274"/>
+    <w:pPr>
+      <w:spacing w:after="0" w:line="240" w:lineRule="auto"/>
+    </w:pPr>
+    <w:rPr>
+      <w:rFonts w:ascii="Tahoma" w:hAnsi="Tahoma" w:cs="Tahoma"/>
+      <w:sz w:val="16"/>
+      <w:szCs w:val="16"/>
+    </w:rPr>
+  </w:style>
+  <w:style w:type="character" w:customStyle="1" w:styleId="BallontekstChar">
+    <w:name w:val="Ballontekst Char"/>
+    <w:basedOn w:val="Standaardalinea-lettertype"/>
+    <w:link w:val="Ballontekst"/>
+    <w:uiPriority w:val="99"/>
+    <w:semiHidden/>
+    <w:rsid w:val="008C1274"/>
+    <w:rPr>
+      <w:rFonts w:ascii="Tahoma" w:eastAsiaTheme="minorEastAsia" w:hAnsi="Tahoma" w:cs="Tahoma"/>
+      <w:sz w:val="16"/>
+      <w:szCs w:val="16"/>
+    </w:rPr>
+  </w:style>
+  <w:style w:type="paragraph" w:styleId="Bijschrift">
+    <w:name w:val="caption"/>
+    <w:basedOn w:val="Standaard"/>
+    <w:next w:val="Standaard"/>
+    <w:uiPriority w:val="35"/>
+    <w:unhideWhenUsed/>
+    <w:qFormat/>
+    <w:rsid w:val="007110F4"/>
+    <w:pPr>
+      <w:spacing w:line="240" w:lineRule="auto"/>
+    </w:pPr>
+    <w:rPr>
+      <w:b/>
+      <w:bCs/>
+      <w:color w:val="4F81BD" w:themeColor="accent1"/>
+      <w:sz w:val="18"/>
+      <w:szCs w:val="18"/>
+    </w:rPr>
+  </w:style>
+</w:styles>
+</file>
+
+<file path=word/stylesWithEffects.xml><?xml version="1.0" encoding="utf-8"?>
+<w:styles xmlns:wpc="http://schemas.microsoft.com/office/word/2010/wordprocessingCanvas" xmlns:mc="http://schemas.openxmlformats.org/markup-compatibility/2006" xmlns:o="urn:schemas-microsoft-com:office:office" xmlns:r="http://schemas.openxmlformats.org/officeDocument/2006/relationships" xmlns:m="http://schemas.openxmlformats.org/officeDocument/2006/math" xmlns:v="urn:schemas-microsoft-com:vml" xmlns:wp14="http://schemas.microsoft.com/office/word/2010/wordprocessingDrawing" xmlns:wp="http://schemas.openxmlformats.org/drawingml/2006/wordprocessingDrawing" xmlns:w10="urn:schemas-microsoft-com:office:word" xmlns:w="http://schemas.openxmlformats.org/wordprocessingml/2006/main" xmlns:w14="http://schemas.microsoft.com/office/word/2010/wordml" xmlns:wpg="http://schemas.microsoft.com/office/word/2010/wordprocessingGroup" xmlns:wpi="http://schemas.microsoft.com/office/word/2010/wordprocessingInk" xmlns:wne="http://schemas.microsoft.com/office/word/2006/wordml" xmlns:wps="http://schemas.microsoft.com/office/word/2010/wordprocessingShape" mc:Ignorable="w14 wp14">
+  <w:docDefaults>
+    <w:rPrDefault>
+      <w:rPr>
+        <w:rFonts w:ascii="Calibri" w:eastAsiaTheme="minorHAnsi" w:hAnsi="Calibri" w:cs="Calibri"/>
+        <w:sz w:val="22"/>
+        <w:lang w:val="nl-NL" w:eastAsia="en-US" w:bidi="ar-SA"/>
+      </w:rPr>
+    </w:rPrDefault>
+    <w:pPrDefault>
+      <w:pPr>
+        <w:spacing w:after="200" w:line="276" w:lineRule="auto"/>
+      </w:pPr>
+    </w:pPrDefault>
+  </w:docDefaults>
+  <w:latentStyles w:defLockedState="0" w:defUIPriority="99" w:defSemiHidden="1" w:defUnhideWhenUsed="1" w:defQFormat="0" w:count="267">
+    <w:lsdException w:name="Normal" w:semiHidden="0" w:uiPriority="0" w:unhideWhenUsed="0" w:qFormat="1"/>
+    <w:lsdException w:name="heading 1" w:semiHidden="0" w:uiPriority="9" w:unhideWhenUsed="0" w:qFormat="1"/>
+    <w:lsdException w:name="heading 2" w:uiPriority="9" w:qFormat="1"/>
+    <w:lsdException w:name="heading 3" w:uiPriority="9" w:qFormat="1"/>
+    <w:lsdException w:name="heading 4" w:uiPriority="9" w:qFormat="1"/>
+    <w:lsdException w:name="heading 5" w:uiPriority="9" w:qFormat="1"/>
+    <w:lsdException w:name="heading 6" w:uiPriority="9" w:qFormat="1"/>
+    <w:lsdException w:name="heading 7" w:uiPriority="9" w:qFormat="1"/>
+    <w:lsdException w:name="heading 8" w:uiPriority="9" w:qFormat="1"/>
+    <w:lsdException w:name="heading 9" w:uiPriority="9" w:qFormat="1"/>
+    <w:lsdException w:name="toc 1" w:uiPriority="39"/>
+    <w:lsdException w:name="toc 2" w:uiPriority="39"/>
+    <w:lsdException w:name="toc 3" w:uiPriority="39"/>
+    <w:lsdException w:name="toc 4" w:uiPriority="39"/>
+    <w:lsdException w:name="toc 5" w:uiPriority="39"/>
+    <w:lsdException w:name="toc 6" w:uiPriority="39"/>
+    <w:lsdException w:name="toc 7" w:uiPriority="39"/>
+    <w:lsdException w:name="toc 8" w:uiPriority="39"/>
+    <w:lsdException w:name="toc 9" w:uiPriority="39"/>
+    <w:lsdException w:name="caption" w:uiPriority="35" w:qFormat="1"/>
+    <w:lsdException w:name="Title" w:semiHidden="0" w:uiPriority="10" w:unhideWhenUsed="0" w:qFormat="1"/>
+    <w:lsdException w:name="Default Paragraph Font" w:uiPriority="1"/>
+    <w:lsdException w:name="Subtitle" w:semiHidden="0" w:uiPriority="11" w:unhideWhenUsed="0" w:qFormat="1"/>
+    <w:lsdException w:name="Strong" w:semiHidden="0" w:uiPriority="22" w:unhideWhenUsed="0" w:qFormat="1"/>
+    <w:lsdException w:name="Emphasis" w:semiHidden="0" w:uiPriority="20" w:unhideWhenUsed="0" w:qFormat="1"/>
+    <w:lsdException w:name="Table Grid" w:semiHidden="0" w:uiPriority="59" w:unhideWhenUsed="0"/>
+    <w:lsdException w:name="Placeholder Text" w:unhideWhenUsed="0"/>
+    <w:lsdException w:name="No Spacing" w:semiHidden="0" w:uiPriority="1" w:unhideWhenUsed="0" w:qFormat="1"/>
+    <w:lsdException w:name="Light Shading" w:semiHidden="0" w:uiPriority="60" w:unhideWhenUsed="0"/>
+    <w:lsdException w:name="Light List" w:semiHidden="0" w:uiPriority="61" w:unhideWhenUsed="0"/>
+    <w:lsdException w:name="Light Grid" w:semiHidden="0" w:uiPriority="62" w:unhideWhenUsed="0"/>
+    <w:lsdException w:name="Medium Shading 1" w:semiHidden="0" w:uiPriority="63" w:unhideWhenUsed="0"/>
+    <w:lsdException w:name="Medium Shading 2" w:semiHidden="0" w:uiPriority="64" w:unhideWhenUsed="0"/>
+    <w:lsdException w:name="Medium List 1" w:semiHidden="0" w:uiPriority="65" w:unhideWhenUsed="0"/>
+    <w:lsdException w:name="Medium List 2" w:semiHidden="0" w:uiPriority="66" w:unhideWhenUsed="0"/>
+    <w:lsdException w:name="Medium Grid 1" w:semiHidden="0" w:uiPriority="67" w:unhideWhenUsed="0"/>
+    <w:lsdException w:name="Medium Grid 2" w:semiHidden="0" w:uiPriority="68" w:unhideWhenUsed="0"/>
+    <w:lsdException w:name="Medium Grid 3" w:semiHidden="0" w:uiPriority="69" w:unhideWhenUsed="0"/>
+    <w:lsdException w:name="Dark List" w:semiHidden="0" w:uiPriority="70" w:unhideWhenUsed="0"/>
+    <w:lsdException w:name="Colorful Shading" w:semiHidden="0" w:uiPriority="71" w:unhideWhenUsed="0"/>
+    <w:lsdException w:name="Colorful List" w:semiHidden="0" w:uiPriority="72" w:unhideWhenUsed="0"/>
+    <w:lsdException w:name="Colorful Grid" w:semiHidden="0" w:uiPriority="73" w:unhideWhenUsed="0"/>
+    <w:lsdException w:name="Light Shading Accent 1" w:semiHidden="0" w:uiPriority="60" w:unhideWhenUsed="0"/>
+    <w:lsdException w:name="Light List Accent 1" w:semiHidden="0" w:uiPriority="61" w:unhideWhenUsed="0"/>
+    <w:lsdException w:name="Light Grid Accent 1" w:semiHidden="0" w:uiPriority="62" w:unhideWhenUsed="0"/>
+    <w:lsdException w:name="Medium Shading 1 Accent 1" w:semiHidden="0" w:uiPriority="63" w:unhideWhenUsed="0"/>
+    <w:lsdException w:name="Medium Shading 2 Accent 1" w:semiHidden="0" w:uiPriority="64" w:unhideWhenUsed="0"/>
+    <w:lsdException w:name="Medium List 1 Accent 1" w:semiHidden="0" w:uiPriority="65" w:unhideWhenUsed="0"/>
+    <w:lsdException w:name="Revision" w:unhideWhenUsed="0"/>
+    <w:lsdException w:name="List Paragraph" w:semiHidden="0" w:uiPriority="34" w:unhideWhenUsed="0" w:qFormat="1"/>
+    <w:lsdException w:name="Quote" w:semiHidden="0" w:uiPriority="29" w:unhideWhenUsed="0" w:qFormat="1"/>
+    <w:lsdException w:name="Intense Quote" w:semiHidden="0" w:uiPriority="30" w:unhideWhenUsed="0" w:qFormat="1"/>
+    <w:lsdException w:name="Medium List 2 Accent 1" w:semiHidden="0" w:uiPriority="66" w:unhideWhenUsed="0"/>
+    <w:lsdException w:name="Medium Grid 1 Accent 1" w:semiHidden="0" w:uiPriority="67" w:unhideWhenUsed="0"/>
+    <w:lsdException w:name="Medium Grid 2 Accent 1" w:semiHidden="0" w:uiPriority="68" w:unhideWhenUsed="0"/>
+    <w:lsdException w:name="Medium Grid 3 Accent 1" w:semiHidden="0" w:uiPriority="69" w:unhideWhenUsed="0"/>
+    <w:lsdException w:name="Dark List Accent 1" w:semiHidden="0" w:uiPriority="70" w:unhideWhenUsed="0"/>
+    <w:lsdException w:name="Colorful Shading Accent 1" w:semiHidden="0" w:uiPriority="71" w:unhideWhenUsed="0"/>
+    <w:lsdException w:name="Colorful List Accent 1" w:semiHidden="0" w:uiPriority="72" w:unhideWhenUsed="0"/>
+    <w:lsdException w:name="Colorful Grid Accent 1" w:semiHidden="0" w:uiPriority="73" w:unhideWhenUsed="0"/>
+    <w:lsdException w:name="Light Shading Accent 2" w:semiHidden="0" w:uiPriority="60" w:unhideWhenUsed="0"/>
+    <w:lsdException w:name="Light List Accent 2" w:semiHidden="0" w:uiPriority="61" w:unhideWhenUsed="0"/>
+    <w:lsdException w:name="Light Grid Accent 2" w:semiHidden="0" w:uiPriority="62" w:unhideWhenUsed="0"/>
+    <w:lsdException w:name="Medium Shading 1 Accent 2" w:semiHidden="0" w:uiPriority="63" w:unhideWhenUsed="0"/>
+    <w:lsdException w:name="Medium Shading 2 Accent 2" w:semiHidden="0" w:uiPriority="64" w:unhideWhenUsed="0"/>
+    <w:lsdException w:name="Medium List 1 Accent 2" w:semiHidden="0" w:uiPriority="65" w:unhideWhenUsed="0"/>
+    <w:lsdException w:name="Medium List 2 Accent 2" w:semiHidden="0" w:uiPriority="66" w:unhideWhenUsed="0"/>
+    <w:lsdException w:name="Medium Grid 1 Accent 2" w:semiHidden="0" w:uiPriority="67" w:unhideWhenUsed="0"/>
+    <w:lsdException w:name="Medium Grid 2 Accent 2" w:semiHidden="0" w:uiPriority="68" w:unhideWhenUsed="0"/>
+    <w:lsdException w:name="Medium Grid 3 Accent 2" w:semiHidden="0" w:uiPriority="69" w:unhideWhenUsed="0"/>
+    <w:lsdException w:name="Dark List Accent 2" w:semiHidden="0" w:uiPriority="70" w:unhideWhenUsed="0"/>
+    <w:lsdException w:name="Colorful Shading Accent 2" w:semiHidden="0" w:uiPriority="71" w:unhideWhenUsed="0"/>
+    <w:lsdException w:name="Colorful List Accent 2" w:semiHidden="0" w:uiPriority="72" w:unhideWhenUsed="0"/>
+    <w:lsdException w:name="Colorful Grid Accent 2" w:semiHidden="0" w:uiPriority="73" w:unhideWhenUsed="0"/>
+    <w:lsdException w:name="Light Shading Accent 3" w:semiHidden="0" w:uiPriority="60" w:unhideWhenUsed="0"/>
+    <w:lsdException w:name="Light List Accent 3" w:semiHidden="0" w:uiPriority="61" w:unhideWhenUsed="0"/>
+    <w:lsdException w:name="Light Grid Accent 3" w:semiHidden="0" w:uiPriority="62" w:unhideWhenUsed="0"/>
+    <w:lsdException w:name="Medium Shading 1 Accent 3" w:semiHidden="0" w:uiPriority="63" w:unhideWhenUsed="0"/>
+    <w:lsdException w:name="Medium Shading 2 Accent 3" w:semiHidden="0" w:uiPriority="64" w:unhideWhenUsed="0"/>
+    <w:lsdException w:name="Medium List 1 Accent 3" w:semiHidden="0" w:uiPriority="65" w:unhideWhenUsed="0"/>
+    <w:lsdException w:name="Medium List 2 Accent 3" w:semiHidden="0" w:uiPriority="66" w:unhideWhenUsed="0"/>
+    <w:lsdException w:name="Medium Grid 1 Accent 3" w:semiHidden="0" w:uiPriority="67" w:unhideWhenUsed="0"/>
+    <w:lsdException w:name="Medium Grid 2 Accent 3" w:semiHidden="0" w:uiPriority="68" w:unhideWhenUsed="0"/>
+    <w:lsdException w:name="Medium Grid 3 Accent 3" w:semiHidden="0" w:uiPriority="69" w:unhideWhenUsed="0"/>
+    <w:lsdException w:name="Dark List Accent 3" w:semiHidden="0" w:uiPriority="70" w:unhideWhenUsed="0"/>
+    <w:lsdException w:name="Colorful Shading Accent 3" w:semiHidden="0" w:uiPriority="71" w:unhideWhenUsed="0"/>
+    <w:lsdException w:name="Colorful List Accent 3" w:semiHidden="0" w:uiPriority="72" w:unhideWhenUsed="0"/>
+    <w:lsdException w:name="Colorful Grid Accent 3" w:semiHidden="0" w:uiPriority="73" w:unhideWhenUsed="0"/>
+    <w:lsdException w:name="Light Shading Accent 4" w:semiHidden="0" w:uiPriority="60" w:unhideWhenUsed="0"/>
+    <w:lsdException w:name="Light List Accent 4" w:semiHidden="0" w:uiPriority="61" w:unhideWhenUsed="0"/>
+    <w:lsdException w:name="Light Grid Accent 4" w:semiHidden="0" w:uiPriority="62" w:unhideWhenUsed="0"/>
+    <w:lsdException w:name="Medium Shading 1 Accent 4" w:semiHidden="0" w:uiPriority="63" w:unhideWhenUsed="0"/>
+    <w:lsdException w:name="Medium Shading 2 Accent 4" w:semiHidden="0" w:uiPriority="64" w:unhideWhenUsed="0"/>
+    <w:lsdException w:name="Medium List 1 Accent 4" w:semiHidden="0" w:uiPriority="65" w:unhideWhenUsed="0"/>
+    <w:lsdException w:name="Medium List 2 Accent 4" w:semiHidden="0" w:uiPriority="66" w:unhideWhenUsed="0"/>
+    <w:lsdException w:name="Medium Grid 1 Accent 4" w:semiHidden="0" w:uiPriority="67" w:unhideWhenUsed="0"/>
+    <w:lsdException w:name="Medium Grid 2 Accent 4" w:semiHidden="0" w:uiPriority="68" w:unhideWhenUsed="0"/>
+    <w:lsdException w:name="Medium Grid 3 Accent 4" w:semiHidden="0" w:uiPriority="69" w:unhideWhenUsed="0"/>
+    <w:lsdException w:name="Dark List Accent 4" w:semiHidden="0" w:uiPriority="70" w:unhideWhenUsed="0"/>
+    <w:lsdException w:name="Colorful Shading Accent 4" w:semiHidden="0" w:uiPriority="71" w:unhideWhenUsed="0"/>
+    <w:lsdException w:name="Colorful List Accent 4" w:semiHidden="0" w:uiPriority="72" w:unhideWhenUsed="0"/>
+    <w:lsdException w:name="Colorful Grid Accent 4" w:semiHidden="0" w:uiPriority="73" w:unhideWhenUsed="0"/>
+    <w:lsdException w:name="Light Shading Accent 5" w:semiHidden="0" w:uiPriority="60" w:unhideWhenUsed="0"/>
+    <w:lsdException w:name="Light List Accent 5" w:semiHidden="0" w:uiPriority="61" w:unhideWhenUsed="0"/>
+    <w:lsdException w:name="Light Grid Accent 5" w:semiHidden="0" w:uiPriority="62" w:unhideWhenUsed="0"/>
+    <w:lsdException w:name="Medium Shading 1 Accent 5" w:semiHidden="0" w:uiPriority="63" w:unhideWhenUsed="0"/>
+    <w:lsdException w:name="Medium Shading 2 Accent 5" w:semiHidden="0" w:uiPriority="64" w:unhideWhenUsed="0"/>
+    <w:lsdException w:name="Medium List 1 Accent 5" w:semiHidden="0" w:uiPriority="65" w:unhideWhenUsed="0"/>
+    <w:lsdException w:name="Medium List 2 Accent 5" w:semiHidden="0" w:uiPriority="66" w:unhideWhenUsed="0"/>
+    <w:lsdException w:name="Medium Grid 1 Accent 5" w:semiHidden="0" w:uiPriority="67" w:unhideWhenUsed="0"/>
+    <w:lsdException w:name="Medium Grid 2 Accent 5" w:semiHidden="0" w:uiPriority="68" w:unhideWhenUsed="0"/>
+    <w:lsdException w:name="Medium Grid 3 Accent 5" w:semiHidden="0" w:uiPriority="69" w:unhideWhenUsed="0"/>
+    <w:lsdException w:name="Dark List Accent 5" w:semiHidden="0" w:uiPriority="70" w:unhideWhenUsed="0"/>
+    <w:lsdException w:name="Colorful Shading Accent 5" w:semiHidden="0" w:uiPriority="71" w:unhideWhenUsed="0"/>
+    <w:lsdException w:name="Colorful List Accent 5" w:semiHidden="0" w:uiPriority="72" w:unhideWhenUsed="0"/>
+    <w:lsdException w:name="Colorful Grid Accent 5" w:semiHidden="0" w:uiPriority="73" w:unhideWhenUsed="0"/>
+    <w:lsdException w:name="Light Shading Accent 6" w:semiHidden="0" w:uiPriority="60" w:unhideWhenUsed="0"/>
+    <w:lsdException w:name="Light List Accent 6" w:semiHidden="0" w:uiPriority="61" w:unhideWhenUsed="0"/>
+    <w:lsdException w:name="Light Grid Accent 6" w:semiHidden="0" w:uiPriority="62" w:unhideWhenUsed="0"/>
+    <w:lsdException w:name="Medium Shading 1 Accent 6" w:semiHidden="0" w:uiPriority="63" w:unhideWhenUsed="0"/>
+    <w:lsdException w:name="Medium Shading 2 Accent 6" w:semiHidden="0" w:uiPriority="64" w:unhideWhenUsed="0"/>
+    <w:lsdException w:name="Medium List 1 Accent 6" w:semiHidden="0" w:uiPriority="65" w:unhideWhenUsed="0"/>
+    <w:lsdException w:name="Medium List 2 Accent 6" w:semiHidden="0" w:uiPriority="66" w:unhideWhenUsed="0"/>
+    <w:lsdException w:name="Medium Grid 1 Accent 6" w:semiHidden="0" w:uiPriority="67" w:unhideWhenUsed="0"/>
+    <w:lsdException w:name="Medium Grid 2 Accent 6" w:semiHidden="0" w:uiPriority="68" w:unhideWhenUsed="0"/>
+    <w:lsdException w:name="Medium Grid 3 Accent 6" w:semiHidden="0" w:uiPriority="69" w:unhideWhenUsed="0"/>
+    <w:lsdException w:name="Dark List Accent 6" w:semiHidden="0" w:uiPriority="70" w:unhideWhenUsed="0"/>
+    <w:lsdException w:name="Colorful Shading Accent 6" w:semiHidden="0" w:uiPriority="71" w:unhideWhenUsed="0"/>
+    <w:lsdException w:name="Colorful List Accent 6" w:semiHidden="0" w:uiPriority="72" w:unhideWhenUsed="0"/>
+    <w:lsdException w:name="Colorful Grid Accent 6" w:semiHidden="0" w:uiPriority="73" w:unhideWhenUsed="0"/>
+    <w:lsdException w:name="Subtle Emphasis" w:semiHidden="0" w:uiPriority="19" w:unhideWhenUsed="0" w:qFormat="1"/>
+    <w:lsdException w:name="Intense Emphasis" w:semiHidden="0" w:uiPriority="21" w:unhideWhenUsed="0" w:qFormat="1"/>
+    <w:lsdException w:name="Subtle Reference" w:semiHidden="0" w:uiPriority="31" w:unhideWhenUsed="0" w:qFormat="1"/>
+    <w:lsdException w:name="Intense Reference" w:semiHidden="0" w:uiPriority="32" w:unhideWhenUsed="0" w:qFormat="1"/>
+    <w:lsdException w:name="Book Title" w:semiHidden="0" w:uiPriority="33" w:unhideWhenUsed="0" w:qFormat="1"/>
+    <w:lsdException w:name="Bibliography" w:uiPriority="37"/>
+    <w:lsdException w:name="TOC Heading" w:uiPriority="39" w:qFormat="1"/>
   </w:latentStyles>
   <w:style w:type="paragraph" w:default="1" w:styleId="Standaard">
     <w:name w:val="Normal"/>

</xml_diff>

<commit_message>
Begonnen met deelvraag 2: Support Vector Machines
</commit_message>
<xml_diff>
--- a/Steven.docx
+++ b/Steven.docx
@@ -3,9 +3,1436 @@
 <w:document xmlns:wpc="http://schemas.microsoft.com/office/word/2010/wordprocessingCanvas" xmlns:mc="http://schemas.openxmlformats.org/markup-compatibility/2006" xmlns:o="urn:schemas-microsoft-com:office:office" xmlns:r="http://schemas.openxmlformats.org/officeDocument/2006/relationships" xmlns:m="http://schemas.openxmlformats.org/officeDocument/2006/math" xmlns:v="urn:schemas-microsoft-com:vml" xmlns:wp14="http://schemas.microsoft.com/office/word/2010/wordprocessingDrawing" xmlns:wp="http://schemas.openxmlformats.org/drawingml/2006/wordprocessingDrawing" xmlns:w10="urn:schemas-microsoft-com:office:word" xmlns:w="http://schemas.openxmlformats.org/wordprocessingml/2006/main" xmlns:w14="http://schemas.microsoft.com/office/word/2010/wordml" xmlns:wpg="http://schemas.microsoft.com/office/word/2010/wordprocessingGroup" xmlns:wpi="http://schemas.microsoft.com/office/word/2010/wordprocessingInk" xmlns:wne="http://schemas.microsoft.com/office/word/2006/wordml" xmlns:wps="http://schemas.microsoft.com/office/word/2010/wordprocessingShape" mc:Ignorable="w14 wp14">
   <w:body>
     <w:p>
+      <w:pPr>
+        <w:pStyle w:val="Kop1"/>
+      </w:pPr>
+      <w:r>
+        <w:t>Deelvraag Inleiding</w:t>
+      </w:r>
+    </w:p>
+    <w:p>
+      <w:r>
+        <w:t xml:space="preserve">In de vorige deelvraag hebben we behandeld wat een zelflerend systeem is. We hebben het gehad over het verschil tussen reguliere algoritmes en zelflerende algoritmes. In deze deelvraag gaan wij dieper in op de verschillende soorten zelflerende algoritmes en wat er allemaal komt kijken bij het maken van een zelflerend systeem. </w:t>
+      </w:r>
+      <w:r>
+        <w:t xml:space="preserve">We zullen in deze deelvraag naar </w:t>
+      </w:r>
+      <w:r>
+        <w:rPr>
+          <w:b/>
+        </w:rPr>
+        <w:t>drie</w:t>
+      </w:r>
+      <w:r>
+        <w:t xml:space="preserve"> v</w:t>
+      </w:r>
+      <w:r>
+        <w:t xml:space="preserve">erschillende algoritmes kijken: </w:t>
+      </w:r>
+      <w:r>
+        <w:rPr>
+          <w:i/>
+          <w:lang w:val="en-GB"/>
+        </w:rPr>
+        <w:t>K Nearest Neighbours</w:t>
+      </w:r>
+      <w:r>
+        <w:rPr>
+          <w:lang w:val="en-GB"/>
+        </w:rPr>
+        <w:t xml:space="preserve">, </w:t>
+      </w:r>
+      <w:r>
+        <w:rPr>
+          <w:i/>
+          <w:lang w:val="en-GB"/>
+        </w:rPr>
+        <w:t>Support vector machines</w:t>
+      </w:r>
+      <w:r>
+        <w:rPr>
+          <w:lang w:val="en-GB"/>
+        </w:rPr>
+        <w:t xml:space="preserve"> </w:t>
+      </w:r>
+      <w:proofErr w:type="spellStart"/>
+      <w:r>
+        <w:rPr>
+          <w:lang w:val="en-GB"/>
+        </w:rPr>
+        <w:t>en</w:t>
+      </w:r>
+      <w:proofErr w:type="spellEnd"/>
+      <w:r>
+        <w:rPr>
+          <w:lang w:val="en-GB"/>
+        </w:rPr>
+        <w:t xml:space="preserve"> </w:t>
+      </w:r>
+      <w:r>
+        <w:rPr>
+          <w:i/>
+          <w:lang w:val="en-GB"/>
+        </w:rPr>
+        <w:t>Artificial Neural Networks</w:t>
+      </w:r>
+      <w:r>
+        <w:rPr>
+          <w:lang w:val="en-GB"/>
+        </w:rPr>
+        <w:t>. [1]</w:t>
+      </w:r>
+    </w:p>
+    <w:p>
+      <w:pPr>
+        <w:pStyle w:val="Kop1"/>
+      </w:pPr>
+      <w:r>
+        <w:t xml:space="preserve">K </w:t>
+      </w:r>
+      <w:proofErr w:type="spellStart"/>
+      <w:r>
+        <w:t>Nearest</w:t>
+      </w:r>
+      <w:proofErr w:type="spellEnd"/>
+      <w:r>
+        <w:t xml:space="preserve"> </w:t>
+      </w:r>
+      <w:proofErr w:type="spellStart"/>
+      <w:r>
+        <w:t>Neighbours</w:t>
+      </w:r>
+      <w:proofErr w:type="spellEnd"/>
+    </w:p>
+    <w:p/>
+    <w:p>
+      <w:pPr>
+        <w:rPr>
+          <w:rFonts w:asciiTheme="majorHAnsi" w:eastAsiaTheme="majorEastAsia" w:hAnsiTheme="majorHAnsi" w:cstheme="majorBidi"/>
+          <w:b/>
+          <w:bCs/>
+          <w:color w:val="365F91" w:themeColor="accent1" w:themeShade="BF"/>
+          <w:sz w:val="28"/>
+          <w:szCs w:val="28"/>
+        </w:rPr>
+      </w:pPr>
+      <w:r>
+        <w:br w:type="page"/>
+      </w:r>
+    </w:p>
+    <w:p>
+      <w:pPr>
+        <w:pStyle w:val="Kop1"/>
+      </w:pPr>
+      <w:r>
+        <w:lastRenderedPageBreak/>
+        <w:t>Support vector machine</w:t>
+      </w:r>
+    </w:p>
+    <w:p>
+      <w:r>
+        <w:t xml:space="preserve">Een support vector machine (SVP) is een machine </w:t>
+      </w:r>
+      <w:proofErr w:type="spellStart"/>
+      <w:r>
+        <w:t>learning</w:t>
+      </w:r>
+      <w:proofErr w:type="spellEnd"/>
+      <w:r>
+        <w:t xml:space="preserve"> algoritme </w:t>
+      </w:r>
+      <w:r>
+        <w:t xml:space="preserve">ontwikkeld door </w:t>
+      </w:r>
+      <w:proofErr w:type="spellStart"/>
+      <w:r>
+        <w:t>vladimir</w:t>
+      </w:r>
+      <w:proofErr w:type="spellEnd"/>
+      <w:r>
+        <w:t xml:space="preserve"> </w:t>
+      </w:r>
+      <w:proofErr w:type="spellStart"/>
+      <w:r>
+        <w:t>vapnik</w:t>
+      </w:r>
+      <w:proofErr w:type="spellEnd"/>
+      <w:r>
+        <w:t xml:space="preserve">. </w:t>
+      </w:r>
+      <w:r>
+        <w:t xml:space="preserve">Het algoritme kan gebruikt worden voor het classificeren </w:t>
+      </w:r>
+      <w:r>
+        <w:t xml:space="preserve">van data. Het algoritme heeft training data nodig en is dus een vorm van </w:t>
+      </w:r>
+      <w:proofErr w:type="spellStart"/>
+      <w:r>
+        <w:t>supervised</w:t>
+      </w:r>
+      <w:proofErr w:type="spellEnd"/>
+      <w:r>
+        <w:t xml:space="preserve"> </w:t>
+      </w:r>
+      <w:proofErr w:type="spellStart"/>
+      <w:r>
+        <w:t>learning</w:t>
+      </w:r>
+      <w:proofErr w:type="spellEnd"/>
+      <w:r>
+        <w:t>. [</w:t>
+      </w:r>
+      <w:r>
+        <w:t>2]</w:t>
+      </w:r>
+    </w:p>
+    <w:p>
+      <w:r>
+        <w:rPr>
+          <w:noProof/>
+          <w:lang w:eastAsia="nl-NL"/>
+        </w:rPr>
+        <mc:AlternateContent>
+          <mc:Choice Requires="wps">
+            <w:drawing>
+              <wp:anchor distT="0" distB="0" distL="114300" distR="114300" simplePos="0" relativeHeight="251660288" behindDoc="0" locked="0" layoutInCell="1" allowOverlap="1" wp14:anchorId="376837AF" wp14:editId="342CF5FD">
+                <wp:simplePos x="0" y="0"/>
+                <wp:positionH relativeFrom="column">
+                  <wp:posOffset>548005</wp:posOffset>
+                </wp:positionH>
+                <wp:positionV relativeFrom="paragraph">
+                  <wp:posOffset>2308860</wp:posOffset>
+                </wp:positionV>
+                <wp:extent cx="4462145" cy="635"/>
+                <wp:effectExtent l="0" t="0" r="0" b="0"/>
+                <wp:wrapNone/>
+                <wp:docPr id="2" name="Tekstvak 2"/>
+                <wp:cNvGraphicFramePr/>
+                <a:graphic xmlns:a="http://schemas.openxmlformats.org/drawingml/2006/main">
+                  <a:graphicData uri="http://schemas.microsoft.com/office/word/2010/wordprocessingShape">
+                    <wps:wsp>
+                      <wps:cNvSpPr txBox="1"/>
+                      <wps:spPr>
+                        <a:xfrm>
+                          <a:off x="0" y="0"/>
+                          <a:ext cx="4462145" cy="635"/>
+                        </a:xfrm>
+                        <a:prstGeom prst="rect">
+                          <a:avLst/>
+                        </a:prstGeom>
+                        <a:solidFill>
+                          <a:prstClr val="white"/>
+                        </a:solidFill>
+                        <a:ln>
+                          <a:noFill/>
+                        </a:ln>
+                        <a:effectLst/>
+                      </wps:spPr>
+                      <wps:txbx>
+                        <w:txbxContent>
+                          <w:p>
+                            <w:pPr>
+                              <w:pStyle w:val="Bijschrift"/>
+                            </w:pPr>
+                            <w:r>
+                              <w:t xml:space="preserve">Figuur </w:t>
+                            </w:r>
+                            <w:r>
+                              <w:fldChar w:fldCharType="begin"/>
+                            </w:r>
+                            <w:r>
+                              <w:instrText xml:space="preserve"> SEQ Figuur \* ARABIC </w:instrText>
+                            </w:r>
+                            <w:r>
+                              <w:fldChar w:fldCharType="separate"/>
+                            </w:r>
+                            <w:r>
+                              <w:rPr>
+                                <w:noProof/>
+                              </w:rPr>
+                              <w:t>1</w:t>
+                            </w:r>
+                            <w:r>
+                              <w:fldChar w:fldCharType="end"/>
+                            </w:r>
+                            <w:r>
+                              <w:tab/>
+                              <w:t>Support vector machine</w:t>
+                            </w:r>
+                          </w:p>
+                        </w:txbxContent>
+                      </wps:txbx>
+                      <wps:bodyPr rot="0" spcFirstLastPara="0" vertOverflow="overflow" horzOverflow="overflow" vert="horz" wrap="square" lIns="0" tIns="0" rIns="0" bIns="0" numCol="1" spcCol="0" rtlCol="0" fromWordArt="0" anchor="t" anchorCtr="0" forceAA="0" compatLnSpc="1">
+                        <a:prstTxWarp prst="textNoShape">
+                          <a:avLst/>
+                        </a:prstTxWarp>
+                        <a:spAutoFit/>
+                      </wps:bodyPr>
+                    </wps:wsp>
+                  </a:graphicData>
+                </a:graphic>
+              </wp:anchor>
+            </w:drawing>
+          </mc:Choice>
+          <mc:Fallback>
+            <w:pict>
+              <v:shapetype id="_x0000_t202" coordsize="21600,21600" o:spt="202" path="m,l,21600r21600,l21600,xe">
+                <v:stroke joinstyle="miter"/>
+                <v:path gradientshapeok="t" o:connecttype="rect"/>
+              </v:shapetype>
+              <v:shape id="Tekstvak 2" o:spid="_x0000_s1026" type="#_x0000_t202" style="position:absolute;margin-left:43.15pt;margin-top:181.8pt;width:351.35pt;height:.05pt;z-index:251660288;visibility:visible;mso-wrap-style:square;mso-wrap-distance-left:9pt;mso-wrap-distance-top:0;mso-wrap-distance-right:9pt;mso-wrap-distance-bottom:0;mso-position-horizontal:absolute;mso-position-horizontal-relative:text;mso-position-vertical:absolute;mso-position-vertical-relative:text;v-text-anchor:top" o:gfxdata="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" stroked="f">
+                <v:textbox style="mso-fit-shape-to-text:t" inset="0,0,0,0">
+                  <w:txbxContent>
+                    <w:p>
+                      <w:pPr>
+                        <w:pStyle w:val="Bijschrift"/>
+                      </w:pPr>
+                      <w:r>
+                        <w:t xml:space="preserve">Figuur </w:t>
+                      </w:r>
+                      <w:r>
+                        <w:fldChar w:fldCharType="begin"/>
+                      </w:r>
+                      <w:r>
+                        <w:instrText xml:space="preserve"> SEQ Figuur \* ARABIC </w:instrText>
+                      </w:r>
+                      <w:r>
+                        <w:fldChar w:fldCharType="separate"/>
+                      </w:r>
+                      <w:r>
+                        <w:rPr>
+                          <w:noProof/>
+                        </w:rPr>
+                        <w:t>1</w:t>
+                      </w:r>
+                      <w:r>
+                        <w:fldChar w:fldCharType="end"/>
+                      </w:r>
+                      <w:r>
+                        <w:tab/>
+                        <w:t>Support vector machine</w:t>
+                      </w:r>
+                    </w:p>
+                  </w:txbxContent>
+                </v:textbox>
+              </v:shape>
+            </w:pict>
+          </mc:Fallback>
+        </mc:AlternateContent>
+      </w:r>
+      <w:r>
+        <w:rPr>
+          <w:noProof/>
+          <w:lang w:eastAsia="nl-NL"/>
+        </w:rPr>
+        <w:drawing>
+          <wp:anchor distT="0" distB="0" distL="114300" distR="114300" simplePos="0" relativeHeight="251658240" behindDoc="0" locked="0" layoutInCell="1" allowOverlap="1" wp14:anchorId="2F81B413" wp14:editId="1DE61A31">
+            <wp:simplePos x="0" y="0"/>
+            <wp:positionH relativeFrom="column">
+              <wp:posOffset>548005</wp:posOffset>
+            </wp:positionH>
+            <wp:positionV relativeFrom="paragraph">
+              <wp:posOffset>20955</wp:posOffset>
+            </wp:positionV>
+            <wp:extent cx="4462145" cy="2230755"/>
+            <wp:effectExtent l="0" t="0" r="0" b="0"/>
+            <wp:wrapTopAndBottom/>
+            <wp:docPr id="1" name="Afbeelding 1"/>
+            <wp:cNvGraphicFramePr>
+              <a:graphicFrameLocks xmlns:a="http://schemas.openxmlformats.org/drawingml/2006/main" noChangeAspect="1"/>
+            </wp:cNvGraphicFramePr>
+            <a:graphic xmlns:a="http://schemas.openxmlformats.org/drawingml/2006/main">
+              <a:graphicData uri="http://schemas.openxmlformats.org/drawingml/2006/picture">
+                <pic:pic xmlns:pic="http://schemas.openxmlformats.org/drawingml/2006/picture">
+                  <pic:nvPicPr>
+                    <pic:cNvPr id="0" name=""/>
+                    <pic:cNvPicPr/>
+                  </pic:nvPicPr>
+                  <pic:blipFill>
+                    <a:blip r:embed="rId7">
+                      <a:extLst>
+                        <a:ext uri="{28A0092B-C50C-407E-A947-70E740481C1C}">
+                          <a14:useLocalDpi xmlns:a14="http://schemas.microsoft.com/office/drawing/2010/main" val="0"/>
+                        </a:ext>
+                      </a:extLst>
+                    </a:blip>
+                    <a:stretch>
+                      <a:fillRect/>
+                    </a:stretch>
+                  </pic:blipFill>
+                  <pic:spPr>
+                    <a:xfrm>
+                      <a:off x="0" y="0"/>
+                      <a:ext cx="4462145" cy="2230755"/>
+                    </a:xfrm>
+                    <a:prstGeom prst="rect">
+                      <a:avLst/>
+                    </a:prstGeom>
+                  </pic:spPr>
+                </pic:pic>
+              </a:graphicData>
+            </a:graphic>
+            <wp14:sizeRelH relativeFrom="page">
+              <wp14:pctWidth>0</wp14:pctWidth>
+            </wp14:sizeRelH>
+            <wp14:sizeRelV relativeFrom="page">
+              <wp14:pctHeight>0</wp14:pctHeight>
+            </wp14:sizeRelV>
+          </wp:anchor>
+        </w:drawing>
+      </w:r>
+    </w:p>
+    <w:p>
+      <w:r>
+        <w:t xml:space="preserve">Een support vector machine werkt als volgt: Het trekt een lijn, een </w:t>
+      </w:r>
+      <w:r>
+        <w:rPr>
+          <w:b/>
+        </w:rPr>
+        <w:t>vector</w:t>
+      </w:r>
+      <w:r>
+        <w:t xml:space="preserve">, tussen de twee groepen. </w:t>
+      </w:r>
+      <w:r>
+        <w:t xml:space="preserve">Deze vector is zo dat </w:t>
+      </w:r>
+      <w:r>
+        <w:rPr>
+          <w:i/>
+        </w:rPr>
+        <w:t xml:space="preserve">de afstand tussen de </w:t>
+      </w:r>
+      <w:r>
+        <w:rPr>
+          <w:i/>
+        </w:rPr>
+        <w:t>vector</w:t>
+      </w:r>
+      <w:r>
+        <w:rPr>
+          <w:i/>
+        </w:rPr>
+        <w:t xml:space="preserve"> </w:t>
+      </w:r>
+      <w:r>
+        <w:rPr>
+          <w:i/>
+        </w:rPr>
+        <w:t xml:space="preserve">en het dichtstbijzijnde datapunten zo groot mogelijk is </w:t>
+      </w:r>
+      <w:r>
+        <w:t>[</w:t>
+      </w:r>
+      <w:r>
+        <w:t>3]</w:t>
+      </w:r>
+      <w:r>
+        <w:rPr>
+          <w:i/>
+        </w:rPr>
+        <w:t xml:space="preserve"> </w:t>
+      </w:r>
+      <w:r>
+        <w:t xml:space="preserve">Deze dichtstbijzijnde datapunten worden de </w:t>
+      </w:r>
+      <w:r>
+        <w:rPr>
+          <w:b/>
+        </w:rPr>
+        <w:t>support vectoren</w:t>
+      </w:r>
+      <w:r>
+        <w:t xml:space="preserve"> genoemd </w:t>
+      </w:r>
+      <w:r>
+        <w:t xml:space="preserve">In figuur *** is twee keer dezelfde dataset weergegeven. </w:t>
+      </w:r>
+      <w:r>
+        <w:t>In de linker afbeelding is te zien dat de vector de twee groepen scheidt</w:t>
+      </w:r>
+      <w:r>
+        <w:t xml:space="preserve"> maar de afstand tussen het dichtstbijzijnde datapunt</w:t>
+      </w:r>
+      <w:r>
+        <w:t xml:space="preserve"> kleiner is dan bij de rechter afbeelding</w:t>
+      </w:r>
+      <w:r>
+        <w:t>, deze afstand wordt de marge genoemd</w:t>
+      </w:r>
+      <w:r>
+        <w:t xml:space="preserve">. </w:t>
+      </w:r>
+      <w:r>
+        <w:t xml:space="preserve">De in de rechter afbeelding is de marge het grootst, dus dit is de betere vector. </w:t>
+      </w:r>
+      <w:r>
+        <w:t xml:space="preserve">Het gebied tussen de twee support vectoren wordt het </w:t>
+      </w:r>
+      <w:proofErr w:type="spellStart"/>
+      <w:r>
+        <w:rPr>
+          <w:b/>
+        </w:rPr>
+        <w:t>hyperplane</w:t>
+      </w:r>
+      <w:proofErr w:type="spellEnd"/>
+      <w:r>
+        <w:t xml:space="preserve"> genoemd.</w:t>
+      </w:r>
+    </w:p>
+    <w:p>
+      <w:pPr>
+        <w:pStyle w:val="Kop2"/>
+      </w:pPr>
+      <w:r>
+        <w:t>Het algoritme</w:t>
+      </w:r>
+    </w:p>
+    <w:p>
+      <w:r>
+        <w:t xml:space="preserve">Het doel van het algoritme is van een nieuw datapunt bepalen of het tot groep A (de rode vierkantjes) of groep B (de blauwe cirkels) behoort. </w:t>
+      </w:r>
+      <w:r>
+        <w:t xml:space="preserve">Als een nieuw datapunt behoort tot groep A dan willen we dat de output van het algoritme negatief is en als het nieuwe datapunt behoort tot groep B willen we dat de output positief is. Hoe positiever of negatiever de output is hoe </w:t>
+      </w:r>
+      <w:r>
+        <w:t xml:space="preserve">zekerder </w:t>
+      </w:r>
+      <w:r>
+        <w:t xml:space="preserve">het is dat dit punt daadwerkelijk tot die groep behoort. Als de output 0 is, dan bevindt het punt zich precies tussen de twee groepen, het ligt dan op de stippellijn van figuur ****. Verder is het zo dat de output tussen -1 en 1 ligt als het binnen de twee support vectoren ligt. In dit gebied is het niet helemaal zeker tot welke groep het punt behoort. </w:t>
+      </w:r>
+    </w:p>
+    <w:p>
+      <w:r>
+        <w:t>We kunnen de drie vectoren</w:t>
+      </w:r>
+      <w:r>
+        <w:t xml:space="preserve"> als volgt definiëren:</w:t>
+      </w:r>
+      <m:oMath>
+        <m:r>
+          <w:rPr>
+            <w:rFonts w:ascii="Cambria Math" w:hAnsi="Cambria Math"/>
+          </w:rPr>
+          <m:t xml:space="preserve"> </m:t>
+        </m:r>
+        <m:r>
+          <w:rPr>
+            <w:rFonts w:ascii="Cambria Math" w:hAnsi="Cambria Math"/>
+          </w:rPr>
+          <w:br/>
+        </m:r>
+      </m:oMath>
+      <w:r>
+        <w:br/>
+        <w:t>De linker support vector</w:t>
+      </w:r>
+      <w:r>
+        <w:tab/>
+      </w:r>
+      <m:oMath>
+        <m:r>
+          <w:rPr>
+            <w:rFonts w:ascii="Cambria Math" w:hAnsi="Cambria Math"/>
+          </w:rPr>
+          <m:t>w</m:t>
+        </m:r>
+        <m:r>
+          <w:rPr>
+            <w:rFonts w:ascii="Cambria Math" w:hAnsi="Cambria Math"/>
+          </w:rPr>
+          <m:t>∙</m:t>
+        </m:r>
+        <m:r>
+          <w:rPr>
+            <w:rFonts w:ascii="Cambria Math" w:hAnsi="Cambria Math"/>
+          </w:rPr>
+          <m:t>x-b=-1</m:t>
+        </m:r>
+      </m:oMath>
+      <w:r>
+        <w:t xml:space="preserve"> </w:t>
+      </w:r>
+      <m:oMath>
+        <m:r>
+          <w:rPr>
+            <w:rFonts w:ascii="Cambria Math" w:hAnsi="Cambria Math"/>
+          </w:rPr>
+          <w:br/>
+        </m:r>
+      </m:oMath>
+      <w:r>
+        <w:t>De middelste vector</w:t>
+      </w:r>
+      <w:r>
+        <w:tab/>
+      </w:r>
+      <w:r>
+        <w:tab/>
+      </w:r>
+      <m:oMath>
+        <m:r>
+          <w:rPr>
+            <w:rFonts w:ascii="Cambria Math" w:hAnsi="Cambria Math"/>
+          </w:rPr>
+          <m:t>w∙x-b</m:t>
+        </m:r>
+        <m:r>
+          <w:rPr>
+            <w:rFonts w:ascii="Cambria Math" w:hAnsi="Cambria Math"/>
+          </w:rPr>
+          <m:t>=0</m:t>
+        </m:r>
+      </m:oMath>
+      <w:r>
+        <w:br/>
+        <w:t xml:space="preserve">De rechter support vector </w:t>
+      </w:r>
+      <w:r>
+        <w:tab/>
+      </w:r>
+      <m:oMath>
+        <m:r>
+          <w:rPr>
+            <w:rFonts w:ascii="Cambria Math" w:hAnsi="Cambria Math"/>
+          </w:rPr>
+          <m:t>w∙x-b=1</m:t>
+        </m:r>
+        <m:r>
+          <w:rPr>
+            <w:rFonts w:ascii="Cambria Math" w:hAnsi="Cambria Math"/>
+          </w:rPr>
+          <w:br/>
+        </m:r>
+      </m:oMath>
+      <w:r>
+        <w:br/>
+      </w:r>
+      <w:r>
+        <w:t>Een support vector machine probeert het volgende:</w:t>
+      </w:r>
+    </w:p>
+    <w:p>
+      <w:pPr>
+        <w:pStyle w:val="Lijstalinea"/>
+        <w:numPr>
+          <w:ilvl w:val="0"/>
+          <w:numId w:val="1"/>
+        </w:numPr>
+      </w:pPr>
+      <w:r>
+        <w:t>Alle datapunten moeten buiten de twee support vectoren liggen</w:t>
+      </w:r>
+    </w:p>
+    <w:p>
+      <w:pPr>
+        <w:pStyle w:val="Lijstalinea"/>
+        <w:numPr>
+          <w:ilvl w:val="0"/>
+          <w:numId w:val="1"/>
+        </w:numPr>
+      </w:pPr>
+      <w:r>
+        <w:t>De afstand tussen de support vectoren moet zo groot mogelijk zijn</w:t>
+      </w:r>
+    </w:p>
+    <w:p>
+      <w:r>
+        <w:lastRenderedPageBreak/>
+        <w:t>Vanuit de vectoren zijn de volgende twee formules af te leiden:</w:t>
+      </w:r>
+    </w:p>
+    <w:p>
+      <w:r>
+        <w:t>De formule voor of een datapunt buiten de twee support vectoren ligt:</w:t>
+      </w:r>
+      <w:r>
+        <w:t xml:space="preserve"> </w:t>
+      </w:r>
+      <m:oMath>
+        <m:sSub>
+          <m:sSubPr>
+            <m:ctrlPr>
+              <w:rPr>
+                <w:rFonts w:ascii="Cambria Math" w:hAnsi="Cambria Math"/>
+                <w:i/>
+              </w:rPr>
+            </m:ctrlPr>
+          </m:sSubPr>
+          <m:e>
+            <m:r>
+              <w:rPr>
+                <w:rFonts w:ascii="Cambria Math" w:hAnsi="Cambria Math"/>
+              </w:rPr>
+              <m:t>y</m:t>
+            </m:r>
+          </m:e>
+          <m:sub>
+            <m:r>
+              <w:rPr>
+                <w:rFonts w:ascii="Cambria Math" w:hAnsi="Cambria Math"/>
+              </w:rPr>
+              <m:t>i</m:t>
+            </m:r>
+          </m:sub>
+        </m:sSub>
+        <m:d>
+          <m:dPr>
+            <m:ctrlPr>
+              <w:rPr>
+                <w:rFonts w:ascii="Cambria Math" w:hAnsi="Cambria Math"/>
+                <w:i/>
+              </w:rPr>
+            </m:ctrlPr>
+          </m:dPr>
+          <m:e>
+            <m:sSup>
+              <m:sSupPr>
+                <m:ctrlPr>
+                  <w:rPr>
+                    <w:rFonts w:ascii="Cambria Math" w:hAnsi="Cambria Math"/>
+                    <w:i/>
+                  </w:rPr>
+                </m:ctrlPr>
+              </m:sSupPr>
+              <m:e>
+                <m:r>
+                  <w:rPr>
+                    <w:rFonts w:ascii="Cambria Math" w:hAnsi="Cambria Math"/>
+                  </w:rPr>
+                  <m:t>w</m:t>
+                </m:r>
+              </m:e>
+              <m:sup>
+                <m:r>
+                  <w:rPr>
+                    <w:rFonts w:ascii="Cambria Math" w:hAnsi="Cambria Math"/>
+                  </w:rPr>
+                  <m:t>T</m:t>
+                </m:r>
+              </m:sup>
+            </m:sSup>
+            <m:sSub>
+              <m:sSubPr>
+                <m:ctrlPr>
+                  <w:rPr>
+                    <w:rFonts w:ascii="Cambria Math" w:hAnsi="Cambria Math"/>
+                    <w:i/>
+                  </w:rPr>
+                </m:ctrlPr>
+              </m:sSubPr>
+              <m:e>
+                <m:r>
+                  <w:rPr>
+                    <w:rFonts w:ascii="Cambria Math" w:hAnsi="Cambria Math"/>
+                  </w:rPr>
+                  <m:t>x</m:t>
+                </m:r>
+              </m:e>
+              <m:sub>
+                <m:r>
+                  <w:rPr>
+                    <w:rFonts w:ascii="Cambria Math" w:hAnsi="Cambria Math"/>
+                  </w:rPr>
+                  <m:t>i</m:t>
+                </m:r>
+              </m:sub>
+            </m:sSub>
+            <m:r>
+              <w:rPr>
+                <w:rFonts w:ascii="Cambria Math" w:hAnsi="Cambria Math"/>
+              </w:rPr>
+              <m:t>-b</m:t>
+            </m:r>
+          </m:e>
+        </m:d>
+        <m:r>
+          <w:rPr>
+            <w:rFonts w:ascii="Cambria Math" w:hAnsi="Cambria Math"/>
+          </w:rPr>
+          <m:t>≥0</m:t>
+        </m:r>
+      </m:oMath>
+      <w:r>
+        <w:br/>
+        <w:t xml:space="preserve">De formule voor de afstand tussen de twee support vectoren: </w:t>
+      </w:r>
+      <w:r>
+        <w:t xml:space="preserve"> </w:t>
+      </w:r>
+      <m:oMath>
+        <m:f>
+          <m:fPr>
+            <m:ctrlPr>
+              <w:rPr>
+                <w:rFonts w:ascii="Cambria Math" w:hAnsi="Cambria Math"/>
+                <w:i/>
+              </w:rPr>
+            </m:ctrlPr>
+          </m:fPr>
+          <m:num>
+            <m:r>
+              <w:rPr>
+                <w:rFonts w:ascii="Cambria Math" w:hAnsi="Cambria Math"/>
+              </w:rPr>
+              <m:t>2</m:t>
+            </m:r>
+          </m:num>
+          <m:den>
+            <m:d>
+              <m:dPr>
+                <m:begChr m:val="‖"/>
+                <m:endChr m:val="‖"/>
+                <m:ctrlPr>
+                  <w:rPr>
+                    <w:rFonts w:ascii="Cambria Math" w:hAnsi="Cambria Math"/>
+                    <w:i/>
+                  </w:rPr>
+                </m:ctrlPr>
+              </m:dPr>
+              <m:e>
+                <m:r>
+                  <w:rPr>
+                    <w:rFonts w:ascii="Cambria Math" w:hAnsi="Cambria Math"/>
+                  </w:rPr>
+                  <m:t>w</m:t>
+                </m:r>
+              </m:e>
+            </m:d>
+          </m:den>
+        </m:f>
+      </m:oMath>
+      <w:r>
+        <w:br/>
+      </w:r>
+      <w:r>
+        <w:br/>
+        <w:t>Een vector die voldoet aan de volgende eisen wordt gekozen:</w:t>
+      </w:r>
+    </w:p>
+    <w:p>
+      <w:pPr>
+        <w:pStyle w:val="Lijstalinea"/>
+        <w:numPr>
+          <w:ilvl w:val="0"/>
+          <w:numId w:val="2"/>
+        </w:numPr>
+      </w:pPr>
+      <w:r>
+        <w:t>Voor alle datapunten moet gelden:</w:t>
+      </w:r>
+      <m:oMath>
+        <m:r>
+          <w:rPr>
+            <w:rFonts w:ascii="Cambria Math" w:hAnsi="Cambria Math"/>
+          </w:rPr>
+          <m:t xml:space="preserve"> </m:t>
+        </m:r>
+        <m:sSub>
+          <m:sSubPr>
+            <m:ctrlPr>
+              <w:rPr>
+                <w:rFonts w:ascii="Cambria Math" w:hAnsi="Cambria Math"/>
+                <w:i/>
+              </w:rPr>
+            </m:ctrlPr>
+          </m:sSubPr>
+          <m:e>
+            <m:r>
+              <w:rPr>
+                <w:rFonts w:ascii="Cambria Math" w:hAnsi="Cambria Math"/>
+              </w:rPr>
+              <m:t>y</m:t>
+            </m:r>
+          </m:e>
+          <m:sub>
+            <m:r>
+              <w:rPr>
+                <w:rFonts w:ascii="Cambria Math" w:hAnsi="Cambria Math"/>
+              </w:rPr>
+              <m:t>i</m:t>
+            </m:r>
+          </m:sub>
+        </m:sSub>
+        <m:r>
+          <w:rPr>
+            <w:rFonts w:ascii="Cambria Math" w:hAnsi="Cambria Math"/>
+          </w:rPr>
+          <m:t>(</m:t>
+        </m:r>
+        <m:sSup>
+          <m:sSupPr>
+            <m:ctrlPr>
+              <w:rPr>
+                <w:rFonts w:ascii="Cambria Math" w:hAnsi="Cambria Math"/>
+                <w:i/>
+              </w:rPr>
+            </m:ctrlPr>
+          </m:sSupPr>
+          <m:e>
+            <m:r>
+              <w:rPr>
+                <w:rFonts w:ascii="Cambria Math" w:hAnsi="Cambria Math"/>
+              </w:rPr>
+              <m:t>w</m:t>
+            </m:r>
+          </m:e>
+          <m:sup>
+            <m:r>
+              <w:rPr>
+                <w:rFonts w:ascii="Cambria Math" w:hAnsi="Cambria Math"/>
+              </w:rPr>
+              <m:t>T</m:t>
+            </m:r>
+          </m:sup>
+        </m:sSup>
+        <m:sSub>
+          <m:sSubPr>
+            <m:ctrlPr>
+              <w:rPr>
+                <w:rFonts w:ascii="Cambria Math" w:hAnsi="Cambria Math"/>
+                <w:i/>
+              </w:rPr>
+            </m:ctrlPr>
+          </m:sSubPr>
+          <m:e>
+            <m:r>
+              <w:rPr>
+                <w:rFonts w:ascii="Cambria Math" w:hAnsi="Cambria Math"/>
+              </w:rPr>
+              <m:t>x</m:t>
+            </m:r>
+          </m:e>
+          <m:sub>
+            <m:r>
+              <w:rPr>
+                <w:rFonts w:ascii="Cambria Math" w:hAnsi="Cambria Math"/>
+              </w:rPr>
+              <m:t>i</m:t>
+            </m:r>
+          </m:sub>
+        </m:sSub>
+        <m:r>
+          <w:rPr>
+            <w:rFonts w:ascii="Cambria Math" w:hAnsi="Cambria Math"/>
+          </w:rPr>
+          <m:t>-b)≥0</m:t>
+        </m:r>
+      </m:oMath>
+    </w:p>
+    <w:p>
+      <w:pPr>
+        <w:pStyle w:val="Lijstalinea"/>
+        <w:numPr>
+          <w:ilvl w:val="0"/>
+          <w:numId w:val="2"/>
+        </w:numPr>
+      </w:pPr>
+      <m:oMath>
+        <m:f>
+          <m:fPr>
+            <m:ctrlPr>
+              <w:rPr>
+                <w:rFonts w:ascii="Cambria Math" w:hAnsi="Cambria Math"/>
+                <w:i/>
+              </w:rPr>
+            </m:ctrlPr>
+          </m:fPr>
+          <m:num>
+            <m:r>
+              <w:rPr>
+                <w:rFonts w:ascii="Cambria Math" w:hAnsi="Cambria Math"/>
+              </w:rPr>
+              <m:t>2</m:t>
+            </m:r>
+          </m:num>
+          <m:den>
+            <m:d>
+              <m:dPr>
+                <m:begChr m:val="‖"/>
+                <m:endChr m:val="‖"/>
+                <m:ctrlPr>
+                  <w:rPr>
+                    <w:rFonts w:ascii="Cambria Math" w:hAnsi="Cambria Math"/>
+                    <w:i/>
+                  </w:rPr>
+                </m:ctrlPr>
+              </m:dPr>
+              <m:e>
+                <m:r>
+                  <w:rPr>
+                    <w:rFonts w:ascii="Cambria Math" w:hAnsi="Cambria Math"/>
+                  </w:rPr>
+                  <m:t>w</m:t>
+                </m:r>
+              </m:e>
+            </m:d>
+          </m:den>
+        </m:f>
+        <m:r>
+          <w:rPr>
+            <w:rFonts w:ascii="Cambria Math" w:hAnsi="Cambria Math"/>
+          </w:rPr>
+          <m:t xml:space="preserve"> </m:t>
+        </m:r>
+      </m:oMath>
+      <w:r>
+        <w:t xml:space="preserve">moet zo klein mogelijk zijn, ofwel </w:t>
+      </w:r>
+      <m:oMath>
+        <m:d>
+          <m:dPr>
+            <m:begChr m:val="‖"/>
+            <m:endChr m:val="‖"/>
+            <m:ctrlPr>
+              <w:rPr>
+                <w:rFonts w:ascii="Cambria Math" w:hAnsi="Cambria Math"/>
+                <w:i/>
+              </w:rPr>
+            </m:ctrlPr>
+          </m:dPr>
+          <m:e>
+            <m:r>
+              <w:rPr>
+                <w:rFonts w:ascii="Cambria Math" w:hAnsi="Cambria Math"/>
+              </w:rPr>
+              <m:t>w</m:t>
+            </m:r>
+          </m:e>
+        </m:d>
+      </m:oMath>
+      <w:r>
+        <w:t>zo groot mogelijk</w:t>
+      </w:r>
+    </w:p>
+    <w:p>
+      <w:pPr>
+        <w:pStyle w:val="Kop2"/>
+      </w:pPr>
+      <w:proofErr w:type="spellStart"/>
+      <w:r>
+        <w:t>Kernel</w:t>
+      </w:r>
+      <w:proofErr w:type="spellEnd"/>
+      <w:r>
+        <w:t xml:space="preserve"> Trick</w:t>
+      </w:r>
+    </w:p>
+    <w:p>
+      <w:r>
+        <w:drawing>
+          <wp:anchor distT="0" distB="0" distL="114300" distR="114300" simplePos="0" relativeHeight="251661312" behindDoc="0" locked="0" layoutInCell="1" allowOverlap="1" wp14:anchorId="748F7685" wp14:editId="3EC2BECF">
+            <wp:simplePos x="0" y="0"/>
+            <wp:positionH relativeFrom="column">
+              <wp:posOffset>890270</wp:posOffset>
+            </wp:positionH>
+            <wp:positionV relativeFrom="paragraph">
+              <wp:posOffset>963930</wp:posOffset>
+            </wp:positionV>
+            <wp:extent cx="3552825" cy="447675"/>
+            <wp:effectExtent l="0" t="0" r="9525" b="9525"/>
+            <wp:wrapTopAndBottom/>
+            <wp:docPr id="5" name="Afbeelding 5"/>
+            <wp:cNvGraphicFramePr>
+              <a:graphicFrameLocks xmlns:a="http://schemas.openxmlformats.org/drawingml/2006/main" noChangeAspect="1"/>
+            </wp:cNvGraphicFramePr>
+            <a:graphic xmlns:a="http://schemas.openxmlformats.org/drawingml/2006/main">
+              <a:graphicData uri="http://schemas.openxmlformats.org/drawingml/2006/picture">
+                <pic:pic xmlns:pic="http://schemas.openxmlformats.org/drawingml/2006/picture">
+                  <pic:nvPicPr>
+                    <pic:cNvPr id="0" name=""/>
+                    <pic:cNvPicPr/>
+                  </pic:nvPicPr>
+                  <pic:blipFill>
+                    <a:blip r:embed="rId8">
+                      <a:extLst>
+                        <a:ext uri="{28A0092B-C50C-407E-A947-70E740481C1C}">
+                          <a14:useLocalDpi xmlns:a14="http://schemas.microsoft.com/office/drawing/2010/main" val="0"/>
+                        </a:ext>
+                      </a:extLst>
+                    </a:blip>
+                    <a:stretch>
+                      <a:fillRect/>
+                    </a:stretch>
+                  </pic:blipFill>
+                  <pic:spPr>
+                    <a:xfrm>
+                      <a:off x="0" y="0"/>
+                      <a:ext cx="3552825" cy="447675"/>
+                    </a:xfrm>
+                    <a:prstGeom prst="rect">
+                      <a:avLst/>
+                    </a:prstGeom>
+                  </pic:spPr>
+                </pic:pic>
+              </a:graphicData>
+            </a:graphic>
+            <wp14:sizeRelH relativeFrom="page">
+              <wp14:pctWidth>0</wp14:pctWidth>
+            </wp14:sizeRelH>
+            <wp14:sizeRelV relativeFrom="page">
+              <wp14:pctHeight>0</wp14:pctHeight>
+            </wp14:sizeRelV>
+          </wp:anchor>
+        </w:drawing>
+      </w:r>
+      <w:r>
+        <w:t xml:space="preserve">In veel gevallen zal de dataset niet zo mooi geordend zijn als in figuur ***. </w:t>
+      </w:r>
+      <w:r>
+        <w:t xml:space="preserve">Het is dan niet mogelijk om een rechte lijn te trekken die de twee groepen scheidt. Een support vector machine zou in dit geval dus niet werken. </w:t>
+      </w:r>
+      <w:r>
+        <w:t>Om toch een s</w:t>
+      </w:r>
       <w:bookmarkStart w:id="0" w:name="_GoBack"/>
       <w:bookmarkEnd w:id="0"/>
+      <w:r>
+        <w:t xml:space="preserve">upport vector machine te kunnen gebruiken is er iets genaamd de </w:t>
+      </w:r>
+      <w:proofErr w:type="spellStart"/>
+      <w:r>
+        <w:t>Kernel</w:t>
+      </w:r>
+      <w:proofErr w:type="spellEnd"/>
+      <w:r>
+        <w:t xml:space="preserve"> Trick. </w:t>
+      </w:r>
     </w:p>
+    <w:p>
+      <w:r>
+        <w:drawing>
+          <wp:anchor distT="0" distB="0" distL="114300" distR="114300" simplePos="0" relativeHeight="251662336" behindDoc="0" locked="0" layoutInCell="1" allowOverlap="1" wp14:anchorId="0DDB5B48" wp14:editId="334984EA">
+            <wp:simplePos x="0" y="0"/>
+            <wp:positionH relativeFrom="column">
+              <wp:posOffset>1805940</wp:posOffset>
+            </wp:positionH>
+            <wp:positionV relativeFrom="paragraph">
+              <wp:posOffset>1436370</wp:posOffset>
+            </wp:positionV>
+            <wp:extent cx="2062480" cy="2062480"/>
+            <wp:effectExtent l="0" t="0" r="0" b="0"/>
+            <wp:wrapSquare wrapText="bothSides"/>
+            <wp:docPr id="6" name="Afbeelding 6"/>
+            <wp:cNvGraphicFramePr>
+              <a:graphicFrameLocks xmlns:a="http://schemas.openxmlformats.org/drawingml/2006/main" noChangeAspect="1"/>
+            </wp:cNvGraphicFramePr>
+            <a:graphic xmlns:a="http://schemas.openxmlformats.org/drawingml/2006/main">
+              <a:graphicData uri="http://schemas.openxmlformats.org/drawingml/2006/picture">
+                <pic:pic xmlns:pic="http://schemas.openxmlformats.org/drawingml/2006/picture">
+                  <pic:nvPicPr>
+                    <pic:cNvPr id="0" name=""/>
+                    <pic:cNvPicPr/>
+                  </pic:nvPicPr>
+                  <pic:blipFill>
+                    <a:blip r:embed="rId9">
+                      <a:extLst>
+                        <a:ext uri="{28A0092B-C50C-407E-A947-70E740481C1C}">
+                          <a14:useLocalDpi xmlns:a14="http://schemas.microsoft.com/office/drawing/2010/main" val="0"/>
+                        </a:ext>
+                      </a:extLst>
+                    </a:blip>
+                    <a:stretch>
+                      <a:fillRect/>
+                    </a:stretch>
+                  </pic:blipFill>
+                  <pic:spPr>
+                    <a:xfrm>
+                      <a:off x="0" y="0"/>
+                      <a:ext cx="2062480" cy="2062480"/>
+                    </a:xfrm>
+                    <a:prstGeom prst="rect">
+                      <a:avLst/>
+                    </a:prstGeom>
+                  </pic:spPr>
+                </pic:pic>
+              </a:graphicData>
+            </a:graphic>
+            <wp14:sizeRelH relativeFrom="page">
+              <wp14:pctWidth>0</wp14:pctWidth>
+            </wp14:sizeRelH>
+            <wp14:sizeRelV relativeFrom="page">
+              <wp14:pctHeight>0</wp14:pctHeight>
+            </wp14:sizeRelV>
+          </wp:anchor>
+        </w:drawing>
+      </w:r>
+      <w:r>
+        <w:t>In figuur **** is een één dimensionale dataset te zien, dit wil zeggen, er is maar één variabele. Met een support vector machine is het nu niet mogelijk om een lijn te trekken die de twee groepen scheidt. Daarom wordt er een extra variabele bij gemaakt, bijvoorbeeld X</w:t>
+      </w:r>
+      <w:r>
+        <w:rPr>
+          <w:vertAlign w:val="subscript"/>
+        </w:rPr>
+        <w:t>1</w:t>
+      </w:r>
+      <w:r>
+        <w:t xml:space="preserve"> = (X</w:t>
+      </w:r>
+      <w:r>
+        <w:rPr>
+          <w:vertAlign w:val="subscript"/>
+        </w:rPr>
+        <w:t>0</w:t>
+      </w:r>
+      <w:r>
+        <w:t>)</w:t>
+      </w:r>
+      <w:r>
+        <w:rPr>
+          <w:vertAlign w:val="superscript"/>
+        </w:rPr>
+        <w:t>2</w:t>
+      </w:r>
+      <w:r>
+        <w:t>.  Nu is het wel mogelijk een lijn te trekken door de dataset die de twee groepen opdeelt:</w:t>
+      </w:r>
+    </w:p>
+    <w:p/>
+    <w:p/>
+    <w:p>
+      <w:pPr>
+        <w:pStyle w:val="Kop2"/>
+      </w:pPr>
+      <w:r>
+        <w:br w:type="page"/>
+      </w:r>
+      <m:oMath>
+        <m:f>
+          <m:fPr>
+            <m:ctrlPr>
+              <w:rPr>
+                <w:rFonts w:ascii="Cambria Math" w:hAnsi="Cambria Math"/>
+                <w:i/>
+              </w:rPr>
+            </m:ctrlPr>
+          </m:fPr>
+          <m:num>
+            <m:r>
+              <m:rPr>
+                <m:sty m:val="bi"/>
+              </m:rPr>
+              <w:rPr>
+                <w:rFonts w:ascii="Cambria Math" w:hAnsi="Cambria Math"/>
+              </w:rPr>
+              <m:t>1</m:t>
+            </m:r>
+          </m:num>
+          <m:den>
+            <m:r>
+              <m:rPr>
+                <m:sty m:val="bi"/>
+              </m:rPr>
+              <w:rPr>
+                <w:rFonts w:ascii="Cambria Math" w:hAnsi="Cambria Math"/>
+              </w:rPr>
+              <m:t>2</m:t>
+            </m:r>
+          </m:den>
+        </m:f>
+        <m:d>
+          <m:dPr>
+            <m:begChr m:val="‖"/>
+            <m:endChr m:val="‖"/>
+            <m:ctrlPr>
+              <w:rPr>
+                <w:rFonts w:ascii="Cambria Math" w:eastAsiaTheme="minorEastAsia" w:hAnsi="Cambria Math"/>
+                <w:i/>
+              </w:rPr>
+            </m:ctrlPr>
+          </m:dPr>
+          <m:e>
+            <m:r>
+              <m:rPr>
+                <m:sty m:val="bi"/>
+              </m:rPr>
+              <w:rPr>
+                <w:rFonts w:ascii="Cambria Math" w:hAnsi="Cambria Math"/>
+              </w:rPr>
+              <m:t>w</m:t>
+            </m:r>
+          </m:e>
+        </m:d>
+      </m:oMath>
+      <w:r>
+        <w:t xml:space="preserve"> is namelijk de afstand tussen de twee support vectoren</w:t>
+      </w:r>
+    </w:p>
+    <w:p>
+      <w:pPr>
+        <w:rPr>
+          <w:b/>
+          <w:bCs/>
+          <w:color w:val="365F91" w:themeColor="accent1" w:themeShade="BF"/>
+          <w:sz w:val="28"/>
+          <w:szCs w:val="28"/>
+        </w:rPr>
+      </w:pPr>
+    </w:p>
+    <w:p>
+      <w:pPr>
+        <w:pStyle w:val="Kop1"/>
+      </w:pPr>
+      <w:proofErr w:type="spellStart"/>
+      <w:r>
+        <w:t>Kernals</w:t>
+      </w:r>
+      <w:proofErr w:type="spellEnd"/>
+      <w:r>
+        <w:br w:type="page"/>
+      </w:r>
+    </w:p>
+    <w:p>
+      <w:pPr>
+        <w:pStyle w:val="Kop1"/>
+      </w:pPr>
+      <w:r>
+        <w:lastRenderedPageBreak/>
+        <w:t>Bronnen</w:t>
+      </w:r>
+    </w:p>
+    <w:p>
+      <w:r>
+        <w:t xml:space="preserve">[1] </w:t>
+      </w:r>
+      <w:r>
+        <w:t>https://www.analyticsvidhya.com/blog/2015/08/common-machine-learning-algorithms/</w:t>
+      </w:r>
+      <w:r>
+        <w:br/>
+        <w:t>Geraadpleegd op: 3-6-2017</w:t>
+      </w:r>
+      <w:r>
+        <w:br/>
+        <w:t xml:space="preserve">Laatst gewijzigd op: </w:t>
+      </w:r>
+      <w:r>
+        <w:t>August 10, 2015</w:t>
+      </w:r>
+      <w:r>
+        <w:br/>
+        <w:t xml:space="preserve">Auteur: </w:t>
+      </w:r>
+      <w:proofErr w:type="spellStart"/>
+      <w:r>
+        <w:t>Sunil</w:t>
+      </w:r>
+      <w:proofErr w:type="spellEnd"/>
+      <w:r>
+        <w:t xml:space="preserve"> Ray</w:t>
+      </w:r>
+    </w:p>
+    <w:p>
+      <w:pPr>
+        <w:pStyle w:val="Geenafstand"/>
+      </w:pPr>
+      <w:r>
+        <w:t xml:space="preserve">[2] </w:t>
+      </w:r>
+      <w:r>
+        <w:t>https://books.google.nl/books?hl=nl&amp;lr=&amp;id=HUnqnrpYt4IC&amp;oi=fnd&amp;pg=PP7&amp;dq=support+vector+machines&amp;ots=g8lIEB0rSi&amp;sig=FTLWxhxAwcf95E1xLoWZ8WYFZ4k#v=onepage&amp;q=support%20vector%20machines&amp;f=false</w:t>
+      </w:r>
+      <w:r>
+        <w:br/>
+        <w:t>Titel: Support Vector Machines</w:t>
+      </w:r>
+    </w:p>
+    <w:p>
+      <w:r>
+        <w:rPr>
+          <w:rStyle w:val="addmd"/>
+        </w:rPr>
+        <w:t xml:space="preserve">Door </w:t>
+      </w:r>
+      <w:proofErr w:type="spellStart"/>
+      <w:r>
+        <w:rPr>
+          <w:rStyle w:val="addmd"/>
+        </w:rPr>
+        <w:t>Ingo</w:t>
+      </w:r>
+      <w:proofErr w:type="spellEnd"/>
+      <w:r>
+        <w:rPr>
+          <w:rStyle w:val="addmd"/>
+        </w:rPr>
+        <w:t xml:space="preserve"> </w:t>
+      </w:r>
+      <w:proofErr w:type="spellStart"/>
+      <w:r>
+        <w:rPr>
+          <w:rStyle w:val="addmd"/>
+        </w:rPr>
+        <w:t>Steinwart,Andreas</w:t>
+      </w:r>
+      <w:proofErr w:type="spellEnd"/>
+      <w:r>
+        <w:rPr>
+          <w:rStyle w:val="addmd"/>
+        </w:rPr>
+        <w:t xml:space="preserve"> </w:t>
+      </w:r>
+      <w:proofErr w:type="spellStart"/>
+      <w:r>
+        <w:rPr>
+          <w:rStyle w:val="addmd"/>
+        </w:rPr>
+        <w:t>Christmann</w:t>
+      </w:r>
+      <w:proofErr w:type="spellEnd"/>
+    </w:p>
+    <w:p>
+      <w:r>
+        <w:t xml:space="preserve">[3] </w:t>
+      </w:r>
+      <w:hyperlink r:id="rId10" w:history="1">
+        <w:r>
+          <w:rPr>
+            <w:rStyle w:val="Hyperlink"/>
+          </w:rPr>
+          <w:t>http://www.saedsayad.com/support_vector_machine.htm</w:t>
+        </w:r>
+      </w:hyperlink>
+      <w:r>
+        <w:br/>
+        <w:t>G</w:t>
+      </w:r>
+      <w:r>
+        <w:t>eraadpleegd op: 4-6-2017</w:t>
+      </w:r>
+      <w:r>
+        <w:br/>
+        <w:t>Auteur:</w:t>
+      </w:r>
+    </w:p>
+    <w:p/>
+    <w:p>
+      <w:r>
+        <w:t xml:space="preserve">[4] </w:t>
+      </w:r>
+      <w:r>
+        <w:t>https://www.svm-tutorial.com/2015/06/svm-understanding-math-part-3/</w:t>
+      </w:r>
+      <w:r>
+        <w:br/>
+        <w:t>Geraadpleegd op: 4-6-2017</w:t>
+      </w:r>
+      <w:r>
+        <w:br/>
+        <w:t xml:space="preserve">Auteur: </w:t>
+      </w:r>
+      <w:proofErr w:type="spellStart"/>
+      <w:r>
+        <w:t>Alexandre</w:t>
+      </w:r>
+      <w:proofErr w:type="spellEnd"/>
+      <w:r>
+        <w:t xml:space="preserve"> KOWALCZYK</w:t>
+      </w:r>
+    </w:p>
+    <w:p/>
     <w:sectPr>
       <w:pgSz w:w="11906" w:h="16838"/>
       <w:pgMar w:top="1417" w:right="1417" w:bottom="1417" w:left="1417" w:header="708" w:footer="708" w:gutter="0"/>
@@ -14,6 +1441,216 @@
     </w:sectPr>
   </w:body>
 </w:document>
+</file>
+
+<file path=word/numbering.xml><?xml version="1.0" encoding="utf-8"?>
+<w:numbering xmlns:wpc="http://schemas.microsoft.com/office/word/2010/wordprocessingCanvas" xmlns:mc="http://schemas.openxmlformats.org/markup-compatibility/2006" xmlns:o="urn:schemas-microsoft-com:office:office" xmlns:r="http://schemas.openxmlformats.org/officeDocument/2006/relationships" xmlns:m="http://schemas.openxmlformats.org/officeDocument/2006/math" xmlns:v="urn:schemas-microsoft-com:vml" xmlns:wp14="http://schemas.microsoft.com/office/word/2010/wordprocessingDrawing" xmlns:wp="http://schemas.openxmlformats.org/drawingml/2006/wordprocessingDrawing" xmlns:w10="urn:schemas-microsoft-com:office:word" xmlns:w="http://schemas.openxmlformats.org/wordprocessingml/2006/main" xmlns:w14="http://schemas.microsoft.com/office/word/2010/wordml" xmlns:wpg="http://schemas.microsoft.com/office/word/2010/wordprocessingGroup" xmlns:wpi="http://schemas.microsoft.com/office/word/2010/wordprocessingInk" xmlns:wne="http://schemas.microsoft.com/office/word/2006/wordml" xmlns:wps="http://schemas.microsoft.com/office/word/2010/wordprocessingShape" mc:Ignorable="w14 wp14">
+  <w:abstractNum w:abstractNumId="0">
+    <w:nsid w:val="07242A33"/>
+    <w:multiLevelType w:val="hybridMultilevel"/>
+    <w:tmpl w:val="27124C44"/>
+    <w:lvl w:ilvl="0" w:tplc="04130001">
+      <w:start w:val="1"/>
+      <w:numFmt w:val="bullet"/>
+      <w:lvlText w:val=""/>
+      <w:lvlJc w:val="left"/>
+      <w:pPr>
+        <w:ind w:left="720" w:hanging="360"/>
+      </w:pPr>
+      <w:rPr>
+        <w:rFonts w:ascii="Symbol" w:hAnsi="Symbol" w:hint="default"/>
+      </w:rPr>
+    </w:lvl>
+    <w:lvl w:ilvl="1" w:tplc="04130003" w:tentative="1">
+      <w:start w:val="1"/>
+      <w:numFmt w:val="bullet"/>
+      <w:lvlText w:val="o"/>
+      <w:lvlJc w:val="left"/>
+      <w:pPr>
+        <w:ind w:left="1440" w:hanging="360"/>
+      </w:pPr>
+      <w:rPr>
+        <w:rFonts w:ascii="Courier New" w:hAnsi="Courier New" w:cs="Courier New" w:hint="default"/>
+      </w:rPr>
+    </w:lvl>
+    <w:lvl w:ilvl="2" w:tplc="04130005" w:tentative="1">
+      <w:start w:val="1"/>
+      <w:numFmt w:val="bullet"/>
+      <w:lvlText w:val=""/>
+      <w:lvlJc w:val="left"/>
+      <w:pPr>
+        <w:ind w:left="2160" w:hanging="360"/>
+      </w:pPr>
+      <w:rPr>
+        <w:rFonts w:ascii="Wingdings" w:hAnsi="Wingdings" w:hint="default"/>
+      </w:rPr>
+    </w:lvl>
+    <w:lvl w:ilvl="3" w:tplc="04130001" w:tentative="1">
+      <w:start w:val="1"/>
+      <w:numFmt w:val="bullet"/>
+      <w:lvlText w:val=""/>
+      <w:lvlJc w:val="left"/>
+      <w:pPr>
+        <w:ind w:left="2880" w:hanging="360"/>
+      </w:pPr>
+      <w:rPr>
+        <w:rFonts w:ascii="Symbol" w:hAnsi="Symbol" w:hint="default"/>
+      </w:rPr>
+    </w:lvl>
+    <w:lvl w:ilvl="4" w:tplc="04130003" w:tentative="1">
+      <w:start w:val="1"/>
+      <w:numFmt w:val="bullet"/>
+      <w:lvlText w:val="o"/>
+      <w:lvlJc w:val="left"/>
+      <w:pPr>
+        <w:ind w:left="3600" w:hanging="360"/>
+      </w:pPr>
+      <w:rPr>
+        <w:rFonts w:ascii="Courier New" w:hAnsi="Courier New" w:cs="Courier New" w:hint="default"/>
+      </w:rPr>
+    </w:lvl>
+    <w:lvl w:ilvl="5" w:tplc="04130005" w:tentative="1">
+      <w:start w:val="1"/>
+      <w:numFmt w:val="bullet"/>
+      <w:lvlText w:val=""/>
+      <w:lvlJc w:val="left"/>
+      <w:pPr>
+        <w:ind w:left="4320" w:hanging="360"/>
+      </w:pPr>
+      <w:rPr>
+        <w:rFonts w:ascii="Wingdings" w:hAnsi="Wingdings" w:hint="default"/>
+      </w:rPr>
+    </w:lvl>
+    <w:lvl w:ilvl="6" w:tplc="04130001" w:tentative="1">
+      <w:start w:val="1"/>
+      <w:numFmt w:val="bullet"/>
+      <w:lvlText w:val=""/>
+      <w:lvlJc w:val="left"/>
+      <w:pPr>
+        <w:ind w:left="5040" w:hanging="360"/>
+      </w:pPr>
+      <w:rPr>
+        <w:rFonts w:ascii="Symbol" w:hAnsi="Symbol" w:hint="default"/>
+      </w:rPr>
+    </w:lvl>
+    <w:lvl w:ilvl="7" w:tplc="04130003" w:tentative="1">
+      <w:start w:val="1"/>
+      <w:numFmt w:val="bullet"/>
+      <w:lvlText w:val="o"/>
+      <w:lvlJc w:val="left"/>
+      <w:pPr>
+        <w:ind w:left="5760" w:hanging="360"/>
+      </w:pPr>
+      <w:rPr>
+        <w:rFonts w:ascii="Courier New" w:hAnsi="Courier New" w:cs="Courier New" w:hint="default"/>
+      </w:rPr>
+    </w:lvl>
+    <w:lvl w:ilvl="8" w:tplc="04130005" w:tentative="1">
+      <w:start w:val="1"/>
+      <w:numFmt w:val="bullet"/>
+      <w:lvlText w:val=""/>
+      <w:lvlJc w:val="left"/>
+      <w:pPr>
+        <w:ind w:left="6480" w:hanging="360"/>
+      </w:pPr>
+      <w:rPr>
+        <w:rFonts w:ascii="Wingdings" w:hAnsi="Wingdings" w:hint="default"/>
+      </w:rPr>
+    </w:lvl>
+  </w:abstractNum>
+  <w:abstractNum w:abstractNumId="1">
+    <w:nsid w:val="67BF4D39"/>
+    <w:multiLevelType w:val="hybridMultilevel"/>
+    <w:tmpl w:val="6FCA35A2"/>
+    <w:lvl w:ilvl="0" w:tplc="0413000F">
+      <w:start w:val="1"/>
+      <w:numFmt w:val="decimal"/>
+      <w:lvlText w:val="%1."/>
+      <w:lvlJc w:val="left"/>
+      <w:pPr>
+        <w:ind w:left="720" w:hanging="360"/>
+      </w:pPr>
+    </w:lvl>
+    <w:lvl w:ilvl="1" w:tplc="04130019" w:tentative="1">
+      <w:start w:val="1"/>
+      <w:numFmt w:val="lowerLetter"/>
+      <w:lvlText w:val="%2."/>
+      <w:lvlJc w:val="left"/>
+      <w:pPr>
+        <w:ind w:left="1440" w:hanging="360"/>
+      </w:pPr>
+    </w:lvl>
+    <w:lvl w:ilvl="2" w:tplc="0413001B" w:tentative="1">
+      <w:start w:val="1"/>
+      <w:numFmt w:val="lowerRoman"/>
+      <w:lvlText w:val="%3."/>
+      <w:lvlJc w:val="right"/>
+      <w:pPr>
+        <w:ind w:left="2160" w:hanging="180"/>
+      </w:pPr>
+    </w:lvl>
+    <w:lvl w:ilvl="3" w:tplc="0413000F" w:tentative="1">
+      <w:start w:val="1"/>
+      <w:numFmt w:val="decimal"/>
+      <w:lvlText w:val="%4."/>
+      <w:lvlJc w:val="left"/>
+      <w:pPr>
+        <w:ind w:left="2880" w:hanging="360"/>
+      </w:pPr>
+    </w:lvl>
+    <w:lvl w:ilvl="4" w:tplc="04130019" w:tentative="1">
+      <w:start w:val="1"/>
+      <w:numFmt w:val="lowerLetter"/>
+      <w:lvlText w:val="%5."/>
+      <w:lvlJc w:val="left"/>
+      <w:pPr>
+        <w:ind w:left="3600" w:hanging="360"/>
+      </w:pPr>
+    </w:lvl>
+    <w:lvl w:ilvl="5" w:tplc="0413001B" w:tentative="1">
+      <w:start w:val="1"/>
+      <w:numFmt w:val="lowerRoman"/>
+      <w:lvlText w:val="%6."/>
+      <w:lvlJc w:val="right"/>
+      <w:pPr>
+        <w:ind w:left="4320" w:hanging="180"/>
+      </w:pPr>
+    </w:lvl>
+    <w:lvl w:ilvl="6" w:tplc="0413000F" w:tentative="1">
+      <w:start w:val="1"/>
+      <w:numFmt w:val="decimal"/>
+      <w:lvlText w:val="%7."/>
+      <w:lvlJc w:val="left"/>
+      <w:pPr>
+        <w:ind w:left="5040" w:hanging="360"/>
+      </w:pPr>
+    </w:lvl>
+    <w:lvl w:ilvl="7" w:tplc="04130019" w:tentative="1">
+      <w:start w:val="1"/>
+      <w:numFmt w:val="lowerLetter"/>
+      <w:lvlText w:val="%8."/>
+      <w:lvlJc w:val="left"/>
+      <w:pPr>
+        <w:ind w:left="5760" w:hanging="360"/>
+      </w:pPr>
+    </w:lvl>
+    <w:lvl w:ilvl="8" w:tplc="0413001B" w:tentative="1">
+      <w:start w:val="1"/>
+      <w:numFmt w:val="lowerRoman"/>
+      <w:lvlText w:val="%9."/>
+      <w:lvlJc w:val="right"/>
+      <w:pPr>
+        <w:ind w:left="6480" w:hanging="180"/>
+      </w:pPr>
+    </w:lvl>
+  </w:abstractNum>
+  <w:num w:numId="1">
+    <w:abstractNumId w:val="0"/>
+  </w:num>
+  <w:num w:numId="2">
+    <w:abstractNumId w:val="1"/>
+  </w:num>
+</w:numbering>
 </file>
 
 <file path=word/styles.xml><?xml version="1.0" encoding="utf-8"?>
@@ -575,6 +2212,32 @@
       <w:szCs w:val="18"/>
     </w:rPr>
   </w:style>
+  <w:style w:type="character" w:customStyle="1" w:styleId="addmd">
+    <w:name w:val="addmd"/>
+    <w:basedOn w:val="Standaardalinea-lettertype"/>
+    <w:rsid w:val="00B9668C"/>
+  </w:style>
+  <w:style w:type="character" w:styleId="Tekstvantijdelijkeaanduiding">
+    <w:name w:val="Placeholder Text"/>
+    <w:basedOn w:val="Standaardalinea-lettertype"/>
+    <w:uiPriority w:val="99"/>
+    <w:semiHidden/>
+    <w:rsid w:val="00DB4C2B"/>
+    <w:rPr>
+      <w:color w:val="808080"/>
+    </w:rPr>
+  </w:style>
+  <w:style w:type="paragraph" w:styleId="Lijstalinea">
+    <w:name w:val="List Paragraph"/>
+    <w:basedOn w:val="Standaard"/>
+    <w:uiPriority w:val="34"/>
+    <w:qFormat/>
+    <w:rsid w:val="009B7A00"/>
+    <w:pPr>
+      <w:ind w:left="720"/>
+      <w:contextualSpacing/>
+    </w:pPr>
+  </w:style>
 </w:styles>
 </file>
 
@@ -1136,6 +2799,32 @@
       <w:sz w:val="18"/>
       <w:szCs w:val="18"/>
     </w:rPr>
+  </w:style>
+  <w:style w:type="character" w:customStyle="1" w:styleId="addmd">
+    <w:name w:val="addmd"/>
+    <w:basedOn w:val="Standaardalinea-lettertype"/>
+    <w:rsid w:val="00B9668C"/>
+  </w:style>
+  <w:style w:type="character" w:styleId="Tekstvantijdelijkeaanduiding">
+    <w:name w:val="Placeholder Text"/>
+    <w:basedOn w:val="Standaardalinea-lettertype"/>
+    <w:uiPriority w:val="99"/>
+    <w:semiHidden/>
+    <w:rsid w:val="00DB4C2B"/>
+    <w:rPr>
+      <w:color w:val="808080"/>
+    </w:rPr>
+  </w:style>
+  <w:style w:type="paragraph" w:styleId="Lijstalinea">
+    <w:name w:val="List Paragraph"/>
+    <w:basedOn w:val="Standaard"/>
+    <w:uiPriority w:val="34"/>
+    <w:qFormat/>
+    <w:rsid w:val="009B7A00"/>
+    <w:pPr>
+      <w:ind w:left="720"/>
+      <w:contextualSpacing/>
+    </w:pPr>
   </w:style>
 </w:styles>
 </file>
@@ -1423,4 +3112,16 @@
   <a:objectDefaults/>
   <a:extraClrSchemeLst/>
 </a:theme>
+</file>
+
+<file path=customXml/item1.xml><?xml version="1.0" encoding="utf-8"?>
+<b:Sources xmlns:b="http://schemas.openxmlformats.org/officeDocument/2006/bibliography" xmlns="http://schemas.openxmlformats.org/officeDocument/2006/bibliography" SelectedStyle="\APA.XSL" StyleName="APA"/>
+</file>
+
+<file path=customXml/itemProps1.xml><?xml version="1.0" encoding="utf-8"?>
+<ds:datastoreItem xmlns:ds="http://schemas.openxmlformats.org/officeDocument/2006/customXml" ds:itemID="{4610A8AB-275E-424E-A675-5226CE9EBF74}">
+  <ds:schemaRefs>
+    <ds:schemaRef ds:uri="http://schemas.openxmlformats.org/officeDocument/2006/bibliography"/>
+  </ds:schemaRefs>
+</ds:datastoreItem>
 </file>
</xml_diff>

<commit_message>
Stukje over linear regression en gradient descent gemaakt
</commit_message>
<xml_diff>
--- a/Steven.docx
+++ b/Steven.docx
@@ -11,6 +11,11 @@
       </w:r>
     </w:p>
     <w:p>
+      <w:pPr>
+        <w:rPr>
+          <w:lang w:val="en-US"/>
+        </w:rPr>
+      </w:pPr>
       <w:r>
         <w:t xml:space="preserve">In de vorige deelvraag hebben we behandeld wat een zelflerend systeem is. We hebben het gehad over het verschil tussen reguliere algoritmes en zelflerende algoritmes. In deze deelvraag gaan wij dieper in op de verschillende soorten zelflerende algoritmes en wat er allemaal komt kijken bij het maken van een zelflerend systeem. </w:t>
       </w:r>
@@ -98,16 +103,78 @@
         <w:t xml:space="preserve"> Networks</w:t>
       </w:r>
       <w:r>
-        <w:t>. [1]</w:t>
+        <w:t xml:space="preserve">. </w:t>
+      </w:r>
+      <w:r>
+        <w:rPr>
+          <w:lang w:val="en-US"/>
+        </w:rPr>
+        <w:t>[1]</w:t>
       </w:r>
     </w:p>
     <w:p>
       <w:pPr>
         <w:pStyle w:val="Kop1"/>
-      </w:pPr>
-      <w:proofErr w:type="spellStart"/>
-      <w:r>
-        <w:t>Linear</w:t>
+        <w:rPr>
+          <w:lang w:val="en-US"/>
+        </w:rPr>
+      </w:pPr>
+      <w:r>
+        <w:rPr>
+          <w:lang w:val="en-US"/>
+        </w:rPr>
+        <w:t>Linear Regression</w:t>
+      </w:r>
+    </w:p>
+    <w:p>
+      <w:r>
+        <w:t xml:space="preserve">Het eerste </w:t>
+      </w:r>
+      <w:r>
+        <w:rPr>
+          <w:i/>
+        </w:rPr>
+        <w:t xml:space="preserve">machine </w:t>
+      </w:r>
+      <w:proofErr w:type="spellStart"/>
+      <w:r>
+        <w:rPr>
+          <w:i/>
+        </w:rPr>
+        <w:t>learning</w:t>
+      </w:r>
+      <w:proofErr w:type="spellEnd"/>
+      <w:r>
+        <w:t xml:space="preserve"> algoritme dat we gaan behandelen kan gebruikt worden voor h</w:t>
+      </w:r>
+      <w:r>
+        <w:t xml:space="preserve">et voorspellen van een </w:t>
+      </w:r>
+      <w:proofErr w:type="spellStart"/>
+      <w:r>
+        <w:t>y-waarde</w:t>
+      </w:r>
+      <w:proofErr w:type="spellEnd"/>
+      <w:r>
+        <w:t xml:space="preserve"> bij gegeven </w:t>
+      </w:r>
+      <w:proofErr w:type="spellStart"/>
+      <w:r>
+        <w:t>x-waarde</w:t>
+      </w:r>
+      <w:proofErr w:type="spellEnd"/>
+      <w:r>
+        <w:t>(n)</w:t>
+      </w:r>
+      <w:r>
+        <w:t>.</w:t>
+      </w:r>
+      <w:r>
+        <w:t xml:space="preserve"> We zullen dit probleem eerst op een statistische manier aanpakken, via het </w:t>
+      </w:r>
+      <w:proofErr w:type="spellStart"/>
+      <w:r>
+        <w:t>ordinary</w:t>
       </w:r>
       <w:proofErr w:type="spellEnd"/>
       <w:r>
@@ -115,7 +182,921 @@
       </w:r>
       <w:proofErr w:type="spellStart"/>
       <w:r>
-        <w:t>Regression</w:t>
+        <w:t>least</w:t>
+      </w:r>
+      <w:proofErr w:type="spellEnd"/>
+      <w:r>
+        <w:t xml:space="preserve"> squares algoritme en daarna op een manier via </w:t>
+      </w:r>
+      <w:proofErr w:type="spellStart"/>
+      <w:r>
+        <w:t>gradient</w:t>
+      </w:r>
+      <w:proofErr w:type="spellEnd"/>
+      <w:r>
+        <w:t xml:space="preserve"> </w:t>
+      </w:r>
+      <w:proofErr w:type="spellStart"/>
+      <w:r>
+        <w:t>descent</w:t>
+      </w:r>
+      <w:proofErr w:type="spellEnd"/>
+      <w:r>
+        <w:t xml:space="preserve">, een manier uit de machine </w:t>
+      </w:r>
+      <w:proofErr w:type="spellStart"/>
+      <w:r>
+        <w:t>learning</w:t>
+      </w:r>
+      <w:proofErr w:type="spellEnd"/>
+      <w:r>
+        <w:t xml:space="preserve">. Het is belangrijk om te beseffen dat beide </w:t>
+      </w:r>
+      <w:r>
+        <w:t xml:space="preserve">algoritmes alleen werken als er ook echt een </w:t>
+      </w:r>
+      <w:proofErr w:type="spellStart"/>
+      <w:r>
+        <w:rPr>
+          <w:b/>
+        </w:rPr>
+        <w:t>linear</w:t>
+      </w:r>
+      <w:proofErr w:type="spellEnd"/>
+      <w:r>
+        <w:rPr>
+          <w:b/>
+        </w:rPr>
+        <w:t xml:space="preserve"> </w:t>
+      </w:r>
+      <w:r>
+        <w:t xml:space="preserve">verband bestaat tussen de </w:t>
+      </w:r>
+      <w:proofErr w:type="spellStart"/>
+      <w:r>
+        <w:t>x-waarde</w:t>
+      </w:r>
+      <w:proofErr w:type="spellEnd"/>
+      <w:r>
+        <w:t xml:space="preserve">(n) en de </w:t>
+      </w:r>
+      <w:proofErr w:type="spellStart"/>
+      <w:r>
+        <w:t>y-waarden</w:t>
+      </w:r>
+      <w:proofErr w:type="spellEnd"/>
+      <w:r>
+        <w:t>.</w:t>
+      </w:r>
+    </w:p>
+    <w:p>
+      <w:pPr>
+        <w:pStyle w:val="Kop2"/>
+      </w:pPr>
+      <w:proofErr w:type="spellStart"/>
+      <w:r>
+        <w:t>Ordinary</w:t>
+      </w:r>
+      <w:proofErr w:type="spellEnd"/>
+      <w:r>
+        <w:t xml:space="preserve"> </w:t>
+      </w:r>
+      <w:proofErr w:type="spellStart"/>
+      <w:r>
+        <w:t>Least</w:t>
+      </w:r>
+      <w:proofErr w:type="spellEnd"/>
+      <w:r>
+        <w:t xml:space="preserve"> Squares</w:t>
+      </w:r>
+    </w:p>
+    <w:p>
+      <w:proofErr w:type="spellStart"/>
+      <w:r>
+        <w:t>Oridinary</w:t>
+      </w:r>
+      <w:proofErr w:type="spellEnd"/>
+      <w:r>
+        <w:t xml:space="preserve"> </w:t>
+      </w:r>
+      <w:proofErr w:type="spellStart"/>
+      <w:r>
+        <w:t>Least</w:t>
+      </w:r>
+      <w:proofErr w:type="spellEnd"/>
+      <w:r>
+        <w:t xml:space="preserve"> Squares is een algoritme uit de statistiek dat probeert een </w:t>
+      </w:r>
+      <w:proofErr w:type="spellStart"/>
+      <w:r>
+        <w:t>linear</w:t>
+      </w:r>
+      <w:proofErr w:type="spellEnd"/>
+      <w:r>
+        <w:t xml:space="preserve"> verband tussen </w:t>
+      </w:r>
+      <w:r>
+        <w:t xml:space="preserve">datapunten te vinden. Het probeert een lijn: y = </w:t>
+      </w:r>
+      <w:proofErr w:type="spellStart"/>
+      <w:r>
+        <w:t>ax</w:t>
+      </w:r>
+      <w:proofErr w:type="spellEnd"/>
+      <w:r>
+        <w:t xml:space="preserve"> + b te vinden die zo goed mogelijk het verband beschrijft  tussen de waarden. Om de </w:t>
+      </w:r>
+      <w:proofErr w:type="spellStart"/>
+      <w:r>
+        <w:t>richtings</w:t>
+      </w:r>
+      <w:proofErr w:type="spellEnd"/>
+      <w:r>
+        <w:t xml:space="preserve"> coëfficiënt (</w:t>
+      </w:r>
+      <w:r>
+        <w:t xml:space="preserve">de </w:t>
+      </w:r>
+      <w:r>
+        <w:rPr>
+          <w:i/>
+        </w:rPr>
+        <w:t>a</w:t>
+      </w:r>
+      <w:r>
+        <w:t xml:space="preserve"> van de lijn</w:t>
+      </w:r>
+      <w:r>
+        <w:t>) te berekenen wordt de volgende formule gebruikt:</w:t>
+      </w:r>
+    </w:p>
+    <w:p>
+      <m:oMathPara>
+        <m:oMath>
+          <m:r>
+            <w:rPr>
+              <w:rFonts w:ascii="Cambria Math" w:hAnsi="Cambria Math"/>
+            </w:rPr>
+            <m:t xml:space="preserve">a= </m:t>
+          </m:r>
+          <m:f>
+            <m:fPr>
+              <m:ctrlPr>
+                <w:rPr>
+                  <w:rFonts w:ascii="Cambria Math" w:hAnsi="Cambria Math"/>
+                  <w:i/>
+                </w:rPr>
+              </m:ctrlPr>
+            </m:fPr>
+            <m:num>
+              <m:nary>
+                <m:naryPr>
+                  <m:chr m:val="∑"/>
+                  <m:limLoc m:val="undOvr"/>
+                  <m:ctrlPr>
+                    <w:rPr>
+                      <w:rFonts w:ascii="Cambria Math" w:hAnsi="Cambria Math"/>
+                      <w:i/>
+                    </w:rPr>
+                  </m:ctrlPr>
+                </m:naryPr>
+                <m:sub>
+                  <m:r>
+                    <w:rPr>
+                      <w:rFonts w:ascii="Cambria Math" w:hAnsi="Cambria Math"/>
+                    </w:rPr>
+                    <m:t>i=0</m:t>
+                  </m:r>
+                </m:sub>
+                <m:sup>
+                  <m:r>
+                    <w:rPr>
+                      <w:rFonts w:ascii="Cambria Math" w:hAnsi="Cambria Math"/>
+                    </w:rPr>
+                    <m:t>n</m:t>
+                  </m:r>
+                </m:sup>
+                <m:e>
+                  <m:d>
+                    <m:dPr>
+                      <m:ctrlPr>
+                        <w:rPr>
+                          <w:rFonts w:ascii="Cambria Math" w:hAnsi="Cambria Math"/>
+                          <w:i/>
+                        </w:rPr>
+                      </m:ctrlPr>
+                    </m:dPr>
+                    <m:e>
+                      <m:sSub>
+                        <m:sSubPr>
+                          <m:ctrlPr>
+                            <w:rPr>
+                              <w:rFonts w:ascii="Cambria Math" w:hAnsi="Cambria Math"/>
+                              <w:i/>
+                            </w:rPr>
+                          </m:ctrlPr>
+                        </m:sSubPr>
+                        <m:e>
+                          <m:r>
+                            <w:rPr>
+                              <w:rFonts w:ascii="Cambria Math" w:hAnsi="Cambria Math"/>
+                            </w:rPr>
+                            <m:t>x</m:t>
+                          </m:r>
+                        </m:e>
+                        <m:sub>
+                          <m:r>
+                            <w:rPr>
+                              <w:rFonts w:ascii="Cambria Math" w:hAnsi="Cambria Math"/>
+                            </w:rPr>
+                            <m:t>i</m:t>
+                          </m:r>
+                        </m:sub>
+                      </m:sSub>
+                      <m:r>
+                        <w:rPr>
+                          <w:rFonts w:ascii="Cambria Math" w:hAnsi="Cambria Math"/>
+                        </w:rPr>
+                        <m:t>-</m:t>
+                      </m:r>
+                      <m:acc>
+                        <m:accPr>
+                          <m:chr m:val="̅"/>
+                          <m:ctrlPr>
+                            <w:rPr>
+                              <w:rFonts w:ascii="Cambria Math" w:hAnsi="Cambria Math"/>
+                              <w:i/>
+                            </w:rPr>
+                          </m:ctrlPr>
+                        </m:accPr>
+                        <m:e>
+                          <m:r>
+                            <w:rPr>
+                              <w:rFonts w:ascii="Cambria Math" w:hAnsi="Cambria Math"/>
+                            </w:rPr>
+                            <m:t>x</m:t>
+                          </m:r>
+                        </m:e>
+                      </m:acc>
+                    </m:e>
+                  </m:d>
+                  <m:r>
+                    <w:rPr>
+                      <w:rFonts w:ascii="Cambria Math" w:hAnsi="Cambria Math"/>
+                    </w:rPr>
+                    <m:t>(</m:t>
+                  </m:r>
+                  <m:sSub>
+                    <m:sSubPr>
+                      <m:ctrlPr>
+                        <w:rPr>
+                          <w:rFonts w:ascii="Cambria Math" w:hAnsi="Cambria Math"/>
+                          <w:i/>
+                        </w:rPr>
+                      </m:ctrlPr>
+                    </m:sSubPr>
+                    <m:e>
+                      <m:r>
+                        <w:rPr>
+                          <w:rFonts w:ascii="Cambria Math" w:hAnsi="Cambria Math"/>
+                        </w:rPr>
+                        <m:t>y</m:t>
+                      </m:r>
+                    </m:e>
+                    <m:sub>
+                      <m:r>
+                        <w:rPr>
+                          <w:rFonts w:ascii="Cambria Math" w:hAnsi="Cambria Math"/>
+                        </w:rPr>
+                        <m:t>i</m:t>
+                      </m:r>
+                    </m:sub>
+                  </m:sSub>
+                  <m:r>
+                    <w:rPr>
+                      <w:rFonts w:ascii="Cambria Math" w:hAnsi="Cambria Math"/>
+                    </w:rPr>
+                    <m:t>-</m:t>
+                  </m:r>
+                  <m:acc>
+                    <m:accPr>
+                      <m:chr m:val="̅"/>
+                      <m:ctrlPr>
+                        <w:rPr>
+                          <w:rFonts w:ascii="Cambria Math" w:hAnsi="Cambria Math"/>
+                          <w:i/>
+                        </w:rPr>
+                      </m:ctrlPr>
+                    </m:accPr>
+                    <m:e>
+                      <m:r>
+                        <w:rPr>
+                          <w:rFonts w:ascii="Cambria Math" w:hAnsi="Cambria Math"/>
+                        </w:rPr>
+                        <m:t>y</m:t>
+                      </m:r>
+                    </m:e>
+                  </m:acc>
+                  <m:r>
+                    <w:rPr>
+                      <w:rFonts w:ascii="Cambria Math" w:hAnsi="Cambria Math"/>
+                    </w:rPr>
+                    <m:t>)</m:t>
+                  </m:r>
+                </m:e>
+              </m:nary>
+            </m:num>
+            <m:den>
+              <m:nary>
+                <m:naryPr>
+                  <m:chr m:val="∑"/>
+                  <m:limLoc m:val="undOvr"/>
+                  <m:ctrlPr>
+                    <w:rPr>
+                      <w:rFonts w:ascii="Cambria Math" w:hAnsi="Cambria Math"/>
+                      <w:i/>
+                    </w:rPr>
+                  </m:ctrlPr>
+                </m:naryPr>
+                <m:sub>
+                  <m:r>
+                    <w:rPr>
+                      <w:rFonts w:ascii="Cambria Math" w:hAnsi="Cambria Math"/>
+                    </w:rPr>
+                    <m:t>i=0</m:t>
+                  </m:r>
+                </m:sub>
+                <m:sup>
+                  <m:r>
+                    <w:rPr>
+                      <w:rFonts w:ascii="Cambria Math" w:hAnsi="Cambria Math"/>
+                    </w:rPr>
+                    <m:t>n</m:t>
+                  </m:r>
+                </m:sup>
+                <m:e>
+                  <m:sSup>
+                    <m:sSupPr>
+                      <m:ctrlPr>
+                        <w:rPr>
+                          <w:rFonts w:ascii="Cambria Math" w:hAnsi="Cambria Math"/>
+                          <w:i/>
+                        </w:rPr>
+                      </m:ctrlPr>
+                    </m:sSupPr>
+                    <m:e>
+                      <m:d>
+                        <m:dPr>
+                          <m:ctrlPr>
+                            <w:rPr>
+                              <w:rFonts w:ascii="Cambria Math" w:hAnsi="Cambria Math"/>
+                              <w:i/>
+                            </w:rPr>
+                          </m:ctrlPr>
+                        </m:dPr>
+                        <m:e>
+                          <m:sSub>
+                            <m:sSubPr>
+                              <m:ctrlPr>
+                                <w:rPr>
+                                  <w:rFonts w:ascii="Cambria Math" w:hAnsi="Cambria Math"/>
+                                  <w:i/>
+                                </w:rPr>
+                              </m:ctrlPr>
+                            </m:sSubPr>
+                            <m:e>
+                              <m:r>
+                                <w:rPr>
+                                  <w:rFonts w:ascii="Cambria Math" w:hAnsi="Cambria Math"/>
+                                </w:rPr>
+                                <m:t>x</m:t>
+                              </m:r>
+                            </m:e>
+                            <m:sub>
+                              <m:r>
+                                <w:rPr>
+                                  <w:rFonts w:ascii="Cambria Math" w:hAnsi="Cambria Math"/>
+                                </w:rPr>
+                                <m:t>i</m:t>
+                              </m:r>
+                            </m:sub>
+                          </m:sSub>
+                          <m:r>
+                            <w:rPr>
+                              <w:rFonts w:ascii="Cambria Math" w:hAnsi="Cambria Math"/>
+                            </w:rPr>
+                            <m:t>-</m:t>
+                          </m:r>
+                          <m:acc>
+                            <m:accPr>
+                              <m:chr m:val="̅"/>
+                              <m:ctrlPr>
+                                <w:rPr>
+                                  <w:rFonts w:ascii="Cambria Math" w:hAnsi="Cambria Math"/>
+                                  <w:i/>
+                                </w:rPr>
+                              </m:ctrlPr>
+                            </m:accPr>
+                            <m:e>
+                              <m:r>
+                                <w:rPr>
+                                  <w:rFonts w:ascii="Cambria Math" w:hAnsi="Cambria Math"/>
+                                </w:rPr>
+                                <m:t>x</m:t>
+                              </m:r>
+                            </m:e>
+                          </m:acc>
+                        </m:e>
+                      </m:d>
+                    </m:e>
+                    <m:sup>
+                      <m:r>
+                        <w:rPr>
+                          <w:rFonts w:ascii="Cambria Math" w:hAnsi="Cambria Math"/>
+                        </w:rPr>
+                        <m:t>2</m:t>
+                      </m:r>
+                    </m:sup>
+                  </m:sSup>
+                </m:e>
+              </m:nary>
+            </m:den>
+          </m:f>
+        </m:oMath>
+      </m:oMathPara>
+    </w:p>
+    <w:p>
+      <w:r>
+        <w:t xml:space="preserve">In deze formule is </w:t>
+      </w:r>
+      <m:oMath>
+        <m:acc>
+          <m:accPr>
+            <m:chr m:val="̅"/>
+            <m:ctrlPr>
+              <w:rPr>
+                <w:rFonts w:ascii="Cambria Math" w:hAnsi="Cambria Math"/>
+                <w:i/>
+              </w:rPr>
+            </m:ctrlPr>
+          </m:accPr>
+          <m:e>
+            <m:r>
+              <w:rPr>
+                <w:rFonts w:ascii="Cambria Math" w:hAnsi="Cambria Math"/>
+              </w:rPr>
+              <m:t>x</m:t>
+            </m:r>
+          </m:e>
+        </m:acc>
+      </m:oMath>
+      <w:r>
+        <w:t xml:space="preserve"> de gemiddelde van alle x waarden en </w:t>
+      </w:r>
+      <m:oMath>
+        <m:acc>
+          <m:accPr>
+            <m:chr m:val="̅"/>
+            <m:ctrlPr>
+              <w:rPr>
+                <w:rFonts w:ascii="Cambria Math" w:hAnsi="Cambria Math"/>
+                <w:i/>
+              </w:rPr>
+            </m:ctrlPr>
+          </m:accPr>
+          <m:e>
+            <m:r>
+              <w:rPr>
+                <w:rFonts w:ascii="Cambria Math" w:hAnsi="Cambria Math"/>
+              </w:rPr>
+              <m:t>y</m:t>
+            </m:r>
+          </m:e>
+        </m:acc>
+      </m:oMath>
+      <w:r>
+        <w:t xml:space="preserve"> het gemiddelde van alle y waarden. Om de beginwaarde (b van de lijn) te berekenen gebruiken we de volgende formule:</w:t>
+      </w:r>
+    </w:p>
+    <w:p>
+      <m:oMathPara>
+        <m:oMath>
+          <m:r>
+            <w:rPr>
+              <w:rFonts w:ascii="Cambria Math" w:hAnsi="Cambria Math"/>
+            </w:rPr>
+            <m:t xml:space="preserve">b= </m:t>
+          </m:r>
+          <m:acc>
+            <m:accPr>
+              <m:chr m:val="̅"/>
+              <m:ctrlPr>
+                <w:rPr>
+                  <w:rFonts w:ascii="Cambria Math" w:hAnsi="Cambria Math"/>
+                  <w:i/>
+                </w:rPr>
+              </m:ctrlPr>
+            </m:accPr>
+            <m:e>
+              <m:r>
+                <w:rPr>
+                  <w:rFonts w:ascii="Cambria Math" w:hAnsi="Cambria Math"/>
+                </w:rPr>
+                <m:t>y</m:t>
+              </m:r>
+            </m:e>
+          </m:acc>
+          <m:r>
+            <w:rPr>
+              <w:rFonts w:ascii="Cambria Math" w:hAnsi="Cambria Math"/>
+            </w:rPr>
+            <m:t xml:space="preserve">- (m* </m:t>
+          </m:r>
+          <m:acc>
+            <m:accPr>
+              <m:chr m:val="̅"/>
+              <m:ctrlPr>
+                <w:rPr>
+                  <w:rFonts w:ascii="Cambria Math" w:hAnsi="Cambria Math"/>
+                  <w:i/>
+                </w:rPr>
+              </m:ctrlPr>
+            </m:accPr>
+            <m:e>
+              <m:r>
+                <w:rPr>
+                  <w:rFonts w:ascii="Cambria Math" w:hAnsi="Cambria Math"/>
+                </w:rPr>
+                <m:t>x</m:t>
+              </m:r>
+            </m:e>
+          </m:acc>
+          <m:r>
+            <w:rPr>
+              <w:rFonts w:ascii="Cambria Math" w:hAnsi="Cambria Math"/>
+            </w:rPr>
+            <m:t>)</m:t>
+          </m:r>
+        </m:oMath>
+      </m:oMathPara>
+    </w:p>
+    <w:p>
+      <w:pPr>
+        <w:pStyle w:val="Kop2"/>
+      </w:pPr>
+      <w:proofErr w:type="spellStart"/>
+      <w:r>
+        <w:t>Gradient</w:t>
+      </w:r>
+      <w:proofErr w:type="spellEnd"/>
+      <w:r>
+        <w:t xml:space="preserve"> </w:t>
+      </w:r>
+      <w:proofErr w:type="spellStart"/>
+      <w:r>
+        <w:t>Descent</w:t>
+      </w:r>
+      <w:proofErr w:type="spellEnd"/>
+    </w:p>
+    <w:p>
+      <w:r>
+        <w:t xml:space="preserve">Een andere manier om het verband tussen een </w:t>
+      </w:r>
+      <w:proofErr w:type="spellStart"/>
+      <w:r>
+        <w:t>x-waarde</w:t>
+      </w:r>
+      <w:proofErr w:type="spellEnd"/>
+      <w:r>
+        <w:t xml:space="preserve"> en </w:t>
+      </w:r>
+      <w:proofErr w:type="spellStart"/>
+      <w:r>
+        <w:t>y-waarde</w:t>
+      </w:r>
+      <w:proofErr w:type="spellEnd"/>
+      <w:r>
+        <w:t xml:space="preserve"> te berekenen is door gebruik te maken van </w:t>
+      </w:r>
+      <w:proofErr w:type="spellStart"/>
+      <w:r>
+        <w:rPr>
+          <w:b/>
+        </w:rPr>
+        <w:t>gradient</w:t>
+      </w:r>
+      <w:proofErr w:type="spellEnd"/>
+      <w:r>
+        <w:rPr>
+          <w:b/>
+        </w:rPr>
+        <w:t xml:space="preserve"> </w:t>
+      </w:r>
+      <w:proofErr w:type="spellStart"/>
+      <w:r>
+        <w:rPr>
+          <w:b/>
+        </w:rPr>
+        <w:t>descent</w:t>
+      </w:r>
+      <w:proofErr w:type="spellEnd"/>
+      <w:r>
+        <w:rPr>
+          <w:b/>
+        </w:rPr>
+        <w:t xml:space="preserve">. </w:t>
+      </w:r>
+      <w:r>
+        <w:t xml:space="preserve">We proberen </w:t>
+      </w:r>
+      <w:r>
+        <w:t xml:space="preserve">weer een lijn ( </w:t>
+      </w:r>
+      <w:r>
+        <w:t xml:space="preserve">y = </w:t>
+      </w:r>
+      <w:proofErr w:type="spellStart"/>
+      <w:r>
+        <w:t>ax</w:t>
+      </w:r>
+      <w:proofErr w:type="spellEnd"/>
+      <w:r>
+        <w:t xml:space="preserve"> + b</w:t>
+      </w:r>
+      <w:r>
+        <w:t>)</w:t>
+      </w:r>
+      <w:r>
+        <w:t xml:space="preserve"> te vinden die het best het verband tussen de y- en de </w:t>
+      </w:r>
+      <w:proofErr w:type="spellStart"/>
+      <w:r>
+        <w:t>x-waarde</w:t>
+      </w:r>
+      <w:proofErr w:type="spellEnd"/>
+      <w:r>
+        <w:t xml:space="preserve"> beschrijft. </w:t>
+      </w:r>
+      <w:r>
+        <w:t>Er wordt op het begin gekozen voor een willekeurige waarde voor a en b. Deze willekeurige lijn wordt gebruikt om “gok” te krijgen</w:t>
+      </w:r>
+      <w:r>
+        <w:t xml:space="preserve"> voor elk van de </w:t>
+      </w:r>
+      <w:proofErr w:type="spellStart"/>
+      <w:r>
+        <w:t>x-waarden</w:t>
+      </w:r>
+      <w:proofErr w:type="spellEnd"/>
+      <w:r>
+        <w:t xml:space="preserve">. Deze gok zal bij een willekeurige lijn dus erg afwijken van de </w:t>
+      </w:r>
+      <w:r>
+        <w:t xml:space="preserve">echte </w:t>
+      </w:r>
+      <w:proofErr w:type="spellStart"/>
+      <w:r>
+        <w:t>y-waarde</w:t>
+      </w:r>
+      <w:proofErr w:type="spellEnd"/>
+      <w:r>
+        <w:t xml:space="preserve">. De afwijking noemen we de </w:t>
+      </w:r>
+      <w:proofErr w:type="spellStart"/>
+      <w:r>
+        <w:rPr>
+          <w:b/>
+        </w:rPr>
+        <w:t>error</w:t>
+      </w:r>
+      <w:proofErr w:type="spellEnd"/>
+      <w:r>
+        <w:t xml:space="preserve">. Deze </w:t>
+      </w:r>
+      <w:proofErr w:type="spellStart"/>
+      <w:r>
+        <w:t>error</w:t>
+      </w:r>
+      <w:proofErr w:type="spellEnd"/>
+      <w:r>
+        <w:t xml:space="preserve"> berekenen we als volgt:</w:t>
+      </w:r>
+    </w:p>
+    <w:p>
+      <m:oMathPara>
+        <m:oMath>
+          <m:r>
+            <w:rPr>
+              <w:rFonts w:ascii="Cambria Math" w:hAnsi="Cambria Math"/>
+            </w:rPr>
+            <m:t>erro</m:t>
+          </m:r>
+          <m:sSub>
+            <m:sSubPr>
+              <m:ctrlPr>
+                <w:rPr>
+                  <w:rFonts w:ascii="Cambria Math" w:hAnsi="Cambria Math"/>
+                  <w:i/>
+                </w:rPr>
+              </m:ctrlPr>
+            </m:sSubPr>
+            <m:e>
+              <m:r>
+                <w:rPr>
+                  <w:rFonts w:ascii="Cambria Math" w:hAnsi="Cambria Math"/>
+                </w:rPr>
+                <m:t>r</m:t>
+              </m:r>
+            </m:e>
+            <m:sub>
+              <m:r>
+                <w:rPr>
+                  <w:rFonts w:ascii="Cambria Math" w:hAnsi="Cambria Math"/>
+                </w:rPr>
+                <m:t>i</m:t>
+              </m:r>
+            </m:sub>
+          </m:sSub>
+          <m:r>
+            <w:rPr>
+              <w:rFonts w:ascii="Cambria Math" w:hAnsi="Cambria Math"/>
+            </w:rPr>
+            <m:t>=</m:t>
+          </m:r>
+          <m:sSub>
+            <m:sSubPr>
+              <m:ctrlPr>
+                <w:rPr>
+                  <w:rFonts w:ascii="Cambria Math" w:hAnsi="Cambria Math"/>
+                  <w:i/>
+                </w:rPr>
+              </m:ctrlPr>
+            </m:sSubPr>
+            <m:e>
+              <m:r>
+                <w:rPr>
+                  <w:rFonts w:ascii="Cambria Math" w:hAnsi="Cambria Math"/>
+                </w:rPr>
+                <m:t>y</m:t>
+              </m:r>
+            </m:e>
+            <m:sub>
+              <m:r>
+                <w:rPr>
+                  <w:rFonts w:ascii="Cambria Math" w:hAnsi="Cambria Math"/>
+                </w:rPr>
+                <m:t>i</m:t>
+              </m:r>
+            </m:sub>
+          </m:sSub>
+          <m:r>
+            <w:rPr>
+              <w:rFonts w:ascii="Cambria Math" w:hAnsi="Cambria Math"/>
+            </w:rPr>
+            <m:t>-go</m:t>
+          </m:r>
+          <m:sSub>
+            <m:sSubPr>
+              <m:ctrlPr>
+                <w:rPr>
+                  <w:rFonts w:ascii="Cambria Math" w:hAnsi="Cambria Math"/>
+                  <w:i/>
+                </w:rPr>
+              </m:ctrlPr>
+            </m:sSubPr>
+            <m:e>
+              <m:r>
+                <w:rPr>
+                  <w:rFonts w:ascii="Cambria Math" w:hAnsi="Cambria Math"/>
+                </w:rPr>
+                <m:t>k</m:t>
+              </m:r>
+            </m:e>
+            <m:sub>
+              <m:r>
+                <w:rPr>
+                  <w:rFonts w:ascii="Cambria Math" w:hAnsi="Cambria Math"/>
+                </w:rPr>
+                <m:t>i</m:t>
+              </m:r>
+            </m:sub>
+          </m:sSub>
+        </m:oMath>
+      </m:oMathPara>
+    </w:p>
+    <w:p>
+      <w:r>
+        <w:t>Het doel v</w:t>
+      </w:r>
+      <w:r>
+        <w:t>an het algoritme is om</w:t>
+      </w:r>
+      <w:r>
+        <w:t xml:space="preserve"> </w:t>
+      </w:r>
+      <m:oMath>
+        <m:nary>
+          <m:naryPr>
+            <m:chr m:val="∑"/>
+            <m:limLoc m:val="undOvr"/>
+            <m:ctrlPr>
+              <w:rPr>
+                <w:rFonts w:ascii="Cambria Math" w:hAnsi="Cambria Math"/>
+                <w:i/>
+              </w:rPr>
+            </m:ctrlPr>
+          </m:naryPr>
+          <m:sub>
+            <m:r>
+              <w:rPr>
+                <w:rFonts w:ascii="Cambria Math" w:hAnsi="Cambria Math"/>
+              </w:rPr>
+              <m:t>i=0</m:t>
+            </m:r>
+          </m:sub>
+          <m:sup>
+            <m:r>
+              <w:rPr>
+                <w:rFonts w:ascii="Cambria Math" w:hAnsi="Cambria Math"/>
+              </w:rPr>
+              <m:t>n</m:t>
+            </m:r>
+          </m:sup>
+          <m:e>
+            <m:r>
+              <w:rPr>
+                <w:rFonts w:ascii="Cambria Math" w:hAnsi="Cambria Math"/>
+              </w:rPr>
+              <m:t>erro</m:t>
+            </m:r>
+            <m:sSub>
+              <m:sSubPr>
+                <m:ctrlPr>
+                  <w:rPr>
+                    <w:rFonts w:ascii="Cambria Math" w:hAnsi="Cambria Math"/>
+                    <w:i/>
+                  </w:rPr>
+                </m:ctrlPr>
+              </m:sSubPr>
+              <m:e>
+                <m:r>
+                  <w:rPr>
+                    <w:rFonts w:ascii="Cambria Math" w:hAnsi="Cambria Math"/>
+                  </w:rPr>
+                  <m:t>r</m:t>
+                </m:r>
+              </m:e>
+              <m:sub>
+                <m:r>
+                  <w:rPr>
+                    <w:rFonts w:ascii="Cambria Math" w:hAnsi="Cambria Math"/>
+                  </w:rPr>
+                  <m:t>i</m:t>
+                </m:r>
+              </m:sub>
+            </m:sSub>
+          </m:e>
+        </m:nary>
+      </m:oMath>
+      <w:r>
+        <w:t xml:space="preserve"> zo klein mogelijk te maken, ofwel de totale </w:t>
+      </w:r>
+      <w:proofErr w:type="spellStart"/>
+      <w:r>
+        <w:rPr>
+          <w:i/>
+        </w:rPr>
+        <w:t>error</w:t>
+      </w:r>
+      <w:proofErr w:type="spellEnd"/>
+      <w:r>
+        <w:t xml:space="preserve"> zo klein mogelijk te maken.</w:t>
+      </w:r>
+    </w:p>
+    <w:p>
+      <w:pPr>
+        <w:pStyle w:val="Kop1"/>
+      </w:pPr>
+      <w:r>
+        <w:lastRenderedPageBreak/>
+        <w:t>Verbeteren</w:t>
+      </w:r>
+    </w:p>
+    <w:p>
+      <w:pPr>
+        <w:pStyle w:val="Kop2"/>
+      </w:pPr>
+      <w:proofErr w:type="spellStart"/>
+      <w:r>
+        <w:t>Gradient</w:t>
+      </w:r>
+      <w:proofErr w:type="spellEnd"/>
+      <w:r>
+        <w:t xml:space="preserve"> </w:t>
+      </w:r>
+      <w:proofErr w:type="spellStart"/>
+      <w:r>
+        <w:t>Descent</w:t>
       </w:r>
       <w:proofErr w:type="spellEnd"/>
     </w:p>
@@ -126,117 +1107,7 @@
       </w:pPr>
       <w:proofErr w:type="spellStart"/>
       <w:r>
-        <w:t>Ordinary</w:t>
-      </w:r>
-      <w:proofErr w:type="spellEnd"/>
-      <w:r>
-        <w:t xml:space="preserve"> </w:t>
-      </w:r>
-      <w:proofErr w:type="spellStart"/>
-      <w:r>
-        <w:t>Least</w:t>
-      </w:r>
-      <w:proofErr w:type="spellEnd"/>
-      <w:r>
-        <w:t xml:space="preserve"> Squares</w:t>
-      </w:r>
-    </w:p>
-    <w:p/>
-    <w:p>
-      <w:pPr>
-        <w:pStyle w:val="Kop2"/>
-      </w:pPr>
-      <w:proofErr w:type="spellStart"/>
-      <w:r>
-        <w:t>Gradient</w:t>
-      </w:r>
-      <w:proofErr w:type="spellEnd"/>
-      <w:r>
-        <w:t xml:space="preserve"> </w:t>
-      </w:r>
-      <w:proofErr w:type="spellStart"/>
-      <w:r>
-        <w:t>Descent</w:t>
-      </w:r>
-      <w:proofErr w:type="spellEnd"/>
-    </w:p>
-    <w:p>
-      <w:pPr>
-        <w:pStyle w:val="Kop1"/>
-      </w:pPr>
-      <w:proofErr w:type="spellStart"/>
-      <w:r>
-        <w:t>Perceptron</w:t>
-      </w:r>
-      <w:proofErr w:type="spellEnd"/>
-    </w:p>
-    <w:p/>
-    <w:p>
-      <w:pPr>
-        <w:pStyle w:val="Kop1"/>
-      </w:pPr>
-      <w:proofErr w:type="spellStart"/>
-      <w:r>
-        <w:t>Activation</w:t>
-      </w:r>
-      <w:proofErr w:type="spellEnd"/>
-      <w:r>
-        <w:t xml:space="preserve"> </w:t>
-      </w:r>
-      <w:proofErr w:type="spellStart"/>
-      <w:r>
-        <w:t>Function</w:t>
-      </w:r>
-      <w:proofErr w:type="spellEnd"/>
-    </w:p>
-    <w:p/>
-    <w:p>
-      <w:pPr>
-        <w:pStyle w:val="Kop1"/>
-      </w:pPr>
-      <w:proofErr w:type="spellStart"/>
-      <w:r>
-        <w:t>Feed</w:t>
-      </w:r>
-      <w:proofErr w:type="spellEnd"/>
-      <w:r>
-        <w:t xml:space="preserve"> </w:t>
-      </w:r>
-      <w:proofErr w:type="spellStart"/>
-      <w:r>
-        <w:t>forward</w:t>
-      </w:r>
-      <w:proofErr w:type="spellEnd"/>
-    </w:p>
-    <w:p/>
-    <w:p>
-      <w:pPr>
-        <w:pStyle w:val="Kop1"/>
-      </w:pPr>
-      <w:proofErr w:type="spellStart"/>
-      <w:r>
-        <w:t>Decision</w:t>
-      </w:r>
-      <w:proofErr w:type="spellEnd"/>
-      <w:r>
-        <w:t xml:space="preserve"> trees</w:t>
-      </w:r>
-    </w:p>
-    <w:p>
-      <w:pPr>
-        <w:pStyle w:val="Kop1"/>
-      </w:pPr>
-      <w:proofErr w:type="spellStart"/>
-      <w:r>
-        <w:t>Linear</w:t>
-      </w:r>
-      <w:proofErr w:type="spellEnd"/>
-      <w:r>
-        <w:t xml:space="preserve"> </w:t>
-      </w:r>
-      <w:proofErr w:type="spellStart"/>
-      <w:r>
-        <w:t>Regression</w:t>
+        <w:t>Evolutionary</w:t>
       </w:r>
       <w:proofErr w:type="spellEnd"/>
     </w:p>
@@ -251,8 +1122,6 @@
           <w:szCs w:val="28"/>
         </w:rPr>
       </w:pPr>
-      <w:bookmarkStart w:id="0" w:name="_GoBack"/>
-      <w:bookmarkEnd w:id="0"/>
       <w:r>
         <w:br w:type="page"/>
       </w:r>
@@ -350,24 +1219,14 @@
                   <w:r>
                     <w:t xml:space="preserve">Figuur </w:t>
                   </w:r>
-                  <w:r>
-                    <w:fldChar w:fldCharType="begin"/>
-                  </w:r>
-                  <w:r>
-                    <w:instrText xml:space="preserve"> SEQ Figuur \* ARABIC </w:instrText>
-                  </w:r>
-                  <w:r>
-                    <w:fldChar w:fldCharType="separate"/>
-                  </w:r>
-                  <w:r>
-                    <w:rPr>
-                      <w:noProof/>
-                    </w:rPr>
-                    <w:t>1</w:t>
-                  </w:r>
-                  <w:r>
-                    <w:fldChar w:fldCharType="end"/>
-                  </w:r>
+                  <w:fldSimple w:instr=" SEQ Figuur \* ARABIC ">
+                    <w:r>
+                      <w:rPr>
+                        <w:noProof/>
+                      </w:rPr>
+                      <w:t>1</w:t>
+                    </w:r>
+                  </w:fldSimple>
                   <w:r>
                     <w:tab/>
                     <w:t>Support vector machine</w:t>
@@ -410,7 +1269,7 @@
                     <a:blip r:embed="rId6" cstate="print">
                       <a:extLst>
                         <a:ext uri="{28A0092B-C50C-407E-A947-70E740481C1C}">
-                          <a14:useLocalDpi xmlns="" xmlns:wpc="http://schemas.microsoft.com/office/word/2010/wordprocessingCanvas" xmlns:mc="http://schemas.openxmlformats.org/markup-compatibility/2006" xmlns:o="urn:schemas-microsoft-com:office:office" xmlns:v="urn:schemas-microsoft-com:vml" xmlns:wp14="http://schemas.microsoft.com/office/word/2010/wordprocessingDrawing" xmlns:w10="urn:schemas-microsoft-com:office:word" xmlns:w="http://schemas.openxmlformats.org/wordprocessingml/2006/main" xmlns:w14="http://schemas.microsoft.com/office/word/2010/wordml" xmlns:wpg="http://schemas.microsoft.com/office/word/2010/wordprocessingGroup" xmlns:wpi="http://schemas.microsoft.com/office/word/2010/wordprocessingInk" xmlns:wps="http://schemas.microsoft.com/office/word/2010/wordprocessingShape" xmlns:a14="http://schemas.microsoft.com/office/drawing/2010/main" val="0"/>
+                          <a14:useLocalDpi xmlns:a14="http://schemas.microsoft.com/office/drawing/2010/main" xmlns:wps="http://schemas.microsoft.com/office/word/2010/wordprocessingShape" xmlns:wpi="http://schemas.microsoft.com/office/word/2010/wordprocessingInk" xmlns:wpg="http://schemas.microsoft.com/office/word/2010/wordprocessingGroup" xmlns:w14="http://schemas.microsoft.com/office/word/2010/wordml" xmlns:w="http://schemas.openxmlformats.org/wordprocessingml/2006/main" xmlns:w10="urn:schemas-microsoft-com:office:word" xmlns:wp14="http://schemas.microsoft.com/office/word/2010/wordprocessingDrawing" xmlns:v="urn:schemas-microsoft-com:vml" xmlns:o="urn:schemas-microsoft-com:office:office" xmlns:mc="http://schemas.openxmlformats.org/markup-compatibility/2006" xmlns:wpc="http://schemas.microsoft.com/office/word/2010/wordprocessingCanvas" xmlns="" val="0"/>
                         </a:ext>
                       </a:extLst>
                     </a:blip>
@@ -1011,15 +1870,7 @@
         </m:r>
       </m:oMath>
       <w:r>
-        <w:t>moet zo klein mogelijk zi</w:t>
-      </w:r>
-      <w:proofErr w:type="spellStart"/>
-      <w:r>
-        <w:t>jn</w:t>
-      </w:r>
-      <w:proofErr w:type="spellEnd"/>
-      <w:r>
-        <w:t xml:space="preserve">, ofwel </w:t>
+        <w:t xml:space="preserve">moet zo klein mogelijk zijn, ofwel </w:t>
       </w:r>
       <m:oMath>
         <m:d>
@@ -1098,7 +1949,7 @@
                     <a:blip r:embed="rId7" cstate="print">
                       <a:extLst>
                         <a:ext uri="{28A0092B-C50C-407E-A947-70E740481C1C}">
-                          <a14:useLocalDpi xmlns="" xmlns:wpc="http://schemas.microsoft.com/office/word/2010/wordprocessingCanvas" xmlns:mc="http://schemas.openxmlformats.org/markup-compatibility/2006" xmlns:o="urn:schemas-microsoft-com:office:office" xmlns:v="urn:schemas-microsoft-com:vml" xmlns:wp14="http://schemas.microsoft.com/office/word/2010/wordprocessingDrawing" xmlns:w10="urn:schemas-microsoft-com:office:word" xmlns:w="http://schemas.openxmlformats.org/wordprocessingml/2006/main" xmlns:w14="http://schemas.microsoft.com/office/word/2010/wordml" xmlns:wpg="http://schemas.microsoft.com/office/word/2010/wordprocessingGroup" xmlns:wpi="http://schemas.microsoft.com/office/word/2010/wordprocessingInk" xmlns:wps="http://schemas.microsoft.com/office/word/2010/wordprocessingShape" xmlns:a14="http://schemas.microsoft.com/office/drawing/2010/main" val="0"/>
+                          <a14:useLocalDpi xmlns:a14="http://schemas.microsoft.com/office/drawing/2010/main" xmlns:wps="http://schemas.microsoft.com/office/word/2010/wordprocessingShape" xmlns:wpi="http://schemas.microsoft.com/office/word/2010/wordprocessingInk" xmlns:wpg="http://schemas.microsoft.com/office/word/2010/wordprocessingGroup" xmlns:w14="http://schemas.microsoft.com/office/word/2010/wordml" xmlns:w="http://schemas.openxmlformats.org/wordprocessingml/2006/main" xmlns:w10="urn:schemas-microsoft-com:office:word" xmlns:wp14="http://schemas.microsoft.com/office/word/2010/wordprocessingDrawing" xmlns:v="urn:schemas-microsoft-com:vml" xmlns:o="urn:schemas-microsoft-com:office:office" xmlns:mc="http://schemas.openxmlformats.org/markup-compatibility/2006" xmlns:wpc="http://schemas.microsoft.com/office/word/2010/wordprocessingCanvas" xmlns="" val="0"/>
                         </a:ext>
                       </a:extLst>
                     </a:blip>
@@ -1157,13 +2008,13 @@
           <wp:anchor distT="0" distB="0" distL="114300" distR="114300" simplePos="0" relativeHeight="251662336" behindDoc="0" locked="0" layoutInCell="1" allowOverlap="1">
             <wp:simplePos x="0" y="0"/>
             <wp:positionH relativeFrom="column">
-              <wp:posOffset>1805940</wp:posOffset>
+              <wp:posOffset>1808236</wp:posOffset>
             </wp:positionH>
             <wp:positionV relativeFrom="paragraph">
-              <wp:posOffset>1436370</wp:posOffset>
+              <wp:posOffset>1437982</wp:posOffset>
             </wp:positionV>
-            <wp:extent cx="2062480" cy="2062480"/>
-            <wp:effectExtent l="0" t="0" r="0" b="0"/>
+            <wp:extent cx="2063261" cy="2063261"/>
+            <wp:effectExtent l="19050" t="0" r="0" b="0"/>
             <wp:wrapSquare wrapText="bothSides"/>
             <wp:docPr id="6" name="Afbeelding 6"/>
             <wp:cNvGraphicFramePr>
@@ -1180,7 +2031,7 @@
                     <a:blip r:embed="rId8" cstate="print">
                       <a:extLst>
                         <a:ext uri="{28A0092B-C50C-407E-A947-70E740481C1C}">
-                          <a14:useLocalDpi xmlns="" xmlns:wpc="http://schemas.microsoft.com/office/word/2010/wordprocessingCanvas" xmlns:mc="http://schemas.openxmlformats.org/markup-compatibility/2006" xmlns:o="urn:schemas-microsoft-com:office:office" xmlns:v="urn:schemas-microsoft-com:vml" xmlns:wp14="http://schemas.microsoft.com/office/word/2010/wordprocessingDrawing" xmlns:w10="urn:schemas-microsoft-com:office:word" xmlns:w="http://schemas.openxmlformats.org/wordprocessingml/2006/main" xmlns:w14="http://schemas.microsoft.com/office/word/2010/wordml" xmlns:wpg="http://schemas.microsoft.com/office/word/2010/wordprocessingGroup" xmlns:wpi="http://schemas.microsoft.com/office/word/2010/wordprocessingInk" xmlns:wps="http://schemas.microsoft.com/office/word/2010/wordprocessingShape" xmlns:a14="http://schemas.microsoft.com/office/drawing/2010/main" val="0"/>
+                          <a14:useLocalDpi xmlns:a14="http://schemas.microsoft.com/office/drawing/2010/main" xmlns:wps="http://schemas.microsoft.com/office/word/2010/wordprocessingShape" xmlns:wpi="http://schemas.microsoft.com/office/word/2010/wordprocessingInk" xmlns:wpg="http://schemas.microsoft.com/office/word/2010/wordprocessingGroup" xmlns:w14="http://schemas.microsoft.com/office/word/2010/wordml" xmlns:w="http://schemas.openxmlformats.org/wordprocessingml/2006/main" xmlns:w10="urn:schemas-microsoft-com:office:word" xmlns:wp14="http://schemas.microsoft.com/office/word/2010/wordprocessingDrawing" xmlns:v="urn:schemas-microsoft-com:vml" xmlns:o="urn:schemas-microsoft-com:office:office" xmlns:mc="http://schemas.openxmlformats.org/markup-compatibility/2006" xmlns:wpc="http://schemas.microsoft.com/office/word/2010/wordprocessingCanvas" xmlns="" val="0"/>
                         </a:ext>
                       </a:extLst>
                     </a:blip>
@@ -1191,7 +2042,7 @@
                   <pic:spPr>
                     <a:xfrm>
                       <a:off x="0" y="0"/>
-                      <a:ext cx="2062480" cy="2062480"/>
+                      <a:ext cx="2063261" cy="2063261"/>
                     </a:xfrm>
                     <a:prstGeom prst="rect">
                       <a:avLst/>
@@ -1243,87 +2094,15 @@
       <w:r>
         <w:br w:type="page"/>
       </w:r>
-      <m:oMath>
-        <m:f>
-          <m:fPr>
-            <m:ctrlPr>
-              <w:rPr>
-                <w:rFonts w:ascii="Cambria Math" w:hAnsi="Cambria Math"/>
-                <w:i/>
-              </w:rPr>
-            </m:ctrlPr>
-          </m:fPr>
-          <m:num>
-            <m:r>
-              <m:rPr>
-                <m:sty m:val="bi"/>
-              </m:rPr>
-              <w:rPr>
-                <w:rFonts w:ascii="Cambria Math" w:hAnsi="Cambria Math"/>
-              </w:rPr>
-              <m:t>1</m:t>
-            </m:r>
-          </m:num>
-          <m:den>
-            <m:r>
-              <m:rPr>
-                <m:sty m:val="bi"/>
-              </m:rPr>
-              <w:rPr>
-                <w:rFonts w:ascii="Cambria Math" w:hAnsi="Cambria Math"/>
-              </w:rPr>
-              <m:t>2</m:t>
-            </m:r>
-          </m:den>
-        </m:f>
-        <m:d>
-          <m:dPr>
-            <m:begChr m:val="‖"/>
-            <m:endChr m:val="‖"/>
-            <m:ctrlPr>
-              <w:rPr>
-                <w:rFonts w:ascii="Cambria Math" w:eastAsiaTheme="minorEastAsia" w:hAnsi="Cambria Math"/>
-                <w:i/>
-              </w:rPr>
-            </m:ctrlPr>
-          </m:dPr>
-          <m:e>
-            <m:r>
-              <m:rPr>
-                <m:sty m:val="bi"/>
-              </m:rPr>
-              <w:rPr>
-                <w:rFonts w:ascii="Cambria Math" w:hAnsi="Cambria Math"/>
-              </w:rPr>
-              <m:t>w</m:t>
-            </m:r>
-          </m:e>
-        </m:d>
-      </m:oMath>
-      <w:r>
-        <w:t xml:space="preserve"> is namelijk de afstand tussen de twee support vectoren</w:t>
+      <w:r>
+        <w:lastRenderedPageBreak/>
+        <w:t xml:space="preserve"> </w:t>
       </w:r>
     </w:p>
     <w:p>
       <w:pPr>
-        <w:rPr>
-          <w:b/>
-          <w:bCs/>
-          <w:color w:val="365F91" w:themeColor="accent1" w:themeShade="BF"/>
-          <w:sz w:val="28"/>
-          <w:szCs w:val="28"/>
-        </w:rPr>
-      </w:pPr>
-    </w:p>
-    <w:p>
-      <w:pPr>
         <w:pStyle w:val="Kop1"/>
       </w:pPr>
-      <w:proofErr w:type="spellStart"/>
-      <w:r>
-        <w:t>Kernals</w:t>
-      </w:r>
-      <w:proofErr w:type="spellEnd"/>
       <w:r>
         <w:br w:type="page"/>
       </w:r>
@@ -3217,7 +3996,7 @@
 </file>
 
 <file path=customXml/itemProps1.xml><?xml version="1.0" encoding="utf-8"?>
-<ds:datastoreItem xmlns:ds="http://schemas.openxmlformats.org/officeDocument/2006/customXml" ds:itemID="{23C2C607-34DB-4DCF-8609-72C8326CE4A2}">
+<ds:datastoreItem xmlns:ds="http://schemas.openxmlformats.org/officeDocument/2006/customXml" ds:itemID="{B2795A45-8147-4D4C-AB9B-100C3E5F79FC}">
   <ds:schemaRefs>
     <ds:schemaRef ds:uri="http://schemas.openxmlformats.org/officeDocument/2006/bibliography"/>
   </ds:schemaRefs>

</xml_diff>

<commit_message>
Gradient Descent verder gemaakt
</commit_message>
<xml_diff>
--- a/Steven.docx
+++ b/Steven.docx
@@ -12,15 +12,13 @@
     </w:p>
     <w:p>
       <w:r>
-        <w:t xml:space="preserve">In de vorige deelvraag hebben we verschillende machine </w:t>
-      </w:r>
-      <w:proofErr w:type="spellStart"/>
-      <w:r>
-        <w:t>learning</w:t>
-      </w:r>
-      <w:proofErr w:type="spellEnd"/>
-      <w:r>
-        <w:t xml:space="preserve"> algoritmes behandeld. Hierbij hebben we </w:t>
+        <w:t>In de vorige dee</w:t>
+      </w:r>
+      <w:r>
+        <w:t>lvraag hebben we verschillende Machine L</w:t>
+      </w:r>
+      <w:r>
+        <w:t xml:space="preserve">earning algoritmes behandeld. Hierbij hebben we </w:t>
       </w:r>
       <w:r>
         <w:t>nog niet besproken</w:t>
@@ -36,7 +34,7 @@
       </w:r>
       <w:proofErr w:type="spellStart"/>
       <w:r>
-        <w:t>linear</w:t>
+        <w:t>Linear</w:t>
       </w:r>
       <w:proofErr w:type="spellEnd"/>
       <w:r>
@@ -44,7 +42,10 @@
       </w:r>
       <w:proofErr w:type="spellStart"/>
       <w:r>
-        <w:t>regression</w:t>
+        <w:t>R</w:t>
+      </w:r>
+      <w:r>
+        <w:t>egression</w:t>
       </w:r>
       <w:proofErr w:type="spellEnd"/>
       <w:r>
@@ -76,14 +77,35 @@
         <w:t xml:space="preserve"> bij </w:t>
       </w:r>
       <w:r>
-        <w:t xml:space="preserve">een support vector machine? Hoe bepalen we de wegingen van de </w:t>
+        <w:t xml:space="preserve">een </w:t>
+      </w:r>
+      <w:r>
+        <w:t>S</w:t>
+      </w:r>
+      <w:r>
+        <w:t xml:space="preserve">upport </w:t>
+      </w:r>
+      <w:r>
+        <w:t>V</w:t>
+      </w:r>
+      <w:r>
+        <w:t xml:space="preserve">ector </w:t>
+      </w:r>
+      <w:r>
+        <w:t>M</w:t>
+      </w:r>
+      <w:r>
+        <w:t xml:space="preserve">achine? Hoe bepalen we de wegingen van de </w:t>
       </w:r>
       <w:r>
         <w:t xml:space="preserve">synapsen in een </w:t>
       </w:r>
       <w:proofErr w:type="spellStart"/>
       <w:r>
-        <w:t>arti</w:t>
+        <w:t>A</w:t>
+      </w:r>
+      <w:r>
+        <w:t>rti</w:t>
       </w:r>
       <w:r>
         <w:t>ficial</w:t>
@@ -94,19 +116,14 @@
       </w:r>
       <w:proofErr w:type="spellStart"/>
       <w:r>
-        <w:t>neural</w:t>
-      </w:r>
-      <w:proofErr w:type="spellEnd"/>
-      <w:r>
-        <w:t xml:space="preserve"> </w:t>
-      </w:r>
-      <w:proofErr w:type="spellStart"/>
-      <w:r>
-        <w:t>network</w:t>
-      </w:r>
-      <w:proofErr w:type="spellEnd"/>
-      <w:r>
-        <w:t xml:space="preserve">? Er zijn verschillende manieren waarop al deze </w:t>
+        <w:t>Neural</w:t>
+      </w:r>
+      <w:proofErr w:type="spellEnd"/>
+      <w:r>
+        <w:t xml:space="preserve"> N</w:t>
+      </w:r>
+      <w:r>
+        <w:t xml:space="preserve">etwork? Er zijn verschillende manieren waarop al deze </w:t>
       </w:r>
       <w:r>
         <w:t>waarden</w:t>
@@ -172,6 +189,72 @@
       <w:proofErr w:type="spellEnd"/>
     </w:p>
     <w:p>
+      <w:pPr>
+        <w:rPr>
+          <w:rStyle w:val="Kop2Char"/>
+        </w:rPr>
+      </w:pPr>
+      <w:r>
+        <w:rPr>
+          <w:noProof/>
+          <w:lang w:eastAsia="nl-NL"/>
+        </w:rPr>
+        <w:drawing>
+          <wp:anchor distT="0" distB="0" distL="114300" distR="114300" simplePos="0" relativeHeight="251659264" behindDoc="0" locked="0" layoutInCell="1" allowOverlap="1" wp14:anchorId="36009EA1" wp14:editId="50D24E6B">
+            <wp:simplePos x="0" y="0"/>
+            <wp:positionH relativeFrom="column">
+              <wp:posOffset>1633855</wp:posOffset>
+            </wp:positionH>
+            <wp:positionV relativeFrom="paragraph">
+              <wp:posOffset>2011680</wp:posOffset>
+            </wp:positionV>
+            <wp:extent cx="2575560" cy="2575560"/>
+            <wp:effectExtent l="0" t="0" r="0" b="0"/>
+            <wp:wrapTopAndBottom/>
+            <wp:docPr id="1" name="Afbeelding 1"/>
+            <wp:cNvGraphicFramePr>
+              <a:graphicFrameLocks xmlns:a="http://schemas.openxmlformats.org/drawingml/2006/main" noChangeAspect="1"/>
+            </wp:cNvGraphicFramePr>
+            <a:graphic xmlns:a="http://schemas.openxmlformats.org/drawingml/2006/main">
+              <a:graphicData uri="http://schemas.openxmlformats.org/drawingml/2006/picture">
+                <pic:pic xmlns:pic="http://schemas.openxmlformats.org/drawingml/2006/picture">
+                  <pic:nvPicPr>
+                    <pic:cNvPr id="0" name=""/>
+                    <pic:cNvPicPr/>
+                  </pic:nvPicPr>
+                  <pic:blipFill>
+                    <a:blip r:embed="rId9">
+                      <a:extLst>
+                        <a:ext uri="{28A0092B-C50C-407E-A947-70E740481C1C}">
+                          <a14:useLocalDpi xmlns:a14="http://schemas.microsoft.com/office/drawing/2010/main" val="0"/>
+                        </a:ext>
+                      </a:extLst>
+                    </a:blip>
+                    <a:stretch>
+                      <a:fillRect/>
+                    </a:stretch>
+                  </pic:blipFill>
+                  <pic:spPr>
+                    <a:xfrm>
+                      <a:off x="0" y="0"/>
+                      <a:ext cx="2575560" cy="2575560"/>
+                    </a:xfrm>
+                    <a:prstGeom prst="rect">
+                      <a:avLst/>
+                    </a:prstGeom>
+                  </pic:spPr>
+                </pic:pic>
+              </a:graphicData>
+            </a:graphic>
+            <wp14:sizeRelH relativeFrom="page">
+              <wp14:pctWidth>0</wp14:pctWidth>
+            </wp14:sizeRelH>
+            <wp14:sizeRelV relativeFrom="page">
+              <wp14:pctHeight>0</wp14:pctHeight>
+            </wp14:sizeRelV>
+          </wp:anchor>
+        </w:drawing>
+      </w:r>
       <w:r>
         <w:t xml:space="preserve">De laatste leerstrategie die we behandelen is </w:t>
       </w:r>
@@ -239,7 +322,41 @@
       </w:r>
       <w:proofErr w:type="spellEnd"/>
       <w:r>
-        <w:t xml:space="preserve">. Dit is een functie die bepaald hoe erg de huidige </w:t>
+        <w:t xml:space="preserve">, ook wel </w:t>
+      </w:r>
+      <w:proofErr w:type="spellStart"/>
+      <w:r>
+        <w:rPr>
+          <w:b/>
+        </w:rPr>
+        <w:t>loss</w:t>
+      </w:r>
+      <w:proofErr w:type="spellEnd"/>
+      <w:r>
+        <w:rPr>
+          <w:b/>
+        </w:rPr>
+        <w:t xml:space="preserve"> </w:t>
+      </w:r>
+      <w:proofErr w:type="spellStart"/>
+      <w:r>
+        <w:rPr>
+          <w:b/>
+        </w:rPr>
+        <w:t>function</w:t>
+      </w:r>
+      <w:proofErr w:type="spellEnd"/>
+      <w:r>
+        <w:t xml:space="preserve"> genoemd</w:t>
+      </w:r>
+      <w:r>
+        <w:t xml:space="preserve">. </w:t>
+      </w:r>
+      <w:r>
+        <w:t xml:space="preserve">Dit is een functie die bepaald hoe goed het systeem op dat moment werkt. Er wordt bepaald hoeveel de </w:t>
+      </w:r>
+      <w:r>
+        <w:t xml:space="preserve">huidige </w:t>
       </w:r>
       <w:proofErr w:type="spellStart"/>
       <w:r>
@@ -255,7 +372,10 @@
       </w:r>
       <w:proofErr w:type="spellEnd"/>
       <w:r>
-        <w:t xml:space="preserve">. Het </w:t>
+        <w:t xml:space="preserve">. </w:t>
+      </w:r>
+      <w:r>
+        <w:t xml:space="preserve">Het </w:t>
       </w:r>
       <w:r>
         <w:t>is hierbij dus nodig dat je de</w:t>
@@ -333,19 +453,201 @@
         <w:rPr>
           <w:rStyle w:val="Kop2Char"/>
         </w:rPr>
+        <w:t>Het algoritme</w:t>
+      </w:r>
+    </w:p>
+    <w:p>
+      <w:pPr>
+        <w:rPr>
+          <w:rFonts w:asciiTheme="majorHAnsi" w:eastAsiaTheme="majorEastAsia" w:hAnsiTheme="majorHAnsi" w:cstheme="majorBidi"/>
+          <w:b/>
+          <w:bCs/>
+          <w:color w:val="4F81BD" w:themeColor="accent1"/>
+          <w:sz w:val="26"/>
+          <w:szCs w:val="26"/>
+        </w:rPr>
+      </w:pPr>
+      <w:r>
+        <w:t xml:space="preserve">In figuur </w:t>
+      </w:r>
+      <w:r>
+        <w:rPr>
+          <w:b/>
+        </w:rPr>
+        <w:t xml:space="preserve">*** </w:t>
+      </w:r>
+      <w:r>
+        <w:t xml:space="preserve"> is de </w:t>
+      </w:r>
+      <w:proofErr w:type="spellStart"/>
+      <w:r>
+        <w:t>cost</w:t>
+      </w:r>
+      <w:proofErr w:type="spellEnd"/>
+      <w:r>
+        <w:t xml:space="preserve"> van een bepaalde situatie uitgezet tegen </w:t>
+      </w:r>
+      <w:r>
+        <w:t xml:space="preserve">een </w:t>
+      </w:r>
+      <w:proofErr w:type="spellStart"/>
+      <w:r>
+        <w:t>variable</w:t>
+      </w:r>
+      <w:proofErr w:type="spellEnd"/>
+      <w:r>
+        <w:t xml:space="preserve"> a. Dit kan bijvoorbeeld de a uit de formule y = </w:t>
+      </w:r>
+      <w:proofErr w:type="spellStart"/>
+      <w:r>
+        <w:t>ax</w:t>
+      </w:r>
+      <w:proofErr w:type="spellEnd"/>
+      <w:r>
+        <w:t xml:space="preserve"> + b bij </w:t>
+      </w:r>
+      <w:proofErr w:type="spellStart"/>
+      <w:r>
+        <w:t>Linear</w:t>
+      </w:r>
+      <w:proofErr w:type="spellEnd"/>
+      <w:r>
+        <w:t xml:space="preserve"> </w:t>
+      </w:r>
+      <w:proofErr w:type="spellStart"/>
+      <w:r>
+        <w:t>Regression</w:t>
+      </w:r>
+      <w:proofErr w:type="spellEnd"/>
+      <w:r>
+        <w:t xml:space="preserve"> zijn. </w:t>
+      </w:r>
+      <w:r>
+        <w:t xml:space="preserve"> Het is dus te zien dat de </w:t>
+      </w:r>
+      <w:proofErr w:type="spellStart"/>
+      <w:r>
+        <w:t>cost</w:t>
+      </w:r>
+      <w:proofErr w:type="spellEnd"/>
+      <w:r>
+        <w:t xml:space="preserve"> het laagste is in punt </w:t>
+      </w:r>
+      <w:r>
+        <w:rPr>
+          <w:b/>
+        </w:rPr>
+        <w:t>q</w:t>
+      </w:r>
+      <w:r>
+        <w:t xml:space="preserve">. </w:t>
+      </w:r>
+      <w:r>
+        <w:t xml:space="preserve">We willen dus dat a gelijk wordt aan de waarde van a in punt </w:t>
+      </w:r>
+      <w:r>
+        <w:rPr>
+          <w:b/>
+        </w:rPr>
+        <w:t>q</w:t>
+      </w:r>
+      <w:r>
+        <w:t>.</w:t>
+      </w:r>
+      <w:r>
+        <w:t xml:space="preserve"> Nu is dit punt in deze grafiek erg makkelijk te vinden, maar zodra er gebruik wordt gemaakt van ingewikkeldere algoritmen, zoals een ANN, wordt dit punt </w:t>
+      </w:r>
+      <w:r>
+        <w:t>moeilijker te bepalen.</w:t>
+      </w:r>
+      <w:r>
         <w:br/>
-      </w:r>
+        <w:t xml:space="preserve">Op een gegeven moment in het trainingsproces is de a gelijk aan het punt p. Het </w:t>
+      </w:r>
+      <w:proofErr w:type="spellStart"/>
+      <w:r>
+        <w:t>gradient</w:t>
+      </w:r>
+      <w:proofErr w:type="spellEnd"/>
+      <w:r>
+        <w:t xml:space="preserve"> </w:t>
+      </w:r>
+      <w:proofErr w:type="spellStart"/>
+      <w:r>
+        <w:t>descent</w:t>
+      </w:r>
+      <w:proofErr w:type="spellEnd"/>
+      <w:r>
+        <w:t xml:space="preserve"> algoritme doet </w:t>
+      </w:r>
+      <w:r>
+        <w:t xml:space="preserve">dan </w:t>
+      </w:r>
+      <w:r>
+        <w:t>het volgende:</w:t>
+      </w:r>
+    </w:p>
+    <w:p>
+      <w:pPr>
+        <w:pStyle w:val="Lijstalinea"/>
+        <w:numPr>
+          <w:ilvl w:val="0"/>
+          <w:numId w:val="3"/>
+        </w:numPr>
+        <w:rPr>
+          <w:rFonts w:asciiTheme="majorHAnsi" w:eastAsiaTheme="majorEastAsia" w:hAnsiTheme="majorHAnsi" w:cstheme="majorBidi"/>
+          <w:b/>
+          <w:bCs/>
+          <w:color w:val="4F81BD" w:themeColor="accent1"/>
+          <w:sz w:val="26"/>
+          <w:szCs w:val="26"/>
+        </w:rPr>
+      </w:pPr>
+      <w:r>
+        <w:t>De afgeleide op het huidige punt wordt bepaald (de rode lijn in figu</w:t>
+      </w:r>
+      <w:r>
+        <w:t>ur ****).</w:t>
+      </w:r>
+    </w:p>
+    <w:p>
+      <w:pPr>
+        <w:pStyle w:val="Lijstalinea"/>
+        <w:numPr>
+          <w:ilvl w:val="0"/>
+          <w:numId w:val="3"/>
+        </w:numPr>
+        <w:rPr>
+          <w:rFonts w:asciiTheme="majorHAnsi" w:eastAsiaTheme="majorEastAsia" w:hAnsiTheme="majorHAnsi" w:cstheme="majorBidi"/>
+          <w:b/>
+          <w:bCs/>
+          <w:color w:val="4F81BD" w:themeColor="accent1"/>
+          <w:sz w:val="26"/>
+          <w:szCs w:val="26"/>
+        </w:rPr>
+      </w:pPr>
+      <w:r>
+        <w:lastRenderedPageBreak/>
+        <w:t>De a wordt zodanig aangepast dat het meer in de richting komt van de q.</w:t>
+      </w:r>
+      <w:r>
+        <w:t xml:space="preserve"> (Dit wordt gedaan door de afgeleide bij de variabele op te tellen)</w:t>
+      </w:r>
+      <w:bookmarkStart w:id="0" w:name="_GoBack"/>
+      <w:bookmarkEnd w:id="0"/>
+    </w:p>
+    <w:p>
       <w:r>
         <w:rPr>
           <w:rStyle w:val="Kop2Char"/>
         </w:rPr>
-        <w:t>De wiskunde</w:t>
+        <w:br/>
       </w:r>
       <w:r>
         <w:rPr>
           <w:rStyle w:val="Kop2Char"/>
         </w:rPr>
-        <w:t xml:space="preserve"> achter </w:t>
+        <w:t xml:space="preserve">De wiskunde achter </w:t>
       </w:r>
       <w:proofErr w:type="spellStart"/>
       <w:r>
@@ -825,76 +1127,47 @@
           <w:b/>
         </w:rPr>
       </w:pPr>
-      <w:r>
+      <w:proofErr w:type="spellStart"/>
+      <w:r>
+        <w:rPr>
+          <w:rStyle w:val="Kop2Char"/>
+        </w:rPr>
         <w:lastRenderedPageBreak/>
-        <w:drawing>
-          <wp:anchor distT="0" distB="0" distL="114300" distR="114300" simplePos="0" relativeHeight="251658240" behindDoc="0" locked="0" layoutInCell="1" allowOverlap="1" wp14:anchorId="347D098F" wp14:editId="3BE481C6">
-            <wp:simplePos x="0" y="0"/>
-            <wp:positionH relativeFrom="column">
-              <wp:posOffset>1345565</wp:posOffset>
-            </wp:positionH>
-            <wp:positionV relativeFrom="paragraph">
-              <wp:posOffset>788670</wp:posOffset>
-            </wp:positionV>
-            <wp:extent cx="2857500" cy="2857500"/>
-            <wp:effectExtent l="0" t="0" r="0" b="0"/>
-            <wp:wrapTopAndBottom/>
-            <wp:docPr id="1" name="Afbeelding 1"/>
-            <wp:cNvGraphicFramePr>
-              <a:graphicFrameLocks xmlns:a="http://schemas.openxmlformats.org/drawingml/2006/main" noChangeAspect="1"/>
-            </wp:cNvGraphicFramePr>
-            <a:graphic xmlns:a="http://schemas.openxmlformats.org/drawingml/2006/main">
-              <a:graphicData uri="http://schemas.openxmlformats.org/drawingml/2006/picture">
-                <pic:pic xmlns:pic="http://schemas.openxmlformats.org/drawingml/2006/picture">
-                  <pic:nvPicPr>
-                    <pic:cNvPr id="0" name=""/>
-                    <pic:cNvPicPr/>
-                  </pic:nvPicPr>
-                  <pic:blipFill>
-                    <a:blip r:embed="rId9">
-                      <a:extLst>
-                        <a:ext uri="{28A0092B-C50C-407E-A947-70E740481C1C}">
-                          <a14:useLocalDpi xmlns:a14="http://schemas.microsoft.com/office/drawing/2010/main" val="0"/>
-                        </a:ext>
-                      </a:extLst>
-                    </a:blip>
-                    <a:stretch>
-                      <a:fillRect/>
-                    </a:stretch>
-                  </pic:blipFill>
-                  <pic:spPr>
-                    <a:xfrm>
-                      <a:off x="0" y="0"/>
-                      <a:ext cx="2857500" cy="2857500"/>
-                    </a:xfrm>
-                    <a:prstGeom prst="rect">
-                      <a:avLst/>
-                    </a:prstGeom>
-                  </pic:spPr>
-                </pic:pic>
-              </a:graphicData>
-            </a:graphic>
-            <wp14:sizeRelH relativeFrom="page">
-              <wp14:pctWidth>0</wp14:pctWidth>
-            </wp14:sizeRelH>
-            <wp14:sizeRelV relativeFrom="page">
-              <wp14:pctHeight>0</wp14:pctHeight>
-            </wp14:sizeRelV>
-          </wp:anchor>
-        </w:drawing>
-      </w:r>
-      <w:proofErr w:type="spellStart"/>
+        <w:t>Linear</w:t>
+      </w:r>
+      <w:proofErr w:type="spellEnd"/>
       <w:r>
         <w:rPr>
           <w:rStyle w:val="Kop2Char"/>
         </w:rPr>
-        <w:t>Linear</w:t>
-      </w:r>
-      <w:proofErr w:type="spellEnd"/>
+        <w:t xml:space="preserve"> </w:t>
+      </w:r>
+      <w:proofErr w:type="spellStart"/>
       <w:r>
         <w:rPr>
           <w:rStyle w:val="Kop2Char"/>
         </w:rPr>
+        <w:t>Regression</w:t>
+      </w:r>
+      <w:proofErr w:type="spellEnd"/>
+      <w:r>
+        <w:rPr>
+          <w:rStyle w:val="Kop2Char"/>
+        </w:rPr>
+        <w:t xml:space="preserve"> met </w:t>
+      </w:r>
+      <w:proofErr w:type="spellStart"/>
+      <w:r>
+        <w:rPr>
+          <w:rStyle w:val="Kop2Char"/>
+        </w:rPr>
+        <w:t>gradient</w:t>
+      </w:r>
+      <w:proofErr w:type="spellEnd"/>
+      <w:r>
+        <w:rPr>
+          <w:rStyle w:val="Kop2Char"/>
+        </w:rPr>
         <w:t xml:space="preserve"> </w:t>
       </w:r>
       <w:proofErr w:type="spellStart"/>
@@ -902,189 +1175,77 @@
         <w:rPr>
           <w:rStyle w:val="Kop2Char"/>
         </w:rPr>
-        <w:t>Regression</w:t>
-      </w:r>
-      <w:proofErr w:type="spellEnd"/>
-      <w:r>
-        <w:rPr>
-          <w:rStyle w:val="Kop2Char"/>
-        </w:rPr>
-        <w:t xml:space="preserve"> met </w:t>
-      </w:r>
-      <w:proofErr w:type="spellStart"/>
-      <w:r>
-        <w:rPr>
-          <w:rStyle w:val="Kop2Char"/>
-        </w:rPr>
+        <w:t>descent</w:t>
+      </w:r>
+      <w:proofErr w:type="spellEnd"/>
+      <w:r>
+        <w:br/>
+      </w:r>
+      <w:r>
+        <w:t xml:space="preserve">Om het principe van </w:t>
+      </w:r>
+      <w:proofErr w:type="spellStart"/>
+      <w:r>
         <w:t>gradient</w:t>
       </w:r>
       <w:proofErr w:type="spellEnd"/>
       <w:r>
-        <w:rPr>
-          <w:rStyle w:val="Kop2Char"/>
-        </w:rPr>
         <w:t xml:space="preserve"> </w:t>
       </w:r>
       <w:proofErr w:type="spellStart"/>
       <w:r>
-        <w:rPr>
-          <w:rStyle w:val="Kop2Char"/>
-        </w:rPr>
         <w:t>descent</w:t>
       </w:r>
       <w:proofErr w:type="spellEnd"/>
       <w:r>
+        <w:t xml:space="preserve"> beter te begrijpen gaan we</w:t>
+      </w:r>
+      <w:r>
+        <w:t xml:space="preserve"> nu doormiddel van </w:t>
+      </w:r>
+      <w:proofErr w:type="spellStart"/>
+      <w:r>
+        <w:t>gradient</w:t>
+      </w:r>
+      <w:proofErr w:type="spellEnd"/>
+      <w:r>
+        <w:t xml:space="preserve"> </w:t>
+      </w:r>
+      <w:proofErr w:type="spellStart"/>
+      <w:r>
+        <w:t>descent</w:t>
+      </w:r>
+      <w:proofErr w:type="spellEnd"/>
+      <w:r>
+        <w:t xml:space="preserve"> </w:t>
+      </w:r>
+      <w:proofErr w:type="spellStart"/>
+      <w:r>
+        <w:t>linear</w:t>
+      </w:r>
+      <w:proofErr w:type="spellEnd"/>
+      <w:r>
+        <w:t xml:space="preserve"> </w:t>
+      </w:r>
+      <w:proofErr w:type="spellStart"/>
+      <w:r>
+        <w:t>regression</w:t>
+      </w:r>
+      <w:proofErr w:type="spellEnd"/>
+      <w:r>
+        <w:t xml:space="preserve"> uitvoeren. </w:t>
+      </w:r>
+      <w:r>
+        <w:rPr>
+          <w:b/>
+        </w:rPr>
+        <w:t xml:space="preserve">LEES EERST STUKJE OVER LINEAR REGRESSION </w:t>
+      </w:r>
+      <w:r>
+        <w:rPr>
+          <w:b/>
+        </w:rPr>
         <w:br/>
-      </w:r>
-      <w:r>
-        <w:t xml:space="preserve">Om het principe van </w:t>
-      </w:r>
-      <w:proofErr w:type="spellStart"/>
-      <w:r>
-        <w:t>gradient</w:t>
-      </w:r>
-      <w:proofErr w:type="spellEnd"/>
-      <w:r>
-        <w:t xml:space="preserve"> </w:t>
-      </w:r>
-      <w:proofErr w:type="spellStart"/>
-      <w:r>
-        <w:t>descent</w:t>
-      </w:r>
-      <w:proofErr w:type="spellEnd"/>
-      <w:r>
-        <w:t xml:space="preserve"> beter te begrijpen gaan we</w:t>
-      </w:r>
-      <w:r>
-        <w:t xml:space="preserve"> nu doormiddel van </w:t>
-      </w:r>
-      <w:proofErr w:type="spellStart"/>
-      <w:r>
-        <w:t>gradient</w:t>
-      </w:r>
-      <w:proofErr w:type="spellEnd"/>
-      <w:r>
-        <w:t xml:space="preserve"> </w:t>
-      </w:r>
-      <w:proofErr w:type="spellStart"/>
-      <w:r>
-        <w:t>descent</w:t>
-      </w:r>
-      <w:proofErr w:type="spellEnd"/>
-      <w:r>
-        <w:t xml:space="preserve"> </w:t>
-      </w:r>
-      <w:proofErr w:type="spellStart"/>
-      <w:r>
-        <w:t>linear</w:t>
-      </w:r>
-      <w:proofErr w:type="spellEnd"/>
-      <w:r>
-        <w:t xml:space="preserve"> </w:t>
-      </w:r>
-      <w:proofErr w:type="spellStart"/>
-      <w:r>
-        <w:t>regression</w:t>
-      </w:r>
-      <w:proofErr w:type="spellEnd"/>
-      <w:r>
-        <w:t xml:space="preserve"> uitvoeren. </w:t>
-      </w:r>
-      <w:r>
-        <w:rPr>
-          <w:b/>
-        </w:rPr>
-        <w:t xml:space="preserve">LEES EERST STUKJE OVER LINEAR REGRESSION </w:t>
-      </w:r>
-      <w:r>
-        <w:rPr>
-          <w:b/>
-        </w:rPr>
-        <w:br/>
-      </w:r>
-      <w:bookmarkStart w:id="0" w:name="_GoBack"/>
-      <w:bookmarkEnd w:id="0"/>
-    </w:p>
-    <w:p/>
-    <w:p>
-      <w:pPr>
-        <w:pStyle w:val="Geenafstand"/>
-        <w:rPr>
-          <w:b/>
-        </w:rPr>
-      </w:pPr>
-      <w:r>
-        <w:t xml:space="preserve">In figuur </w:t>
-      </w:r>
-      <w:r>
-        <w:rPr>
-          <w:b/>
-        </w:rPr>
-        <w:t xml:space="preserve">*** </w:t>
-      </w:r>
-      <w:r>
-        <w:t xml:space="preserve"> is de </w:t>
-      </w:r>
-      <w:proofErr w:type="spellStart"/>
-      <w:r>
-        <w:t>cost</w:t>
-      </w:r>
-      <w:proofErr w:type="spellEnd"/>
-      <w:r>
-        <w:t xml:space="preserve"> van een bepaalde situatie uitgezet tegen de a uit de formule y = </w:t>
-      </w:r>
-      <w:proofErr w:type="spellStart"/>
-      <w:r>
-        <w:t>ax</w:t>
-      </w:r>
-      <w:proofErr w:type="spellEnd"/>
-      <w:r>
-        <w:t xml:space="preserve"> + b.  </w:t>
-      </w:r>
-      <w:r>
-        <w:t xml:space="preserve">Het is dus te zien dat de </w:t>
-      </w:r>
-      <w:proofErr w:type="spellStart"/>
-      <w:r>
-        <w:t>cost</w:t>
-      </w:r>
-      <w:proofErr w:type="spellEnd"/>
-      <w:r>
-        <w:t xml:space="preserve"> het laagste is in punt q. Dit willen we dus bereiken</w:t>
-      </w:r>
-      <w:r>
-        <w:t>. Nu is dit punt in deze grafiek erg makkelijk te vinden, maar zodra er gebruik wordt gemaakt van ingewikkeldere algoritmen, zoals een ANN, wordt dit punt minder makkelijk te bepalen.</w:t>
-      </w:r>
-      <w:r>
-        <w:br/>
-        <w:t xml:space="preserve">Op een gegeven moment in het trainingsproces is de a gelijk aan het punt p. Het </w:t>
-      </w:r>
-      <w:proofErr w:type="spellStart"/>
-      <w:r>
-        <w:t>gradient</w:t>
-      </w:r>
-      <w:proofErr w:type="spellEnd"/>
-      <w:r>
-        <w:t xml:space="preserve"> </w:t>
-      </w:r>
-      <w:proofErr w:type="spellStart"/>
-      <w:r>
-        <w:t>descent</w:t>
-      </w:r>
-      <w:proofErr w:type="spellEnd"/>
-      <w:r>
-        <w:t xml:space="preserve"> algoritme doet het volgende:</w:t>
-      </w:r>
-      <w:r>
-        <w:br/>
-        <w:t>De afgeleide op het huidige punt wordt bepaald (de rode lijn in figuur ****).</w:t>
-      </w:r>
-      <w:r>
-        <w:br/>
-        <w:t>De a wordt zodanig aangepast dat het mee</w:t>
-      </w:r>
-      <w:r>
-        <w:t>r in de richting komt van de q.</w:t>
       </w:r>
     </w:p>
     <w:p>
@@ -1196,13 +1357,7 @@
                 <w:rPr>
                   <w:rFonts w:ascii="Cambria Math" w:hAnsi="Cambria Math"/>
                 </w:rPr>
-                <m:t>i</m:t>
-              </m:r>
-              <m:r>
-                <w:rPr>
-                  <w:rFonts w:ascii="Cambria Math" w:hAnsi="Cambria Math"/>
-                </w:rPr>
-                <m:t xml:space="preserve"> </m:t>
+                <m:t xml:space="preserve">i </m:t>
               </m:r>
             </m:sub>
           </m:sSub>
@@ -1581,7 +1736,6 @@
         </w:rPr>
       </w:pPr>
       <w:r>
-        <w:lastRenderedPageBreak/>
         <w:br w:type="page"/>
       </w:r>
     </w:p>
@@ -1611,10 +1765,7 @@
       </w:hyperlink>
       <w:r>
         <w:br/>
-        <w:t xml:space="preserve">Auteur: </w:t>
-      </w:r>
-      <w:r>
-        <w:t xml:space="preserve">Andrew </w:t>
+        <w:t xml:space="preserve">Auteur: Andrew </w:t>
       </w:r>
       <w:proofErr w:type="spellStart"/>
       <w:r>
@@ -1837,6 +1988,119 @@
     </w:lvl>
   </w:abstractNum>
   <w:abstractNum w:abstractNumId="1">
+    <w:nsid w:val="594B6490"/>
+    <w:multiLevelType w:val="hybridMultilevel"/>
+    <w:tmpl w:val="58704E78"/>
+    <w:lvl w:ilvl="0" w:tplc="04130001">
+      <w:start w:val="1"/>
+      <w:numFmt w:val="bullet"/>
+      <w:lvlText w:val=""/>
+      <w:lvlJc w:val="left"/>
+      <w:pPr>
+        <w:ind w:left="720" w:hanging="360"/>
+      </w:pPr>
+      <w:rPr>
+        <w:rFonts w:ascii="Symbol" w:hAnsi="Symbol" w:hint="default"/>
+      </w:rPr>
+    </w:lvl>
+    <w:lvl w:ilvl="1" w:tplc="04130003" w:tentative="1">
+      <w:start w:val="1"/>
+      <w:numFmt w:val="bullet"/>
+      <w:lvlText w:val="o"/>
+      <w:lvlJc w:val="left"/>
+      <w:pPr>
+        <w:ind w:left="1440" w:hanging="360"/>
+      </w:pPr>
+      <w:rPr>
+        <w:rFonts w:ascii="Courier New" w:hAnsi="Courier New" w:cs="Courier New" w:hint="default"/>
+      </w:rPr>
+    </w:lvl>
+    <w:lvl w:ilvl="2" w:tplc="04130005" w:tentative="1">
+      <w:start w:val="1"/>
+      <w:numFmt w:val="bullet"/>
+      <w:lvlText w:val=""/>
+      <w:lvlJc w:val="left"/>
+      <w:pPr>
+        <w:ind w:left="2160" w:hanging="360"/>
+      </w:pPr>
+      <w:rPr>
+        <w:rFonts w:ascii="Wingdings" w:hAnsi="Wingdings" w:hint="default"/>
+      </w:rPr>
+    </w:lvl>
+    <w:lvl w:ilvl="3" w:tplc="04130001" w:tentative="1">
+      <w:start w:val="1"/>
+      <w:numFmt w:val="bullet"/>
+      <w:lvlText w:val=""/>
+      <w:lvlJc w:val="left"/>
+      <w:pPr>
+        <w:ind w:left="2880" w:hanging="360"/>
+      </w:pPr>
+      <w:rPr>
+        <w:rFonts w:ascii="Symbol" w:hAnsi="Symbol" w:hint="default"/>
+      </w:rPr>
+    </w:lvl>
+    <w:lvl w:ilvl="4" w:tplc="04130003" w:tentative="1">
+      <w:start w:val="1"/>
+      <w:numFmt w:val="bullet"/>
+      <w:lvlText w:val="o"/>
+      <w:lvlJc w:val="left"/>
+      <w:pPr>
+        <w:ind w:left="3600" w:hanging="360"/>
+      </w:pPr>
+      <w:rPr>
+        <w:rFonts w:ascii="Courier New" w:hAnsi="Courier New" w:cs="Courier New" w:hint="default"/>
+      </w:rPr>
+    </w:lvl>
+    <w:lvl w:ilvl="5" w:tplc="04130005" w:tentative="1">
+      <w:start w:val="1"/>
+      <w:numFmt w:val="bullet"/>
+      <w:lvlText w:val=""/>
+      <w:lvlJc w:val="left"/>
+      <w:pPr>
+        <w:ind w:left="4320" w:hanging="360"/>
+      </w:pPr>
+      <w:rPr>
+        <w:rFonts w:ascii="Wingdings" w:hAnsi="Wingdings" w:hint="default"/>
+      </w:rPr>
+    </w:lvl>
+    <w:lvl w:ilvl="6" w:tplc="04130001" w:tentative="1">
+      <w:start w:val="1"/>
+      <w:numFmt w:val="bullet"/>
+      <w:lvlText w:val=""/>
+      <w:lvlJc w:val="left"/>
+      <w:pPr>
+        <w:ind w:left="5040" w:hanging="360"/>
+      </w:pPr>
+      <w:rPr>
+        <w:rFonts w:ascii="Symbol" w:hAnsi="Symbol" w:hint="default"/>
+      </w:rPr>
+    </w:lvl>
+    <w:lvl w:ilvl="7" w:tplc="04130003" w:tentative="1">
+      <w:start w:val="1"/>
+      <w:numFmt w:val="bullet"/>
+      <w:lvlText w:val="o"/>
+      <w:lvlJc w:val="left"/>
+      <w:pPr>
+        <w:ind w:left="5760" w:hanging="360"/>
+      </w:pPr>
+      <w:rPr>
+        <w:rFonts w:ascii="Courier New" w:hAnsi="Courier New" w:cs="Courier New" w:hint="default"/>
+      </w:rPr>
+    </w:lvl>
+    <w:lvl w:ilvl="8" w:tplc="04130005" w:tentative="1">
+      <w:start w:val="1"/>
+      <w:numFmt w:val="bullet"/>
+      <w:lvlText w:val=""/>
+      <w:lvlJc w:val="left"/>
+      <w:pPr>
+        <w:ind w:left="6480" w:hanging="360"/>
+      </w:pPr>
+      <w:rPr>
+        <w:rFonts w:ascii="Wingdings" w:hAnsi="Wingdings" w:hint="default"/>
+      </w:rPr>
+    </w:lvl>
+  </w:abstractNum>
+  <w:abstractNum w:abstractNumId="2">
     <w:nsid w:val="67BF4D39"/>
     <w:multiLevelType w:val="hybridMultilevel"/>
     <w:tmpl w:val="6FCA35A2"/>
@@ -1926,6 +2190,9 @@
     <w:abstractNumId w:val="0"/>
   </w:num>
   <w:num w:numId="2">
+    <w:abstractNumId w:val="2"/>
+  </w:num>
+  <w:num w:numId="3">
     <w:abstractNumId w:val="1"/>
   </w:num>
 </w:numbering>
@@ -3090,7 +3357,7 @@
 </file>
 
 <file path=customXml/itemProps1.xml><?xml version="1.0" encoding="utf-8"?>
-<ds:datastoreItem xmlns:ds="http://schemas.openxmlformats.org/officeDocument/2006/customXml" ds:itemID="{7E13122A-3766-4082-ACF9-E9EAAE67E8B9}">
+<ds:datastoreItem xmlns:ds="http://schemas.openxmlformats.org/officeDocument/2006/customXml" ds:itemID="{ABAA3DCA-490C-47E0-80CF-6CF81C697B27}">
   <ds:schemaRefs>
     <ds:schemaRef ds:uri="http://schemas.openxmlformats.org/officeDocument/2006/bibliography"/>
   </ds:schemaRefs>

</xml_diff>

<commit_message>
LaTeX en Thijs's stukje bekeken
</commit_message>
<xml_diff>
--- a/Steven.docx
+++ b/Steven.docx
@@ -1,6 +1,6 @@
 
 <file path=word/document.xml><?xml version="1.0" encoding="utf-8"?>
-<w:document xmlns:wpc="http://schemas.microsoft.com/office/word/2010/wordprocessingCanvas" xmlns:mc="http://schemas.openxmlformats.org/markup-compatibility/2006" xmlns:o="urn:schemas-microsoft-com:office:office" xmlns:r="http://schemas.openxmlformats.org/officeDocument/2006/relationships" xmlns:m="http://schemas.openxmlformats.org/officeDocument/2006/math" xmlns:v="urn:schemas-microsoft-com:vml" xmlns:wp14="http://schemas.microsoft.com/office/word/2010/wordprocessingDrawing" xmlns:wp="http://schemas.openxmlformats.org/drawingml/2006/wordprocessingDrawing" xmlns:w10="urn:schemas-microsoft-com:office:word" xmlns:w="http://schemas.openxmlformats.org/wordprocessingml/2006/main" xmlns:w14="http://schemas.microsoft.com/office/word/2010/wordml" xmlns:w15="http://schemas.microsoft.com/office/word/2012/wordml" xmlns:wpg="http://schemas.microsoft.com/office/word/2010/wordprocessingGroup" xmlns:wpi="http://schemas.microsoft.com/office/word/2010/wordprocessingInk" xmlns:wne="http://schemas.microsoft.com/office/word/2006/wordml" xmlns:wps="http://schemas.microsoft.com/office/word/2010/wordprocessingShape" mc:Ignorable="w14 w15 wp14">
+<w:document xmlns:wpc="http://schemas.microsoft.com/office/word/2010/wordprocessingCanvas" xmlns:mc="http://schemas.openxmlformats.org/markup-compatibility/2006" xmlns:o="urn:schemas-microsoft-com:office:office" xmlns:r="http://schemas.openxmlformats.org/officeDocument/2006/relationships" xmlns:m="http://schemas.openxmlformats.org/officeDocument/2006/math" xmlns:v="urn:schemas-microsoft-com:vml" xmlns:wp14="http://schemas.microsoft.com/office/word/2010/wordprocessingDrawing" xmlns:wp="http://schemas.openxmlformats.org/drawingml/2006/wordprocessingDrawing" xmlns:w10="urn:schemas-microsoft-com:office:word" xmlns:w="http://schemas.openxmlformats.org/wordprocessingml/2006/main" xmlns:w14="http://schemas.microsoft.com/office/word/2010/wordml" xmlns:wpg="http://schemas.microsoft.com/office/word/2010/wordprocessingGroup" xmlns:wpi="http://schemas.microsoft.com/office/word/2010/wordprocessingInk" xmlns:wne="http://schemas.microsoft.com/office/word/2006/wordml" xmlns:wps="http://schemas.microsoft.com/office/word/2010/wordprocessingShape" mc:Ignorable="w14 wp14">
   <w:body>
     <w:p>
       <w:pPr>
@@ -30,10 +30,34 @@
         <w:t>goritme zichzelf kan verbeteren:</w:t>
       </w:r>
       <w:r>
-        <w:t xml:space="preserve"> Hoe bepalen we bij Linear R</w:t>
-      </w:r>
-      <w:r>
-        <w:t>egression de waarden voor a en b in de formule y = ax + b? Hoe bepalen we de waarde</w:t>
+        <w:t xml:space="preserve"> Hoe bepalen we bij </w:t>
+      </w:r>
+      <w:proofErr w:type="spellStart"/>
+      <w:r>
+        <w:t>Linear</w:t>
+      </w:r>
+      <w:proofErr w:type="spellEnd"/>
+      <w:r>
+        <w:t xml:space="preserve"> </w:t>
+      </w:r>
+      <w:proofErr w:type="spellStart"/>
+      <w:r>
+        <w:t>R</w:t>
+      </w:r>
+      <w:r>
+        <w:t>egression</w:t>
+      </w:r>
+      <w:proofErr w:type="spellEnd"/>
+      <w:r>
+        <w:t xml:space="preserve"> de waarden voor a en b in de formule y = </w:t>
+      </w:r>
+      <w:proofErr w:type="spellStart"/>
+      <w:r>
+        <w:t>ax</w:t>
+      </w:r>
+      <w:proofErr w:type="spellEnd"/>
+      <w:r>
+        <w:t xml:space="preserve"> + b? Hoe bepalen we de waarde</w:t>
       </w:r>
       <w:r>
         <w:t>n</w:t>
@@ -76,6 +100,7 @@
       <w:r>
         <w:t xml:space="preserve">synapsen in een </w:t>
       </w:r>
+      <w:proofErr w:type="spellStart"/>
       <w:r>
         <w:t>A</w:t>
       </w:r>
@@ -83,7 +108,19 @@
         <w:t>rti</w:t>
       </w:r>
       <w:r>
-        <w:t>ficial Neural N</w:t>
+        <w:t>ficial</w:t>
+      </w:r>
+      <w:proofErr w:type="spellEnd"/>
+      <w:r>
+        <w:t xml:space="preserve"> </w:t>
+      </w:r>
+      <w:proofErr w:type="spellStart"/>
+      <w:r>
+        <w:t>Neural</w:t>
+      </w:r>
+      <w:proofErr w:type="spellEnd"/>
+      <w:r>
+        <w:t xml:space="preserve"> N</w:t>
       </w:r>
       <w:r>
         <w:t xml:space="preserve">etwork? Er zijn verschillende manieren waarop al deze </w:t>
@@ -94,17 +131,55 @@
       <w:r>
         <w:t xml:space="preserve"> bepaald kunnen worden: Evolutionary </w:t>
       </w:r>
-      <w:r>
-        <w:t>improvement, Newton’s method en g</w:t>
+      <w:proofErr w:type="spellStart"/>
+      <w:r>
+        <w:t>I</w:t>
+      </w:r>
+      <w:r>
+        <w:t>mprovement</w:t>
+      </w:r>
+      <w:proofErr w:type="spellEnd"/>
+      <w:r>
+        <w:t xml:space="preserve">, </w:t>
+      </w:r>
+      <w:proofErr w:type="spellStart"/>
+      <w:r>
+        <w:t>Newton’s</w:t>
+      </w:r>
+      <w:proofErr w:type="spellEnd"/>
+      <w:r>
+        <w:t xml:space="preserve"> </w:t>
+      </w:r>
+      <w:r>
+        <w:t>M</w:t>
+      </w:r>
+      <w:r>
+        <w:t xml:space="preserve">ethod en </w:t>
+      </w:r>
+      <w:proofErr w:type="spellStart"/>
+      <w:r>
+        <w:t>G</w:t>
       </w:r>
       <w:r>
         <w:t>r</w:t>
       </w:r>
       <w:r>
-        <w:t>adient d</w:t>
-      </w:r>
-      <w:r>
-        <w:t>escent. Deze drie leerstrategieën zullen</w:t>
+        <w:t>adient</w:t>
+      </w:r>
+      <w:proofErr w:type="spellEnd"/>
+      <w:r>
+        <w:t xml:space="preserve"> </w:t>
+      </w:r>
+      <w:proofErr w:type="spellStart"/>
+      <w:r>
+        <w:t>D</w:t>
+      </w:r>
+      <w:r>
+        <w:t>escent</w:t>
+      </w:r>
+      <w:proofErr w:type="spellEnd"/>
+      <w:r>
+        <w:t>. Deze drie leerstrategieën zullen</w:t>
       </w:r>
       <w:r>
         <w:t xml:space="preserve"> we in deze deelvraag behandelen. </w:t>
@@ -114,9 +189,19 @@
       <w:pPr>
         <w:pStyle w:val="Kop1"/>
       </w:pPr>
-      <w:r>
-        <w:t>Gradient Descent</w:t>
-      </w:r>
+      <w:proofErr w:type="spellStart"/>
+      <w:r>
+        <w:t>Gradient</w:t>
+      </w:r>
+      <w:proofErr w:type="spellEnd"/>
+      <w:r>
+        <w:t xml:space="preserve"> </w:t>
+      </w:r>
+      <w:proofErr w:type="spellStart"/>
+      <w:r>
+        <w:t>Descent</w:t>
+      </w:r>
+      <w:proofErr w:type="spellEnd"/>
     </w:p>
     <w:p>
       <w:pPr>
@@ -124,6 +209,60 @@
           <w:rStyle w:val="Kop2Char"/>
         </w:rPr>
       </w:pPr>
+      <w:r>
+        <w:rPr>
+          <w:noProof/>
+        </w:rPr>
+        <w:pict>
+          <v:shapetype id="_x0000_t202" coordsize="21600,21600" o:spt="202" path="m,l,21600r21600,l21600,xe">
+            <v:stroke joinstyle="miter"/>
+            <v:path gradientshapeok="t" o:connecttype="rect"/>
+          </v:shapetype>
+          <v:shape id="_x0000_s1026" type="#_x0000_t202" style="position:absolute;margin-left:128.65pt;margin-top:365.7pt;width:202.8pt;height:.05pt;z-index:251661312;mso-position-horizontal-relative:text;mso-position-vertical-relative:text" stroked="f">
+            <v:textbox style="mso-fit-shape-to-text:t" inset="0,0,0,0">
+              <w:txbxContent>
+                <w:p>
+                  <w:pPr>
+                    <w:pStyle w:val="Bijschrift"/>
+                    <w:rPr>
+                      <w:noProof/>
+                    </w:rPr>
+                  </w:pPr>
+                  <w:r>
+                    <w:t xml:space="preserve">Figuur </w:t>
+                  </w:r>
+                  <w:fldSimple w:instr=" SEQ Figuur \* ARABIC ">
+                    <w:r>
+                      <w:rPr>
+                        <w:noProof/>
+                      </w:rPr>
+                      <w:t>1</w:t>
+                    </w:r>
+                  </w:fldSimple>
+                  <w:r>
+                    <w:tab/>
+                    <w:t xml:space="preserve">- De </w:t>
+                  </w:r>
+                  <w:proofErr w:type="spellStart"/>
+                  <w:r>
+                    <w:t>cost</w:t>
+                  </w:r>
+                  <w:proofErr w:type="spellEnd"/>
+                  <w:r>
+                    <w:t xml:space="preserve"> </w:t>
+                  </w:r>
+                  <w:proofErr w:type="spellStart"/>
+                  <w:r>
+                    <w:t>function</w:t>
+                  </w:r>
+                  <w:proofErr w:type="spellEnd"/>
+                </w:p>
+              </w:txbxContent>
+            </v:textbox>
+            <w10:wrap type="topAndBottom"/>
+          </v:shape>
+        </w:pict>
+      </w:r>
       <w:r>
         <w:rPr>
           <w:noProof/>
@@ -153,7 +292,7 @@
                     <pic:cNvPicPr/>
                   </pic:nvPicPr>
                   <pic:blipFill>
-                    <a:blip r:embed="rId8">
+                    <a:blip r:embed="rId9">
                       <a:extLst>
                         <a:ext uri="{28A0092B-C50C-407E-A947-70E740481C1C}">
                           <a14:useLocalDpi xmlns:a14="http://schemas.microsoft.com/office/drawing/2010/main" val="0"/>
@@ -188,39 +327,109 @@
       <w:r>
         <w:t xml:space="preserve">De laatste leerstrategie die we behandelen is </w:t>
       </w:r>
+      <w:proofErr w:type="spellStart"/>
       <w:r>
         <w:rPr>
           <w:b/>
         </w:rPr>
-        <w:t xml:space="preserve">gradient descent. </w:t>
-      </w:r>
-      <w:r>
-        <w:t xml:space="preserve">Gradient descent is een algoritme dat functies minimaliseert. Door het aanpassen van bepaalde parameters wordt geprobeerd de waarde van een bepaalde functie zo laag mogelijk te maken. De functie die we bij een zelflerend systeem proberen te minimaliseren is de </w:t>
+        <w:t>G</w:t>
       </w:r>
       <w:r>
         <w:rPr>
           <w:b/>
         </w:rPr>
+        <w:t>radient</w:t>
+      </w:r>
+      <w:proofErr w:type="spellEnd"/>
+      <w:r>
+        <w:rPr>
+          <w:b/>
+        </w:rPr>
+        <w:t xml:space="preserve"> </w:t>
+      </w:r>
+      <w:proofErr w:type="spellStart"/>
+      <w:r>
+        <w:rPr>
+          <w:b/>
+        </w:rPr>
+        <w:t>D</w:t>
+      </w:r>
+      <w:r>
+        <w:rPr>
+          <w:b/>
+        </w:rPr>
+        <w:t>escent</w:t>
+      </w:r>
+      <w:proofErr w:type="spellEnd"/>
+      <w:r>
+        <w:rPr>
+          <w:b/>
+        </w:rPr>
+        <w:t xml:space="preserve">. </w:t>
+      </w:r>
+      <w:proofErr w:type="spellStart"/>
+      <w:r>
+        <w:t>Gradient</w:t>
+      </w:r>
+      <w:proofErr w:type="spellEnd"/>
+      <w:r>
+        <w:t xml:space="preserve"> </w:t>
+      </w:r>
+      <w:proofErr w:type="spellStart"/>
+      <w:r>
+        <w:t>D</w:t>
+      </w:r>
+      <w:r>
+        <w:t>escent</w:t>
+      </w:r>
+      <w:proofErr w:type="spellEnd"/>
+      <w:r>
+        <w:t xml:space="preserve"> is een algoritme dat functies minimaliseert. Door het aanpassen van bepaalde parameters wordt geprobeerd de waarde van een bepaalde functie zo laag mogelijk te maken. De functie die we bij een zelflerend systeem proberen te minimaliseren is de </w:t>
+      </w:r>
+      <w:proofErr w:type="spellStart"/>
+      <w:r>
+        <w:rPr>
+          <w:b/>
+        </w:rPr>
         <w:t>cost</w:t>
       </w:r>
+      <w:proofErr w:type="spellEnd"/>
       <w:r>
         <w:t xml:space="preserve"> </w:t>
       </w:r>
+      <w:proofErr w:type="spellStart"/>
       <w:r>
         <w:rPr>
           <w:b/>
         </w:rPr>
         <w:t>function</w:t>
       </w:r>
+      <w:proofErr w:type="spellEnd"/>
       <w:r>
         <w:t xml:space="preserve">, ook wel </w:t>
       </w:r>
+      <w:proofErr w:type="spellStart"/>
       <w:r>
         <w:rPr>
           <w:b/>
         </w:rPr>
-        <w:t>loss function</w:t>
-      </w:r>
+        <w:t>loss</w:t>
+      </w:r>
+      <w:proofErr w:type="spellEnd"/>
+      <w:r>
+        <w:rPr>
+          <w:b/>
+        </w:rPr>
+        <w:t xml:space="preserve"> </w:t>
+      </w:r>
+      <w:proofErr w:type="spellStart"/>
+      <w:r>
+        <w:rPr>
+          <w:b/>
+        </w:rPr>
+        <w:t>function</w:t>
+      </w:r>
+      <w:proofErr w:type="spellEnd"/>
       <w:r>
         <w:t xml:space="preserve"> genoemd</w:t>
       </w:r>
@@ -231,7 +440,23 @@
         <w:t>Dit is een functie die bepaalt</w:t>
       </w:r>
       <w:r>
-        <w:t xml:space="preserve"> hoe goed het systeem op dat moment werkt. Er wordt bepaald hoeveel de huidige outputs afwijken van de gewenste outputs. </w:t>
+        <w:t xml:space="preserve"> hoe goed het systeem op dat moment werkt. Er wordt bepaald hoeveel de huidige </w:t>
+      </w:r>
+      <w:proofErr w:type="spellStart"/>
+      <w:r>
+        <w:t>outputs</w:t>
+      </w:r>
+      <w:proofErr w:type="spellEnd"/>
+      <w:r>
+        <w:t xml:space="preserve"> afwijken van de gewenste </w:t>
+      </w:r>
+      <w:proofErr w:type="spellStart"/>
+      <w:r>
+        <w:t>outputs</w:t>
+      </w:r>
+      <w:proofErr w:type="spellEnd"/>
+      <w:r>
+        <w:t xml:space="preserve">. </w:t>
       </w:r>
       <w:r>
         <w:t xml:space="preserve">Het </w:t>
@@ -240,19 +465,64 @@
         <w:t>is hierbij dus nodig dat je de</w:t>
       </w:r>
       <w:r>
-        <w:t xml:space="preserve"> gewenste outputs </w:t>
+        <w:t xml:space="preserve"> gewenste </w:t>
+      </w:r>
+      <w:proofErr w:type="spellStart"/>
+      <w:r>
+        <w:t>outputs</w:t>
+      </w:r>
+      <w:proofErr w:type="spellEnd"/>
+      <w:r>
+        <w:t xml:space="preserve"> </w:t>
       </w:r>
       <w:r>
         <w:t xml:space="preserve">weet bij </w:t>
       </w:r>
       <w:r>
-        <w:t>gegeven inputs</w:t>
-      </w:r>
+        <w:t xml:space="preserve">gegeven </w:t>
+      </w:r>
+      <w:proofErr w:type="spellStart"/>
+      <w:r>
+        <w:t>inputs</w:t>
+      </w:r>
+      <w:proofErr w:type="spellEnd"/>
       <w:r>
         <w:t>. E</w:t>
       </w:r>
       <w:r>
-        <w:t xml:space="preserve">r is dus bij gradient descent altijd sprake van supervised learning. </w:t>
+        <w:t xml:space="preserve">r is dus bij </w:t>
+      </w:r>
+      <w:proofErr w:type="spellStart"/>
+      <w:r>
+        <w:t>gradient</w:t>
+      </w:r>
+      <w:proofErr w:type="spellEnd"/>
+      <w:r>
+        <w:t xml:space="preserve"> </w:t>
+      </w:r>
+      <w:proofErr w:type="spellStart"/>
+      <w:r>
+        <w:t>descent</w:t>
+      </w:r>
+      <w:proofErr w:type="spellEnd"/>
+      <w:r>
+        <w:t xml:space="preserve"> altijd sprake van </w:t>
+      </w:r>
+      <w:proofErr w:type="spellStart"/>
+      <w:r>
+        <w:t>supervised</w:t>
+      </w:r>
+      <w:proofErr w:type="spellEnd"/>
+      <w:r>
+        <w:t xml:space="preserve"> </w:t>
+      </w:r>
+      <w:proofErr w:type="spellStart"/>
+      <w:r>
+        <w:t>learning</w:t>
+      </w:r>
+      <w:proofErr w:type="spellEnd"/>
+      <w:r>
+        <w:t xml:space="preserve">. </w:t>
       </w:r>
       <w:r>
         <w:br/>
@@ -291,7 +561,15 @@
         <w:t xml:space="preserve">*** </w:t>
       </w:r>
       <w:r>
-        <w:t xml:space="preserve"> is de cost van een bepaalde situatie uitgezet tegen een </w:t>
+        <w:t xml:space="preserve"> is de </w:t>
+      </w:r>
+      <w:proofErr w:type="spellStart"/>
+      <w:r>
+        <w:t>cost</w:t>
+      </w:r>
+      <w:proofErr w:type="spellEnd"/>
+      <w:r>
+        <w:t xml:space="preserve"> van een bepaalde situatie uitgezet tegen een </w:t>
       </w:r>
       <w:r>
         <w:t>variabele</w:t>
@@ -330,7 +608,29 @@
       </w:r>
       <w:r>
         <w:br/>
-        <w:t>Op een gegeven moment in het trainingsproces is de a gelijk aan het punt p. Het gradient descent algoritme doet dan het volgende:</w:t>
+        <w:t xml:space="preserve">Op een gegeven moment in het trainingsproces is de a gelijk aan het punt p. Het </w:t>
+      </w:r>
+      <w:proofErr w:type="spellStart"/>
+      <w:r>
+        <w:t>G</w:t>
+      </w:r>
+      <w:r>
+        <w:t>radient</w:t>
+      </w:r>
+      <w:proofErr w:type="spellEnd"/>
+      <w:r>
+        <w:t xml:space="preserve"> </w:t>
+      </w:r>
+      <w:proofErr w:type="spellStart"/>
+      <w:r>
+        <w:t>D</w:t>
+      </w:r>
+      <w:r>
+        <w:t>escent</w:t>
+      </w:r>
+      <w:proofErr w:type="spellEnd"/>
+      <w:r>
+        <w:t xml:space="preserve"> algoritme doet dan het volgende:</w:t>
       </w:r>
     </w:p>
     <w:p>
@@ -350,6 +650,7 @@
         </w:rPr>
       </w:pPr>
       <w:r>
+        <w:lastRenderedPageBreak/>
         <w:t>De afgeleide op het huidige punt wordt bepaald (de rode lijn in figuur ****).</w:t>
       </w:r>
     </w:p>
@@ -370,7 +671,6 @@
         </w:rPr>
       </w:pPr>
       <w:r>
-        <w:lastRenderedPageBreak/>
         <w:t>De a wordt zodanig aangepast dat het meer in de richting komt van de q.</w:t>
       </w:r>
       <w:r>
@@ -387,7 +687,79 @@
         <w:rPr>
           <w:rFonts w:eastAsiaTheme="majorEastAsia"/>
         </w:rPr>
-        <w:t>Wanneer gradient descent wort toegepast, zal het punt a dus richting punt q schuiven.</w:t>
+        <w:t xml:space="preserve">Wanneer </w:t>
+      </w:r>
+      <w:proofErr w:type="spellStart"/>
+      <w:r>
+        <w:rPr>
+          <w:rFonts w:eastAsiaTheme="majorEastAsia"/>
+        </w:rPr>
+        <w:t>G</w:t>
+      </w:r>
+      <w:r>
+        <w:rPr>
+          <w:rFonts w:eastAsiaTheme="majorEastAsia"/>
+        </w:rPr>
+        <w:t>radient</w:t>
+      </w:r>
+      <w:proofErr w:type="spellEnd"/>
+      <w:r>
+        <w:rPr>
+          <w:rFonts w:eastAsiaTheme="majorEastAsia"/>
+        </w:rPr>
+        <w:t xml:space="preserve"> </w:t>
+      </w:r>
+      <w:proofErr w:type="spellStart"/>
+      <w:r>
+        <w:rPr>
+          <w:rFonts w:eastAsiaTheme="majorEastAsia"/>
+        </w:rPr>
+        <w:t>D</w:t>
+      </w:r>
+      <w:r>
+        <w:rPr>
+          <w:rFonts w:eastAsiaTheme="majorEastAsia"/>
+        </w:rPr>
+        <w:t>escent</w:t>
+      </w:r>
+      <w:proofErr w:type="spellEnd"/>
+      <w:r>
+        <w:rPr>
+          <w:rFonts w:eastAsiaTheme="majorEastAsia"/>
+        </w:rPr>
+        <w:t xml:space="preserve"> </w:t>
+      </w:r>
+      <w:r>
+        <w:rPr>
+          <w:rFonts w:eastAsiaTheme="majorEastAsia"/>
+        </w:rPr>
+        <w:t>wordt</w:t>
+      </w:r>
+      <w:r>
+        <w:rPr>
+          <w:rFonts w:eastAsiaTheme="majorEastAsia"/>
+        </w:rPr>
+        <w:t xml:space="preserve"> toegepast</w:t>
+      </w:r>
+      <w:r>
+        <w:rPr>
+          <w:rFonts w:eastAsiaTheme="majorEastAsia"/>
+        </w:rPr>
+        <w:t xml:space="preserve"> zal een bepaalde variabele in een zelflerend systeem zo aangepast worden dat de </w:t>
+      </w:r>
+      <w:proofErr w:type="spellStart"/>
+      <w:r>
+        <w:rPr>
+          <w:rFonts w:eastAsiaTheme="majorEastAsia"/>
+        </w:rPr>
+        <w:t>cost</w:t>
+      </w:r>
+      <w:proofErr w:type="spellEnd"/>
+      <w:r>
+        <w:rPr>
+          <w:rFonts w:eastAsiaTheme="majorEastAsia"/>
+        </w:rPr>
+        <w:t xml:space="preserve"> als gevolg van die variabele het laagst wordt. </w:t>
       </w:r>
     </w:p>
     <w:p>
@@ -401,25 +773,60 @@
         <w:rPr>
           <w:rStyle w:val="Kop2Char"/>
         </w:rPr>
-        <w:t>De wiskunde achter gradient descent</w:t>
-      </w:r>
+        <w:t xml:space="preserve">De wiskunde achter </w:t>
+      </w:r>
+      <w:proofErr w:type="spellStart"/>
+      <w:r>
+        <w:rPr>
+          <w:rStyle w:val="Kop2Char"/>
+        </w:rPr>
+        <w:t>gradient</w:t>
+      </w:r>
+      <w:proofErr w:type="spellEnd"/>
+      <w:r>
+        <w:rPr>
+          <w:rStyle w:val="Kop2Char"/>
+        </w:rPr>
+        <w:t xml:space="preserve"> </w:t>
+      </w:r>
+      <w:proofErr w:type="spellStart"/>
+      <w:r>
+        <w:rPr>
+          <w:rStyle w:val="Kop2Char"/>
+        </w:rPr>
+        <w:t>descent</w:t>
+      </w:r>
+      <w:proofErr w:type="spellEnd"/>
       <w:r>
         <w:br/>
       </w:r>
       <w:r>
-        <w:t xml:space="preserve">Het machine learning algoritme produceert met een bepaalde input een bepaalde output, dit noemen we de </w:t>
-      </w:r>
+        <w:t>Het Machine L</w:t>
+      </w:r>
+      <w:r>
+        <w:t xml:space="preserve">earning algoritme produceert met een bepaalde input een bepaalde output, dit noemen we de </w:t>
+      </w:r>
+      <w:proofErr w:type="spellStart"/>
       <w:r>
         <w:rPr>
           <w:b/>
         </w:rPr>
         <w:t>guess</w:t>
       </w:r>
+      <w:proofErr w:type="spellEnd"/>
       <w:r>
         <w:t xml:space="preserve">. Omdat </w:t>
       </w:r>
       <w:r>
-        <w:t xml:space="preserve">we weten wat de goede ouput is </w:t>
+        <w:t xml:space="preserve">we weten wat de goede </w:t>
+      </w:r>
+      <w:proofErr w:type="spellStart"/>
+      <w:r>
+        <w:t>ouput</w:t>
+      </w:r>
+      <w:proofErr w:type="spellEnd"/>
+      <w:r>
+        <w:t xml:space="preserve"> is </w:t>
       </w:r>
       <w:r>
         <w:t xml:space="preserve">kunnen we de </w:t>
@@ -442,6 +849,8 @@
       <w:r>
         <w:t xml:space="preserve">. </w:t>
       </w:r>
+      <w:bookmarkStart w:id="0" w:name="_GoBack"/>
+      <w:bookmarkEnd w:id="0"/>
     </w:p>
     <w:p>
       <m:oMathPara>
@@ -562,7 +971,23 @@
         <w:t>, de som van alle individuele error waarden</w:t>
       </w:r>
       <w:r>
-        <w:t>, ook wel cost of loss genoemd kan als volgt beschreven worden:</w:t>
+        <w:t xml:space="preserve">, ook wel </w:t>
+      </w:r>
+      <w:proofErr w:type="spellStart"/>
+      <w:r>
+        <w:t>cost</w:t>
+      </w:r>
+      <w:proofErr w:type="spellEnd"/>
+      <w:r>
+        <w:t xml:space="preserve"> of </w:t>
+      </w:r>
+      <w:proofErr w:type="spellStart"/>
+      <w:r>
+        <w:t>loss</w:t>
+      </w:r>
+      <w:proofErr w:type="spellEnd"/>
+      <w:r>
+        <w:t xml:space="preserve"> genoemd kan als volgt beschreven worden:</w:t>
       </w:r>
     </w:p>
     <w:p>
@@ -669,10 +1094,6 @@
       <w:r>
         <w:t>Zoals bekend uit de wiskunde is het mogelijk om hiervan de laagste waarde te bepalen door de afgeleide op nul te herleiden. Voor elk individueel datapunt is de afgeleide van de error:</w:t>
       </w:r>
-      <w:r>
-        <w:br/>
-        <w:t>(Let hierbij op de kettingregel bij het differentiëren)</w:t>
-      </w:r>
     </w:p>
     <w:p>
       <m:oMathPara>
@@ -739,7 +1160,13 @@
                     <w:rPr>
                       <w:rFonts w:ascii="Cambria Math" w:hAnsi="Cambria Math"/>
                     </w:rPr>
-                    <m:t>error</m:t>
+                    <m:t>er</m:t>
+                  </m:r>
+                  <m:r>
+                    <w:rPr>
+                      <w:rFonts w:ascii="Cambria Math" w:hAnsi="Cambria Math"/>
+                    </w:rPr>
+                    <m:t>ror</m:t>
                   </m:r>
                 </m:e>
                 <m:sub>
@@ -805,8 +1232,17 @@
               </m:r>
             </m:sub>
           </m:sSub>
+          <m:r>
+            <w:br/>
+          </m:r>
+          <m:r>
+            <w:br/>
+          </m:r>
         </m:oMath>
       </m:oMathPara>
+      <w:r>
+        <w:t>Bij het differentiëren wordt gebruik gemaakt van de kettingregel.</w:t>
+      </w:r>
     </w:p>
     <w:p>
       <w:pPr>
@@ -814,20 +1250,124 @@
           <w:b/>
         </w:rPr>
       </w:pPr>
+      <w:proofErr w:type="spellStart"/>
       <w:r>
         <w:rPr>
           <w:rStyle w:val="Kop2Char"/>
         </w:rPr>
-        <w:t>Linear Regression met gradient descent</w:t>
-      </w:r>
+        <w:t>Linear</w:t>
+      </w:r>
+      <w:proofErr w:type="spellEnd"/>
+      <w:r>
+        <w:rPr>
+          <w:rStyle w:val="Kop2Char"/>
+        </w:rPr>
+        <w:t xml:space="preserve"> </w:t>
+      </w:r>
+      <w:proofErr w:type="spellStart"/>
+      <w:r>
+        <w:rPr>
+          <w:rStyle w:val="Kop2Char"/>
+        </w:rPr>
+        <w:t>Regression</w:t>
+      </w:r>
+      <w:proofErr w:type="spellEnd"/>
+      <w:r>
+        <w:rPr>
+          <w:rStyle w:val="Kop2Char"/>
+        </w:rPr>
+        <w:t xml:space="preserve"> met </w:t>
+      </w:r>
+      <w:proofErr w:type="spellStart"/>
+      <w:r>
+        <w:rPr>
+          <w:rStyle w:val="Kop2Char"/>
+        </w:rPr>
+        <w:t>gradient</w:t>
+      </w:r>
+      <w:proofErr w:type="spellEnd"/>
+      <w:r>
+        <w:rPr>
+          <w:rStyle w:val="Kop2Char"/>
+        </w:rPr>
+        <w:t xml:space="preserve"> </w:t>
+      </w:r>
+      <w:proofErr w:type="spellStart"/>
+      <w:r>
+        <w:rPr>
+          <w:rStyle w:val="Kop2Char"/>
+        </w:rPr>
+        <w:t>descent</w:t>
+      </w:r>
+      <w:proofErr w:type="spellEnd"/>
       <w:r>
         <w:br/>
       </w:r>
       <w:r>
-        <w:t>Om het principe van gradient descent beter te begrijpen gaan we</w:t>
-      </w:r>
-      <w:r>
-        <w:t xml:space="preserve"> nu doormiddel van gradient descent linear regression uitvoeren. </w:t>
+        <w:t xml:space="preserve">Om het principe van </w:t>
+      </w:r>
+      <w:proofErr w:type="spellStart"/>
+      <w:r>
+        <w:t>G</w:t>
+      </w:r>
+      <w:r>
+        <w:t>radient</w:t>
+      </w:r>
+      <w:proofErr w:type="spellEnd"/>
+      <w:r>
+        <w:t xml:space="preserve"> </w:t>
+      </w:r>
+      <w:proofErr w:type="spellStart"/>
+      <w:r>
+        <w:t>D</w:t>
+      </w:r>
+      <w:r>
+        <w:t>escent</w:t>
+      </w:r>
+      <w:proofErr w:type="spellEnd"/>
+      <w:r>
+        <w:t xml:space="preserve"> beter te begrijpen gaan we</w:t>
+      </w:r>
+      <w:r>
+        <w:t xml:space="preserve"> nu doormiddel van </w:t>
+      </w:r>
+      <w:proofErr w:type="spellStart"/>
+      <w:r>
+        <w:t>G</w:t>
+      </w:r>
+      <w:r>
+        <w:t>radient</w:t>
+      </w:r>
+      <w:proofErr w:type="spellEnd"/>
+      <w:r>
+        <w:t xml:space="preserve"> </w:t>
+      </w:r>
+      <w:proofErr w:type="spellStart"/>
+      <w:r>
+        <w:t>Descent</w:t>
+      </w:r>
+      <w:proofErr w:type="spellEnd"/>
+      <w:r>
+        <w:t xml:space="preserve"> </w:t>
+      </w:r>
+      <w:proofErr w:type="spellStart"/>
+      <w:r>
+        <w:t>Linear</w:t>
+      </w:r>
+      <w:proofErr w:type="spellEnd"/>
+      <w:r>
+        <w:t xml:space="preserve"> </w:t>
+      </w:r>
+      <w:proofErr w:type="spellStart"/>
+      <w:r>
+        <w:t>R</w:t>
+      </w:r>
+      <w:r>
+        <w:t>egression</w:t>
+      </w:r>
+      <w:proofErr w:type="spellEnd"/>
+      <w:r>
+        <w:t xml:space="preserve"> uitvoeren. </w:t>
       </w:r>
       <w:r>
         <w:rPr>
@@ -854,7 +1394,15 @@
         </w:rPr>
       </w:pPr>
       <w:r>
-        <w:t xml:space="preserve">De gok is hier dus de </w:t>
+        <w:t xml:space="preserve">De </w:t>
+      </w:r>
+      <w:proofErr w:type="spellStart"/>
+      <w:r>
+        <w:t>guess</w:t>
+      </w:r>
+      <w:proofErr w:type="spellEnd"/>
+      <w:r>
+        <w:t xml:space="preserve"> is hier dus de </w:t>
       </w:r>
       <w:r>
         <w:t xml:space="preserve">huidige </w:t>
@@ -975,7 +1523,7 @@
     </w:p>
     <w:p>
       <w:r>
-        <w:t>Omdat</w:t>
+        <w:t>De waarde van</w:t>
       </w:r>
       <w:r>
         <w:t xml:space="preserve"> </w:t>
@@ -990,7 +1538,13 @@
         <w:t>i</w:t>
       </w:r>
       <w:r>
-        <w:t xml:space="preserve"> en x</w:t>
+        <w:rPr>
+          <w:vertAlign w:val="subscript"/>
+        </w:rPr>
+        <w:t>,</w:t>
+      </w:r>
+      <w:r>
+        <w:t xml:space="preserve"> x</w:t>
       </w:r>
       <w:r>
         <w:softHyphen/>
@@ -1005,16 +1559,74 @@
         <w:t xml:space="preserve"> </w:t>
       </w:r>
       <w:r>
-        <w:t>constanten</w:t>
-      </w:r>
-      <w:r>
-        <w:t xml:space="preserve"> zijn</w:t>
-      </w:r>
-      <w:r>
-        <w:t>,</w:t>
-      </w:r>
-      <w:r>
-        <w:t xml:space="preserve"> kunnen we hier doormiddel van de regel uit de wiskunde de afgeleide bepalen:</w:t>
+        <w:t xml:space="preserve">en </w:t>
+      </w:r>
+      <w:proofErr w:type="spellStart"/>
+      <w:r>
+        <w:t>y</w:t>
+      </w:r>
+      <w:r>
+        <w:rPr>
+          <w:vertAlign w:val="subscript"/>
+        </w:rPr>
+        <w:t>i</w:t>
+      </w:r>
+      <w:proofErr w:type="spellEnd"/>
+      <w:r>
+        <w:t xml:space="preserve"> zijn hier constant. De </w:t>
+      </w:r>
+      <w:r>
+        <w:t>x</w:t>
+      </w:r>
+      <w:r>
+        <w:softHyphen/>
+      </w:r>
+      <w:r>
+        <w:rPr>
+          <w:vertAlign w:val="subscript"/>
+        </w:rPr>
+        <w:t>i</w:t>
+      </w:r>
+      <w:r>
+        <w:t xml:space="preserve"> en </w:t>
+      </w:r>
+      <w:proofErr w:type="spellStart"/>
+      <w:r>
+        <w:t>y</w:t>
+      </w:r>
+      <w:r>
+        <w:rPr>
+          <w:vertAlign w:val="subscript"/>
+        </w:rPr>
+        <w:t>i</w:t>
+      </w:r>
+      <w:proofErr w:type="spellEnd"/>
+      <w:r>
+        <w:rPr>
+          <w:vertAlign w:val="subscript"/>
+        </w:rPr>
+        <w:t xml:space="preserve"> </w:t>
+      </w:r>
+      <w:r>
+        <w:t xml:space="preserve">zijn namelijk bekend uit de training data en </w:t>
+      </w:r>
+      <w:r>
+        <w:t>b</w:t>
+      </w:r>
+      <w:r>
+        <w:rPr>
+          <w:vertAlign w:val="subscript"/>
+        </w:rPr>
+        <w:t>i</w:t>
+      </w:r>
+      <w:r>
+        <w:rPr>
+          <w:vertAlign w:val="subscript"/>
+        </w:rPr>
+        <w:t xml:space="preserve"> </w:t>
+      </w:r>
+      <w:r>
+        <w:t>veranderd wel, maar niet hierbij. De afgeleide van de error functie is dan:</w:t>
       </w:r>
     </w:p>
     <w:p>
@@ -1063,7 +1675,23 @@
     </w:p>
     <w:p>
       <w:r>
-        <w:t>De afgeleide van de cost function is dan:</w:t>
+        <w:t xml:space="preserve">De afgeleide van de </w:t>
+      </w:r>
+      <w:proofErr w:type="spellStart"/>
+      <w:r>
+        <w:t>cost</w:t>
+      </w:r>
+      <w:proofErr w:type="spellEnd"/>
+      <w:r>
+        <w:t xml:space="preserve"> </w:t>
+      </w:r>
+      <w:proofErr w:type="spellStart"/>
+      <w:r>
+        <w:t>function</w:t>
+      </w:r>
+      <w:proofErr w:type="spellEnd"/>
+      <w:r>
+        <w:t xml:space="preserve"> is dan:</w:t>
       </w:r>
       <w:r>
         <w:br/>
@@ -1234,15 +1862,66 @@
       </m:oMathPara>
     </w:p>
     <w:p>
-      <w:r>
-        <w:t xml:space="preserve">Met de deze afgeleide is de helling van de cost function te bepalen. </w:t>
+      <w:pPr>
+        <w:rPr>
+          <w:rFonts w:asciiTheme="majorHAnsi" w:eastAsiaTheme="majorEastAsia" w:hAnsiTheme="majorHAnsi" w:cstheme="majorBidi"/>
+          <w:b/>
+          <w:bCs/>
+          <w:color w:val="4F81BD" w:themeColor="accent1"/>
+          <w:sz w:val="26"/>
+          <w:szCs w:val="26"/>
+        </w:rPr>
+      </w:pPr>
+      <w:r>
+        <w:t xml:space="preserve">Met de deze afgeleide is de helling van de </w:t>
+      </w:r>
+      <w:proofErr w:type="spellStart"/>
+      <w:r>
+        <w:t>cost</w:t>
+      </w:r>
+      <w:proofErr w:type="spellEnd"/>
+      <w:r>
+        <w:t xml:space="preserve"> </w:t>
+      </w:r>
+      <w:proofErr w:type="spellStart"/>
+      <w:r>
+        <w:t>function</w:t>
+      </w:r>
+      <w:proofErr w:type="spellEnd"/>
+      <w:r>
+        <w:t xml:space="preserve"> te bepalen. </w:t>
+      </w:r>
+      <w:r>
+        <w:t xml:space="preserve">Hiermee dus te bepalen welke richting we de variabele a in moeten veranderen. Het aanpassen van de a bij </w:t>
+      </w:r>
+      <w:proofErr w:type="spellStart"/>
+      <w:r>
+        <w:t>Linear</w:t>
+      </w:r>
+      <w:proofErr w:type="spellEnd"/>
+      <w:r>
+        <w:t xml:space="preserve"> </w:t>
+      </w:r>
+      <w:proofErr w:type="spellStart"/>
+      <w:r>
+        <w:t>Regression</w:t>
+      </w:r>
+      <w:proofErr w:type="spellEnd"/>
+      <w:r>
+        <w:t xml:space="preserve"> gebeurd dus als volgt:</w:t>
       </w:r>
       <w:r>
         <w:br/>
-      </w:r>
-      <w:r>
-        <w:br/>
-        <w:t>m = m + (</w:t>
+        <w:t>a</w:t>
+      </w:r>
+      <w:r>
+        <w:t xml:space="preserve"> = </w:t>
+      </w:r>
+      <w:r>
+        <w:t>a</w:t>
+      </w:r>
+      <w:r>
+        <w:t xml:space="preserve"> + (</w:t>
       </w:r>
       <m:oMath>
         <m:r>
@@ -1257,30 +1936,200 @@
       </w:r>
       <w:r>
         <w:br/>
-        <w:t>b = b + error</w:t>
-      </w:r>
-      <w:r>
+      </w:r>
+      <w:r>
+        <w:rPr>
+          <w:rStyle w:val="Kop2Char"/>
+        </w:rPr>
+        <w:lastRenderedPageBreak/>
         <w:br/>
       </w:r>
       <w:r>
+        <w:rPr>
+          <w:rStyle w:val="Kop2Char"/>
+        </w:rPr>
+        <w:t xml:space="preserve">Learning </w:t>
+      </w:r>
+      <w:proofErr w:type="spellStart"/>
+      <w:r>
+        <w:rPr>
+          <w:rStyle w:val="Kop2Char"/>
+        </w:rPr>
+        <w:t>rate</w:t>
+      </w:r>
+      <w:proofErr w:type="spellEnd"/>
+      <w:r>
+        <w:rPr>
+          <w:rStyle w:val="Kop2Char"/>
+        </w:rPr>
         <w:br/>
       </w:r>
       <w:r>
-        <w:t>[1</w:t>
-      </w:r>
-      <w:r>
-        <w:t>,2</w:t>
-      </w:r>
-      <w:r>
-        <w:t>]</w:t>
-      </w:r>
-      <w:r>
-        <w:br w:type="page"/>
-      </w:r>
-      <w:bookmarkStart w:id="0" w:name="_GoBack"/>
-      <w:bookmarkEnd w:id="0"/>
+        <w:rPr>
+          <w:rFonts w:eastAsiaTheme="majorEastAsia"/>
+        </w:rPr>
+        <w:t>Een zelflerend systeem bereikt niet in een keer de gewenste ou</w:t>
+      </w:r>
+      <w:r>
+        <w:rPr>
+          <w:rFonts w:eastAsiaTheme="majorEastAsia"/>
+        </w:rPr>
+        <w:t>t</w:t>
+      </w:r>
+      <w:r>
+        <w:rPr>
+          <w:rFonts w:eastAsiaTheme="majorEastAsia"/>
+        </w:rPr>
+        <w:t xml:space="preserve">put. Er wordt langzaam in de richting van de goede output gewerkt. De formule voor het aanpassen van de </w:t>
+      </w:r>
+      <w:r>
+        <w:rPr>
+          <w:rFonts w:eastAsiaTheme="majorEastAsia"/>
+          <w:i/>
+        </w:rPr>
+        <w:t>a</w:t>
+      </w:r>
+      <w:r>
+        <w:rPr>
+          <w:rFonts w:eastAsiaTheme="majorEastAsia"/>
+        </w:rPr>
+        <w:t xml:space="preserve"> waarde </w:t>
+      </w:r>
+      <w:r>
+        <w:rPr>
+          <w:rFonts w:eastAsiaTheme="majorEastAsia"/>
+        </w:rPr>
+        <w:t xml:space="preserve">uit het vorige kopje is daarom iets anders. </w:t>
+      </w:r>
+      <w:r>
+        <w:rPr>
+          <w:rFonts w:eastAsiaTheme="majorEastAsia"/>
+        </w:rPr>
+        <w:t>Er wordt e</w:t>
+      </w:r>
+      <w:r>
+        <w:rPr>
+          <w:rFonts w:eastAsiaTheme="majorEastAsia"/>
+        </w:rPr>
+        <w:t xml:space="preserve">en </w:t>
+      </w:r>
+      <w:proofErr w:type="spellStart"/>
+      <w:r>
+        <w:rPr>
+          <w:rFonts w:eastAsiaTheme="majorEastAsia"/>
+        </w:rPr>
+        <w:t>learning</w:t>
+      </w:r>
+      <w:proofErr w:type="spellEnd"/>
+      <w:r>
+        <w:rPr>
+          <w:rFonts w:eastAsiaTheme="majorEastAsia"/>
+        </w:rPr>
+        <w:t xml:space="preserve"> </w:t>
+      </w:r>
+      <w:proofErr w:type="spellStart"/>
+      <w:r>
+        <w:rPr>
+          <w:rFonts w:eastAsiaTheme="majorEastAsia"/>
+        </w:rPr>
+        <w:t>rate</w:t>
+      </w:r>
+      <w:proofErr w:type="spellEnd"/>
+      <w:r>
+        <w:rPr>
+          <w:rFonts w:eastAsiaTheme="majorEastAsia"/>
+        </w:rPr>
+        <w:t xml:space="preserve"> geïntroduceerd:</w:t>
+      </w:r>
     </w:p>
     <w:p>
+      <w:r>
+        <w:t>a = a + (</w:t>
+      </w:r>
+      <m:oMath>
+        <m:r>
+          <w:rPr>
+            <w:rFonts w:ascii="Cambria Math" w:hAnsi="Cambria Math"/>
+          </w:rPr>
+          <m:t>error*x</m:t>
+        </m:r>
+      </m:oMath>
+      <w:r>
+        <w:t xml:space="preserve"> * learning_rate</w:t>
+      </w:r>
+      <w:r>
+        <w:t>)</w:t>
+      </w:r>
+    </w:p>
+    <w:p>
+      <w:r>
+        <w:t xml:space="preserve">Het kiezen van een goede </w:t>
+      </w:r>
+      <w:proofErr w:type="spellStart"/>
+      <w:r>
+        <w:t>learning</w:t>
+      </w:r>
+      <w:proofErr w:type="spellEnd"/>
+      <w:r>
+        <w:t xml:space="preserve"> </w:t>
+      </w:r>
+      <w:proofErr w:type="spellStart"/>
+      <w:r>
+        <w:t>rate</w:t>
+      </w:r>
+      <w:proofErr w:type="spellEnd"/>
+      <w:r>
+        <w:t xml:space="preserve"> is heel belangrijk. Een te lage </w:t>
+      </w:r>
+      <w:proofErr w:type="spellStart"/>
+      <w:r>
+        <w:t>learning</w:t>
+      </w:r>
+      <w:proofErr w:type="spellEnd"/>
+      <w:r>
+        <w:t xml:space="preserve"> </w:t>
+      </w:r>
+      <w:proofErr w:type="spellStart"/>
+      <w:r>
+        <w:t>rate</w:t>
+      </w:r>
+      <w:proofErr w:type="spellEnd"/>
+      <w:r>
+        <w:t xml:space="preserve"> zorgt ervoor dat het heel lang duurt voordat de goede output bereikt wordt. Een te hoge </w:t>
+      </w:r>
+      <w:proofErr w:type="spellStart"/>
+      <w:r>
+        <w:t>learning</w:t>
+      </w:r>
+      <w:proofErr w:type="spellEnd"/>
+      <w:r>
+        <w:t xml:space="preserve"> </w:t>
+      </w:r>
+      <w:proofErr w:type="spellStart"/>
+      <w:r>
+        <w:t>rate</w:t>
+      </w:r>
+      <w:proofErr w:type="spellEnd"/>
+      <w:r>
+        <w:t xml:space="preserve"> zorgt ervoor dat de gewenste output voorbij wordt geschoten. De gewenste output wordt dan nooit bereikt omdat de variabele net te groot of te klein wordt gemaakt.</w:t>
+      </w:r>
+      <w:r>
+        <w:t xml:space="preserve"> </w:t>
+      </w:r>
+      <w:r>
+        <w:t>[1</w:t>
+      </w:r>
+      <w:r>
+        <w:t>,2</w:t>
+      </w:r>
+      <w:r>
+        <w:t>]</w:t>
+      </w:r>
+      <w:r>
+        <w:br w:type="page"/>
+      </w:r>
+    </w:p>
+    <w:p>
       <w:pPr>
         <w:pStyle w:val="Kop1"/>
       </w:pPr>
@@ -1296,7 +2145,7 @@
       <w:r>
         <w:t xml:space="preserve">[1] </w:t>
       </w:r>
-      <w:hyperlink r:id="rId9" w:history="1">
+      <w:hyperlink r:id="rId10" w:history="1">
         <w:r>
           <w:rPr>
             <w:rStyle w:val="Hyperlink"/>
@@ -1306,8 +2155,13 @@
       </w:hyperlink>
       <w:r>
         <w:br/>
-        <w:t>Auteur: Andrew Ng</w:t>
-      </w:r>
+        <w:t xml:space="preserve">Auteur: Andrew </w:t>
+      </w:r>
+      <w:proofErr w:type="spellStart"/>
+      <w:r>
+        <w:t>Ng</w:t>
+      </w:r>
+      <w:proofErr w:type="spellEnd"/>
       <w:r>
         <w:br/>
         <w:t>Bezocht op: 17-7-2017</w:t>
@@ -1323,13 +2177,21 @@
         <w:br/>
         <w:t xml:space="preserve">Auteur: </w:t>
       </w:r>
-      <w:hyperlink r:id="rId10" w:history="1">
+      <w:hyperlink r:id="rId11" w:history="1">
         <w:r>
           <w:rPr>
             <w:rStyle w:val="Hyperlink"/>
           </w:rPr>
-          <w:t>Matt Nedrich</w:t>
+          <w:t xml:space="preserve">Matt </w:t>
         </w:r>
+        <w:proofErr w:type="spellStart"/>
+        <w:r>
+          <w:rPr>
+            <w:rStyle w:val="Hyperlink"/>
+          </w:rPr>
+          <w:t>Nedrich</w:t>
+        </w:r>
+        <w:proofErr w:type="spellEnd"/>
       </w:hyperlink>
     </w:p>
     <w:p>
@@ -1351,7 +2213,7 @@
 </file>
 
 <file path=word/endnotes.xml><?xml version="1.0" encoding="utf-8"?>
-<w:endnotes xmlns:wpc="http://schemas.microsoft.com/office/word/2010/wordprocessingCanvas" xmlns:mc="http://schemas.openxmlformats.org/markup-compatibility/2006" xmlns:o="urn:schemas-microsoft-com:office:office" xmlns:r="http://schemas.openxmlformats.org/officeDocument/2006/relationships" xmlns:m="http://schemas.openxmlformats.org/officeDocument/2006/math" xmlns:v="urn:schemas-microsoft-com:vml" xmlns:wp14="http://schemas.microsoft.com/office/word/2010/wordprocessingDrawing" xmlns:wp="http://schemas.openxmlformats.org/drawingml/2006/wordprocessingDrawing" xmlns:w10="urn:schemas-microsoft-com:office:word" xmlns:w="http://schemas.openxmlformats.org/wordprocessingml/2006/main" xmlns:w14="http://schemas.microsoft.com/office/word/2010/wordml" xmlns:w15="http://schemas.microsoft.com/office/word/2012/wordml" xmlns:wpg="http://schemas.microsoft.com/office/word/2010/wordprocessingGroup" xmlns:wpi="http://schemas.microsoft.com/office/word/2010/wordprocessingInk" xmlns:wne="http://schemas.microsoft.com/office/word/2006/wordml" xmlns:wps="http://schemas.microsoft.com/office/word/2010/wordprocessingShape" mc:Ignorable="w14 w15 wp14">
+<w:endnotes xmlns:wpc="http://schemas.microsoft.com/office/word/2010/wordprocessingCanvas" xmlns:mc="http://schemas.openxmlformats.org/markup-compatibility/2006" xmlns:o="urn:schemas-microsoft-com:office:office" xmlns:r="http://schemas.openxmlformats.org/officeDocument/2006/relationships" xmlns:m="http://schemas.openxmlformats.org/officeDocument/2006/math" xmlns:v="urn:schemas-microsoft-com:vml" xmlns:wp14="http://schemas.microsoft.com/office/word/2010/wordprocessingDrawing" xmlns:wp="http://schemas.openxmlformats.org/drawingml/2006/wordprocessingDrawing" xmlns:w10="urn:schemas-microsoft-com:office:word" xmlns:w="http://schemas.openxmlformats.org/wordprocessingml/2006/main" xmlns:w14="http://schemas.microsoft.com/office/word/2010/wordml" xmlns:wpg="http://schemas.microsoft.com/office/word/2010/wordprocessingGroup" xmlns:wpi="http://schemas.microsoft.com/office/word/2010/wordprocessingInk" xmlns:wne="http://schemas.microsoft.com/office/word/2006/wordml" xmlns:wps="http://schemas.microsoft.com/office/word/2010/wordprocessingShape" mc:Ignorable="w14 wp14">
   <w:endnote w:type="separator" w:id="-1">
     <w:p>
       <w:pPr>
@@ -1376,7 +2238,7 @@
 </file>
 
 <file path=word/footnotes.xml><?xml version="1.0" encoding="utf-8"?>
-<w:footnotes xmlns:wpc="http://schemas.microsoft.com/office/word/2010/wordprocessingCanvas" xmlns:mc="http://schemas.openxmlformats.org/markup-compatibility/2006" xmlns:o="urn:schemas-microsoft-com:office:office" xmlns:r="http://schemas.openxmlformats.org/officeDocument/2006/relationships" xmlns:m="http://schemas.openxmlformats.org/officeDocument/2006/math" xmlns:v="urn:schemas-microsoft-com:vml" xmlns:wp14="http://schemas.microsoft.com/office/word/2010/wordprocessingDrawing" xmlns:wp="http://schemas.openxmlformats.org/drawingml/2006/wordprocessingDrawing" xmlns:w10="urn:schemas-microsoft-com:office:word" xmlns:w="http://schemas.openxmlformats.org/wordprocessingml/2006/main" xmlns:w14="http://schemas.microsoft.com/office/word/2010/wordml" xmlns:w15="http://schemas.microsoft.com/office/word/2012/wordml" xmlns:wpg="http://schemas.microsoft.com/office/word/2010/wordprocessingGroup" xmlns:wpi="http://schemas.microsoft.com/office/word/2010/wordprocessingInk" xmlns:wne="http://schemas.microsoft.com/office/word/2006/wordml" xmlns:wps="http://schemas.microsoft.com/office/word/2010/wordprocessingShape" mc:Ignorable="w14 w15 wp14">
+<w:footnotes xmlns:wpc="http://schemas.microsoft.com/office/word/2010/wordprocessingCanvas" xmlns:mc="http://schemas.openxmlformats.org/markup-compatibility/2006" xmlns:o="urn:schemas-microsoft-com:office:office" xmlns:r="http://schemas.openxmlformats.org/officeDocument/2006/relationships" xmlns:m="http://schemas.openxmlformats.org/officeDocument/2006/math" xmlns:v="urn:schemas-microsoft-com:vml" xmlns:wp14="http://schemas.microsoft.com/office/word/2010/wordprocessingDrawing" xmlns:wp="http://schemas.openxmlformats.org/drawingml/2006/wordprocessingDrawing" xmlns:w10="urn:schemas-microsoft-com:office:word" xmlns:w="http://schemas.openxmlformats.org/wordprocessingml/2006/main" xmlns:w14="http://schemas.microsoft.com/office/word/2010/wordml" xmlns:wpg="http://schemas.microsoft.com/office/word/2010/wordprocessingGroup" xmlns:wpi="http://schemas.microsoft.com/office/word/2010/wordprocessingInk" xmlns:wne="http://schemas.microsoft.com/office/word/2006/wordml" xmlns:wps="http://schemas.microsoft.com/office/word/2010/wordprocessingShape" mc:Ignorable="w14 wp14">
   <w:footnote w:type="separator" w:id="-1">
     <w:p>
       <w:pPr>
@@ -1401,8 +2263,8 @@
 </file>
 
 <file path=word/numbering.xml><?xml version="1.0" encoding="utf-8"?>
-<w:numbering xmlns:wpc="http://schemas.microsoft.com/office/word/2010/wordprocessingCanvas" xmlns:mc="http://schemas.openxmlformats.org/markup-compatibility/2006" xmlns:o="urn:schemas-microsoft-com:office:office" xmlns:r="http://schemas.openxmlformats.org/officeDocument/2006/relationships" xmlns:m="http://schemas.openxmlformats.org/officeDocument/2006/math" xmlns:v="urn:schemas-microsoft-com:vml" xmlns:wp14="http://schemas.microsoft.com/office/word/2010/wordprocessingDrawing" xmlns:wp="http://schemas.openxmlformats.org/drawingml/2006/wordprocessingDrawing" xmlns:w10="urn:schemas-microsoft-com:office:word" xmlns:w="http://schemas.openxmlformats.org/wordprocessingml/2006/main" xmlns:w14="http://schemas.microsoft.com/office/word/2010/wordml" xmlns:w15="http://schemas.microsoft.com/office/word/2012/wordml" xmlns:wpg="http://schemas.microsoft.com/office/word/2010/wordprocessingGroup" xmlns:wpi="http://schemas.microsoft.com/office/word/2010/wordprocessingInk" xmlns:wne="http://schemas.microsoft.com/office/word/2006/wordml" xmlns:wps="http://schemas.microsoft.com/office/word/2010/wordprocessingShape" mc:Ignorable="w14 w15 wp14">
-  <w:abstractNum w:abstractNumId="0" w15:restartNumberingAfterBreak="0">
+<w:numbering xmlns:wpc="http://schemas.microsoft.com/office/word/2010/wordprocessingCanvas" xmlns:mc="http://schemas.openxmlformats.org/markup-compatibility/2006" xmlns:o="urn:schemas-microsoft-com:office:office" xmlns:r="http://schemas.openxmlformats.org/officeDocument/2006/relationships" xmlns:m="http://schemas.openxmlformats.org/officeDocument/2006/math" xmlns:v="urn:schemas-microsoft-com:vml" xmlns:wp14="http://schemas.microsoft.com/office/word/2010/wordprocessingDrawing" xmlns:wp="http://schemas.openxmlformats.org/drawingml/2006/wordprocessingDrawing" xmlns:w10="urn:schemas-microsoft-com:office:word" xmlns:w="http://schemas.openxmlformats.org/wordprocessingml/2006/main" xmlns:w14="http://schemas.microsoft.com/office/word/2010/wordml" xmlns:wpg="http://schemas.microsoft.com/office/word/2010/wordprocessingGroup" xmlns:wpi="http://schemas.microsoft.com/office/word/2010/wordprocessingInk" xmlns:wne="http://schemas.microsoft.com/office/word/2006/wordml" xmlns:wps="http://schemas.microsoft.com/office/word/2010/wordprocessingShape" mc:Ignorable="w14 wp14">
+  <w:abstractNum w:abstractNumId="0">
     <w:nsid w:val="07242A33"/>
     <w:multiLevelType w:val="hybridMultilevel"/>
     <w:tmpl w:val="27124C44"/>
@@ -1515,7 +2377,7 @@
       </w:rPr>
     </w:lvl>
   </w:abstractNum>
-  <w:abstractNum w:abstractNumId="1" w15:restartNumberingAfterBreak="0">
+  <w:abstractNum w:abstractNumId="1">
     <w:nsid w:val="594B6490"/>
     <w:multiLevelType w:val="hybridMultilevel"/>
     <w:tmpl w:val="58704E78"/>
@@ -1628,7 +2490,7 @@
       </w:rPr>
     </w:lvl>
   </w:abstractNum>
-  <w:abstractNum w:abstractNumId="2" w15:restartNumberingAfterBreak="0">
+  <w:abstractNum w:abstractNumId="2">
     <w:nsid w:val="67BF4D39"/>
     <w:multiLevelType w:val="hybridMultilevel"/>
     <w:tmpl w:val="6FCA35A2"/>
@@ -1727,7 +2589,7 @@
 </file>
 
 <file path=word/styles.xml><?xml version="1.0" encoding="utf-8"?>
-<w:styles xmlns:mc="http://schemas.openxmlformats.org/markup-compatibility/2006" xmlns:r="http://schemas.openxmlformats.org/officeDocument/2006/relationships" xmlns:w="http://schemas.openxmlformats.org/wordprocessingml/2006/main" xmlns:w14="http://schemas.microsoft.com/office/word/2010/wordml" xmlns:w15="http://schemas.microsoft.com/office/word/2012/wordml" mc:Ignorable="w14 w15">
+<w:styles xmlns:mc="http://schemas.openxmlformats.org/markup-compatibility/2006" xmlns:r="http://schemas.openxmlformats.org/officeDocument/2006/relationships" xmlns:w="http://schemas.openxmlformats.org/wordprocessingml/2006/main" xmlns:w14="http://schemas.microsoft.com/office/word/2010/wordml" mc:Ignorable="w14">
   <w:docDefaults>
     <w:rPrDefault>
       <w:rPr>
@@ -1742,378 +2604,144 @@
       </w:pPr>
     </w:pPrDefault>
   </w:docDefaults>
-  <w:latentStyles w:defLockedState="0" w:defUIPriority="99" w:defSemiHidden="0" w:defUnhideWhenUsed="0" w:defQFormat="0" w:count="371">
-    <w:lsdException w:name="Normal" w:uiPriority="0" w:qFormat="1"/>
-    <w:lsdException w:name="heading 1" w:uiPriority="9" w:qFormat="1"/>
-    <w:lsdException w:name="heading 2" w:semiHidden="1" w:uiPriority="9" w:unhideWhenUsed="1" w:qFormat="1"/>
-    <w:lsdException w:name="heading 3" w:semiHidden="1" w:uiPriority="9" w:unhideWhenUsed="1" w:qFormat="1"/>
-    <w:lsdException w:name="heading 4" w:semiHidden="1" w:uiPriority="9" w:unhideWhenUsed="1" w:qFormat="1"/>
-    <w:lsdException w:name="heading 5" w:semiHidden="1" w:uiPriority="9" w:unhideWhenUsed="1" w:qFormat="1"/>
-    <w:lsdException w:name="heading 6" w:semiHidden="1" w:uiPriority="9" w:unhideWhenUsed="1" w:qFormat="1"/>
-    <w:lsdException w:name="heading 7" w:semiHidden="1" w:uiPriority="9" w:unhideWhenUsed="1" w:qFormat="1"/>
-    <w:lsdException w:name="heading 8" w:semiHidden="1" w:uiPriority="9" w:unhideWhenUsed="1" w:qFormat="1"/>
-    <w:lsdException w:name="heading 9" w:semiHidden="1" w:uiPriority="9" w:unhideWhenUsed="1" w:qFormat="1"/>
-    <w:lsdException w:name="index 1" w:semiHidden="1" w:unhideWhenUsed="1"/>
-    <w:lsdException w:name="index 2" w:semiHidden="1" w:unhideWhenUsed="1"/>
-    <w:lsdException w:name="index 3" w:semiHidden="1" w:unhideWhenUsed="1"/>
-    <w:lsdException w:name="index 4" w:semiHidden="1" w:unhideWhenUsed="1"/>
-    <w:lsdException w:name="index 5" w:semiHidden="1" w:unhideWhenUsed="1"/>
-    <w:lsdException w:name="index 6" w:semiHidden="1" w:unhideWhenUsed="1"/>
-    <w:lsdException w:name="index 7" w:semiHidden="1" w:unhideWhenUsed="1"/>
-    <w:lsdException w:name="index 8" w:semiHidden="1" w:unhideWhenUsed="1"/>
-    <w:lsdException w:name="index 9" w:semiHidden="1" w:unhideWhenUsed="1"/>
-    <w:lsdException w:name="toc 1" w:semiHidden="1" w:uiPriority="39" w:unhideWhenUsed="1"/>
-    <w:lsdException w:name="toc 2" w:semiHidden="1" w:uiPriority="39" w:unhideWhenUsed="1"/>
-    <w:lsdException w:name="toc 3" w:semiHidden="1" w:uiPriority="39" w:unhideWhenUsed="1"/>
-    <w:lsdException w:name="toc 4" w:semiHidden="1" w:uiPriority="39" w:unhideWhenUsed="1"/>
-    <w:lsdException w:name="toc 5" w:semiHidden="1" w:uiPriority="39" w:unhideWhenUsed="1"/>
-    <w:lsdException w:name="toc 6" w:semiHidden="1" w:uiPriority="39" w:unhideWhenUsed="1"/>
-    <w:lsdException w:name="toc 7" w:semiHidden="1" w:uiPriority="39" w:unhideWhenUsed="1"/>
-    <w:lsdException w:name="toc 8" w:semiHidden="1" w:uiPriority="39" w:unhideWhenUsed="1"/>
-    <w:lsdException w:name="toc 9" w:semiHidden="1" w:uiPriority="39" w:unhideWhenUsed="1"/>
-    <w:lsdException w:name="Normal Indent" w:semiHidden="1" w:unhideWhenUsed="1"/>
-    <w:lsdException w:name="footnote text" w:semiHidden="1" w:unhideWhenUsed="1"/>
-    <w:lsdException w:name="annotation text" w:semiHidden="1" w:unhideWhenUsed="1"/>
-    <w:lsdException w:name="header" w:semiHidden="1" w:unhideWhenUsed="1"/>
-    <w:lsdException w:name="footer" w:semiHidden="1" w:unhideWhenUsed="1"/>
-    <w:lsdException w:name="index heading" w:semiHidden="1" w:unhideWhenUsed="1"/>
-    <w:lsdException w:name="caption" w:semiHidden="1" w:uiPriority="35" w:unhideWhenUsed="1" w:qFormat="1"/>
-    <w:lsdException w:name="table of figures" w:semiHidden="1" w:unhideWhenUsed="1"/>
-    <w:lsdException w:name="envelope address" w:semiHidden="1" w:unhideWhenUsed="1"/>
-    <w:lsdException w:name="envelope return" w:semiHidden="1" w:unhideWhenUsed="1"/>
-    <w:lsdException w:name="footnote reference" w:semiHidden="1" w:unhideWhenUsed="1"/>
-    <w:lsdException w:name="annotation reference" w:semiHidden="1" w:unhideWhenUsed="1"/>
-    <w:lsdException w:name="line number" w:semiHidden="1" w:unhideWhenUsed="1"/>
-    <w:lsdException w:name="page number" w:semiHidden="1" w:unhideWhenUsed="1"/>
-    <w:lsdException w:name="endnote reference" w:semiHidden="1" w:unhideWhenUsed="1"/>
-    <w:lsdException w:name="endnote text" w:semiHidden="1" w:unhideWhenUsed="1"/>
-    <w:lsdException w:name="table of authorities" w:semiHidden="1" w:unhideWhenUsed="1"/>
-    <w:lsdException w:name="macro" w:semiHidden="1" w:unhideWhenUsed="1"/>
-    <w:lsdException w:name="toa heading" w:semiHidden="1" w:unhideWhenUsed="1"/>
-    <w:lsdException w:name="List" w:semiHidden="1" w:unhideWhenUsed="1"/>
-    <w:lsdException w:name="List Bullet" w:semiHidden="1" w:unhideWhenUsed="1"/>
-    <w:lsdException w:name="List Number" w:semiHidden="1" w:unhideWhenUsed="1"/>
-    <w:lsdException w:name="List 2" w:semiHidden="1" w:unhideWhenUsed="1"/>
-    <w:lsdException w:name="List 3" w:semiHidden="1" w:unhideWhenUsed="1"/>
-    <w:lsdException w:name="List 4" w:semiHidden="1" w:unhideWhenUsed="1"/>
-    <w:lsdException w:name="List 5" w:semiHidden="1" w:unhideWhenUsed="1"/>
-    <w:lsdException w:name="List Bullet 2" w:semiHidden="1" w:unhideWhenUsed="1"/>
-    <w:lsdException w:name="List Bullet 3" w:semiHidden="1" w:unhideWhenUsed="1"/>
-    <w:lsdException w:name="List Bullet 4" w:semiHidden="1" w:unhideWhenUsed="1"/>
-    <w:lsdException w:name="List Bullet 5" w:semiHidden="1" w:unhideWhenUsed="1"/>
-    <w:lsdException w:name="List Number 2" w:semiHidden="1" w:unhideWhenUsed="1"/>
-    <w:lsdException w:name="List Number 3" w:semiHidden="1" w:unhideWhenUsed="1"/>
-    <w:lsdException w:name="List Number 4" w:semiHidden="1" w:unhideWhenUsed="1"/>
-    <w:lsdException w:name="List Number 5" w:semiHidden="1" w:unhideWhenUsed="1"/>
-    <w:lsdException w:name="Title" w:uiPriority="10" w:qFormat="1"/>
-    <w:lsdException w:name="Closing" w:semiHidden="1" w:unhideWhenUsed="1"/>
-    <w:lsdException w:name="Signature" w:semiHidden="1" w:unhideWhenUsed="1"/>
-    <w:lsdException w:name="Default Paragraph Font" w:semiHidden="1" w:uiPriority="1" w:unhideWhenUsed="1"/>
-    <w:lsdException w:name="Body Text" w:semiHidden="1" w:unhideWhenUsed="1"/>
-    <w:lsdException w:name="Body Text Indent" w:semiHidden="1" w:unhideWhenUsed="1"/>
-    <w:lsdException w:name="List Continue" w:semiHidden="1" w:unhideWhenUsed="1"/>
-    <w:lsdException w:name="List Continue 2" w:semiHidden="1" w:unhideWhenUsed="1"/>
-    <w:lsdException w:name="List Continue 3" w:semiHidden="1" w:unhideWhenUsed="1"/>
-    <w:lsdException w:name="List Continue 4" w:semiHidden="1" w:unhideWhenUsed="1"/>
-    <w:lsdException w:name="List Continue 5" w:semiHidden="1" w:unhideWhenUsed="1"/>
-    <w:lsdException w:name="Message Header" w:semiHidden="1" w:unhideWhenUsed="1"/>
-    <w:lsdException w:name="Subtitle" w:uiPriority="11" w:qFormat="1"/>
-    <w:lsdException w:name="Salutation" w:semiHidden="1" w:unhideWhenUsed="1"/>
-    <w:lsdException w:name="Date" w:semiHidden="1" w:unhideWhenUsed="1"/>
-    <w:lsdException w:name="Body Text First Indent" w:semiHidden="1" w:unhideWhenUsed="1"/>
-    <w:lsdException w:name="Body Text First Indent 2" w:semiHidden="1" w:unhideWhenUsed="1"/>
-    <w:lsdException w:name="Note Heading" w:semiHidden="1" w:unhideWhenUsed="1"/>
-    <w:lsdException w:name="Body Text 2" w:semiHidden="1" w:unhideWhenUsed="1"/>
-    <w:lsdException w:name="Body Text 3" w:semiHidden="1" w:unhideWhenUsed="1"/>
-    <w:lsdException w:name="Body Text Indent 2" w:semiHidden="1" w:unhideWhenUsed="1"/>
-    <w:lsdException w:name="Body Text Indent 3" w:semiHidden="1" w:unhideWhenUsed="1"/>
-    <w:lsdException w:name="Block Text" w:semiHidden="1" w:unhideWhenUsed="1"/>
-    <w:lsdException w:name="Hyperlink" w:semiHidden="1" w:unhideWhenUsed="1"/>
-    <w:lsdException w:name="FollowedHyperlink" w:semiHidden="1" w:unhideWhenUsed="1"/>
-    <w:lsdException w:name="Strong" w:uiPriority="22" w:qFormat="1"/>
-    <w:lsdException w:name="Emphasis" w:uiPriority="20" w:qFormat="1"/>
-    <w:lsdException w:name="Document Map" w:semiHidden="1" w:unhideWhenUsed="1"/>
-    <w:lsdException w:name="Plain Text" w:semiHidden="1" w:unhideWhenUsed="1"/>
-    <w:lsdException w:name="E-mail Signature" w:semiHidden="1" w:unhideWhenUsed="1"/>
-    <w:lsdException w:name="HTML Top of Form" w:semiHidden="1" w:unhideWhenUsed="1"/>
-    <w:lsdException w:name="HTML Bottom of Form" w:semiHidden="1" w:unhideWhenUsed="1"/>
-    <w:lsdException w:name="Normal (Web)" w:semiHidden="1" w:unhideWhenUsed="1"/>
-    <w:lsdException w:name="HTML Acronym" w:semiHidden="1" w:unhideWhenUsed="1"/>
-    <w:lsdException w:name="HTML Address" w:semiHidden="1" w:unhideWhenUsed="1"/>
-    <w:lsdException w:name="HTML Cite" w:semiHidden="1" w:unhideWhenUsed="1"/>
-    <w:lsdException w:name="HTML Code" w:semiHidden="1" w:unhideWhenUsed="1"/>
-    <w:lsdException w:name="HTML Definition" w:semiHidden="1" w:unhideWhenUsed="1"/>
-    <w:lsdException w:name="HTML Keyboard" w:semiHidden="1" w:unhideWhenUsed="1"/>
-    <w:lsdException w:name="HTML Preformatted" w:semiHidden="1" w:unhideWhenUsed="1"/>
-    <w:lsdException w:name="HTML Sample" w:semiHidden="1" w:unhideWhenUsed="1"/>
-    <w:lsdException w:name="HTML Typewriter" w:semiHidden="1" w:unhideWhenUsed="1"/>
-    <w:lsdException w:name="HTML Variable" w:semiHidden="1" w:unhideWhenUsed="1"/>
-    <w:lsdException w:name="Normal Table" w:semiHidden="1" w:unhideWhenUsed="1"/>
-    <w:lsdException w:name="annotation subject" w:semiHidden="1" w:unhideWhenUsed="1"/>
-    <w:lsdException w:name="No List" w:semiHidden="1" w:unhideWhenUsed="1"/>
-    <w:lsdException w:name="Outline List 1" w:semiHidden="1" w:unhideWhenUsed="1"/>
-    <w:lsdException w:name="Outline List 2" w:semiHidden="1" w:unhideWhenUsed="1"/>
-    <w:lsdException w:name="Outline List 3" w:semiHidden="1" w:unhideWhenUsed="1"/>
-    <w:lsdException w:name="Table Simple 1" w:semiHidden="1" w:unhideWhenUsed="1"/>
-    <w:lsdException w:name="Table Simple 2" w:semiHidden="1" w:unhideWhenUsed="1"/>
-    <w:lsdException w:name="Table Simple 3" w:semiHidden="1" w:unhideWhenUsed="1"/>
-    <w:lsdException w:name="Table Classic 1" w:semiHidden="1" w:unhideWhenUsed="1"/>
-    <w:lsdException w:name="Table Classic 2" w:semiHidden="1" w:unhideWhenUsed="1"/>
-    <w:lsdException w:name="Table Classic 3" w:semiHidden="1" w:unhideWhenUsed="1"/>
-    <w:lsdException w:name="Table Classic 4" w:semiHidden="1" w:unhideWhenUsed="1"/>
-    <w:lsdException w:name="Table Colorful 1" w:semiHidden="1" w:unhideWhenUsed="1"/>
-    <w:lsdException w:name="Table Colorful 2" w:semiHidden="1" w:unhideWhenUsed="1"/>
-    <w:lsdException w:name="Table Colorful 3" w:semiHidden="1" w:unhideWhenUsed="1"/>
-    <w:lsdException w:name="Table Columns 1" w:semiHidden="1" w:unhideWhenUsed="1"/>
-    <w:lsdException w:name="Table Columns 2" w:semiHidden="1" w:unhideWhenUsed="1"/>
-    <w:lsdException w:name="Table Columns 3" w:semiHidden="1" w:unhideWhenUsed="1"/>
-    <w:lsdException w:name="Table Columns 4" w:semiHidden="1" w:unhideWhenUsed="1"/>
-    <w:lsdException w:name="Table Columns 5" w:semiHidden="1" w:unhideWhenUsed="1"/>
-    <w:lsdException w:name="Table Grid 1" w:semiHidden="1" w:unhideWhenUsed="1"/>
-    <w:lsdException w:name="Table Grid 2" w:semiHidden="1" w:unhideWhenUsed="1"/>
-    <w:lsdException w:name="Table Grid 3" w:semiHidden="1" w:unhideWhenUsed="1"/>
-    <w:lsdException w:name="Table Grid 4" w:semiHidden="1" w:unhideWhenUsed="1"/>
-    <w:lsdException w:name="Table Grid 5" w:semiHidden="1" w:unhideWhenUsed="1"/>
-    <w:lsdException w:name="Table Grid 6" w:semiHidden="1" w:unhideWhenUsed="1"/>
-    <w:lsdException w:name="Table Grid 7" w:semiHidden="1" w:unhideWhenUsed="1"/>
-    <w:lsdException w:name="Table Grid 8" w:semiHidden="1" w:unhideWhenUsed="1"/>
-    <w:lsdException w:name="Table List 1" w:semiHidden="1" w:unhideWhenUsed="1"/>
-    <w:lsdException w:name="Table List 2" w:semiHidden="1" w:unhideWhenUsed="1"/>
-    <w:lsdException w:name="Table List 3" w:semiHidden="1" w:unhideWhenUsed="1"/>
-    <w:lsdException w:name="Table List 4" w:semiHidden="1" w:unhideWhenUsed="1"/>
-    <w:lsdException w:name="Table List 5" w:semiHidden="1" w:unhideWhenUsed="1"/>
-    <w:lsdException w:name="Table List 6" w:semiHidden="1" w:unhideWhenUsed="1"/>
-    <w:lsdException w:name="Table List 7" w:semiHidden="1" w:unhideWhenUsed="1"/>
-    <w:lsdException w:name="Table List 8" w:semiHidden="1" w:unhideWhenUsed="1"/>
-    <w:lsdException w:name="Table 3D effects 1" w:semiHidden="1" w:unhideWhenUsed="1"/>
-    <w:lsdException w:name="Table 3D effects 2" w:semiHidden="1" w:unhideWhenUsed="1"/>
-    <w:lsdException w:name="Table 3D effects 3" w:semiHidden="1" w:unhideWhenUsed="1"/>
-    <w:lsdException w:name="Table Contemporary" w:semiHidden="1" w:unhideWhenUsed="1"/>
-    <w:lsdException w:name="Table Elegant" w:semiHidden="1" w:unhideWhenUsed="1"/>
-    <w:lsdException w:name="Table Professional" w:semiHidden="1" w:unhideWhenUsed="1"/>
-    <w:lsdException w:name="Table Subtle 1" w:semiHidden="1" w:unhideWhenUsed="1"/>
-    <w:lsdException w:name="Table Subtle 2" w:semiHidden="1" w:unhideWhenUsed="1"/>
-    <w:lsdException w:name="Table Web 1" w:semiHidden="1" w:unhideWhenUsed="1"/>
-    <w:lsdException w:name="Table Web 2" w:semiHidden="1" w:unhideWhenUsed="1"/>
-    <w:lsdException w:name="Table Web 3" w:semiHidden="1" w:unhideWhenUsed="1"/>
-    <w:lsdException w:name="Balloon Text" w:semiHidden="1" w:unhideWhenUsed="1"/>
-    <w:lsdException w:name="Table Grid" w:uiPriority="59"/>
-    <w:lsdException w:name="Table Theme" w:semiHidden="1" w:unhideWhenUsed="1"/>
-    <w:lsdException w:name="Placeholder Text" w:semiHidden="1"/>
-    <w:lsdException w:name="No Spacing" w:uiPriority="1" w:qFormat="1"/>
-    <w:lsdException w:name="Light Shading" w:uiPriority="60"/>
-    <w:lsdException w:name="Light List" w:uiPriority="61"/>
-    <w:lsdException w:name="Light Grid" w:uiPriority="62"/>
-    <w:lsdException w:name="Medium Shading 1" w:uiPriority="63"/>
-    <w:lsdException w:name="Medium Shading 2" w:uiPriority="64"/>
-    <w:lsdException w:name="Medium List 1" w:uiPriority="65"/>
-    <w:lsdException w:name="Medium List 2" w:uiPriority="66"/>
-    <w:lsdException w:name="Medium Grid 1" w:uiPriority="67"/>
-    <w:lsdException w:name="Medium Grid 2" w:uiPriority="68"/>
-    <w:lsdException w:name="Medium Grid 3" w:uiPriority="69"/>
-    <w:lsdException w:name="Dark List" w:uiPriority="70"/>
-    <w:lsdException w:name="Colorful Shading" w:uiPriority="71"/>
-    <w:lsdException w:name="Colorful List" w:uiPriority="72"/>
-    <w:lsdException w:name="Colorful Grid" w:uiPriority="73"/>
-    <w:lsdException w:name="Light Shading Accent 1" w:uiPriority="60"/>
-    <w:lsdException w:name="Light List Accent 1" w:uiPriority="61"/>
-    <w:lsdException w:name="Light Grid Accent 1" w:uiPriority="62"/>
-    <w:lsdException w:name="Medium Shading 1 Accent 1" w:uiPriority="63"/>
-    <w:lsdException w:name="Medium Shading 2 Accent 1" w:uiPriority="64"/>
-    <w:lsdException w:name="Medium List 1 Accent 1" w:uiPriority="65"/>
-    <w:lsdException w:name="Revision" w:semiHidden="1"/>
-    <w:lsdException w:name="List Paragraph" w:uiPriority="34" w:qFormat="1"/>
-    <w:lsdException w:name="Quote" w:uiPriority="29" w:qFormat="1"/>
-    <w:lsdException w:name="Intense Quote" w:uiPriority="30" w:qFormat="1"/>
-    <w:lsdException w:name="Medium List 2 Accent 1" w:uiPriority="66"/>
-    <w:lsdException w:name="Medium Grid 1 Accent 1" w:uiPriority="67"/>
-    <w:lsdException w:name="Medium Grid 2 Accent 1" w:uiPriority="68"/>
-    <w:lsdException w:name="Medium Grid 3 Accent 1" w:uiPriority="69"/>
-    <w:lsdException w:name="Dark List Accent 1" w:uiPriority="70"/>
-    <w:lsdException w:name="Colorful Shading Accent 1" w:uiPriority="71"/>
-    <w:lsdException w:name="Colorful List Accent 1" w:uiPriority="72"/>
-    <w:lsdException w:name="Colorful Grid Accent 1" w:uiPriority="73"/>
-    <w:lsdException w:name="Light Shading Accent 2" w:uiPriority="60"/>
-    <w:lsdException w:name="Light List Accent 2" w:uiPriority="61"/>
-    <w:lsdException w:name="Light Grid Accent 2" w:uiPriority="62"/>
-    <w:lsdException w:name="Medium Shading 1 Accent 2" w:uiPriority="63"/>
-    <w:lsdException w:name="Medium Shading 2 Accent 2" w:uiPriority="64"/>
-    <w:lsdException w:name="Medium List 1 Accent 2" w:uiPriority="65"/>
-    <w:lsdException w:name="Medium List 2 Accent 2" w:uiPriority="66"/>
-    <w:lsdException w:name="Medium Grid 1 Accent 2" w:uiPriority="67"/>
-    <w:lsdException w:name="Medium Grid 2 Accent 2" w:uiPriority="68"/>
-    <w:lsdException w:name="Medium Grid 3 Accent 2" w:uiPriority="69"/>
-    <w:lsdException w:name="Dark List Accent 2" w:uiPriority="70"/>
-    <w:lsdException w:name="Colorful Shading Accent 2" w:uiPriority="71"/>
-    <w:lsdException w:name="Colorful List Accent 2" w:uiPriority="72"/>
-    <w:lsdException w:name="Colorful Grid Accent 2" w:uiPriority="73"/>
-    <w:lsdException w:name="Light Shading Accent 3" w:uiPriority="60"/>
-    <w:lsdException w:name="Light List Accent 3" w:uiPriority="61"/>
-    <w:lsdException w:name="Light Grid Accent 3" w:uiPriority="62"/>
-    <w:lsdException w:name="Medium Shading 1 Accent 3" w:uiPriority="63"/>
-    <w:lsdException w:name="Medium Shading 2 Accent 3" w:uiPriority="64"/>
-    <w:lsdException w:name="Medium List 1 Accent 3" w:uiPriority="65"/>
-    <w:lsdException w:name="Medium List 2 Accent 3" w:uiPriority="66"/>
-    <w:lsdException w:name="Medium Grid 1 Accent 3" w:uiPriority="67"/>
-    <w:lsdException w:name="Medium Grid 2 Accent 3" w:uiPriority="68"/>
-    <w:lsdException w:name="Medium Grid 3 Accent 3" w:uiPriority="69"/>
-    <w:lsdException w:name="Dark List Accent 3" w:uiPriority="70"/>
-    <w:lsdException w:name="Colorful Shading Accent 3" w:uiPriority="71"/>
-    <w:lsdException w:name="Colorful List Accent 3" w:uiPriority="72"/>
-    <w:lsdException w:name="Colorful Grid Accent 3" w:uiPriority="73"/>
-    <w:lsdException w:name="Light Shading Accent 4" w:uiPriority="60"/>
-    <w:lsdException w:name="Light List Accent 4" w:uiPriority="61"/>
-    <w:lsdException w:name="Light Grid Accent 4" w:uiPriority="62"/>
-    <w:lsdException w:name="Medium Shading 1 Accent 4" w:uiPriority="63"/>
-    <w:lsdException w:name="Medium Shading 2 Accent 4" w:uiPriority="64"/>
-    <w:lsdException w:name="Medium List 1 Accent 4" w:uiPriority="65"/>
-    <w:lsdException w:name="Medium List 2 Accent 4" w:uiPriority="66"/>
-    <w:lsdException w:name="Medium Grid 1 Accent 4" w:uiPriority="67"/>
-    <w:lsdException w:name="Medium Grid 2 Accent 4" w:uiPriority="68"/>
-    <w:lsdException w:name="Medium Grid 3 Accent 4" w:uiPriority="69"/>
-    <w:lsdException w:name="Dark List Accent 4" w:uiPriority="70"/>
-    <w:lsdException w:name="Colorful Shading Accent 4" w:uiPriority="71"/>
-    <w:lsdException w:name="Colorful List Accent 4" w:uiPriority="72"/>
-    <w:lsdException w:name="Colorful Grid Accent 4" w:uiPriority="73"/>
-    <w:lsdException w:name="Light Shading Accent 5" w:uiPriority="60"/>
-    <w:lsdException w:name="Light List Accent 5" w:uiPriority="61"/>
-    <w:lsdException w:name="Light Grid Accent 5" w:uiPriority="62"/>
-    <w:lsdException w:name="Medium Shading 1 Accent 5" w:uiPriority="63"/>
-    <w:lsdException w:name="Medium Shading 2 Accent 5" w:uiPriority="64"/>
-    <w:lsdException w:name="Medium List 1 Accent 5" w:uiPriority="65"/>
-    <w:lsdException w:name="Medium List 2 Accent 5" w:uiPriority="66"/>
-    <w:lsdException w:name="Medium Grid 1 Accent 5" w:uiPriority="67"/>
-    <w:lsdException w:name="Medium Grid 2 Accent 5" w:uiPriority="68"/>
-    <w:lsdException w:name="Medium Grid 3 Accent 5" w:uiPriority="69"/>
-    <w:lsdException w:name="Dark List Accent 5" w:uiPriority="70"/>
-    <w:lsdException w:name="Colorful Shading Accent 5" w:uiPriority="71"/>
-    <w:lsdException w:name="Colorful List Accent 5" w:uiPriority="72"/>
-    <w:lsdException w:name="Colorful Grid Accent 5" w:uiPriority="73"/>
-    <w:lsdException w:name="Light Shading Accent 6" w:uiPriority="60"/>
-    <w:lsdException w:name="Light List Accent 6" w:uiPriority="61"/>
-    <w:lsdException w:name="Light Grid Accent 6" w:uiPriority="62"/>
-    <w:lsdException w:name="Medium Shading 1 Accent 6" w:uiPriority="63"/>
-    <w:lsdException w:name="Medium Shading 2 Accent 6" w:uiPriority="64"/>
-    <w:lsdException w:name="Medium List 1 Accent 6" w:uiPriority="65"/>
-    <w:lsdException w:name="Medium List 2 Accent 6" w:uiPriority="66"/>
-    <w:lsdException w:name="Medium Grid 1 Accent 6" w:uiPriority="67"/>
-    <w:lsdException w:name="Medium Grid 2 Accent 6" w:uiPriority="68"/>
-    <w:lsdException w:name="Medium Grid 3 Accent 6" w:uiPriority="69"/>
-    <w:lsdException w:name="Dark List Accent 6" w:uiPriority="70"/>
-    <w:lsdException w:name="Colorful Shading Accent 6" w:uiPriority="71"/>
-    <w:lsdException w:name="Colorful List Accent 6" w:uiPriority="72"/>
-    <w:lsdException w:name="Colorful Grid Accent 6" w:uiPriority="73"/>
-    <w:lsdException w:name="Subtle Emphasis" w:uiPriority="19" w:qFormat="1"/>
-    <w:lsdException w:name="Intense Emphasis" w:uiPriority="21" w:qFormat="1"/>
-    <w:lsdException w:name="Subtle Reference" w:uiPriority="31" w:qFormat="1"/>
-    <w:lsdException w:name="Intense Reference" w:uiPriority="32" w:qFormat="1"/>
-    <w:lsdException w:name="Book Title" w:uiPriority="33" w:qFormat="1"/>
-    <w:lsdException w:name="Bibliography" w:semiHidden="1" w:uiPriority="37" w:unhideWhenUsed="1"/>
-    <w:lsdException w:name="TOC Heading" w:semiHidden="1" w:uiPriority="39" w:unhideWhenUsed="1" w:qFormat="1"/>
-    <w:lsdException w:name="Plain Table 1" w:uiPriority="41"/>
-    <w:lsdException w:name="Plain Table 2" w:uiPriority="42"/>
-    <w:lsdException w:name="Plain Table 3" w:uiPriority="43"/>
-    <w:lsdException w:name="Plain Table 4" w:uiPriority="44"/>
-    <w:lsdException w:name="Plain Table 5" w:uiPriority="45"/>
-    <w:lsdException w:name="Grid Table Light" w:uiPriority="40"/>
-    <w:lsdException w:name="Grid Table 1 Light" w:uiPriority="46"/>
-    <w:lsdException w:name="Grid Table 2" w:uiPriority="47"/>
-    <w:lsdException w:name="Grid Table 3" w:uiPriority="48"/>
-    <w:lsdException w:name="Grid Table 4" w:uiPriority="49"/>
-    <w:lsdException w:name="Grid Table 5 Dark" w:uiPriority="50"/>
-    <w:lsdException w:name="Grid Table 6 Colorful" w:uiPriority="51"/>
-    <w:lsdException w:name="Grid Table 7 Colorful" w:uiPriority="52"/>
-    <w:lsdException w:name="Grid Table 1 Light Accent 1" w:uiPriority="46"/>
-    <w:lsdException w:name="Grid Table 2 Accent 1" w:uiPriority="47"/>
-    <w:lsdException w:name="Grid Table 3 Accent 1" w:uiPriority="48"/>
-    <w:lsdException w:name="Grid Table 4 Accent 1" w:uiPriority="49"/>
-    <w:lsdException w:name="Grid Table 5 Dark Accent 1" w:uiPriority="50"/>
-    <w:lsdException w:name="Grid Table 6 Colorful Accent 1" w:uiPriority="51"/>
-    <w:lsdException w:name="Grid Table 7 Colorful Accent 1" w:uiPriority="52"/>
-    <w:lsdException w:name="Grid Table 1 Light Accent 2" w:uiPriority="46"/>
-    <w:lsdException w:name="Grid Table 2 Accent 2" w:uiPriority="47"/>
-    <w:lsdException w:name="Grid Table 3 Accent 2" w:uiPriority="48"/>
-    <w:lsdException w:name="Grid Table 4 Accent 2" w:uiPriority="49"/>
-    <w:lsdException w:name="Grid Table 5 Dark Accent 2" w:uiPriority="50"/>
-    <w:lsdException w:name="Grid Table 6 Colorful Accent 2" w:uiPriority="51"/>
-    <w:lsdException w:name="Grid Table 7 Colorful Accent 2" w:uiPriority="52"/>
-    <w:lsdException w:name="Grid Table 1 Light Accent 3" w:uiPriority="46"/>
-    <w:lsdException w:name="Grid Table 2 Accent 3" w:uiPriority="47"/>
-    <w:lsdException w:name="Grid Table 3 Accent 3" w:uiPriority="48"/>
-    <w:lsdException w:name="Grid Table 4 Accent 3" w:uiPriority="49"/>
-    <w:lsdException w:name="Grid Table 5 Dark Accent 3" w:uiPriority="50"/>
-    <w:lsdException w:name="Grid Table 6 Colorful Accent 3" w:uiPriority="51"/>
-    <w:lsdException w:name="Grid Table 7 Colorful Accent 3" w:uiPriority="52"/>
-    <w:lsdException w:name="Grid Table 1 Light Accent 4" w:uiPriority="46"/>
-    <w:lsdException w:name="Grid Table 2 Accent 4" w:uiPriority="47"/>
-    <w:lsdException w:name="Grid Table 3 Accent 4" w:uiPriority="48"/>
-    <w:lsdException w:name="Grid Table 4 Accent 4" w:uiPriority="49"/>
-    <w:lsdException w:name="Grid Table 5 Dark Accent 4" w:uiPriority="50"/>
-    <w:lsdException w:name="Grid Table 6 Colorful Accent 4" w:uiPriority="51"/>
-    <w:lsdException w:name="Grid Table 7 Colorful Accent 4" w:uiPriority="52"/>
-    <w:lsdException w:name="Grid Table 1 Light Accent 5" w:uiPriority="46"/>
-    <w:lsdException w:name="Grid Table 2 Accent 5" w:uiPriority="47"/>
-    <w:lsdException w:name="Grid Table 3 Accent 5" w:uiPriority="48"/>
-    <w:lsdException w:name="Grid Table 4 Accent 5" w:uiPriority="49"/>
-    <w:lsdException w:name="Grid Table 5 Dark Accent 5" w:uiPriority="50"/>
-    <w:lsdException w:name="Grid Table 6 Colorful Accent 5" w:uiPriority="51"/>
-    <w:lsdException w:name="Grid Table 7 Colorful Accent 5" w:uiPriority="52"/>
-    <w:lsdException w:name="Grid Table 1 Light Accent 6" w:uiPriority="46"/>
-    <w:lsdException w:name="Grid Table 2 Accent 6" w:uiPriority="47"/>
-    <w:lsdException w:name="Grid Table 3 Accent 6" w:uiPriority="48"/>
-    <w:lsdException w:name="Grid Table 4 Accent 6" w:uiPriority="49"/>
-    <w:lsdException w:name="Grid Table 5 Dark Accent 6" w:uiPriority="50"/>
-    <w:lsdException w:name="Grid Table 6 Colorful Accent 6" w:uiPriority="51"/>
-    <w:lsdException w:name="Grid Table 7 Colorful Accent 6" w:uiPriority="52"/>
-    <w:lsdException w:name="List Table 1 Light" w:uiPriority="46"/>
-    <w:lsdException w:name="List Table 2" w:uiPriority="47"/>
-    <w:lsdException w:name="List Table 3" w:uiPriority="48"/>
-    <w:lsdException w:name="List Table 4" w:uiPriority="49"/>
-    <w:lsdException w:name="List Table 5 Dark" w:uiPriority="50"/>
-    <w:lsdException w:name="List Table 6 Colorful" w:uiPriority="51"/>
-    <w:lsdException w:name="List Table 7 Colorful" w:uiPriority="52"/>
-    <w:lsdException w:name="List Table 1 Light Accent 1" w:uiPriority="46"/>
-    <w:lsdException w:name="List Table 2 Accent 1" w:uiPriority="47"/>
-    <w:lsdException w:name="List Table 3 Accent 1" w:uiPriority="48"/>
-    <w:lsdException w:name="List Table 4 Accent 1" w:uiPriority="49"/>
-    <w:lsdException w:name="List Table 5 Dark Accent 1" w:uiPriority="50"/>
-    <w:lsdException w:name="List Table 6 Colorful Accent 1" w:uiPriority="51"/>
-    <w:lsdException w:name="List Table 7 Colorful Accent 1" w:uiPriority="52"/>
-    <w:lsdException w:name="List Table 1 Light Accent 2" w:uiPriority="46"/>
-    <w:lsdException w:name="List Table 2 Accent 2" w:uiPriority="47"/>
-    <w:lsdException w:name="List Table 3 Accent 2" w:uiPriority="48"/>
-    <w:lsdException w:name="List Table 4 Accent 2" w:uiPriority="49"/>
-    <w:lsdException w:name="List Table 5 Dark Accent 2" w:uiPriority="50"/>
-    <w:lsdException w:name="List Table 6 Colorful Accent 2" w:uiPriority="51"/>
-    <w:lsdException w:name="List Table 7 Colorful Accent 2" w:uiPriority="52"/>
-    <w:lsdException w:name="List Table 1 Light Accent 3" w:uiPriority="46"/>
-    <w:lsdException w:name="List Table 2 Accent 3" w:uiPriority="47"/>
-    <w:lsdException w:name="List Table 3 Accent 3" w:uiPriority="48"/>
-    <w:lsdException w:name="List Table 4 Accent 3" w:uiPriority="49"/>
-    <w:lsdException w:name="List Table 5 Dark Accent 3" w:uiPriority="50"/>
-    <w:lsdException w:name="List Table 6 Colorful Accent 3" w:uiPriority="51"/>
-    <w:lsdException w:name="List Table 7 Colorful Accent 3" w:uiPriority="52"/>
-    <w:lsdException w:name="List Table 1 Light Accent 4" w:uiPriority="46"/>
-    <w:lsdException w:name="List Table 2 Accent 4" w:uiPriority="47"/>
-    <w:lsdException w:name="List Table 3 Accent 4" w:uiPriority="48"/>
-    <w:lsdException w:name="List Table 4 Accent 4" w:uiPriority="49"/>
-    <w:lsdException w:name="List Table 5 Dark Accent 4" w:uiPriority="50"/>
-    <w:lsdException w:name="List Table 6 Colorful Accent 4" w:uiPriority="51"/>
-    <w:lsdException w:name="List Table 7 Colorful Accent 4" w:uiPriority="52"/>
-    <w:lsdException w:name="List Table 1 Light Accent 5" w:uiPriority="46"/>
-    <w:lsdException w:name="List Table 2 Accent 5" w:uiPriority="47"/>
-    <w:lsdException w:name="List Table 3 Accent 5" w:uiPriority="48"/>
-    <w:lsdException w:name="List Table 4 Accent 5" w:uiPriority="49"/>
-    <w:lsdException w:name="List Table 5 Dark Accent 5" w:uiPriority="50"/>
-    <w:lsdException w:name="List Table 6 Colorful Accent 5" w:uiPriority="51"/>
-    <w:lsdException w:name="List Table 7 Colorful Accent 5" w:uiPriority="52"/>
-    <w:lsdException w:name="List Table 1 Light Accent 6" w:uiPriority="46"/>
-    <w:lsdException w:name="List Table 2 Accent 6" w:uiPriority="47"/>
-    <w:lsdException w:name="List Table 3 Accent 6" w:uiPriority="48"/>
-    <w:lsdException w:name="List Table 4 Accent 6" w:uiPriority="49"/>
-    <w:lsdException w:name="List Table 5 Dark Accent 6" w:uiPriority="50"/>
-    <w:lsdException w:name="List Table 6 Colorful Accent 6" w:uiPriority="51"/>
-    <w:lsdException w:name="List Table 7 Colorful Accent 6" w:uiPriority="52"/>
+  <w:latentStyles w:defLockedState="0" w:defUIPriority="99" w:defSemiHidden="1" w:defUnhideWhenUsed="1" w:defQFormat="0" w:count="267">
+    <w:lsdException w:name="Normal" w:semiHidden="0" w:uiPriority="0" w:unhideWhenUsed="0" w:qFormat="1"/>
+    <w:lsdException w:name="heading 1" w:semiHidden="0" w:uiPriority="9" w:unhideWhenUsed="0" w:qFormat="1"/>
+    <w:lsdException w:name="heading 2" w:uiPriority="9" w:qFormat="1"/>
+    <w:lsdException w:name="heading 3" w:uiPriority="9" w:qFormat="1"/>
+    <w:lsdException w:name="heading 4" w:uiPriority="9" w:qFormat="1"/>
+    <w:lsdException w:name="heading 5" w:uiPriority="9" w:qFormat="1"/>
+    <w:lsdException w:name="heading 6" w:uiPriority="9" w:qFormat="1"/>
+    <w:lsdException w:name="heading 7" w:uiPriority="9" w:qFormat="1"/>
+    <w:lsdException w:name="heading 8" w:uiPriority="9" w:qFormat="1"/>
+    <w:lsdException w:name="heading 9" w:uiPriority="9" w:qFormat="1"/>
+    <w:lsdException w:name="toc 1" w:uiPriority="39"/>
+    <w:lsdException w:name="toc 2" w:uiPriority="39"/>
+    <w:lsdException w:name="toc 3" w:uiPriority="39"/>
+    <w:lsdException w:name="toc 4" w:uiPriority="39"/>
+    <w:lsdException w:name="toc 5" w:uiPriority="39"/>
+    <w:lsdException w:name="toc 6" w:uiPriority="39"/>
+    <w:lsdException w:name="toc 7" w:uiPriority="39"/>
+    <w:lsdException w:name="toc 8" w:uiPriority="39"/>
+    <w:lsdException w:name="toc 9" w:uiPriority="39"/>
+    <w:lsdException w:name="caption" w:uiPriority="35" w:qFormat="1"/>
+    <w:lsdException w:name="Title" w:semiHidden="0" w:uiPriority="10" w:unhideWhenUsed="0" w:qFormat="1"/>
+    <w:lsdException w:name="Default Paragraph Font" w:uiPriority="1"/>
+    <w:lsdException w:name="Subtitle" w:semiHidden="0" w:uiPriority="11" w:unhideWhenUsed="0" w:qFormat="1"/>
+    <w:lsdException w:name="Strong" w:semiHidden="0" w:uiPriority="22" w:unhideWhenUsed="0" w:qFormat="1"/>
+    <w:lsdException w:name="Emphasis" w:semiHidden="0" w:uiPriority="20" w:unhideWhenUsed="0" w:qFormat="1"/>
+    <w:lsdException w:name="Table Grid" w:semiHidden="0" w:uiPriority="59" w:unhideWhenUsed="0"/>
+    <w:lsdException w:name="Placeholder Text" w:unhideWhenUsed="0"/>
+    <w:lsdException w:name="No Spacing" w:semiHidden="0" w:uiPriority="1" w:unhideWhenUsed="0" w:qFormat="1"/>
+    <w:lsdException w:name="Light Shading" w:semiHidden="0" w:uiPriority="60" w:unhideWhenUsed="0"/>
+    <w:lsdException w:name="Light List" w:semiHidden="0" w:uiPriority="61" w:unhideWhenUsed="0"/>
+    <w:lsdException w:name="Light Grid" w:semiHidden="0" w:uiPriority="62" w:unhideWhenUsed="0"/>
+    <w:lsdException w:name="Medium Shading 1" w:semiHidden="0" w:uiPriority="63" w:unhideWhenUsed="0"/>
+    <w:lsdException w:name="Medium Shading 2" w:semiHidden="0" w:uiPriority="64" w:unhideWhenUsed="0"/>
+    <w:lsdException w:name="Medium List 1" w:semiHidden="0" w:uiPriority="65" w:unhideWhenUsed="0"/>
+    <w:lsdException w:name="Medium List 2" w:semiHidden="0" w:uiPriority="66" w:unhideWhenUsed="0"/>
+    <w:lsdException w:name="Medium Grid 1" w:semiHidden="0" w:uiPriority="67" w:unhideWhenUsed="0"/>
+    <w:lsdException w:name="Medium Grid 2" w:semiHidden="0" w:uiPriority="68" w:unhideWhenUsed="0"/>
+    <w:lsdException w:name="Medium Grid 3" w:semiHidden="0" w:uiPriority="69" w:unhideWhenUsed="0"/>
+    <w:lsdException w:name="Dark List" w:semiHidden="0" w:uiPriority="70" w:unhideWhenUsed="0"/>
+    <w:lsdException w:name="Colorful Shading" w:semiHidden="0" w:uiPriority="71" w:unhideWhenUsed="0"/>
+    <w:lsdException w:name="Colorful List" w:semiHidden="0" w:uiPriority="72" w:unhideWhenUsed="0"/>
+    <w:lsdException w:name="Colorful Grid" w:semiHidden="0" w:uiPriority="73" w:unhideWhenUsed="0"/>
+    <w:lsdException w:name="Light Shading Accent 1" w:semiHidden="0" w:uiPriority="60" w:unhideWhenUsed="0"/>
+    <w:lsdException w:name="Light List Accent 1" w:semiHidden="0" w:uiPriority="61" w:unhideWhenUsed="0"/>
+    <w:lsdException w:name="Light Grid Accent 1" w:semiHidden="0" w:uiPriority="62" w:unhideWhenUsed="0"/>
+    <w:lsdException w:name="Medium Shading 1 Accent 1" w:semiHidden="0" w:uiPriority="63" w:unhideWhenUsed="0"/>
+    <w:lsdException w:name="Medium Shading 2 Accent 1" w:semiHidden="0" w:uiPriority="64" w:unhideWhenUsed="0"/>
+    <w:lsdException w:name="Medium List 1 Accent 1" w:semiHidden="0" w:uiPriority="65" w:unhideWhenUsed="0"/>
+    <w:lsdException w:name="Revision" w:unhideWhenUsed="0"/>
+    <w:lsdException w:name="List Paragraph" w:semiHidden="0" w:uiPriority="34" w:unhideWhenUsed="0" w:qFormat="1"/>
+    <w:lsdException w:name="Quote" w:semiHidden="0" w:uiPriority="29" w:unhideWhenUsed="0" w:qFormat="1"/>
+    <w:lsdException w:name="Intense Quote" w:semiHidden="0" w:uiPriority="30" w:unhideWhenUsed="0" w:qFormat="1"/>
+    <w:lsdException w:name="Medium List 2 Accent 1" w:semiHidden="0" w:uiPriority="66" w:unhideWhenUsed="0"/>
+    <w:lsdException w:name="Medium Grid 1 Accent 1" w:semiHidden="0" w:uiPriority="67" w:unhideWhenUsed="0"/>
+    <w:lsdException w:name="Medium Grid 2 Accent 1" w:semiHidden="0" w:uiPriority="68" w:unhideWhenUsed="0"/>
+    <w:lsdException w:name="Medium Grid 3 Accent 1" w:semiHidden="0" w:uiPriority="69" w:unhideWhenUsed="0"/>
+    <w:lsdException w:name="Dark List Accent 1" w:semiHidden="0" w:uiPriority="70" w:unhideWhenUsed="0"/>
+    <w:lsdException w:name="Colorful Shading Accent 1" w:semiHidden="0" w:uiPriority="71" w:unhideWhenUsed="0"/>
+    <w:lsdException w:name="Colorful List Accent 1" w:semiHidden="0" w:uiPriority="72" w:unhideWhenUsed="0"/>
+    <w:lsdException w:name="Colorful Grid Accent 1" w:semiHidden="0" w:uiPriority="73" w:unhideWhenUsed="0"/>
+    <w:lsdException w:name="Light Shading Accent 2" w:semiHidden="0" w:uiPriority="60" w:unhideWhenUsed="0"/>
+    <w:lsdException w:name="Light List Accent 2" w:semiHidden="0" w:uiPriority="61" w:unhideWhenUsed="0"/>
+    <w:lsdException w:name="Light Grid Accent 2" w:semiHidden="0" w:uiPriority="62" w:unhideWhenUsed="0"/>
+    <w:lsdException w:name="Medium Shading 1 Accent 2" w:semiHidden="0" w:uiPriority="63" w:unhideWhenUsed="0"/>
+    <w:lsdException w:name="Medium Shading 2 Accent 2" w:semiHidden="0" w:uiPriority="64" w:unhideWhenUsed="0"/>
+    <w:lsdException w:name="Medium List 1 Accent 2" w:semiHidden="0" w:uiPriority="65" w:unhideWhenUsed="0"/>
+    <w:lsdException w:name="Medium List 2 Accent 2" w:semiHidden="0" w:uiPriority="66" w:unhideWhenUsed="0"/>
+    <w:lsdException w:name="Medium Grid 1 Accent 2" w:semiHidden="0" w:uiPriority="67" w:unhideWhenUsed="0"/>
+    <w:lsdException w:name="Medium Grid 2 Accent 2" w:semiHidden="0" w:uiPriority="68" w:unhideWhenUsed="0"/>
+    <w:lsdException w:name="Medium Grid 3 Accent 2" w:semiHidden="0" w:uiPriority="69" w:unhideWhenUsed="0"/>
+    <w:lsdException w:name="Dark List Accent 2" w:semiHidden="0" w:uiPriority="70" w:unhideWhenUsed="0"/>
+    <w:lsdException w:name="Colorful Shading Accent 2" w:semiHidden="0" w:uiPriority="71" w:unhideWhenUsed="0"/>
+    <w:lsdException w:name="Colorful List Accent 2" w:semiHidden="0" w:uiPriority="72" w:unhideWhenUsed="0"/>
+    <w:lsdException w:name="Colorful Grid Accent 2" w:semiHidden="0" w:uiPriority="73" w:unhideWhenUsed="0"/>
+    <w:lsdException w:name="Light Shading Accent 3" w:semiHidden="0" w:uiPriority="60" w:unhideWhenUsed="0"/>
+    <w:lsdException w:name="Light List Accent 3" w:semiHidden="0" w:uiPriority="61" w:unhideWhenUsed="0"/>
+    <w:lsdException w:name="Light Grid Accent 3" w:semiHidden="0" w:uiPriority="62" w:unhideWhenUsed="0"/>
+    <w:lsdException w:name="Medium Shading 1 Accent 3" w:semiHidden="0" w:uiPriority="63" w:unhideWhenUsed="0"/>
+    <w:lsdException w:name="Medium Shading 2 Accent 3" w:semiHidden="0" w:uiPriority="64" w:unhideWhenUsed="0"/>
+    <w:lsdException w:name="Medium List 1 Accent 3" w:semiHidden="0" w:uiPriority="65" w:unhideWhenUsed="0"/>
+    <w:lsdException w:name="Medium List 2 Accent 3" w:semiHidden="0" w:uiPriority="66" w:unhideWhenUsed="0"/>
+    <w:lsdException w:name="Medium Grid 1 Accent 3" w:semiHidden="0" w:uiPriority="67" w:unhideWhenUsed="0"/>
+    <w:lsdException w:name="Medium Grid 2 Accent 3" w:semiHidden="0" w:uiPriority="68" w:unhideWhenUsed="0"/>
+    <w:lsdException w:name="Medium Grid 3 Accent 3" w:semiHidden="0" w:uiPriority="69" w:unhideWhenUsed="0"/>
+    <w:lsdException w:name="Dark List Accent 3" w:semiHidden="0" w:uiPriority="70" w:unhideWhenUsed="0"/>
+    <w:lsdException w:name="Colorful Shading Accent 3" w:semiHidden="0" w:uiPriority="71" w:unhideWhenUsed="0"/>
+    <w:lsdException w:name="Colorful List Accent 3" w:semiHidden="0" w:uiPriority="72" w:unhideWhenUsed="0"/>
+    <w:lsdException w:name="Colorful Grid Accent 3" w:semiHidden="0" w:uiPriority="73" w:unhideWhenUsed="0"/>
+    <w:lsdException w:name="Light Shading Accent 4" w:semiHidden="0" w:uiPriority="60" w:unhideWhenUsed="0"/>
+    <w:lsdException w:name="Light List Accent 4" w:semiHidden="0" w:uiPriority="61" w:unhideWhenUsed="0"/>
+    <w:lsdException w:name="Light Grid Accent 4" w:semiHidden="0" w:uiPriority="62" w:unhideWhenUsed="0"/>
+    <w:lsdException w:name="Medium Shading 1 Accent 4" w:semiHidden="0" w:uiPriority="63" w:unhideWhenUsed="0"/>
+    <w:lsdException w:name="Medium Shading 2 Accent 4" w:semiHidden="0" w:uiPriority="64" w:unhideWhenUsed="0"/>
+    <w:lsdException w:name="Medium List 1 Accent 4" w:semiHidden="0" w:uiPriority="65" w:unhideWhenUsed="0"/>
+    <w:lsdException w:name="Medium List 2 Accent 4" w:semiHidden="0" w:uiPriority="66" w:unhideWhenUsed="0"/>
+    <w:lsdException w:name="Medium Grid 1 Accent 4" w:semiHidden="0" w:uiPriority="67" w:unhideWhenUsed="0"/>
+    <w:lsdException w:name="Medium Grid 2 Accent 4" w:semiHidden="0" w:uiPriority="68" w:unhideWhenUsed="0"/>
+    <w:lsdException w:name="Medium Grid 3 Accent 4" w:semiHidden="0" w:uiPriority="69" w:unhideWhenUsed="0"/>
+    <w:lsdException w:name="Dark List Accent 4" w:semiHidden="0" w:uiPriority="70" w:unhideWhenUsed="0"/>
+    <w:lsdException w:name="Colorful Shading Accent 4" w:semiHidden="0" w:uiPriority="71" w:unhideWhenUsed="0"/>
+    <w:lsdException w:name="Colorful List Accent 4" w:semiHidden="0" w:uiPriority="72" w:unhideWhenUsed="0"/>
+    <w:lsdException w:name="Colorful Grid Accent 4" w:semiHidden="0" w:uiPriority="73" w:unhideWhenUsed="0"/>
+    <w:lsdException w:name="Light Shading Accent 5" w:semiHidden="0" w:uiPriority="60" w:unhideWhenUsed="0"/>
+    <w:lsdException w:name="Light List Accent 5" w:semiHidden="0" w:uiPriority="61" w:unhideWhenUsed="0"/>
+    <w:lsdException w:name="Light Grid Accent 5" w:semiHidden="0" w:uiPriority="62" w:unhideWhenUsed="0"/>
+    <w:lsdException w:name="Medium Shading 1 Accent 5" w:semiHidden="0" w:uiPriority="63" w:unhideWhenUsed="0"/>
+    <w:lsdException w:name="Medium Shading 2 Accent 5" w:semiHidden="0" w:uiPriority="64" w:unhideWhenUsed="0"/>
+    <w:lsdException w:name="Medium List 1 Accent 5" w:semiHidden="0" w:uiPriority="65" w:unhideWhenUsed="0"/>
+    <w:lsdException w:name="Medium List 2 Accent 5" w:semiHidden="0" w:uiPriority="66" w:unhideWhenUsed="0"/>
+    <w:lsdException w:name="Medium Grid 1 Accent 5" w:semiHidden="0" w:uiPriority="67" w:unhideWhenUsed="0"/>
+    <w:lsdException w:name="Medium Grid 2 Accent 5" w:semiHidden="0" w:uiPriority="68" w:unhideWhenUsed="0"/>
+    <w:lsdException w:name="Medium Grid 3 Accent 5" w:semiHidden="0" w:uiPriority="69" w:unhideWhenUsed="0"/>
+    <w:lsdException w:name="Dark List Accent 5" w:semiHidden="0" w:uiPriority="70" w:unhideWhenUsed="0"/>
+    <w:lsdException w:name="Colorful Shading Accent 5" w:semiHidden="0" w:uiPriority="71" w:unhideWhenUsed="0"/>
+    <w:lsdException w:name="Colorful List Accent 5" w:semiHidden="0" w:uiPriority="72" w:unhideWhenUsed="0"/>
+    <w:lsdException w:name="Colorful Grid Accent 5" w:semiHidden="0" w:uiPriority="73" w:unhideWhenUsed="0"/>
+    <w:lsdException w:name="Light Shading Accent 6" w:semiHidden="0" w:uiPriority="60" w:unhideWhenUsed="0"/>
+    <w:lsdException w:name="Light List Accent 6" w:semiHidden="0" w:uiPriority="61" w:unhideWhenUsed="0"/>
+    <w:lsdException w:name="Light Grid Accent 6" w:semiHidden="0" w:uiPriority="62" w:unhideWhenUsed="0"/>
+    <w:lsdException w:name="Medium Shading 1 Accent 6" w:semiHidden="0" w:uiPriority="63" w:unhideWhenUsed="0"/>
+    <w:lsdException w:name="Medium Shading 2 Accent 6" w:semiHidden="0" w:uiPriority="64" w:unhideWhenUsed="0"/>
+    <w:lsdException w:name="Medium List 1 Accent 6" w:semiHidden="0" w:uiPriority="65" w:unhideWhenUsed="0"/>
+    <w:lsdException w:name="Medium List 2 Accent 6" w:semiHidden="0" w:uiPriority="66" w:unhideWhenUsed="0"/>
+    <w:lsdException w:name="Medium Grid 1 Accent 6" w:semiHidden="0" w:uiPriority="67" w:unhideWhenUsed="0"/>
+    <w:lsdException w:name="Medium Grid 2 Accent 6" w:semiHidden="0" w:uiPriority="68" w:unhideWhenUsed="0"/>
+    <w:lsdException w:name="Medium Grid 3 Accent 6" w:semiHidden="0" w:uiPriority="69" w:unhideWhenUsed="0"/>
+    <w:lsdException w:name="Dark List Accent 6" w:semiHidden="0" w:uiPriority="70" w:unhideWhenUsed="0"/>
+    <w:lsdException w:name="Colorful Shading Accent 6" w:semiHidden="0" w:uiPriority="71" w:unhideWhenUsed="0"/>
+    <w:lsdException w:name="Colorful List Accent 6" w:semiHidden="0" w:uiPriority="72" w:unhideWhenUsed="0"/>
+    <w:lsdException w:name="Colorful Grid Accent 6" w:semiHidden="0" w:uiPriority="73" w:unhideWhenUsed="0"/>
+    <w:lsdException w:name="Subtle Emphasis" w:semiHidden="0" w:uiPriority="19" w:unhideWhenUsed="0" w:qFormat="1"/>
+    <w:lsdException w:name="Intense Emphasis" w:semiHidden="0" w:uiPriority="21" w:unhideWhenUsed="0" w:qFormat="1"/>
+    <w:lsdException w:name="Subtle Reference" w:semiHidden="0" w:uiPriority="31" w:unhideWhenUsed="0" w:qFormat="1"/>
+    <w:lsdException w:name="Intense Reference" w:semiHidden="0" w:uiPriority="32" w:unhideWhenUsed="0" w:qFormat="1"/>
+    <w:lsdException w:name="Book Title" w:semiHidden="0" w:uiPriority="33" w:unhideWhenUsed="0" w:qFormat="1"/>
+    <w:lsdException w:name="Bibliography" w:uiPriority="37"/>
+    <w:lsdException w:name="TOC Heading" w:uiPriority="39" w:qFormat="1"/>
   </w:latentStyles>
   <w:style w:type="paragraph" w:default="1" w:styleId="Standaard">
     <w:name w:val="Normal"/>
@@ -2639,6 +3267,196 @@
 </w:styles>
 </file>
 
+<file path=word/stylesWithEffects.xml><?xml version="1.0" encoding="utf-8"?>
+<w:styles xmlns:wpc="http://schemas.microsoft.com/office/word/2010/wordprocessingCanvas" xmlns:mc="http://schemas.openxmlformats.org/markup-compatibility/2006" xmlns:o="urn:schemas-microsoft-com:office:office" xmlns:r="http://schemas.openxmlformats.org/officeDocument/2006/relationships" xmlns:m="http://schemas.openxmlformats.org/officeDocument/2006/math" xmlns:v="urn:schemas-microsoft-com:vml" xmlns:wp14="http://schemas.microsoft.com/office/word/2010/wordprocessingDrawing" xmlns:wp="http://schemas.openxmlformats.org/drawingml/2006/wordprocessingDrawing" xmlns:w10="urn:schemas-microsoft-com:office:word" xmlns:w="http://schemas.openxmlformats.org/wordprocessingml/2006/main" xmlns:w14="http://schemas.microsoft.com/office/word/2010/wordml" xmlns:wpg="http://schemas.microsoft.com/office/word/2010/wordprocessingGroup" xmlns:wpi="http://schemas.microsoft.com/office/word/2010/wordprocessingInk" xmlns:wne="http://schemas.microsoft.com/office/word/2006/wordml" xmlns:wps="http://schemas.microsoft.com/office/word/2010/wordprocessingShape" mc:Ignorable="w14 wp14">
+  <w:docDefaults>
+    <w:rPrDefault>
+      <w:rPr>
+        <w:rFonts w:asciiTheme="minorHAnsi" w:eastAsiaTheme="minorEastAsia" w:hAnsiTheme="minorHAnsi" w:cstheme="minorBidi"/>
+        <w:sz w:val="22"/>
+        <w:szCs w:val="22"/>
+        <w:lang w:val="nl-NL" w:eastAsia="nl-NL" w:bidi="ar-SA"/>
+      </w:rPr>
+    </w:rPrDefault>
+    <w:pPrDefault>
+      <w:pPr>
+        <w:spacing w:after="200" w:line="276" w:lineRule="auto"/>
+      </w:pPr>
+    </w:pPrDefault>
+  </w:docDefaults>
+  <w:latentStyles w:defLockedState="0" w:defUIPriority="99" w:defSemiHidden="1" w:defUnhideWhenUsed="1" w:defQFormat="0" w:count="267">
+    <w:lsdException w:name="Normal" w:semiHidden="0" w:uiPriority="0" w:unhideWhenUsed="0" w:qFormat="1"/>
+    <w:lsdException w:name="heading 1" w:semiHidden="0" w:uiPriority="9" w:unhideWhenUsed="0" w:qFormat="1"/>
+    <w:lsdException w:name="heading 2" w:uiPriority="9" w:qFormat="1"/>
+    <w:lsdException w:name="heading 3" w:uiPriority="9" w:qFormat="1"/>
+    <w:lsdException w:name="heading 4" w:uiPriority="9" w:qFormat="1"/>
+    <w:lsdException w:name="heading 5" w:uiPriority="9" w:qFormat="1"/>
+    <w:lsdException w:name="heading 6" w:uiPriority="9" w:qFormat="1"/>
+    <w:lsdException w:name="heading 7" w:uiPriority="9" w:qFormat="1"/>
+    <w:lsdException w:name="heading 8" w:uiPriority="9" w:qFormat="1"/>
+    <w:lsdException w:name="heading 9" w:uiPriority="9" w:qFormat="1"/>
+    <w:lsdException w:name="toc 1" w:uiPriority="39"/>
+    <w:lsdException w:name="toc 2" w:uiPriority="39"/>
+    <w:lsdException w:name="toc 3" w:uiPriority="39"/>
+    <w:lsdException w:name="toc 4" w:uiPriority="39"/>
+    <w:lsdException w:name="toc 5" w:uiPriority="39"/>
+    <w:lsdException w:name="toc 6" w:uiPriority="39"/>
+    <w:lsdException w:name="toc 7" w:uiPriority="39"/>
+    <w:lsdException w:name="toc 8" w:uiPriority="39"/>
+    <w:lsdException w:name="toc 9" w:uiPriority="39"/>
+    <w:lsdException w:name="caption" w:uiPriority="35" w:qFormat="1"/>
+    <w:lsdException w:name="Title" w:semiHidden="0" w:uiPriority="10" w:unhideWhenUsed="0" w:qFormat="1"/>
+    <w:lsdException w:name="Default Paragraph Font" w:uiPriority="1"/>
+    <w:lsdException w:name="Subtitle" w:semiHidden="0" w:uiPriority="11" w:unhideWhenUsed="0" w:qFormat="1"/>
+    <w:lsdException w:name="Strong" w:semiHidden="0" w:uiPriority="22" w:unhideWhenUsed="0" w:qFormat="1"/>
+    <w:lsdException w:name="Emphasis" w:semiHidden="0" w:uiPriority="20" w:unhideWhenUsed="0" w:qFormat="1"/>
+    <w:lsdException w:name="Table Grid" w:semiHidden="0" w:uiPriority="59" w:unhideWhenUsed="0"/>
+    <w:lsdException w:name="Placeholder Text" w:unhideWhenUsed="0"/>
+    <w:lsdException w:name="No Spacing" w:semiHidden="0" w:uiPriority="1" w:unhideWhenUsed="0" w:qFormat="1"/>
+    <w:lsdException w:name="Light Shading" w:semiHidden="0" w:uiPriority="60" w:unhideWhenUsed="0"/>
+    <w:lsdException w:name="Light List" w:semiHidden="0" w:uiPriority="61" w:unhideWhenUsed="0"/>
+    <w:lsdException w:name="Light Grid" w:semiHidden="0" w:uiPriority="62" w:unhideWhenUsed="0"/>
+    <w:lsdException w:name="Medium Shading 1" w:semiHidden="0" w:uiPriority="63" w:unhideWhenUsed="0"/>
+    <w:lsdException w:name="Medium Shading 2" w:semiHidden="0" w:uiPriority="64" w:unhideWhenUsed="0"/>
+    <w:lsdException w:name="Medium List 1" w:semiHidden="0" w:uiPriority="65" w:unhideWhenUsed="0"/>
+    <w:lsdException w:name="Medium List 2" w:semiHidden="0" w:uiPriority="66" w:unhideWhenUsed="0"/>
+    <w:lsdException w:name="Medium Grid 1" w:semiHidden="0" w:uiPriority="67" w:unhideWhenUsed="0"/>
+    <w:lsdException w:name="Medium Grid 2" w:semiHidden="0" w:uiPriority="68" w:unhideWhenUsed="0"/>
+    <w:lsdException w:name="Medium Grid 3" w:semiHidden="0" w:uiPriority="69" w:unhideWhenUsed="0"/>
+    <w:lsdException w:name="Dark List" w:semiHidden="0" w:uiPriority="70" w:unhideWhenUsed="0"/>
+    <w:lsdException w:name="Colorful Shading" w:semiHidden="0" w:uiPriority="71" w:unhideWhenUsed="0"/>
+    <w:lsdException w:name="Colorful List" w:semiHidden="0" w:uiPriority="72" w:unhideWhenUsed="0"/>
+    <w:lsdException w:name="Colorful Grid" w:semiHidden="0" w:uiPriority="73" w:unhideWhenUsed="0"/>
+    <w:lsdException w:name="Light Shading Accent 1" w:semiHidden="0" w:uiPriority="60" w:unhideWhenUsed="0"/>
+    <w:lsdException w:name="Light List Accent 1" w:semiHidden="0" w:uiPriority="61" w:unhideWhenUsed="0"/>
+    <w:lsdException w:name="Light Grid Accent 1" w:semiHidden="0" w:uiPriority="62" w:unhideWhenUsed="0"/>
+    <w:lsdException w:name="Medium Shading 1 Accent 1" w:semiHidden="0" w:uiPriority="63" w:unhideWhenUsed="0"/>
+    <w:lsdException w:name="Medium Shading 2 Accent 1" w:semiHidden="0" w:uiPriority="64" w:unhideWhenUsed="0"/>
+    <w:lsdException w:name="Medium List 1 Accent 1" w:semiHidden="0" w:uiPriority="65" w:unhideWhenUsed="0"/>
+    <w:lsdException w:name="Revision" w:unhideWhenUsed="0"/>
+    <w:lsdException w:name="List Paragraph" w:semiHidden="0" w:uiPriority="34" w:unhideWhenUsed="0" w:qFormat="1"/>
+    <w:lsdException w:name="Quote" w:semiHidden="0" w:uiPriority="29" w:unhideWhenUsed="0" w:qFormat="1"/>
+    <w:lsdException w:name="Intense Quote" w:semiHidden="0" w:uiPriority="30" w:unhideWhenUsed="0" w:qFormat="1"/>
+    <w:lsdException w:name="Medium List 2 Accent 1" w:semiHidden="0" w:uiPriority="66" w:unhideWhenUsed="0"/>
+    <w:lsdException w:name="Medium Grid 1 Accent 1" w:semiHidden="0" w:uiPriority="67" w:unhideWhenUsed="0"/>
+    <w:lsdException w:name="Medium Grid 2 Accent 1" w:semiHidden="0" w:uiPriority="68" w:unhideWhenUsed="0"/>
+    <w:lsdException w:name="Medium Grid 3 Accent 1" w:semiHidden="0" w:uiPriority="69" w:unhideWhenUsed="0"/>
+    <w:lsdException w:name="Dark List Accent 1" w:semiHidden="0" w:uiPriority="70" w:unhideWhenUsed="0"/>
+    <w:lsdException w:name="Colorful Shading Accent 1" w:semiHidden="0" w:uiPriority="71" w:unhideWhenUsed="0"/>
+    <w:lsdException w:name="Colorful List Accent 1" w:semiHidden="0" w:uiPriority="72" w:unhideWhenUsed="0"/>
+    <w:lsdException w:name="Colorful Grid Accent 1" w:semiHidden="0" w:uiPriority="73" w:unhideWhenUsed="0"/>
+    <w:lsdException w:name="Light Shading Accent 2" w:semiHidden="0" w:uiPriority="60" w:unhideWhenUsed="0"/>
+    <w:lsdException w:name="Light List Accent 2" w:semiHidden="0" w:uiPriority="61" w:unhideWhenUsed="0"/>
+    <w:lsdException w:name="Light Grid Accent 2" w:semiHidden="0" w:uiPriority="62" w:unhideWhenUsed="0"/>
+    <w:lsdException w:name="Medium Shading 1 Accent 2" w:semiHidden="0" w:uiPriority="63" w:unhideWhenUsed="0"/>
+    <w:lsdException w:name="Medium Shading 2 Accent 2" w:semiHidden="0" w:uiPriority="64" w:unhideWhenUsed="0"/>
+    <w:lsdException w:name="Medium List 1 Accent 2" w:semiHidden="0" w:uiPriority="65" w:unhideWhenUsed="0"/>
+    <w:lsdException w:name="Medium List 2 Accent 2" w:semiHidden="0" w:uiPriority="66" w:unhideWhenUsed="0"/>
+    <w:lsdException w:name="Medium Grid 1 Accent 2" w:semiHidden="0" w:uiPriority="67" w:unhideWhenUsed="0"/>
+    <w:lsdException w:name="Medium Grid 2 Accent 2" w:semiHidden="0" w:uiPriority="68" w:unhideWhenUsed="0"/>
+    <w:lsdException w:name="Medium Grid 3 Accent 2" w:semiHidden="0" w:uiPriority="69" w:unhideWhenUsed="0"/>
+    <w:lsdException w:name="Dark List Accent 2" w:semiHidden="0" w:uiPriority="70" w:unhideWhenUsed="0"/>
+    <w:lsdException w:name="Colorful Shading Accent 2" w:semiHidden="0" w:uiPriority="71" w:unhideWhenUsed="0"/>
+    <w:lsdException w:name="Colorful List Accent 2" w:semiHidden="0" w:uiPriority="72" w:unhideWhenUsed="0"/>
+    <w:lsdException w:name="Colorful Grid Accent 2" w:semiHidden="0" w:uiPriority="73" w:unhideWhenUsed="0"/>
+    <w:lsdException w:name="Light Shading Accent 3" w:semiHidden="0" w:uiPriority="60" w:unhideWhenUsed="0"/>
+    <w:lsdException w:name="Light List Accent 3" w:semiHidden="0" w:uiPriority="61" w:unhideWhenUsed="0"/>
+    <w:lsdException w:name="Light Grid Accent 3" w:semiHidden="0" w:uiPriority="62" w:unhideWhenUsed="0"/>
+    <w:lsdException w:name="Medium Shading 1 Accent 3" w:semiHidden="0" w:uiPriority="63" w:unhideWhenUsed="0"/>
+    <w:lsdException w:name="Medium Shading 2 Accent 3" w:semiHidden="0" w:uiPriority="64" w:unhideWhenUsed="0"/>
+    <w:lsdException w:name="Medium List 1 Accent 3" w:semiHidden="0" w:uiPriority="65" w:unhideWhenUsed="0"/>
+    <w:lsdException w:name="Medium List 2 Accent 3" w:semiHidden="0" w:uiPriority="66" w:unhideWhenUsed="0"/>
+    <w:lsdException w:name="Medium Grid 1 Accent 3" w:semiHidden="0" w:uiPriority="67" w:unhideWhenUsed="0"/>
+    <w:lsdException w:name="Medium Grid 2 Accent 3" w:semiHidden="0" w:uiPriority="68" w:unhideWhenUsed="0"/>
+    <w:lsdException w:name="Medium Grid 3 Accent 3" w:semiHidden="0" w:uiPriority="69" w:unhideWhenUsed="0"/>
+    <w:lsdException w:name="Dark List Accent 3" w:semiHidden="0" w:uiPriority="70" w:unhideWhenUsed="0"/>
+    <w:lsdException w:name="Colorful Shading Accent 3" w:semiHidden="0" w:uiPriority="71" w:unhideWhenUsed="0"/>
+    <w:lsdException w:name="Colorful List Accent 3" w:semiHidden="0" w:uiPriority="72" w:unhideWhenUsed="0"/>
+    <w:lsdException w:name="Colorful Grid Accent 3" w:semiHidden="0" w:uiPriority="73" w:unhideWhenUsed="0"/>
+    <w:lsdException w:name="Light Shading Accent 4" w:semiHidden="0" w:uiPriority="60" w:unhideWhenUsed="0"/>
+    <w:lsdException w:name="Light List Accent 4" w:semiHidden="0" w:uiPriority="61" w:unhideWhenUsed="0"/>
+    <w:lsdException w:name="Light Grid Accent 4" w:semiHidden="0" w:uiPriority="62" w:unhideWhenUsed="0"/>
+    <w:lsdException w:name="Medium Shading 1 Accent 4" w:semiHidden="0" w:uiPriority="63" w:unhideWhenUsed="0"/>
+    <w:lsdException w:name="Medium Shading 2 Accent 4" w:semiHidden="0" w:uiPriority="64" w:unhideWhenUsed="0"/>
+    <w:lsdException w:name="Medium List 1 Accent 4" w:semiHidden="0" w:uiPriority="65" w:unhideWhenUsed="0"/>
+    <w:lsdException w:name="Medium List 2 Accent 4" w:semiHidden="0" w:uiPriority="66" w:unhideWhenUsed="0"/>
+    <w:lsdException w:name="Medium Grid 1 Accent 4" w:semiHidden="0" w:uiPriority="67" w:unhideWhenUsed="0"/>
+    <w:lsdException w:name="Medium Grid 2 Accent 4" w:semiHidden="0" w:uiPriority="68" w:unhideWhenUsed="0"/>
+    <w:lsdException w:name="Medium Grid 3 Accent 4" w:semiHidden="0" w:uiPriority="69" w:unhideWhenUsed="0"/>
+    <w:lsdException w:name="Dark List Accent 4" w:semiHidden="0" w:uiPriority="70" w:unhideWhenUsed="0"/>
+    <w:lsdException w:name="Colorful Shading Accent 4" w:semiHidden="0" w:uiPriority="71" w:unhideWhenUsed="0"/>
+    <w:lsdException w:name="Colorful List Accent 4" w:semiHidden="0" w:uiPriority="72" w:unhideWhenUsed="0"/>
+    <w:lsdException w:name="Colorful Grid Accent 4" w:semiHidden="0" w:uiPriority="73" w:unhideWhenUsed="0"/>
+    <w:lsdException w:name="Light Shading Accent 5" w:semiHidden="0" w:uiPriority="60" w:unhideWhenUsed="0"/>
+    <w:lsdException w:name="Light List Accent 5" w:semiHidden="0" w:uiPriority="61" w:unhideWhenUsed="0"/>
+    <w:lsdException w:name="Light Grid Accent 5" w:semiHidden="0" w:uiPriority="62" w:unhideWhenUsed="0"/>
+    <w:lsdException w:name="Medium Shading 1 Accent 5" w:semiHidden="0" w:uiPriority="63" w:unhideWhenUsed="0"/>
+    <w:lsdException w:name="Medium Shading 2 Accent 5" w:semiHidden="0" w:uiPriority="64" w:unhideWhenUsed="0"/>
+    <w:lsdException w:name="Medium List 1 Accent 5" w:semiHidden="0" w:uiPriority="65" w:unhideWhenUsed="0"/>
+    <w:lsdException w:name="Medium List 2 Accent 5" w:semiHidden="0" w:uiPriority="66" w:unhideWhenUsed="0"/>
+    <w:lsdException w:name="Medium Grid 1 Accent 5" w:semiHidden="0" w:uiPriority="67" w:unhideWhenUsed="0"/>
+    <w:lsdException w:name="Medium Grid 2 Accent 5" w:semiHidden="0" w:uiPriority="68" w:unhideWhenUsed="0"/>
+    <w:lsdException w:name="Medium Grid 3 Accent 5" w:semiHidden="0" w:uiPriority="69" w:unhideWhenUsed="0"/>
+    <w:lsdException w:name="Dark List Accent 5" w:semiHidden="0" w:uiPriority="70" w:unhideWhenUsed="0"/>
+    <w:lsdException w:name="Colorful Shading Accent 5" w:semiHidden="0" w:uiPriority="71" w:unhideWhenUsed="0"/>
+    <w:lsdException w:name="Colorful List Accent 5" w:semiHidden="0" w:uiPriority="72" w:unhideWhenUsed="0"/>
+    <w:lsdException w:name="Colorful Grid Accent 5" w:semiHidden="0" w:uiPriority="73" w:unhideWhenUsed="0"/>
+    <w:lsdException w:name="Light Shading Accent 6" w:semiHidden="0" w:uiPriority="60" w:unhideWhenUsed="0"/>
+    <w:lsdException w:name="Light List Accent 6" w:semiHidden="0" w:uiPriority="61" w:unhideWhenUsed="0"/>
+    <w:lsdException w:name="Light Grid Accent 6" w:semiHidden="0" w:uiPriority="62" w:unhideWhenUsed="0"/>
+    <w:lsdException w:name="Medium Shading 1 Accent 6" w:semiHidden="0" w:uiPriority="63" w:unhideWhenUsed="0"/>
+    <w:lsdException w:name="Medium Shading 2 Accent 6" w:semiHidden="0" w:uiPriority="64" w:unhideWhenUsed="0"/>
+    <w:lsdException w:name="Medium List 1 Accent 6" w:semiHidden="0" w:uiPriority="65" w:unhideWhenUsed="0"/>
+    <w:lsdException w:name="Medium List 2 Accent 6" w:semiHidden="0" w:uiPriority="66" w:unhideWhenUsed="0"/>
+    <w:lsdException w:name="Medium Grid 1 Accent 6" w:semiHidden="0" w:uiPriority="67" w:unhideWhenUsed="0"/>
+    <w:lsdException w:name="Medium Grid 2 Accent 6" w:semiHidden="0" w:uiPriority="68" w:unhideWhenUsed="0"/>
+    <w:lsdException w:name="Medium Grid 3 Accent 6" w:semiHidden="0" w:uiPriority="69" w:unhideWhenUsed="0"/>
+    <w:lsdException w:name="Dark List Accent 6" w:semiHidden="0" w:uiPriority="70" w:unhideWhenUsed="0"/>
+    <w:lsdException w:name="Colorful Shading Accent 6" w:semiHidden="0" w:uiPriority="71" w:unhideWhenUsed="0"/>
+    <w:lsdException w:name="Colorful List Accent 6" w:semiHidden="0" w:uiPriority="72" w:unhideWhenUsed="0"/>
+    <w:lsdException w:name="Colorful Grid Accent 6" w:semiHidden="0" w:uiPriority="73" w:unhideWhenUsed="0"/>
+    <w:lsdException w:name="Subtle Emphasis" w:semiHidden="0" w:uiPriority="19" w:unhideWhenUsed="0" w:qFormat="1"/>
+    <w:lsdException w:name="Intense Emphasis" w:semiHidden="0" w:uiPriority="21" w:unhideWhenUsed="0" w:qFormat="1"/>
+    <w:lsdException w:name="Subtle Reference" w:semiHidden="0" w:uiPriority="31" w:unhideWhenUsed="0" w:qFormat="1"/>
+    <w:lsdException w:name="Intense Reference" w:semiHidden="0" w:uiPriority="32" w:unhideWhenUsed="0" w:qFormat="1"/>
+    <w:lsdException w:name="Book Title" w:semiHidden="0" w:uiPriority="33" w:unhideWhenUsed="0" w:qFormat="1"/>
+    <w:lsdException w:name="Bibliography" w:uiPriority="37"/>
+    <w:lsdException w:name="TOC Heading" w:uiPriority="39" w:qFormat="1"/>
+  </w:latentStyles>
+  <w:style w:type="paragraph" w:default="1" w:styleId="Standaard">
+    <w:name w:val="Normal"/>
+    <w:qFormat/>
+  </w:style>
+  <w:style w:type="character" w:default="1" w:styleId="Standaardalinea-lettertype">
+    <w:name w:val="Default Paragraph Font"/>
+    <w:uiPriority w:val="1"/>
+    <w:semiHidden/>
+    <w:unhideWhenUsed/>
+  </w:style>
+  <w:style w:type="table" w:default="1" w:styleId="Standaardtabel">
+    <w:name w:val="Normal Table"/>
+    <w:uiPriority w:val="99"/>
+    <w:semiHidden/>
+    <w:unhideWhenUsed/>
+    <w:tblPr>
+      <w:tblInd w:w="0" w:type="dxa"/>
+      <w:tblCellMar>
+        <w:top w:w="0" w:type="dxa"/>
+        <w:left w:w="108" w:type="dxa"/>
+        <w:bottom w:w="0" w:type="dxa"/>
+        <w:right w:w="108" w:type="dxa"/>
+      </w:tblCellMar>
+    </w:tblPr>
+  </w:style>
+  <w:style w:type="numbering" w:default="1" w:styleId="Geenlijst">
+    <w:name w:val="No List"/>
+    <w:uiPriority w:val="99"/>
+    <w:semiHidden/>
+    <w:unhideWhenUsed/>
+  </w:style>
+</w:styles>
+</file>
+
 <file path=word/theme/theme1.xml><?xml version="1.0" encoding="utf-8"?>
 <a:theme xmlns:a="http://schemas.openxmlformats.org/drawingml/2006/main" name="Kantoorthema">
   <a:themeElements>
@@ -2929,7 +3747,7 @@
 </file>
 
 <file path=customXml/itemProps1.xml><?xml version="1.0" encoding="utf-8"?>
-<ds:datastoreItem xmlns:ds="http://schemas.openxmlformats.org/officeDocument/2006/customXml" ds:itemID="{861587D2-01D8-4A36-A6CB-20426F8DB04D}">
+<ds:datastoreItem xmlns:ds="http://schemas.openxmlformats.org/officeDocument/2006/customXml" ds:itemID="{564DF8AF-0EE9-4B1F-AE73-C9CC2DEAA675}">
   <ds:schemaRefs>
     <ds:schemaRef ds:uri="http://schemas.openxmlformats.org/officeDocument/2006/bibliography"/>
   </ds:schemaRefs>

</xml_diff>

<commit_message>
Deelvraag 6 zo goed als af
</commit_message>
<xml_diff>
--- a/Steven.docx
+++ b/Steven.docx
@@ -6,13 +6,16 @@
       <w:pPr>
         <w:pStyle w:val="Titel"/>
       </w:pPr>
-      <w:proofErr w:type="spellStart"/>
-      <w:r>
-        <w:t>Limitaties</w:t>
-      </w:r>
-      <w:proofErr w:type="spellEnd"/>
-      <w:r>
-        <w:t xml:space="preserve"> van zelflerende systemen</w:t>
+      <w:r>
+        <w:t>Limitaties van zelflerende systemen</w:t>
+      </w:r>
+    </w:p>
+    <w:p>
+      <w:pPr>
+        <w:pStyle w:val="Kop1"/>
+      </w:pPr>
+      <w:r>
+        <w:t>Inleiding</w:t>
       </w:r>
     </w:p>
     <w:p>
@@ -35,15 +38,7 @@
         <w:t xml:space="preserve">In deze </w:t>
       </w:r>
       <w:r>
-        <w:t xml:space="preserve">deelvraag behandelen dingen die het gebruik van machine </w:t>
-      </w:r>
-      <w:proofErr w:type="spellStart"/>
-      <w:r>
-        <w:t>learning</w:t>
-      </w:r>
-      <w:proofErr w:type="spellEnd"/>
-      <w:r>
-        <w:t xml:space="preserve"> limiteren. </w:t>
+        <w:t xml:space="preserve">deelvraag behandelen dingen die het gebruik van machine learning limiteren. </w:t>
       </w:r>
     </w:p>
     <w:p>
@@ -71,15 +66,7 @@
         <w:t>m</w:t>
       </w:r>
       <w:r>
-        <w:t xml:space="preserve">achine </w:t>
-      </w:r>
-      <w:proofErr w:type="spellStart"/>
-      <w:r>
-        <w:t>learning</w:t>
-      </w:r>
-      <w:proofErr w:type="spellEnd"/>
-      <w:r>
-        <w:t xml:space="preserve"> gebaseerde zelfrijdende auto. </w:t>
+        <w:t xml:space="preserve">achine learning gebaseerde zelfrijdende auto. </w:t>
       </w:r>
       <w:r>
         <w:t xml:space="preserve">Deze moet een bepaalde afstand kunnen rijden zonder gevaarlijke situaties te veroorzaken. Om dit bepaalde niveau te kunnen bereiken is er veel training data nodig waarmee het systeem verbeterd kan worden. Deze training data is niet altijd voldoende en in goede kwaliteit beschikbaar. </w:t>
@@ -97,16 +84,8 @@
         <w:rPr>
           <w:i/>
         </w:rPr>
-        <w:t xml:space="preserve">image </w:t>
-      </w:r>
-      <w:proofErr w:type="spellStart"/>
-      <w:r>
-        <w:rPr>
-          <w:i/>
-        </w:rPr>
-        <w:t>classifiction</w:t>
-      </w:r>
-      <w:proofErr w:type="spellEnd"/>
+        <w:t>image classifiction</w:t>
+      </w:r>
       <w:r>
         <w:rPr>
           <w:i/>
@@ -128,50 +107,19 @@
         <w:pStyle w:val="Kop2"/>
       </w:pPr>
       <w:r>
-        <w:t>Semi-</w:t>
-      </w:r>
-      <w:proofErr w:type="spellStart"/>
-      <w:r>
-        <w:t>supervised</w:t>
-      </w:r>
-      <w:proofErr w:type="spellEnd"/>
-      <w:r>
-        <w:t xml:space="preserve"> </w:t>
-      </w:r>
-      <w:proofErr w:type="spellStart"/>
-      <w:r>
-        <w:t>learning</w:t>
-      </w:r>
-      <w:proofErr w:type="spellEnd"/>
-    </w:p>
-    <w:p>
-      <w:r>
-        <w:t>Semi-</w:t>
-      </w:r>
-      <w:proofErr w:type="spellStart"/>
-      <w:r>
-        <w:t>supervised</w:t>
-      </w:r>
-      <w:proofErr w:type="spellEnd"/>
-      <w:r>
-        <w:t xml:space="preserve"> </w:t>
-      </w:r>
-      <w:proofErr w:type="spellStart"/>
-      <w:r>
-        <w:t>learning</w:t>
-      </w:r>
-      <w:proofErr w:type="spellEnd"/>
-      <w:r>
-        <w:t xml:space="preserve"> is een techniek die het bovengenoemde probleem beperkt. Er wordt gebruik gemaakt van twee groepen data, een grote </w:t>
-      </w:r>
-      <w:proofErr w:type="spellStart"/>
+        <w:t>Semi-supervised learning</w:t>
+      </w:r>
+    </w:p>
+    <w:p>
+      <w:r>
+        <w:t xml:space="preserve">Semi-supervised learning is een techniek die het bovengenoemde probleem beperkt. Er wordt gebruik gemaakt van twee groepen data, een grote </w:t>
+      </w:r>
       <w:r>
         <w:rPr>
           <w:i/>
         </w:rPr>
         <w:t>unlabeled</w:t>
       </w:r>
-      <w:proofErr w:type="spellEnd"/>
       <w:r>
         <w:rPr>
           <w:b/>
@@ -182,202 +130,100 @@
       <w:r>
         <w:t xml:space="preserve">dataset en een kleine </w:t>
       </w:r>
-      <w:proofErr w:type="spellStart"/>
+      <w:r>
+        <w:rPr>
+          <w:i/>
+        </w:rPr>
+        <w:t xml:space="preserve">labeled </w:t>
+      </w:r>
+      <w:r>
+        <w:t xml:space="preserve">dataset. De </w:t>
+      </w:r>
       <w:r>
         <w:rPr>
           <w:i/>
         </w:rPr>
         <w:t>labeled</w:t>
       </w:r>
-      <w:proofErr w:type="spellEnd"/>
+      <w:r>
+        <w:t xml:space="preserve"> data zal vaak door een mens van een label moeten worden voorzien en is daa</w:t>
+      </w:r>
+      <w:r>
+        <w:t xml:space="preserve">rdoor moeilijker te verkrijgen terwijl er vaak genoeg </w:t>
+      </w:r>
       <w:r>
         <w:rPr>
           <w:i/>
         </w:rPr>
-        <w:t xml:space="preserve"> </w:t>
-      </w:r>
-      <w:r>
-        <w:t xml:space="preserve">dataset. De </w:t>
-      </w:r>
-      <w:proofErr w:type="spellStart"/>
+        <w:t xml:space="preserve">unlabeled </w:t>
+      </w:r>
+      <w:r>
+        <w:t xml:space="preserve">data is. </w:t>
+      </w:r>
+      <w:r>
+        <w:t>[4]</w:t>
+      </w:r>
+    </w:p>
+    <w:p>
+      <w:pPr>
+        <w:pStyle w:val="Kop1"/>
+      </w:pPr>
+      <w:r>
+        <w:t>Groot</w:t>
+      </w:r>
+    </w:p>
+    <w:p>
+      <w:r>
+        <w:t xml:space="preserve">Een andere limitatie die men vaak tegenkomt is die van de computersnelheid. </w:t>
+      </w:r>
+      <w:r>
+        <w:t>Voor</w:t>
+      </w:r>
+      <w:r>
+        <w:t xml:space="preserve"> complexe taken zijn grotere zelflerende systemen nodig. </w:t>
+      </w:r>
+      <w:r>
+        <w:t xml:space="preserve">Op een gegeven moment loop je tegen de limieten van de computer aan. Een complexe taak als het spelen van het spel Go vereist enorm veel computer capaciteit. Google’s Deep Mind project gebruikte hiervoor 1,202 CPUs and 176 GPUs. </w:t>
+      </w:r>
+      <w:r>
+        <w:t xml:space="preserve">[1] </w:t>
+      </w:r>
+      <w:r>
+        <w:t xml:space="preserve"> Voor iemand die niet evenveel computer capaciteit al Google heeft zou dit dus onmogelijk zijn geweest. De capaciteit van de computer limiteert de haalbaarheid van bepaalde doelen enorm. Het enige wat mogelijk is hieraan te doen is het verbeteren van de computers en het slimmer schrijven van het zelflerende systeem.</w:t>
+      </w:r>
+    </w:p>
+    <w:p/>
+    <w:p>
+      <w:pPr>
+        <w:pStyle w:val="Kop1"/>
+      </w:pPr>
+      <w:r>
+        <w:lastRenderedPageBreak/>
+        <w:t>Specifiek</w:t>
+      </w:r>
+    </w:p>
+    <w:p>
+      <w:r>
+        <w:t xml:space="preserve">Er is nog een limitatie die die het gebruik van machine learning belemmerd: </w:t>
+      </w:r>
+      <w:r>
+        <w:t xml:space="preserve">Een systeem is specifiek getraind voor een bepaalde taak.  Als het algoritme getraind voor een </w:t>
+      </w:r>
+      <w:r>
+        <w:t xml:space="preserve">specifiek </w:t>
+      </w:r>
+      <w:r>
+        <w:t>doel kan het niet zomaar een ander doel krijgen. Als er bijvoorbeeld een zelflerend systeem is getrained op het s</w:t>
+      </w:r>
+      <w:r>
+        <w:t xml:space="preserve">pelen van schaken, zal het andere spellen niet ook kunnen spelen. Het is specifiek getraind voor die taak. Er wordt in de machine learning gestreefd naar het creëren van een </w:t>
+      </w:r>
       <w:r>
         <w:rPr>
           <w:i/>
         </w:rPr>
-        <w:t>labeled</w:t>
-      </w:r>
-      <w:proofErr w:type="spellEnd"/>
-      <w:r>
-        <w:t xml:space="preserve"> data zal vaak door een mens van een label moeten worden voorzien en is daa</w:t>
-      </w:r>
-      <w:r>
-        <w:t xml:space="preserve">rdoor moeilijker te verkrijgen terwijl er vaak genoeg </w:t>
-      </w:r>
-      <w:proofErr w:type="spellStart"/>
-      <w:r>
-        <w:rPr>
-          <w:i/>
-        </w:rPr>
-        <w:t>unlabeled</w:t>
-      </w:r>
-      <w:proofErr w:type="spellEnd"/>
-      <w:r>
-        <w:rPr>
-          <w:i/>
-        </w:rPr>
-        <w:t xml:space="preserve"> </w:t>
-      </w:r>
-      <w:r>
-        <w:t xml:space="preserve">data is. </w:t>
-      </w:r>
-      <w:r>
-        <w:t>[4]</w:t>
-      </w:r>
-    </w:p>
-    <w:p>
-      <w:pPr>
-        <w:pStyle w:val="Kop1"/>
-      </w:pPr>
-      <w:r>
-        <w:t>Groot</w:t>
-      </w:r>
-      <w:bookmarkStart w:id="0" w:name="_GoBack"/>
-      <w:bookmarkEnd w:id="0"/>
-    </w:p>
-    <w:p>
-      <w:r>
-        <w:t xml:space="preserve"> </w:t>
-      </w:r>
-      <w:r>
-        <w:t>Voor</w:t>
-      </w:r>
-      <w:r>
-        <w:t xml:space="preserve"> complexe taken zijn grotere zelflerende systemen nodig. Een </w:t>
-      </w:r>
-      <w:r>
-        <w:t xml:space="preserve">zelflerend systeem kan niet oneindig groot worden. Op een gegeven moment loop je tegen de limieten van de computer aan. Een complexe taak als het spelen van het spel Go [1] vereist enorm veel computer capaciteit. </w:t>
-      </w:r>
-      <w:proofErr w:type="spellStart"/>
-      <w:r>
-        <w:t>Google’s</w:t>
-      </w:r>
-      <w:proofErr w:type="spellEnd"/>
-      <w:r>
-        <w:t xml:space="preserve"> </w:t>
-      </w:r>
-      <w:proofErr w:type="spellStart"/>
-      <w:r>
-        <w:t>Deep</w:t>
-      </w:r>
-      <w:proofErr w:type="spellEnd"/>
-      <w:r>
-        <w:t xml:space="preserve"> Mind project gebruikte hiervoor 1,202 </w:t>
-      </w:r>
-      <w:proofErr w:type="spellStart"/>
-      <w:r>
-        <w:t>CPUs</w:t>
-      </w:r>
-      <w:proofErr w:type="spellEnd"/>
-      <w:r>
-        <w:t xml:space="preserve"> </w:t>
-      </w:r>
-      <w:proofErr w:type="spellStart"/>
-      <w:r>
-        <w:t>and</w:t>
-      </w:r>
-      <w:proofErr w:type="spellEnd"/>
-      <w:r>
-        <w:t xml:space="preserve"> 176 </w:t>
-      </w:r>
-      <w:proofErr w:type="spellStart"/>
-      <w:r>
-        <w:t>GPUs</w:t>
-      </w:r>
-      <w:proofErr w:type="spellEnd"/>
-      <w:r>
-        <w:t>. Met een standaard com</w:t>
-      </w:r>
-      <w:r>
-        <w:t xml:space="preserve">puter is dit dus niet haalbaar. </w:t>
-      </w:r>
-    </w:p>
-    <w:p>
-      <w:pPr>
-        <w:pStyle w:val="Kop2"/>
-      </w:pPr>
-      <w:r>
-        <w:t>Quantum Machine Learning</w:t>
-      </w:r>
-    </w:p>
-    <w:p/>
-    <w:p>
-      <w:pPr>
-        <w:pStyle w:val="Kop1"/>
-      </w:pPr>
-      <w:r>
-        <w:t>Specifiek</w:t>
-      </w:r>
-    </w:p>
-    <w:p>
-      <w:r>
-        <w:t xml:space="preserve">Er is nog een limitatie die die het gebruik van machine </w:t>
-      </w:r>
-      <w:proofErr w:type="spellStart"/>
-      <w:r>
-        <w:t>learning</w:t>
-      </w:r>
-      <w:proofErr w:type="spellEnd"/>
-      <w:r>
-        <w:t xml:space="preserve"> belemmerd: </w:t>
-      </w:r>
-      <w:r>
-        <w:t xml:space="preserve">Een systeem is specifiek getraind voor een bepaalde taak.  Als het algoritme getraind voor een doel kan het niet zomaar een ander doel krijgen. Als er bijvoorbeeld een zelflerend systeem is </w:t>
-      </w:r>
-      <w:proofErr w:type="spellStart"/>
-      <w:r>
-        <w:t>getrained</w:t>
-      </w:r>
-      <w:proofErr w:type="spellEnd"/>
-      <w:r>
-        <w:t xml:space="preserve"> op het s</w:t>
-      </w:r>
-      <w:r>
-        <w:t xml:space="preserve">pelen van </w:t>
-      </w:r>
-      <w:r>
-        <w:lastRenderedPageBreak/>
-        <w:t xml:space="preserve">schaken, zal het andere spellen niet ook kunnen spelen. Het is specifiek getraind voor die taak. Er wordt in de machine </w:t>
-      </w:r>
-      <w:proofErr w:type="spellStart"/>
-      <w:r>
-        <w:t>learning</w:t>
-      </w:r>
-      <w:proofErr w:type="spellEnd"/>
-      <w:r>
-        <w:t xml:space="preserve"> gestreefd naar het creëren van een </w:t>
-      </w:r>
-      <w:proofErr w:type="spellStart"/>
-      <w:r>
-        <w:rPr>
-          <w:i/>
-        </w:rPr>
-        <w:t>multi-purpose</w:t>
-      </w:r>
-      <w:proofErr w:type="spellEnd"/>
-      <w:r>
-        <w:rPr>
-          <w:i/>
-        </w:rPr>
-        <w:t xml:space="preserve"> </w:t>
-      </w:r>
-      <w:proofErr w:type="spellStart"/>
-      <w:r>
-        <w:rPr>
-          <w:i/>
-        </w:rPr>
-        <w:t>artificial</w:t>
-      </w:r>
-      <w:proofErr w:type="spellEnd"/>
+        <w:t>general</w:t>
+      </w:r>
       <w:r>
         <w:rPr>
           <w:i/>
@@ -390,26 +236,6 @@
       <w:r>
         <w:br/>
       </w:r>
-      <w:proofErr w:type="spellStart"/>
-      <w:r>
-        <w:rPr>
-          <w:b/>
-        </w:rPr>
-        <w:t>general</w:t>
-      </w:r>
-      <w:proofErr w:type="spellEnd"/>
-      <w:r>
-        <w:rPr>
-          <w:b/>
-        </w:rPr>
-        <w:t xml:space="preserve"> intelligence</w:t>
-      </w:r>
-      <w:r>
-        <w:br/>
-      </w:r>
-      <w:r>
-        <w:br/>
-      </w:r>
     </w:p>
     <w:p>
       <w:pPr>
@@ -427,27 +253,35 @@
     </w:p>
     <w:p>
       <w:r>
-        <w:t xml:space="preserve">Transfer Learning bij machine </w:t>
-      </w:r>
-      <w:proofErr w:type="spellStart"/>
-      <w:r>
-        <w:t>learning</w:t>
-      </w:r>
-      <w:proofErr w:type="spellEnd"/>
-      <w:r>
-        <w:t xml:space="preserve"> is</w:t>
-      </w:r>
-      <w:r>
-        <w:t xml:space="preserve"> het toepassen van de kennis van één probleem op een ander probleem. [2]. Dit is erg goed toepasbaar met image </w:t>
-      </w:r>
-      <w:proofErr w:type="spellStart"/>
-      <w:r>
-        <w:t>classification</w:t>
-      </w:r>
-      <w:proofErr w:type="spellEnd"/>
-      <w:r>
-        <w:t>. Het algoritme moet hierbij namelijk eerst leren hoe een plaatje in elkaar zit en kan daarna pas specifieke plaatjes sorteren. Door dit systeem gedeeltelijk opnieuw te trainen hoef je niet eerst een heleboel moeite te doen om het systeem de basis image dingen te doen.</w:t>
-      </w:r>
+        <w:t>Transfer Learning is</w:t>
+      </w:r>
+      <w:r>
+        <w:t xml:space="preserve"> het toepassen van de kennis </w:t>
+      </w:r>
+      <w:r>
+        <w:t xml:space="preserve">van het zelflerende systeem </w:t>
+      </w:r>
+      <w:r>
+        <w:t xml:space="preserve">van één probleem op een ander probleem. Dit is erg goed toepasbaar met image classification. Het algoritme moet hierbij namelijk eerst leren hoe een plaatje in elkaar zit en kan daarna pas specifieke plaatjes sorteren. </w:t>
+      </w:r>
+      <w:r>
+        <w:t>Door alleen een bepaald deel van het zelflerende systeem opnieuw te trainen hoef je niet het hele systeem opnieuw te laten leren, maar alleen het nuttige deel. [2]</w:t>
+      </w:r>
+    </w:p>
+    <w:p>
+      <w:pPr>
+        <w:pStyle w:val="Kop1"/>
+      </w:pPr>
+      <w:r>
+        <w:t>Conclusie</w:t>
+      </w:r>
+    </w:p>
+    <w:p>
+      <w:r>
+        <w:t>Er zijn limieten die het gebruik van zelflerende systemen in de praktijk beperken. Hoewel er veel wordt gezocht</w:t>
+      </w:r>
+      <w:bookmarkStart w:id="0" w:name="_GoBack"/>
+      <w:bookmarkEnd w:id="0"/>
     </w:p>
     <w:p/>
     <w:p>
@@ -2099,7 +1933,7 @@
 </file>
 
 <file path=customXml/itemProps1.xml><?xml version="1.0" encoding="utf-8"?>
-<ds:datastoreItem xmlns:ds="http://schemas.openxmlformats.org/officeDocument/2006/customXml" ds:itemID="{C0F47D44-6764-4FFC-8F35-B1167B8C758F}">
+<ds:datastoreItem xmlns:ds="http://schemas.openxmlformats.org/officeDocument/2006/customXml" ds:itemID="{CF12928A-B4D6-471C-A321-B12292F36165}">
   <ds:schemaRefs>
     <ds:schemaRef ds:uri="http://schemas.openxmlformats.org/officeDocument/2006/bibliography"/>
   </ds:schemaRefs>

</xml_diff>

<commit_message>
Deelvraag 1 bekeken en bijgeschaafd
</commit_message>
<xml_diff>
--- a/Steven.docx
+++ b/Steven.docx
@@ -7,9 +7,10 @@
         <w:pStyle w:val="Titel"/>
       </w:pPr>
       <w:r>
-        <w:t>Limitaties van zelflerende systemen</w:t>
+        <w:t>Toepassing 1</w:t>
       </w:r>
     </w:p>
+    <w:p/>
     <w:p>
       <w:pPr>
         <w:pStyle w:val="Kop1"/>
@@ -20,25 +21,7 @@
     </w:p>
     <w:p>
       <w:r>
-        <w:t>In de vorige deelvraag is te lezen waar zelflerende systemen allemaal voor gebruikt kunnen worden. Toch zijn zelflerende systemen niet altijd toepasbaar. We gaan in dit hoofdstuk de vraag beantwoorden</w:t>
-      </w:r>
-      <w:r>
-        <w:t xml:space="preserve">: </w:t>
-      </w:r>
-      <w:r>
-        <w:rPr>
-          <w:i/>
-        </w:rPr>
-        <w:t>Welke factoren zorgen ervoor dat zelflerende systemen in de praktijk niet altijd toepasbaar zijn?</w:t>
-      </w:r>
-      <w:r>
-        <w:t xml:space="preserve"> </w:t>
-      </w:r>
-      <w:r>
-        <w:t xml:space="preserve">In deze </w:t>
-      </w:r>
-      <w:r>
-        <w:t xml:space="preserve">deelvraag behandelen dingen die het gebruik van machine learning limiteren. </w:t>
+        <w:t>Beschrijving doel</w:t>
       </w:r>
     </w:p>
     <w:p>
@@ -46,150 +29,7 @@
         <w:pStyle w:val="Kop1"/>
       </w:pPr>
       <w:r>
-        <w:t>Training Data</w:t>
-      </w:r>
-    </w:p>
-    <w:p>
-      <w:r>
-        <w:t xml:space="preserve">In  veel gevallen heeft een zelflerend systeem training data nodig om beter te kunnen presteren. </w:t>
-      </w:r>
-      <w:r>
-        <w:t>Een</w:t>
-      </w:r>
-      <w:r>
-        <w:t xml:space="preserve"> zelflerend systeem moet een bepaald niveau bereiken voordat het in de </w:t>
-      </w:r>
-      <w:r>
-        <w:t xml:space="preserve">praktijk kan worden toegepast. Denk hierbij bijvoorbeeld aan een op </w:t>
-      </w:r>
-      <w:r>
-        <w:t>m</w:t>
-      </w:r>
-      <w:r>
-        <w:t xml:space="preserve">achine learning gebaseerde zelfrijdende auto. </w:t>
-      </w:r>
-      <w:r>
-        <w:t xml:space="preserve">Deze moet een bepaalde afstand kunnen rijden zonder gevaarlijke situaties te veroorzaken. Om dit bepaalde niveau te kunnen bereiken is er veel training data nodig waarmee het systeem verbeterd kan worden. Deze training data is niet altijd voldoende en in goede kwaliteit beschikbaar. </w:t>
-      </w:r>
-      <w:r>
-        <w:t xml:space="preserve">De training data moet gelijkwaardig zijn aan de </w:t>
-      </w:r>
-      <w:r>
-        <w:t>data die het zelflerende systeem in de praktijk krijgt.</w:t>
-      </w:r>
-      <w:r>
-        <w:t xml:space="preserve"> Hoe complexer de data is, hoe meer data er ook nodig is om een goed niveau te bereiken. Om bijvoorbeeld </w:t>
-      </w:r>
-      <w:r>
-        <w:rPr>
-          <w:i/>
-        </w:rPr>
-        <w:t>image classifiction</w:t>
-      </w:r>
-      <w:r>
-        <w:rPr>
-          <w:i/>
-        </w:rPr>
-        <w:t xml:space="preserve"> </w:t>
-      </w:r>
-      <w:r>
-        <w:t xml:space="preserve">te kunnen </w:t>
-      </w:r>
-      <w:r>
-        <w:t>uitvoeren,</w:t>
-      </w:r>
-      <w:r>
-        <w:t xml:space="preserve"> zijn er miljoenen voorbeeld plaatjes, met de goede classificatie, nodig om het algoritme te trainen. Als men niet over die data beschikt kan het algoritme niet verbeteren. </w:t>
-      </w:r>
-    </w:p>
-    <w:p>
-      <w:pPr>
-        <w:pStyle w:val="Kop2"/>
-      </w:pPr>
-      <w:r>
-        <w:t>Semi-supervised learning</w:t>
-      </w:r>
-    </w:p>
-    <w:p>
-      <w:r>
-        <w:t xml:space="preserve">Semi-supervised learning is een techniek die het bovengenoemde probleem beperkt. Er wordt gebruik gemaakt van twee groepen data, een grote </w:t>
-      </w:r>
-      <w:r>
-        <w:rPr>
-          <w:i/>
-        </w:rPr>
-        <w:t>unlabeled</w:t>
-      </w:r>
-      <w:r>
-        <w:rPr>
-          <w:b/>
-          <w:i/>
-        </w:rPr>
-        <w:t xml:space="preserve"> </w:t>
-      </w:r>
-      <w:r>
-        <w:t xml:space="preserve">dataset en een kleine </w:t>
-      </w:r>
-      <w:r>
-        <w:rPr>
-          <w:i/>
-        </w:rPr>
-        <w:t xml:space="preserve">labeled </w:t>
-      </w:r>
-      <w:r>
-        <w:t xml:space="preserve">dataset. De </w:t>
-      </w:r>
-      <w:r>
-        <w:rPr>
-          <w:i/>
-        </w:rPr>
-        <w:t>labeled</w:t>
-      </w:r>
-      <w:r>
-        <w:t xml:space="preserve"> data zal vaak door een mens van een label moeten worden voorzien en is daa</w:t>
-      </w:r>
-      <w:r>
-        <w:t xml:space="preserve">rdoor moeilijker te verkrijgen terwijl er vaak genoeg </w:t>
-      </w:r>
-      <w:r>
-        <w:rPr>
-          <w:i/>
-        </w:rPr>
-        <w:t xml:space="preserve">unlabeled </w:t>
-      </w:r>
-      <w:r>
-        <w:t xml:space="preserve">data is. </w:t>
-      </w:r>
-      <w:r>
-        <w:t>[4]</w:t>
-      </w:r>
-    </w:p>
-    <w:p>
-      <w:pPr>
-        <w:pStyle w:val="Kop1"/>
-      </w:pPr>
-      <w:r>
-        <w:t>Groot</w:t>
-      </w:r>
-    </w:p>
-    <w:p>
-      <w:r>
-        <w:t xml:space="preserve">Een andere limitatie die men vaak tegenkomt is die van de computersnelheid. </w:t>
-      </w:r>
-      <w:r>
-        <w:t>Voor</w:t>
-      </w:r>
-      <w:r>
-        <w:t xml:space="preserve"> complexe taken zijn grotere zelflerende systemen nodig. </w:t>
-      </w:r>
-      <w:r>
-        <w:t xml:space="preserve">Op een gegeven moment loop je tegen de limieten van de computer aan. Een complexe taak als het spelen van het spel Go vereist enorm veel computer capaciteit. Google’s Deep Mind project gebruikte hiervoor 1,202 CPUs and 176 GPUs. </w:t>
-      </w:r>
-      <w:r>
-        <w:t xml:space="preserve">[1] </w:t>
-      </w:r>
-      <w:r>
-        <w:t xml:space="preserve"> Voor iemand die niet evenveel computer capaciteit al Google heeft zou dit dus onmogelijk zijn geweest. De capaciteit van de computer limiteert de haalbaarheid van bepaalde doelen enorm. Het enige wat mogelijk is hieraan te doen is het verbeteren van de computers en het slimmer schrijven van het zelflerende systeem.</w:t>
+        <w:t>Theorie</w:t>
       </w:r>
     </w:p>
     <w:p/>
@@ -198,87 +38,7 @@
         <w:pStyle w:val="Kop1"/>
       </w:pPr>
       <w:r>
-        <w:lastRenderedPageBreak/>
-        <w:t>Specifiek</w:t>
-      </w:r>
-    </w:p>
-    <w:p>
-      <w:r>
-        <w:t xml:space="preserve">Er is nog een limitatie die die het gebruik van machine learning belemmerd: </w:t>
-      </w:r>
-      <w:r>
-        <w:t xml:space="preserve">Een systeem is specifiek getraind voor een bepaalde taak.  Als het algoritme getraind voor een </w:t>
-      </w:r>
-      <w:r>
-        <w:t xml:space="preserve">specifiek </w:t>
-      </w:r>
-      <w:r>
-        <w:t>doel kan het niet zomaar een ander doel krijgen. Als er bijvoorbeeld een zelflerend systeem is getrained op het s</w:t>
-      </w:r>
-      <w:r>
-        <w:t xml:space="preserve">pelen van schaken, zal het andere spellen niet ook kunnen spelen. Het is specifiek getraind voor die taak. Er wordt in de machine learning gestreefd naar het creëren van een </w:t>
-      </w:r>
-      <w:r>
-        <w:rPr>
-          <w:i/>
-        </w:rPr>
-        <w:t>general</w:t>
-      </w:r>
-      <w:r>
-        <w:rPr>
-          <w:i/>
-        </w:rPr>
-        <w:t xml:space="preserve"> intelligence</w:t>
-      </w:r>
-      <w:r>
-        <w:t>, ofwel een AI die meerdere taken kan vervullen.</w:t>
-      </w:r>
-      <w:r>
-        <w:br/>
-      </w:r>
-    </w:p>
-    <w:p>
-      <w:pPr>
-        <w:pStyle w:val="Kop2"/>
-        <w:rPr>
-          <w:b w:val="0"/>
-        </w:rPr>
-      </w:pPr>
-      <w:r>
-        <w:rPr>
-          <w:b w:val="0"/>
-        </w:rPr>
-        <w:t>Transfer Learning</w:t>
-      </w:r>
-    </w:p>
-    <w:p>
-      <w:r>
-        <w:t>Transfer Learning is</w:t>
-      </w:r>
-      <w:r>
-        <w:t xml:space="preserve"> het toepassen van de kennis </w:t>
-      </w:r>
-      <w:r>
-        <w:t xml:space="preserve">van het zelflerende systeem </w:t>
-      </w:r>
-      <w:r>
-        <w:t xml:space="preserve">van één probleem op een ander probleem. Dit is erg goed toepasbaar met image classification. Het algoritme moet hierbij namelijk eerst leren hoe een plaatje in elkaar zit en kan daarna pas specifieke plaatjes sorteren. </w:t>
-      </w:r>
-      <w:r>
-        <w:t>Door alleen een bepaald deel van het zelflerende systeem opnieuw te trainen hoef je niet het hele systeem opnieuw te laten leren, maar alleen het nuttige deel. [2]</w:t>
-      </w:r>
-    </w:p>
-    <w:p>
-      <w:pPr>
-        <w:pStyle w:val="Kop1"/>
-      </w:pPr>
-      <w:r>
-        <w:t>Conclusie</w:t>
-      </w:r>
-    </w:p>
-    <w:p>
-      <w:r>
-        <w:t>Er zijn limieten die het gebruik van zelflerende systemen in de praktijk beperken. Hoewel er veel wordt gezocht</w:t>
+        <w:t>Toepassing</w:t>
       </w:r>
       <w:bookmarkStart w:id="0" w:name="_GoBack"/>
       <w:bookmarkEnd w:id="0"/>
@@ -289,58 +49,16 @@
         <w:pStyle w:val="Kop1"/>
       </w:pPr>
       <w:r>
-        <w:t>Bronnen</w:t>
+        <w:t>Resultaat</w:t>
       </w:r>
     </w:p>
+    <w:p/>
     <w:p>
+      <w:pPr>
+        <w:pStyle w:val="Kop1"/>
+      </w:pPr>
       <w:r>
-        <w:t xml:space="preserve">[1] </w:t>
-      </w:r>
-      <w:hyperlink r:id="rId9" w:history="1">
-        <w:r>
-          <w:rPr>
-            <w:rStyle w:val="Hyperlink"/>
-          </w:rPr>
-          <w:t>http://uk.businessinsider.com/heres-how-much-computing-power-google-deepmind-needed-to-beat-lee-sedol-2016-3?international=true&amp;r=UK&amp;IR=T</w:t>
-        </w:r>
-      </w:hyperlink>
-    </w:p>
-    <w:p>
-      <w:r>
-        <w:t xml:space="preserve">[2] </w:t>
-      </w:r>
-      <w:hyperlink r:id="rId10" w:history="1">
-        <w:r>
-          <w:rPr>
-            <w:rStyle w:val="Hyperlink"/>
-          </w:rPr>
-          <w:t>http://cpms.byu.edu/springresearch/abstract-entry?id=861</w:t>
-        </w:r>
-      </w:hyperlink>
-      <w:r>
-        <w:br/>
-        <w:t xml:space="preserve">[3] </w:t>
-      </w:r>
-      <w:hyperlink r:id="rId11" w:history="1">
-        <w:r>
-          <w:rPr>
-            <w:rStyle w:val="Hyperlink"/>
-          </w:rPr>
-          <w:t>https://www.slideshare.net/JisungDavidKim/oneshot-learning</w:t>
-        </w:r>
-      </w:hyperlink>
-    </w:p>
-    <w:p>
-      <w:r>
-        <w:t xml:space="preserve">[4] </w:t>
-      </w:r>
-      <w:r>
-        <w:t>https://www.cs.utah.edu/~piyush/teaching/8-11-slides.pdf</w:t>
-      </w:r>
-    </w:p>
-    <w:p>
-      <w:r>
-        <w:t>https://thenewstack.io/what-machine-learning-can-and-cant-do/</w:t>
+        <w:t>Conclusie</w:t>
       </w:r>
     </w:p>
     <w:p/>
@@ -1933,7 +1651,7 @@
 </file>
 
 <file path=customXml/itemProps1.xml><?xml version="1.0" encoding="utf-8"?>
-<ds:datastoreItem xmlns:ds="http://schemas.openxmlformats.org/officeDocument/2006/customXml" ds:itemID="{CF12928A-B4D6-471C-A321-B12292F36165}">
+<ds:datastoreItem xmlns:ds="http://schemas.openxmlformats.org/officeDocument/2006/customXml" ds:itemID="{B29C0444-59CD-4EA6-B700-5F72BB7B8BEA}">
   <ds:schemaRefs>
     <ds:schemaRef ds:uri="http://schemas.openxmlformats.org/officeDocument/2006/bibliography"/>
   </ds:schemaRefs>

</xml_diff>

<commit_message>
Praktijk stuk 2 begonnen
</commit_message>
<xml_diff>
--- a/Steven.docx
+++ b/Steven.docx
@@ -7,7 +7,739 @@
         <w:pStyle w:val="Titel"/>
       </w:pPr>
       <w:r>
-        <w:t>Toepassing 1</w:t>
+        <w:t>Praktijk 1</w:t>
+      </w:r>
+    </w:p>
+    <w:p>
+      <w:pPr>
+        <w:pStyle w:val="Kop1"/>
+      </w:pPr>
+      <w:r>
+        <w:t>Inleiding</w:t>
+      </w:r>
+    </w:p>
+    <w:p>
+      <w:pPr>
+        <w:rPr>
+          <w:i/>
+          <w:szCs w:val="28"/>
+        </w:rPr>
+      </w:pPr>
+      <w:r>
+        <w:t xml:space="preserve">Met de kennis die we hebben opgedaan bij het maken van het theorieverslag gaan we zelf </w:t>
+      </w:r>
+      <w:r>
+        <w:t>een praktijk opdracht uitvoeren</w:t>
+      </w:r>
+      <w:r>
+        <w:t xml:space="preserve">. </w:t>
+      </w:r>
+      <w:r>
+        <w:t xml:space="preserve">We dagen onszelf </w:t>
+      </w:r>
+      <w:r>
+        <w:t>tot het zelf maken van een computerprogramma dat de volgende vraag beantwoordt</w:t>
+      </w:r>
+      <w:r>
+        <w:t xml:space="preserve">: </w:t>
+      </w:r>
+      <w:r>
+        <w:rPr>
+          <w:i/>
+          <w:szCs w:val="28"/>
+        </w:rPr>
+        <w:t>w</w:t>
+      </w:r>
+      <w:r>
+        <w:rPr>
+          <w:i/>
+          <w:szCs w:val="28"/>
+        </w:rPr>
+        <w:t>elke onderdelen zijn nodig voor een zelflerend computersysteem, in de vorm van een door ons ontworpen computerprogramma, dat in staat is afbeeldingen te classificeren binnen vastgestelde categorieën met een precisie van meer dan 80%?</w:t>
+      </w:r>
+    </w:p>
+    <w:p>
+      <w:pPr>
+        <w:rPr>
+          <w:rFonts w:asciiTheme="majorHAnsi" w:eastAsiaTheme="majorEastAsia" w:hAnsiTheme="majorHAnsi" w:cstheme="majorBidi"/>
+          <w:b/>
+          <w:bCs/>
+          <w:color w:val="365F91" w:themeColor="accent1" w:themeShade="BF"/>
+          <w:sz w:val="28"/>
+          <w:szCs w:val="28"/>
+        </w:rPr>
+      </w:pPr>
+      <w:r>
+        <w:br w:type="page"/>
+      </w:r>
+    </w:p>
+    <w:p>
+      <w:pPr>
+        <w:pStyle w:val="Kop1"/>
+      </w:pPr>
+      <w:r>
+        <w:lastRenderedPageBreak/>
+        <w:t>Werkwijze</w:t>
+      </w:r>
+    </w:p>
+    <w:p>
+      <w:r>
+        <w:t>Voordat we kunnen beginnen aan het ontwerp van het systeem moeten we eerst duidelijk maken wat we precies willen bereiken en hoe we dat willen bereiken. We moesten een aantal vragen eerst beantwoorden:</w:t>
+      </w:r>
+      <w:r>
+        <w:br/>
+      </w:r>
+      <w:r>
+        <w:rPr>
+          <w:b/>
+          <w:i/>
+        </w:rPr>
+        <w:t>Welke afbeeldingen gaan we proberen te classificeren?</w:t>
+      </w:r>
+      <w:r>
+        <w:rPr>
+          <w:i/>
+        </w:rPr>
+        <w:br/>
+      </w:r>
+      <w:r>
+        <w:t>We gaan proberen handgeschreven cijfers te classificeren.</w:t>
+      </w:r>
+      <w:r>
+        <w:t xml:space="preserve"> We gebruiken hiervoor de MNI</w:t>
+      </w:r>
+      <w:r>
+        <w:t>ST dataset. [1] Dit is een dataset van een groot aantal afbeeldingen van handgeschreven cijfers met het bijbehorende label. De afbeeldingen zijn elk 28 x 28 pixels groot. Deze dataset is erg geschikt om Machine Learning op toe te passen.</w:t>
+      </w:r>
+      <w:r>
+        <w:br/>
+      </w:r>
+      <w:r>
+        <w:rPr>
+          <w:b/>
+        </w:rPr>
+        <w:t>Welk algoritme gebruiken we voor het classificeren van de afbeeldingen?</w:t>
+      </w:r>
+      <w:r>
+        <w:rPr>
+          <w:b/>
+        </w:rPr>
+        <w:br/>
+      </w:r>
+      <w:r>
+        <w:t xml:space="preserve">Wij gebruiken een </w:t>
+      </w:r>
+      <w:proofErr w:type="spellStart"/>
+      <w:r>
+        <w:t>Neural</w:t>
+      </w:r>
+      <w:proofErr w:type="spellEnd"/>
+      <w:r>
+        <w:t xml:space="preserve"> Network (</w:t>
+      </w:r>
+      <w:r>
+        <w:rPr>
+          <w:b/>
+          <w:color w:val="FF0000"/>
+        </w:rPr>
+        <w:t>ref</w:t>
+      </w:r>
+      <w:r>
+        <w:t>) om deze afbeeldingen te classificeren. Het is gebleken dat dit het beste algoritme is voor het classificeren van afbeeldingen.</w:t>
+      </w:r>
+      <w:r>
+        <w:t xml:space="preserve"> Er zijn 28 * 28 = 784 input neuronen en 10 output neuronen. We kiezen ervoor om één </w:t>
+      </w:r>
+      <w:proofErr w:type="spellStart"/>
+      <w:r>
+        <w:rPr>
+          <w:i/>
+        </w:rPr>
+        <w:t>hidden</w:t>
+      </w:r>
+      <w:proofErr w:type="spellEnd"/>
+      <w:r>
+        <w:rPr>
+          <w:i/>
+        </w:rPr>
+        <w:t xml:space="preserve"> </w:t>
+      </w:r>
+      <w:proofErr w:type="spellStart"/>
+      <w:r>
+        <w:rPr>
+          <w:i/>
+        </w:rPr>
+        <w:t>layer</w:t>
+      </w:r>
+      <w:proofErr w:type="spellEnd"/>
+      <w:r>
+        <w:rPr>
+          <w:i/>
+        </w:rPr>
+        <w:t xml:space="preserve"> </w:t>
+      </w:r>
+      <w:r>
+        <w:t>te maken.</w:t>
+      </w:r>
+      <w:r>
+        <w:br/>
+      </w:r>
+      <w:r>
+        <w:rPr>
+          <w:b/>
+        </w:rPr>
+        <w:t>Welke manier van leren gebruiken we voor het verbeteren voor het algoritme?</w:t>
+      </w:r>
+      <w:r>
+        <w:rPr>
+          <w:b/>
+        </w:rPr>
+        <w:br/>
+      </w:r>
+      <w:r>
+        <w:t xml:space="preserve">We gaan gebruik maken van </w:t>
+      </w:r>
+      <w:proofErr w:type="spellStart"/>
+      <w:r>
+        <w:t>Gradient</w:t>
+      </w:r>
+      <w:proofErr w:type="spellEnd"/>
+      <w:r>
+        <w:t xml:space="preserve"> </w:t>
+      </w:r>
+      <w:proofErr w:type="spellStart"/>
+      <w:r>
+        <w:t>Descent</w:t>
+      </w:r>
+      <w:proofErr w:type="spellEnd"/>
+      <w:r>
+        <w:t xml:space="preserve"> (</w:t>
+      </w:r>
+      <w:r>
+        <w:rPr>
+          <w:b/>
+          <w:color w:val="FF0000"/>
+        </w:rPr>
+        <w:t>ref</w:t>
+      </w:r>
+      <w:r>
+        <w:t>). Dit lijkt ons de meest geschikte leer strategie voor dit probleem.</w:t>
+      </w:r>
+    </w:p>
+    <w:p>
+      <w:pPr>
+        <w:pStyle w:val="Kop1"/>
+      </w:pPr>
+      <w:r>
+        <w:drawing>
+          <wp:anchor distT="0" distB="0" distL="114300" distR="114300" simplePos="0" relativeHeight="251660288" behindDoc="0" locked="0" layoutInCell="1" allowOverlap="1" wp14:anchorId="15A2814B" wp14:editId="1646DFC8">
+            <wp:simplePos x="0" y="0"/>
+            <wp:positionH relativeFrom="column">
+              <wp:posOffset>2725420</wp:posOffset>
+            </wp:positionH>
+            <wp:positionV relativeFrom="paragraph">
+              <wp:posOffset>208280</wp:posOffset>
+            </wp:positionV>
+            <wp:extent cx="3453130" cy="2078355"/>
+            <wp:effectExtent l="0" t="0" r="0" b="0"/>
+            <wp:wrapSquare wrapText="bothSides"/>
+            <wp:docPr id="4" name="Afbeelding 4"/>
+            <wp:cNvGraphicFramePr>
+              <a:graphicFrameLocks xmlns:a="http://schemas.openxmlformats.org/drawingml/2006/main" noChangeAspect="1"/>
+            </wp:cNvGraphicFramePr>
+            <a:graphic xmlns:a="http://schemas.openxmlformats.org/drawingml/2006/main">
+              <a:graphicData uri="http://schemas.openxmlformats.org/drawingml/2006/picture">
+                <pic:pic xmlns:pic="http://schemas.openxmlformats.org/drawingml/2006/picture">
+                  <pic:nvPicPr>
+                    <pic:cNvPr id="0" name=""/>
+                    <pic:cNvPicPr/>
+                  </pic:nvPicPr>
+                  <pic:blipFill>
+                    <a:blip r:embed="rId9" cstate="print">
+                      <a:extLst>
+                        <a:ext uri="{28A0092B-C50C-407E-A947-70E740481C1C}">
+                          <a14:useLocalDpi xmlns:a14="http://schemas.microsoft.com/office/drawing/2010/main" val="0"/>
+                        </a:ext>
+                      </a:extLst>
+                    </a:blip>
+                    <a:stretch>
+                      <a:fillRect/>
+                    </a:stretch>
+                  </pic:blipFill>
+                  <pic:spPr>
+                    <a:xfrm>
+                      <a:off x="0" y="0"/>
+                      <a:ext cx="3453130" cy="2078355"/>
+                    </a:xfrm>
+                    <a:prstGeom prst="rect">
+                      <a:avLst/>
+                    </a:prstGeom>
+                  </pic:spPr>
+                </pic:pic>
+              </a:graphicData>
+            </a:graphic>
+            <wp14:sizeRelH relativeFrom="page">
+              <wp14:pctWidth>0</wp14:pctWidth>
+            </wp14:sizeRelH>
+            <wp14:sizeRelV relativeFrom="page">
+              <wp14:pctHeight>0</wp14:pctHeight>
+            </wp14:sizeRelV>
+          </wp:anchor>
+        </w:drawing>
+      </w:r>
+      <w:r>
+        <w:t>Het netwerk</w:t>
+      </w:r>
+    </w:p>
+    <w:p>
+      <w:pPr>
+        <w:keepNext/>
+      </w:pPr>
+      <w:r>
+        <w:t xml:space="preserve">Het aantal input neuronen en het aantal output neuronen staat vast (respectievelijk 784 en 10). Het aantal </w:t>
+      </w:r>
+      <w:proofErr w:type="spellStart"/>
+      <w:r>
+        <w:t>hidden</w:t>
+      </w:r>
+      <w:proofErr w:type="spellEnd"/>
+      <w:r>
+        <w:t xml:space="preserve"> neuronen kunnen we zelf bepalen. Ook moeten nog een bias toevoegen (</w:t>
+      </w:r>
+      <w:r>
+        <w:rPr>
+          <w:b/>
+        </w:rPr>
+        <w:t>ref)</w:t>
+      </w:r>
+      <w:r>
+        <w:t xml:space="preserve">. Dit is één neuron die altijd de waarde 1 heeft. Zoals uitgelegd in </w:t>
+      </w:r>
+      <w:r>
+        <w:rPr>
+          <w:b/>
+        </w:rPr>
+        <w:t>(ref)</w:t>
+      </w:r>
+      <w:r>
+        <w:t xml:space="preserve"> moeten we ook een </w:t>
+      </w:r>
+      <w:proofErr w:type="spellStart"/>
+      <w:r>
+        <w:t>activation</w:t>
+      </w:r>
+      <w:proofErr w:type="spellEnd"/>
+      <w:r>
+        <w:t xml:space="preserve"> </w:t>
+      </w:r>
+      <w:proofErr w:type="spellStart"/>
+      <w:r>
+        <w:t>function</w:t>
+      </w:r>
+      <w:proofErr w:type="spellEnd"/>
+      <w:r>
+        <w:t xml:space="preserve"> kiezen. Hiervoor gebruiken </w:t>
+      </w:r>
+      <w:r>
+        <w:t xml:space="preserve">we </w:t>
+      </w:r>
+      <w:r>
+        <w:t xml:space="preserve">een </w:t>
+      </w:r>
+      <w:proofErr w:type="spellStart"/>
+      <w:r>
+        <w:rPr>
+          <w:i/>
+        </w:rPr>
+        <w:t>sigmoid</w:t>
+      </w:r>
+      <w:proofErr w:type="spellEnd"/>
+      <w:r>
+        <w:rPr>
+          <w:i/>
+        </w:rPr>
+        <w:t xml:space="preserve"> </w:t>
+      </w:r>
+      <w:r>
+        <w:t>functie (zie figuur x). De lagen zijn onderling volledig verbonden. Elke verbinding heeft zijn eigen weging.</w:t>
+      </w:r>
+      <w:r>
+        <w:br/>
+      </w:r>
+    </w:p>
+    <w:p>
+      <w:r>
+        <w:rPr>
+          <w:noProof/>
+        </w:rPr>
+        <w:pict>
+          <v:shapetype id="_x0000_t202" coordsize="21600,21600" o:spt="202" path="m,l,21600r21600,l21600,xe">
+            <v:stroke joinstyle="miter"/>
+            <v:path gradientshapeok="t" o:connecttype="rect"/>
+          </v:shapetype>
+          <v:shape id="_x0000_s1027" type="#_x0000_t202" style="position:absolute;margin-left:14pt;margin-top:278.95pt;width:453.6pt;height:.05pt;z-index:251664384;mso-position-horizontal-relative:text;mso-position-vertical-relative:text" stroked="f">
+            <v:textbox style="mso-fit-shape-to-text:t" inset="0,0,0,0">
+              <w:txbxContent>
+                <w:p>
+                  <w:pPr>
+                    <w:pStyle w:val="Bijschrift"/>
+                    <w:rPr>
+                      <w:rFonts w:ascii="Times New Roman" w:eastAsia="Times New Roman" w:hAnsi="Times New Roman" w:cs="Times New Roman"/>
+                      <w:snapToGrid w:val="0"/>
+                      <w:color w:val="000000"/>
+                      <w:w w:val="0"/>
+                      <w:sz w:val="0"/>
+                      <w:szCs w:val="0"/>
+                      <w:u w:color="000000"/>
+                      <w:bdr w:val="none" w:sz="0" w:space="0" w:color="000000"/>
+                      <w:shd w:val="clear" w:color="000000" w:fill="000000"/>
+                      <w:lang w:val="x-none" w:eastAsia="x-none" w:bidi="x-none"/>
+                    </w:rPr>
+                  </w:pPr>
+                  <w:r>
+                    <w:t xml:space="preserve">Figuur </w:t>
+                  </w:r>
+                  <w:r>
+                    <w:fldChar w:fldCharType="begin"/>
+                  </w:r>
+                  <w:r>
+                    <w:instrText xml:space="preserve"> SEQ Figuur \* ARABIC </w:instrText>
+                  </w:r>
+                  <w:r>
+                    <w:fldChar w:fldCharType="separate"/>
+                  </w:r>
+                  <w:r>
+                    <w:rPr>
+                      <w:noProof/>
+                    </w:rPr>
+                    <w:t>2</w:t>
+                  </w:r>
+                  <w:r>
+                    <w:fldChar w:fldCharType="end"/>
+                  </w:r>
+                  <w:r>
+                    <w:tab/>
+                    <w:t xml:space="preserve">Schematische weergave </w:t>
+                  </w:r>
+                  <w:proofErr w:type="spellStart"/>
+                  <w:r>
+                    <w:t>Neu</w:t>
+                  </w:r>
+                  <w:bookmarkStart w:id="0" w:name="_GoBack"/>
+                  <w:bookmarkEnd w:id="0"/>
+                  <w:r>
+                    <w:t>ral</w:t>
+                  </w:r>
+                  <w:proofErr w:type="spellEnd"/>
+                  <w:r>
+                    <w:t xml:space="preserve"> Network</w:t>
+                  </w:r>
+                </w:p>
+              </w:txbxContent>
+            </v:textbox>
+            <w10:wrap type="square"/>
+          </v:shape>
+        </w:pict>
+      </w:r>
+    </w:p>
+    <w:p>
+      <w:pPr>
+        <w:pStyle w:val="Kop1"/>
+      </w:pPr>
+      <w:proofErr w:type="spellStart"/>
+      <w:r>
+        <w:t>Gradient</w:t>
+      </w:r>
+      <w:proofErr w:type="spellEnd"/>
+      <w:r>
+        <w:t xml:space="preserve"> </w:t>
+      </w:r>
+      <w:proofErr w:type="spellStart"/>
+      <w:r>
+        <w:t>Descent</w:t>
+      </w:r>
+      <w:proofErr w:type="spellEnd"/>
+      <w:r>
+        <w:t xml:space="preserve"> met </w:t>
+      </w:r>
+      <w:proofErr w:type="spellStart"/>
+      <w:r>
+        <w:t>backpropergation</w:t>
+      </w:r>
+      <w:proofErr w:type="spellEnd"/>
+    </w:p>
+    <w:p>
+      <w:r>
+        <w:t xml:space="preserve">We hebben nu een werkend </w:t>
+      </w:r>
+      <w:proofErr w:type="spellStart"/>
+      <w:r>
+        <w:t>Neural</w:t>
+      </w:r>
+      <w:proofErr w:type="spellEnd"/>
+      <w:r>
+        <w:t xml:space="preserve"> Network. Nu is het een kwestie van het vinden van de juiste </w:t>
+      </w:r>
+      <w:proofErr w:type="spellStart"/>
+      <w:r>
+        <w:rPr>
+          <w:i/>
+        </w:rPr>
+        <w:t>weights</w:t>
+      </w:r>
+      <w:proofErr w:type="spellEnd"/>
+      <w:r>
+        <w:t xml:space="preserve">. Dit is makkelijker gezegd dan gedaan. We moeten nu </w:t>
+      </w:r>
+      <w:proofErr w:type="spellStart"/>
+      <w:r>
+        <w:t>Gradient</w:t>
+      </w:r>
+      <w:proofErr w:type="spellEnd"/>
+      <w:r>
+        <w:t xml:space="preserve"> </w:t>
+      </w:r>
+      <w:proofErr w:type="spellStart"/>
+      <w:r>
+        <w:t>Descent</w:t>
+      </w:r>
+      <w:proofErr w:type="spellEnd"/>
+      <w:r>
+        <w:t xml:space="preserve"> toepassen: </w:t>
+      </w:r>
+      <w:r>
+        <w:rPr>
+          <w:i/>
+        </w:rPr>
+        <w:t xml:space="preserve">het bepalen van de afgeleide van de </w:t>
+      </w:r>
+      <w:proofErr w:type="spellStart"/>
+      <w:r>
+        <w:rPr>
+          <w:i/>
+        </w:rPr>
+        <w:t>cost</w:t>
+      </w:r>
+      <w:proofErr w:type="spellEnd"/>
+      <w:r>
+        <w:rPr>
+          <w:i/>
+        </w:rPr>
+        <w:t xml:space="preserve"> </w:t>
+      </w:r>
+      <w:proofErr w:type="spellStart"/>
+      <w:r>
+        <w:rPr>
+          <w:i/>
+        </w:rPr>
+        <w:t>function</w:t>
+      </w:r>
+      <w:proofErr w:type="spellEnd"/>
+      <w:r>
+        <w:rPr>
+          <w:i/>
+        </w:rPr>
+        <w:t xml:space="preserve"> relatief tot de te veranderen </w:t>
+      </w:r>
+      <w:proofErr w:type="spellStart"/>
+      <w:r>
+        <w:rPr>
+          <w:i/>
+        </w:rPr>
+        <w:t>variable</w:t>
+      </w:r>
+      <w:proofErr w:type="spellEnd"/>
+      <w:r>
+        <w:rPr>
+          <w:i/>
+        </w:rPr>
+        <w:t>.</w:t>
+      </w:r>
+      <w:r>
+        <w:rPr>
+          <w:rStyle w:val="Standaard"/>
+          <w:rFonts w:ascii="Times New Roman" w:eastAsia="Times New Roman" w:hAnsi="Times New Roman" w:cs="Times New Roman"/>
+          <w:snapToGrid w:val="0"/>
+          <w:color w:val="000000"/>
+          <w:w w:val="0"/>
+          <w:sz w:val="0"/>
+          <w:szCs w:val="0"/>
+          <w:u w:color="000000"/>
+          <w:bdr w:val="none" w:sz="0" w:space="0" w:color="000000"/>
+          <w:shd w:val="clear" w:color="000000" w:fill="000000"/>
+          <w:lang w:val="x-none" w:eastAsia="x-none" w:bidi="x-none"/>
+        </w:rPr>
+        <w:t xml:space="preserve"> </w:t>
+      </w:r>
+      <w:r>
+        <w:rPr>
+          <w:i/>
+        </w:rPr>
+        <w:br/>
+      </w:r>
+      <w:r>
+        <w:br/>
+        <w:t xml:space="preserve">Het bepalen van de totale </w:t>
+      </w:r>
+      <w:proofErr w:type="spellStart"/>
+      <w:r>
+        <w:t>cost</w:t>
+      </w:r>
+      <w:proofErr w:type="spellEnd"/>
+      <w:r>
+        <w:t xml:space="preserve"> </w:t>
+      </w:r>
+      <w:proofErr w:type="spellStart"/>
+      <w:r>
+        <w:t>function</w:t>
+      </w:r>
+      <w:proofErr w:type="spellEnd"/>
+      <w:r>
+        <w:t xml:space="preserve"> is vrij simpel:</w:t>
+      </w:r>
+      <w:r>
+        <w:br/>
+      </w:r>
+      <m:oMathPara>
+        <m:oMath>
+          <m:nary>
+            <m:naryPr>
+              <m:chr m:val="∑"/>
+              <m:limLoc m:val="undOvr"/>
+              <m:ctrlPr>
+                <w:rPr>
+                  <w:rFonts w:ascii="Cambria Math" w:hAnsi="Cambria Math"/>
+                  <w:i/>
+                </w:rPr>
+              </m:ctrlPr>
+            </m:naryPr>
+            <m:sub>
+              <m:r>
+                <w:rPr>
+                  <w:rFonts w:ascii="Cambria Math" w:hAnsi="Cambria Math"/>
+                </w:rPr>
+                <m:t>m=1</m:t>
+              </m:r>
+            </m:sub>
+            <m:sup>
+              <m:r>
+                <w:rPr>
+                  <w:rFonts w:ascii="Cambria Math" w:hAnsi="Cambria Math"/>
+                </w:rPr>
+                <m:t>M</m:t>
+              </m:r>
+            </m:sup>
+            <m:e>
+              <m:sSup>
+                <m:sSupPr>
+                  <m:ctrlPr>
+                    <w:rPr>
+                      <w:rFonts w:ascii="Cambria Math" w:hAnsi="Cambria Math"/>
+                      <w:i/>
+                    </w:rPr>
+                  </m:ctrlPr>
+                </m:sSupPr>
+                <m:e>
+                  <m:r>
+                    <w:rPr>
+                      <w:rFonts w:ascii="Cambria Math" w:hAnsi="Cambria Math"/>
+                    </w:rPr>
+                    <m:t>(</m:t>
+                  </m:r>
+                  <m:sSub>
+                    <m:sSubPr>
+                      <m:ctrlPr>
+                        <w:rPr>
+                          <w:rFonts w:ascii="Cambria Math" w:hAnsi="Cambria Math"/>
+                          <w:i/>
+                        </w:rPr>
+                      </m:ctrlPr>
+                    </m:sSubPr>
+                    <m:e>
+                      <m:r>
+                        <w:rPr>
+                          <w:rFonts w:ascii="Cambria Math" w:hAnsi="Cambria Math"/>
+                        </w:rPr>
+                        <m:t>O</m:t>
+                      </m:r>
+                    </m:e>
+                    <m:sub>
+                      <m:r>
+                        <w:rPr>
+                          <w:rFonts w:ascii="Cambria Math" w:hAnsi="Cambria Math"/>
+                        </w:rPr>
+                        <m:t>m</m:t>
+                      </m:r>
+                    </m:sub>
+                  </m:sSub>
+                  <m:r>
+                    <w:rPr>
+                      <w:rFonts w:ascii="Cambria Math" w:hAnsi="Cambria Math"/>
+                    </w:rPr>
+                    <m:t>-</m:t>
+                  </m:r>
+                  <m:sSub>
+                    <m:sSubPr>
+                      <m:ctrlPr>
+                        <w:rPr>
+                          <w:rFonts w:ascii="Cambria Math" w:hAnsi="Cambria Math"/>
+                          <w:i/>
+                        </w:rPr>
+                      </m:ctrlPr>
+                    </m:sSubPr>
+                    <m:e>
+                      <m:r>
+                        <w:rPr>
+                          <w:rFonts w:ascii="Cambria Math" w:hAnsi="Cambria Math"/>
+                        </w:rPr>
+                        <m:t>t</m:t>
+                      </m:r>
+                    </m:e>
+                    <m:sub>
+                      <m:r>
+                        <w:rPr>
+                          <w:rFonts w:ascii="Cambria Math" w:hAnsi="Cambria Math"/>
+                        </w:rPr>
+                        <m:t>m</m:t>
+                      </m:r>
+                    </m:sub>
+                  </m:sSub>
+                  <m:r>
+                    <w:rPr>
+                      <w:rFonts w:ascii="Cambria Math" w:hAnsi="Cambria Math"/>
+                    </w:rPr>
+                    <m:t>)</m:t>
+                  </m:r>
+                </m:e>
+                <m:sup>
+                  <m:r>
+                    <w:rPr>
+                      <w:rFonts w:ascii="Cambria Math" w:hAnsi="Cambria Math"/>
+                    </w:rPr>
+                    <m:t>2</m:t>
+                  </m:r>
+                </m:sup>
+              </m:sSup>
+            </m:e>
+          </m:nary>
+        </m:oMath>
+      </m:oMathPara>
+    </w:p>
+    <w:p>
+      <w:r>
+        <w:lastRenderedPageBreak/>
+        <w:t>Wat hier eigenlijk staat is: het verschil tussen de juiste output en de gegeven output van neuron m</w:t>
+      </w:r>
+      <w:r>
+        <w:br/>
+      </w:r>
+    </w:p>
+    <w:p>
+      <w:pPr>
+        <w:pStyle w:val="Kop1"/>
+      </w:pPr>
+      <w:r>
+        <w:t>Resultaat</w:t>
       </w:r>
     </w:p>
     <w:p/>
@@ -16,20 +748,7 @@
         <w:pStyle w:val="Kop1"/>
       </w:pPr>
       <w:r>
-        <w:t>Inleiding</w:t>
-      </w:r>
-    </w:p>
-    <w:p>
-      <w:r>
-        <w:t>Beschrijving doel</w:t>
-      </w:r>
-    </w:p>
-    <w:p>
-      <w:pPr>
-        <w:pStyle w:val="Kop1"/>
-      </w:pPr>
-      <w:r>
-        <w:t>Theorie</w:t>
+        <w:t>Conclusie</w:t>
       </w:r>
     </w:p>
     <w:p/>
@@ -38,34 +757,16 @@
         <w:pStyle w:val="Kop1"/>
       </w:pPr>
       <w:r>
-        <w:t>Toepassing</w:t>
-      </w:r>
-      <w:bookmarkStart w:id="0" w:name="_GoBack"/>
-      <w:bookmarkEnd w:id="0"/>
+        <w:t>Bronnen</w:t>
+      </w:r>
     </w:p>
-    <w:p/>
     <w:p>
-      <w:pPr>
-        <w:pStyle w:val="Kop1"/>
-      </w:pPr>
-      <w:r>
-        <w:t>Resultaat</w:t>
-      </w:r>
-    </w:p>
-    <w:p/>
-    <w:p>
-      <w:pPr>
-        <w:pStyle w:val="Kop1"/>
-      </w:pPr>
-      <w:r>
-        <w:t>Conclusie</w:t>
-      </w:r>
-    </w:p>
-    <w:p/>
-    <w:p>
-      <w:pPr>
-        <w:pStyle w:val="Kop1"/>
-      </w:pPr>
+      <w:r>
+        <w:t xml:space="preserve">[1]: </w:t>
+      </w:r>
+      <w:r>
+        <w:t>http://yann.lecun.com/exdb/mnist/</w:t>
+      </w:r>
     </w:p>
     <w:sectPr>
       <w:pgSz w:w="11906" w:h="16838"/>
@@ -243,6 +944,119 @@
     </w:lvl>
   </w:abstractNum>
   <w:abstractNum w:abstractNumId="1">
+    <w:nsid w:val="36853BA1"/>
+    <w:multiLevelType w:val="hybridMultilevel"/>
+    <w:tmpl w:val="9FBC5AC4"/>
+    <w:lvl w:ilvl="0" w:tplc="04130001">
+      <w:start w:val="1"/>
+      <w:numFmt w:val="bullet"/>
+      <w:lvlText w:val=""/>
+      <w:lvlJc w:val="left"/>
+      <w:pPr>
+        <w:ind w:left="720" w:hanging="360"/>
+      </w:pPr>
+      <w:rPr>
+        <w:rFonts w:ascii="Symbol" w:hAnsi="Symbol" w:hint="default"/>
+      </w:rPr>
+    </w:lvl>
+    <w:lvl w:ilvl="1" w:tplc="04130003" w:tentative="1">
+      <w:start w:val="1"/>
+      <w:numFmt w:val="bullet"/>
+      <w:lvlText w:val="o"/>
+      <w:lvlJc w:val="left"/>
+      <w:pPr>
+        <w:ind w:left="1440" w:hanging="360"/>
+      </w:pPr>
+      <w:rPr>
+        <w:rFonts w:ascii="Courier New" w:hAnsi="Courier New" w:cs="Courier New" w:hint="default"/>
+      </w:rPr>
+    </w:lvl>
+    <w:lvl w:ilvl="2" w:tplc="04130005" w:tentative="1">
+      <w:start w:val="1"/>
+      <w:numFmt w:val="bullet"/>
+      <w:lvlText w:val=""/>
+      <w:lvlJc w:val="left"/>
+      <w:pPr>
+        <w:ind w:left="2160" w:hanging="360"/>
+      </w:pPr>
+      <w:rPr>
+        <w:rFonts w:ascii="Wingdings" w:hAnsi="Wingdings" w:hint="default"/>
+      </w:rPr>
+    </w:lvl>
+    <w:lvl w:ilvl="3" w:tplc="04130001" w:tentative="1">
+      <w:start w:val="1"/>
+      <w:numFmt w:val="bullet"/>
+      <w:lvlText w:val=""/>
+      <w:lvlJc w:val="left"/>
+      <w:pPr>
+        <w:ind w:left="2880" w:hanging="360"/>
+      </w:pPr>
+      <w:rPr>
+        <w:rFonts w:ascii="Symbol" w:hAnsi="Symbol" w:hint="default"/>
+      </w:rPr>
+    </w:lvl>
+    <w:lvl w:ilvl="4" w:tplc="04130003" w:tentative="1">
+      <w:start w:val="1"/>
+      <w:numFmt w:val="bullet"/>
+      <w:lvlText w:val="o"/>
+      <w:lvlJc w:val="left"/>
+      <w:pPr>
+        <w:ind w:left="3600" w:hanging="360"/>
+      </w:pPr>
+      <w:rPr>
+        <w:rFonts w:ascii="Courier New" w:hAnsi="Courier New" w:cs="Courier New" w:hint="default"/>
+      </w:rPr>
+    </w:lvl>
+    <w:lvl w:ilvl="5" w:tplc="04130005" w:tentative="1">
+      <w:start w:val="1"/>
+      <w:numFmt w:val="bullet"/>
+      <w:lvlText w:val=""/>
+      <w:lvlJc w:val="left"/>
+      <w:pPr>
+        <w:ind w:left="4320" w:hanging="360"/>
+      </w:pPr>
+      <w:rPr>
+        <w:rFonts w:ascii="Wingdings" w:hAnsi="Wingdings" w:hint="default"/>
+      </w:rPr>
+    </w:lvl>
+    <w:lvl w:ilvl="6" w:tplc="04130001" w:tentative="1">
+      <w:start w:val="1"/>
+      <w:numFmt w:val="bullet"/>
+      <w:lvlText w:val=""/>
+      <w:lvlJc w:val="left"/>
+      <w:pPr>
+        <w:ind w:left="5040" w:hanging="360"/>
+      </w:pPr>
+      <w:rPr>
+        <w:rFonts w:ascii="Symbol" w:hAnsi="Symbol" w:hint="default"/>
+      </w:rPr>
+    </w:lvl>
+    <w:lvl w:ilvl="7" w:tplc="04130003" w:tentative="1">
+      <w:start w:val="1"/>
+      <w:numFmt w:val="bullet"/>
+      <w:lvlText w:val="o"/>
+      <w:lvlJc w:val="left"/>
+      <w:pPr>
+        <w:ind w:left="5760" w:hanging="360"/>
+      </w:pPr>
+      <w:rPr>
+        <w:rFonts w:ascii="Courier New" w:hAnsi="Courier New" w:cs="Courier New" w:hint="default"/>
+      </w:rPr>
+    </w:lvl>
+    <w:lvl w:ilvl="8" w:tplc="04130005" w:tentative="1">
+      <w:start w:val="1"/>
+      <w:numFmt w:val="bullet"/>
+      <w:lvlText w:val=""/>
+      <w:lvlJc w:val="left"/>
+      <w:pPr>
+        <w:ind w:left="6480" w:hanging="360"/>
+      </w:pPr>
+      <w:rPr>
+        <w:rFonts w:ascii="Wingdings" w:hAnsi="Wingdings" w:hint="default"/>
+      </w:rPr>
+    </w:lvl>
+  </w:abstractNum>
+  <w:abstractNum w:abstractNumId="2">
     <w:nsid w:val="594B6490"/>
     <w:multiLevelType w:val="hybridMultilevel"/>
     <w:tmpl w:val="58704E78"/>
@@ -355,7 +1169,7 @@
       </w:rPr>
     </w:lvl>
   </w:abstractNum>
-  <w:abstractNum w:abstractNumId="2">
+  <w:abstractNum w:abstractNumId="3">
     <w:nsid w:val="67BF4D39"/>
     <w:multiLevelType w:val="hybridMultilevel"/>
     <w:tmpl w:val="6FCA35A2"/>
@@ -445,9 +1259,12 @@
     <w:abstractNumId w:val="0"/>
   </w:num>
   <w:num w:numId="2">
+    <w:abstractNumId w:val="3"/>
+  </w:num>
+  <w:num w:numId="3">
     <w:abstractNumId w:val="2"/>
   </w:num>
-  <w:num w:numId="3">
+  <w:num w:numId="4">
     <w:abstractNumId w:val="1"/>
   </w:num>
 </w:numbering>
@@ -1651,7 +2468,7 @@
 </file>
 
 <file path=customXml/itemProps1.xml><?xml version="1.0" encoding="utf-8"?>
-<ds:datastoreItem xmlns:ds="http://schemas.openxmlformats.org/officeDocument/2006/customXml" ds:itemID="{B29C0444-59CD-4EA6-B700-5F72BB7B8BEA}">
+<ds:datastoreItem xmlns:ds="http://schemas.openxmlformats.org/officeDocument/2006/customXml" ds:itemID="{C8C44301-D60C-47DB-BDB8-ADC3EB8888A2}">
   <ds:schemaRefs>
     <ds:schemaRef ds:uri="http://schemas.openxmlformats.org/officeDocument/2006/bibliography"/>
   </ds:schemaRefs>

</xml_diff>